<commit_message>
miner changes in arhitectural design file
</commit_message>
<xml_diff>
--- a/documentation/arhitectural_design_microservices.docx
+++ b/documentation/arhitectural_design_microservices.docx
@@ -2171,7 +2171,13 @@
         </w:numPr>
       </w:pPr>
       <w:r>
-        <w:t>xx</w:t>
+        <w:t>pridobivanje knjige po</w:t>
+      </w:r>
+      <w:r>
+        <w:t xml:space="preserve"> njenem</w:t>
+      </w:r>
+      <w:r>
+        <w:t xml:space="preserve"> ID-ju</w:t>
       </w:r>
     </w:p>
     <w:p>
@@ -2230,7 +2236,13 @@
         </w:numPr>
       </w:pPr>
       <w:r>
-        <w:t>xx</w:t>
+        <w:t>posodabljanje podatkov o knjigi po</w:t>
+      </w:r>
+      <w:r>
+        <w:t xml:space="preserve"> njenem</w:t>
+      </w:r>
+      <w:r>
+        <w:t xml:space="preserve"> ID-ju </w:t>
       </w:r>
     </w:p>
     <w:p>
@@ -2286,7 +2298,7 @@
         </w:numPr>
       </w:pPr>
       <w:r>
-        <w:t>xx</w:t>
+        <w:t>brisanje knjige po ID-ju</w:t>
       </w:r>
     </w:p>
     <w:p>
@@ -2358,7 +2370,10 @@
         </w:numPr>
       </w:pPr>
       <w:r>
-        <w:t>xx</w:t>
+        <w:t xml:space="preserve">pridobivanje </w:t>
+      </w:r>
+      <w:r>
+        <w:t>knjig glede na žanr</w:t>
       </w:r>
     </w:p>
     <w:p>
@@ -2414,32 +2429,43 @@
         </w:numPr>
       </w:pPr>
       <w:r>
-        <w:t>xx</w:t>
-      </w:r>
-    </w:p>
-    <w:p>
-      <w:pPr>
-        <w:pStyle w:val="NoSpacing"/>
-        <w:numPr>
-          <w:ilvl w:val="0"/>
-          <w:numId w:val="2"/>
-        </w:numPr>
-      </w:pPr>
-      <w:r>
-        <w:t>povezano s storitvijo: xx</w:t>
-      </w:r>
-    </w:p>
-    <w:p>
-      <w:pPr>
-        <w:pStyle w:val="NoSpacing"/>
-        <w:numPr>
-          <w:ilvl w:val="0"/>
-          <w:numId w:val="2"/>
-        </w:numPr>
-      </w:pPr>
-      <w:r>
-        <w:t>klicano s strani: xx</w:t>
-      </w:r>
+        <w:t xml:space="preserve">posodabljanje </w:t>
+      </w:r>
+      <w:r>
+        <w:t>ocene knjige glede na recenzije</w:t>
+      </w:r>
+    </w:p>
+    <w:p>
+      <w:pPr>
+        <w:pStyle w:val="NoSpacing"/>
+        <w:numPr>
+          <w:ilvl w:val="0"/>
+          <w:numId w:val="2"/>
+        </w:numPr>
+      </w:pPr>
+      <w:r>
+        <w:t xml:space="preserve">povezano s storitvijo: </w:t>
+      </w:r>
+      <w:r>
+        <w:t>recenzije storitev</w:t>
+      </w:r>
+    </w:p>
+    <w:p>
+      <w:pPr>
+        <w:pStyle w:val="NoSpacing"/>
+        <w:numPr>
+          <w:ilvl w:val="0"/>
+          <w:numId w:val="2"/>
+        </w:numPr>
+      </w:pPr>
+      <w:r>
+        <w:t xml:space="preserve">klicano s strani: </w:t>
+      </w:r>
+      <w:proofErr w:type="spellStart"/>
+      <w:r>
+        <w:t>frontend</w:t>
+      </w:r>
+      <w:proofErr w:type="spellEnd"/>
     </w:p>
     <w:p>
       <w:pPr>
@@ -2486,7 +2512,10 @@
         </w:numPr>
       </w:pPr>
       <w:r>
-        <w:t>xx</w:t>
+        <w:t xml:space="preserve">brisanje </w:t>
+      </w:r>
+      <w:r>
+        <w:t>knjig avtorja</w:t>
       </w:r>
     </w:p>
     <w:p>

</xml_diff>

<commit_message>
port changes for shelves, some fixes on microservises file
</commit_message>
<xml_diff>
--- a/documentation/arhitectural_design_microservices.docx
+++ b/documentation/arhitectural_design_microservices.docx
@@ -13,6 +13,15 @@
     </w:p>
     <w:sdt>
       <w:sdtPr>
+        <w:rPr>
+          <w:rFonts w:asciiTheme="minorHAnsi" w:eastAsiaTheme="minorHAnsi" w:hAnsiTheme="minorHAnsi" w:cstheme="minorBidi"/>
+          <w:color w:val="auto"/>
+          <w:kern w:val="2"/>
+          <w:sz w:val="24"/>
+          <w:szCs w:val="24"/>
+          <w:lang w:val="sl-SI"/>
+          <w14:ligatures w14:val="standardContextual"/>
+        </w:rPr>
         <w:id w:val="2090963929"/>
         <w:docPartObj>
           <w:docPartGallery w:val="Table of Contents"/>
@@ -21,16 +30,9 @@
       </w:sdtPr>
       <w:sdtEndPr>
         <w:rPr>
-          <w:rFonts w:asciiTheme="minorHAnsi" w:eastAsiaTheme="minorHAnsi" w:hAnsiTheme="minorHAnsi" w:cstheme="minorBidi"/>
           <w:b/>
           <w:bCs/>
           <w:noProof/>
-          <w:color w:val="auto"/>
-          <w:kern w:val="2"/>
-          <w:sz w:val="24"/>
-          <w:szCs w:val="24"/>
-          <w:lang w:val="sl-SI"/>
-          <w14:ligatures w14:val="standardContextual"/>
         </w:rPr>
       </w:sdtEndPr>
       <w:sdtContent>
@@ -1238,13 +1240,8 @@
         <w:t xml:space="preserve">Tehnologije: </w:t>
       </w:r>
       <w:r>
-        <w:t xml:space="preserve">Node.js/Express, </w:t>
-      </w:r>
-      <w:proofErr w:type="spellStart"/>
-      <w:r>
-        <w:t>Firebase</w:t>
-      </w:r>
-      <w:proofErr w:type="spellEnd"/>
+        <w:t>Node.js/Express, Firebase</w:t>
+      </w:r>
     </w:p>
     <w:p>
       <w:pPr>
@@ -1267,15 +1264,7 @@
         </w:numPr>
       </w:pPr>
       <w:r>
-        <w:t>POST /</w:t>
-      </w:r>
-      <w:proofErr w:type="spellStart"/>
-      <w:r>
-        <w:t>users</w:t>
-      </w:r>
-      <w:proofErr w:type="spellEnd"/>
-      <w:r>
-        <w:t>/register</w:t>
+        <w:t>POST /users/register</w:t>
       </w:r>
       <w:r>
         <w:t>:</w:t>
@@ -1316,11 +1305,9 @@
       <w:r>
         <w:t xml:space="preserve">klicana s strani: </w:t>
       </w:r>
-      <w:proofErr w:type="spellStart"/>
       <w:r>
         <w:t>frontend</w:t>
       </w:r>
-      <w:proofErr w:type="spellEnd"/>
     </w:p>
     <w:p>
       <w:pPr>
@@ -1331,21 +1318,8 @@
         </w:numPr>
       </w:pPr>
       <w:r>
-        <w:t>POST /</w:t>
-      </w:r>
-      <w:proofErr w:type="spellStart"/>
-      <w:r>
-        <w:t>users</w:t>
-      </w:r>
-      <w:proofErr w:type="spellEnd"/>
-      <w:r>
-        <w:t>/</w:t>
-      </w:r>
-      <w:proofErr w:type="spellStart"/>
-      <w:r>
-        <w:t>login</w:t>
-      </w:r>
-      <w:proofErr w:type="spellEnd"/>
+        <w:t>POST /users/login</w:t>
+      </w:r>
       <w:r>
         <w:t>:</w:t>
       </w:r>
@@ -1383,13 +1357,8 @@
         </w:numPr>
       </w:pPr>
       <w:r>
-        <w:t xml:space="preserve">klicano s strani: </w:t>
-      </w:r>
-      <w:proofErr w:type="spellStart"/>
-      <w:r>
-        <w:t>frontend</w:t>
-      </w:r>
-      <w:proofErr w:type="spellEnd"/>
+        <w:t>klicano s strani: frontend</w:t>
+      </w:r>
     </w:p>
     <w:p>
       <w:pPr>
@@ -1400,15 +1369,7 @@
         </w:numPr>
       </w:pPr>
       <w:r>
-        <w:t>POST /</w:t>
-      </w:r>
-      <w:proofErr w:type="spellStart"/>
-      <w:r>
-        <w:t>users</w:t>
-      </w:r>
-      <w:proofErr w:type="spellEnd"/>
-      <w:r>
-        <w:t>/id</w:t>
+        <w:t>POST /users/id</w:t>
       </w:r>
       <w:r>
         <w:t>:</w:t>
@@ -1459,23 +1420,7 @@
         </w:numPr>
       </w:pPr>
       <w:r>
-        <w:t>GET /</w:t>
-      </w:r>
-      <w:proofErr w:type="spellStart"/>
-      <w:r>
-        <w:t>users</w:t>
-      </w:r>
-      <w:proofErr w:type="spellEnd"/>
-      <w:r>
-        <w:t>/</w:t>
-      </w:r>
-      <w:proofErr w:type="spellStart"/>
-      <w:r>
-        <w:t>allUsers</w:t>
-      </w:r>
-      <w:proofErr w:type="spellEnd"/>
-      <w:r>
-        <w:t>:</w:t>
+        <w:t>GET /users/allUsers:</w:t>
       </w:r>
     </w:p>
     <w:p>
@@ -1523,43 +1468,19 @@
         </w:numPr>
       </w:pPr>
       <w:r>
-        <w:t>GET /</w:t>
-      </w:r>
-      <w:proofErr w:type="spellStart"/>
-      <w:r>
-        <w:t>users</w:t>
-      </w:r>
-      <w:proofErr w:type="spellEnd"/>
-      <w:r>
-        <w:t>/</w:t>
-      </w:r>
-      <w:proofErr w:type="spellStart"/>
-      <w:r>
-        <w:t>email</w:t>
-      </w:r>
-      <w:proofErr w:type="spellEnd"/>
-      <w:r>
-        <w:t>/{id}:</w:t>
-      </w:r>
-    </w:p>
-    <w:p>
-      <w:pPr>
-        <w:pStyle w:val="NoSpacing"/>
-        <w:numPr>
-          <w:ilvl w:val="0"/>
-          <w:numId w:val="2"/>
-        </w:numPr>
-      </w:pPr>
-      <w:r>
-        <w:t xml:space="preserve">pridobi </w:t>
-      </w:r>
-      <w:proofErr w:type="spellStart"/>
-      <w:r>
-        <w:t>email</w:t>
-      </w:r>
-      <w:proofErr w:type="spellEnd"/>
-      <w:r>
-        <w:t xml:space="preserve"> uporabnika</w:t>
+        <w:t>GET /users/email/{id}:</w:t>
+      </w:r>
+    </w:p>
+    <w:p>
+      <w:pPr>
+        <w:pStyle w:val="NoSpacing"/>
+        <w:numPr>
+          <w:ilvl w:val="0"/>
+          <w:numId w:val="2"/>
+        </w:numPr>
+      </w:pPr>
+      <w:r>
+        <w:t>pridobi email uporabnika</w:t>
       </w:r>
     </w:p>
     <w:p>
@@ -1595,15 +1516,7 @@
         </w:numPr>
       </w:pPr>
       <w:r>
-        <w:t>GET /</w:t>
-      </w:r>
-      <w:proofErr w:type="spellStart"/>
-      <w:r>
-        <w:t>users</w:t>
-      </w:r>
-      <w:proofErr w:type="spellEnd"/>
-      <w:r>
-        <w:t>/profile/{id}:</w:t>
+        <w:t>GET /users/profile/{id}:</w:t>
       </w:r>
     </w:p>
     <w:p>
@@ -1651,15 +1564,7 @@
         </w:numPr>
       </w:pPr>
       <w:r>
-        <w:t>PUT /</w:t>
-      </w:r>
-      <w:proofErr w:type="spellStart"/>
-      <w:r>
-        <w:t>users</w:t>
-      </w:r>
-      <w:proofErr w:type="spellEnd"/>
-      <w:r>
-        <w:t>/{id}:</w:t>
+        <w:t>PUT /users/{id}:</w:t>
       </w:r>
     </w:p>
     <w:p>
@@ -1707,23 +1612,7 @@
         </w:numPr>
       </w:pPr>
       <w:r>
-        <w:t>PUT /</w:t>
-      </w:r>
-      <w:proofErr w:type="spellStart"/>
-      <w:r>
-        <w:t>users</w:t>
-      </w:r>
-      <w:proofErr w:type="spellEnd"/>
-      <w:r>
-        <w:t>/</w:t>
-      </w:r>
-      <w:proofErr w:type="spellStart"/>
-      <w:r>
-        <w:t>preferences</w:t>
-      </w:r>
-      <w:proofErr w:type="spellEnd"/>
-      <w:r>
-        <w:t>/{id}:</w:t>
+        <w:t>PUT /users/preferences/{id}:</w:t>
       </w:r>
     </w:p>
     <w:p>
@@ -1771,15 +1660,7 @@
         </w:numPr>
       </w:pPr>
       <w:r>
-        <w:t>DELETE /</w:t>
-      </w:r>
-      <w:proofErr w:type="spellStart"/>
-      <w:r>
-        <w:t>users</w:t>
-      </w:r>
-      <w:proofErr w:type="spellEnd"/>
-      <w:r>
-        <w:t>/{id}:</w:t>
+        <w:t>DELETE /users/{id}:</w:t>
       </w:r>
     </w:p>
     <w:p>
@@ -1827,51 +1708,19 @@
         </w:numPr>
       </w:pPr>
       <w:r>
-        <w:t>DELETE /</w:t>
-      </w:r>
-      <w:proofErr w:type="spellStart"/>
-      <w:r>
-        <w:t>users</w:t>
-      </w:r>
-      <w:proofErr w:type="spellEnd"/>
-      <w:r>
-        <w:t>/</w:t>
-      </w:r>
-      <w:proofErr w:type="spellStart"/>
-      <w:r>
-        <w:t>emailDomain</w:t>
-      </w:r>
-      <w:proofErr w:type="spellEnd"/>
-      <w:r>
-        <w:t>/{</w:t>
-      </w:r>
-      <w:proofErr w:type="spellStart"/>
-      <w:r>
-        <w:t>domain</w:t>
-      </w:r>
-      <w:proofErr w:type="spellEnd"/>
-      <w:r>
-        <w:t>}:</w:t>
-      </w:r>
-    </w:p>
-    <w:p>
-      <w:pPr>
-        <w:pStyle w:val="NoSpacing"/>
-        <w:numPr>
-          <w:ilvl w:val="0"/>
-          <w:numId w:val="2"/>
-        </w:numPr>
-      </w:pPr>
-      <w:r>
-        <w:t xml:space="preserve">izbriše vse uporabnike po </w:t>
-      </w:r>
-      <w:proofErr w:type="spellStart"/>
-      <w:r>
-        <w:t>email</w:t>
-      </w:r>
-      <w:proofErr w:type="spellEnd"/>
-      <w:r>
-        <w:t xml:space="preserve"> domeni</w:t>
+        <w:t>DELETE /users/emailDomain/{domain}:</w:t>
+      </w:r>
+    </w:p>
+    <w:p>
+      <w:pPr>
+        <w:pStyle w:val="NoSpacing"/>
+        <w:numPr>
+          <w:ilvl w:val="0"/>
+          <w:numId w:val="2"/>
+        </w:numPr>
+      </w:pPr>
+      <w:r>
+        <w:t>izbriše vse uporabnike po email domeni</w:t>
       </w:r>
     </w:p>
     <w:p>
@@ -1930,13 +1779,8 @@
         <w:t xml:space="preserve">Tehnologije: </w:t>
       </w:r>
       <w:r>
-        <w:t xml:space="preserve">Node.js/Express, </w:t>
-      </w:r>
-      <w:proofErr w:type="spellStart"/>
-      <w:r>
-        <w:t>Firebase</w:t>
-      </w:r>
-      <w:proofErr w:type="spellEnd"/>
+        <w:t>Node.js/Express, Firebase</w:t>
+      </w:r>
     </w:p>
     <w:p>
       <w:pPr>
@@ -1959,21 +1803,8 @@
         </w:numPr>
       </w:pPr>
       <w:r>
-        <w:t>POST /</w:t>
-      </w:r>
-      <w:proofErr w:type="spellStart"/>
-      <w:r>
-        <w:t>books</w:t>
-      </w:r>
-      <w:proofErr w:type="spellEnd"/>
-      <w:r>
-        <w:t>/</w:t>
-      </w:r>
-      <w:proofErr w:type="spellStart"/>
-      <w:r>
-        <w:t>addBook</w:t>
-      </w:r>
-      <w:proofErr w:type="spellEnd"/>
+        <w:t>POST /books/addBook</w:t>
+      </w:r>
       <w:r>
         <w:t>:</w:t>
       </w:r>
@@ -2023,21 +1854,8 @@
         </w:numPr>
       </w:pPr>
       <w:r>
-        <w:t>POST /</w:t>
-      </w:r>
-      <w:proofErr w:type="spellStart"/>
-      <w:r>
-        <w:t>books</w:t>
-      </w:r>
-      <w:proofErr w:type="spellEnd"/>
-      <w:r>
-        <w:t>/</w:t>
-      </w:r>
-      <w:proofErr w:type="spellStart"/>
-      <w:r>
-        <w:t>addMultipleBooks</w:t>
-      </w:r>
-      <w:proofErr w:type="spellEnd"/>
+        <w:t>POST /books/addMultipleBooks</w:t>
+      </w:r>
       <w:r>
         <w:t>:</w:t>
       </w:r>
@@ -2087,21 +1905,8 @@
         </w:numPr>
       </w:pPr>
       <w:r>
-        <w:t>GET /</w:t>
-      </w:r>
-      <w:proofErr w:type="spellStart"/>
-      <w:r>
-        <w:t>books</w:t>
-      </w:r>
-      <w:proofErr w:type="spellEnd"/>
-      <w:r>
-        <w:t>/</w:t>
-      </w:r>
-      <w:proofErr w:type="spellStart"/>
-      <w:r>
-        <w:t>allBooks</w:t>
-      </w:r>
-      <w:proofErr w:type="spellEnd"/>
+        <w:t>GET /books/allBooks</w:t>
+      </w:r>
       <w:r>
         <w:t>:</w:t>
       </w:r>
@@ -2151,15 +1956,7 @@
         </w:numPr>
       </w:pPr>
       <w:r>
-        <w:t>GET /</w:t>
-      </w:r>
-      <w:proofErr w:type="spellStart"/>
-      <w:r>
-        <w:t>books</w:t>
-      </w:r>
-      <w:proofErr w:type="spellEnd"/>
-      <w:r>
-        <w:t>/{id}:</w:t>
+        <w:t>GET /books/{id}:</w:t>
       </w:r>
     </w:p>
     <w:p>
@@ -2216,15 +2013,7 @@
         </w:numPr>
       </w:pPr>
       <w:r>
-        <w:t>PUT /</w:t>
-      </w:r>
-      <w:proofErr w:type="spellStart"/>
-      <w:r>
-        <w:t>books</w:t>
-      </w:r>
-      <w:proofErr w:type="spellEnd"/>
-      <w:r>
-        <w:t>/{id}:</w:t>
+        <w:t>PUT /books/{id}:</w:t>
       </w:r>
     </w:p>
     <w:p>
@@ -2278,15 +2067,7 @@
         </w:numPr>
       </w:pPr>
       <w:r>
-        <w:t>DELETE /</w:t>
-      </w:r>
-      <w:proofErr w:type="spellStart"/>
-      <w:r>
-        <w:t>books</w:t>
-      </w:r>
-      <w:proofErr w:type="spellEnd"/>
-      <w:r>
-        <w:t>/{id}:</w:t>
+        <w:t>DELETE /books/{id}:</w:t>
       </w:r>
     </w:p>
     <w:p>
@@ -2334,31 +2115,7 @@
         </w:numPr>
       </w:pPr>
       <w:r>
-        <w:t>GET /</w:t>
-      </w:r>
-      <w:proofErr w:type="spellStart"/>
-      <w:r>
-        <w:t>books</w:t>
-      </w:r>
-      <w:proofErr w:type="spellEnd"/>
-      <w:r>
-        <w:t>/</w:t>
-      </w:r>
-      <w:proofErr w:type="spellStart"/>
-      <w:r>
-        <w:t>genre</w:t>
-      </w:r>
-      <w:proofErr w:type="spellEnd"/>
-      <w:r>
-        <w:t>/{</w:t>
-      </w:r>
-      <w:proofErr w:type="spellStart"/>
-      <w:r>
-        <w:t>genre</w:t>
-      </w:r>
-      <w:proofErr w:type="spellEnd"/>
-      <w:r>
-        <w:t>}:</w:t>
+        <w:t>GET /books/genre/{genre}:</w:t>
       </w:r>
     </w:p>
     <w:p>
@@ -2409,15 +2166,7 @@
         </w:numPr>
       </w:pPr>
       <w:r>
-        <w:t>PUT /</w:t>
-      </w:r>
-      <w:proofErr w:type="spellStart"/>
-      <w:r>
-        <w:t>books</w:t>
-      </w:r>
-      <w:proofErr w:type="spellEnd"/>
-      <w:r>
-        <w:t>/rating/{id}:</w:t>
+        <w:t>PUT /books/rating/{id}:</w:t>
       </w:r>
     </w:p>
     <w:p>
@@ -2461,11 +2210,9 @@
       <w:r>
         <w:t xml:space="preserve">klicano s strani: </w:t>
       </w:r>
-      <w:proofErr w:type="spellStart"/>
       <w:r>
         <w:t>frontend</w:t>
       </w:r>
-      <w:proofErr w:type="spellEnd"/>
     </w:p>
     <w:p>
       <w:pPr>
@@ -2476,31 +2223,7 @@
         </w:numPr>
       </w:pPr>
       <w:r>
-        <w:t>DELETE /</w:t>
-      </w:r>
-      <w:proofErr w:type="spellStart"/>
-      <w:r>
-        <w:t>books</w:t>
-      </w:r>
-      <w:proofErr w:type="spellEnd"/>
-      <w:r>
-        <w:t>/</w:t>
-      </w:r>
-      <w:proofErr w:type="spellStart"/>
-      <w:r>
-        <w:t>author</w:t>
-      </w:r>
-      <w:proofErr w:type="spellEnd"/>
-      <w:r>
-        <w:t>/{</w:t>
-      </w:r>
-      <w:proofErr w:type="spellStart"/>
-      <w:r>
-        <w:t>author</w:t>
-      </w:r>
-      <w:proofErr w:type="spellEnd"/>
-      <w:r>
-        <w:t>}:</w:t>
+        <w:t>DELETE /books/author/{author}:</w:t>
       </w:r>
     </w:p>
     <w:p>
@@ -2561,19 +2284,9 @@
       <w:r>
         <w:t xml:space="preserve">Odgovorna: </w:t>
       </w:r>
-      <w:proofErr w:type="spellStart"/>
-      <w:r>
-        <w:t>Vivien</w:t>
-      </w:r>
-      <w:proofErr w:type="spellEnd"/>
-      <w:r>
-        <w:t xml:space="preserve"> </w:t>
-      </w:r>
-      <w:proofErr w:type="spellStart"/>
-      <w:r>
-        <w:t>Štampfer</w:t>
-      </w:r>
-      <w:proofErr w:type="spellEnd"/>
+      <w:r>
+        <w:t>Vivien Štampfer</w:t>
+      </w:r>
     </w:p>
     <w:p>
       <w:pPr>
@@ -2584,13 +2297,8 @@
         <w:t xml:space="preserve">Tehnologije: </w:t>
       </w:r>
       <w:r>
-        <w:t xml:space="preserve">Node.js/Express, </w:t>
-      </w:r>
-      <w:proofErr w:type="spellStart"/>
-      <w:r>
-        <w:t>MongoDB</w:t>
-      </w:r>
-      <w:proofErr w:type="spellEnd"/>
+        <w:t>Node.js/Express, MongoDB</w:t>
+      </w:r>
     </w:p>
     <w:p>
       <w:pPr>
@@ -2613,13 +2321,8 @@
         </w:numPr>
       </w:pPr>
       <w:r>
-        <w:t>GET /</w:t>
-      </w:r>
-      <w:proofErr w:type="spellStart"/>
-      <w:r>
-        <w:t>shelves</w:t>
-      </w:r>
-      <w:proofErr w:type="spellEnd"/>
+        <w:t>GET /shelves</w:t>
+      </w:r>
       <w:r>
         <w:t>:</w:t>
       </w:r>
@@ -2669,13 +2372,8 @@
         </w:numPr>
       </w:pPr>
       <w:r>
-        <w:t>POST /</w:t>
-      </w:r>
-      <w:proofErr w:type="spellStart"/>
-      <w:r>
-        <w:t>shelves</w:t>
-      </w:r>
-      <w:proofErr w:type="spellEnd"/>
+        <w:t>POST /shelves</w:t>
+      </w:r>
       <w:r>
         <w:t>:</w:t>
       </w:r>
@@ -2725,15 +2423,7 @@
         </w:numPr>
       </w:pPr>
       <w:r>
-        <w:t>GET /</w:t>
-      </w:r>
-      <w:proofErr w:type="spellStart"/>
-      <w:r>
-        <w:t>shelves</w:t>
-      </w:r>
-      <w:proofErr w:type="spellEnd"/>
-      <w:r>
-        <w:t>/{id}</w:t>
+        <w:t>GET /shelves/{id}</w:t>
       </w:r>
       <w:r>
         <w:t>:</w:t>
@@ -2784,27 +2474,166 @@
         </w:numPr>
       </w:pPr>
       <w:r>
+        <w:t>PUT /shelves/{id}:</w:t>
+      </w:r>
+    </w:p>
+    <w:p>
+      <w:pPr>
+        <w:pStyle w:val="NoSpacing"/>
+        <w:numPr>
+          <w:ilvl w:val="0"/>
+          <w:numId w:val="2"/>
+        </w:numPr>
+      </w:pPr>
+      <w:r>
+        <w:t>posodabljanje police po ID-ju</w:t>
+      </w:r>
+    </w:p>
+    <w:p>
+      <w:pPr>
+        <w:pStyle w:val="NoSpacing"/>
+        <w:numPr>
+          <w:ilvl w:val="0"/>
+          <w:numId w:val="2"/>
+        </w:numPr>
+      </w:pPr>
+      <w:r>
+        <w:t>povezano s storitvijo: xx</w:t>
+      </w:r>
+    </w:p>
+    <w:p>
+      <w:pPr>
+        <w:pStyle w:val="NoSpacing"/>
+        <w:numPr>
+          <w:ilvl w:val="0"/>
+          <w:numId w:val="2"/>
+        </w:numPr>
+      </w:pPr>
+      <w:r>
+        <w:t>klicano s strani: xx</w:t>
+      </w:r>
+    </w:p>
+    <w:p>
+      <w:pPr>
+        <w:pStyle w:val="NoSpacing"/>
+        <w:numPr>
+          <w:ilvl w:val="0"/>
+          <w:numId w:val="4"/>
+        </w:numPr>
+      </w:pPr>
+      <w:r>
+        <w:t>DELETE /shelves/{id}:</w:t>
+      </w:r>
+    </w:p>
+    <w:p>
+      <w:pPr>
+        <w:pStyle w:val="NoSpacing"/>
+        <w:numPr>
+          <w:ilvl w:val="0"/>
+          <w:numId w:val="2"/>
+        </w:numPr>
+      </w:pPr>
+      <w:r>
+        <w:t>brisanje police po ID-ju</w:t>
+      </w:r>
+    </w:p>
+    <w:p>
+      <w:pPr>
+        <w:pStyle w:val="NoSpacing"/>
+        <w:numPr>
+          <w:ilvl w:val="0"/>
+          <w:numId w:val="2"/>
+        </w:numPr>
+      </w:pPr>
+      <w:r>
+        <w:t>povezano s storitvijo: xx</w:t>
+      </w:r>
+    </w:p>
+    <w:p>
+      <w:pPr>
+        <w:pStyle w:val="NoSpacing"/>
+        <w:numPr>
+          <w:ilvl w:val="0"/>
+          <w:numId w:val="2"/>
+        </w:numPr>
+      </w:pPr>
+      <w:r>
+        <w:t>klicano s strani: xx</w:t>
+      </w:r>
+    </w:p>
+    <w:p>
+      <w:pPr>
+        <w:pStyle w:val="NoSpacing"/>
+        <w:numPr>
+          <w:ilvl w:val="0"/>
+          <w:numId w:val="4"/>
+        </w:numPr>
+      </w:pPr>
+      <w:r>
+        <w:t>PUT /shelves/{userId}/wantToRead:</w:t>
+      </w:r>
+    </w:p>
+    <w:p>
+      <w:pPr>
+        <w:pStyle w:val="NoSpacing"/>
+        <w:numPr>
+          <w:ilvl w:val="0"/>
+          <w:numId w:val="2"/>
+        </w:numPr>
+      </w:pPr>
+      <w:r>
+        <w:t>dodajanje knjige na polico WantToRead</w:t>
+      </w:r>
+    </w:p>
+    <w:p>
+      <w:pPr>
+        <w:pStyle w:val="NoSpacing"/>
+        <w:numPr>
+          <w:ilvl w:val="0"/>
+          <w:numId w:val="2"/>
+        </w:numPr>
+      </w:pPr>
+      <w:r>
+        <w:t>povezano s storitvijo: xx</w:t>
+      </w:r>
+    </w:p>
+    <w:p>
+      <w:pPr>
+        <w:pStyle w:val="NoSpacing"/>
+        <w:numPr>
+          <w:ilvl w:val="0"/>
+          <w:numId w:val="2"/>
+        </w:numPr>
+      </w:pPr>
+      <w:r>
+        <w:t>klicano s strani: xx</w:t>
+      </w:r>
+    </w:p>
+    <w:p>
+      <w:pPr>
+        <w:pStyle w:val="NoSpacing"/>
+        <w:numPr>
+          <w:ilvl w:val="0"/>
+          <w:numId w:val="4"/>
+        </w:numPr>
+      </w:pPr>
+      <w:r>
         <w:t>PUT /</w:t>
       </w:r>
-      <w:proofErr w:type="spellStart"/>
-      <w:r>
-        <w:t>shelves</w:t>
-      </w:r>
-      <w:proofErr w:type="spellEnd"/>
-      <w:r>
-        <w:t>/{id}:</w:t>
-      </w:r>
-    </w:p>
-    <w:p>
-      <w:pPr>
-        <w:pStyle w:val="NoSpacing"/>
-        <w:numPr>
-          <w:ilvl w:val="0"/>
-          <w:numId w:val="2"/>
-        </w:numPr>
-      </w:pPr>
-      <w:r>
-        <w:t>posodabljanje police po ID-ju</w:t>
+      <w:r>
+        <w:t>shelves/{userId}/reading:</w:t>
+      </w:r>
+    </w:p>
+    <w:p>
+      <w:pPr>
+        <w:pStyle w:val="NoSpacing"/>
+        <w:numPr>
+          <w:ilvl w:val="0"/>
+          <w:numId w:val="2"/>
+        </w:numPr>
+      </w:pPr>
+      <w:r>
+        <w:t>dodajanje knjige na polico Reading</w:t>
       </w:r>
     </w:p>
     <w:p>
@@ -2840,27 +2669,19 @@
         </w:numPr>
       </w:pPr>
       <w:r>
-        <w:t>DELETE /</w:t>
-      </w:r>
-      <w:proofErr w:type="spellStart"/>
-      <w:r>
-        <w:t>shelves</w:t>
-      </w:r>
-      <w:proofErr w:type="spellEnd"/>
-      <w:r>
-        <w:t>/{id}:</w:t>
-      </w:r>
-    </w:p>
-    <w:p>
-      <w:pPr>
-        <w:pStyle w:val="NoSpacing"/>
-        <w:numPr>
-          <w:ilvl w:val="0"/>
-          <w:numId w:val="2"/>
-        </w:numPr>
-      </w:pPr>
-      <w:r>
-        <w:t>brisanje police po ID-ju</w:t>
+        <w:t>PUT /shelves/{userId}/read:</w:t>
+      </w:r>
+    </w:p>
+    <w:p>
+      <w:pPr>
+        <w:pStyle w:val="NoSpacing"/>
+        <w:numPr>
+          <w:ilvl w:val="0"/>
+          <w:numId w:val="2"/>
+        </w:numPr>
+      </w:pPr>
+      <w:r>
+        <w:t>dodajanje knjige na polico Read</w:t>
       </w:r>
     </w:p>
     <w:p>
@@ -2896,49 +2717,20 @@
         </w:numPr>
       </w:pPr>
       <w:r>
-        <w:t>PUT /</w:t>
-      </w:r>
-      <w:proofErr w:type="spellStart"/>
-      <w:r>
-        <w:t>shelves</w:t>
-      </w:r>
-      <w:proofErr w:type="spellEnd"/>
-      <w:r>
-        <w:t>/{</w:t>
-      </w:r>
-      <w:proofErr w:type="spellStart"/>
-      <w:r>
-        <w:t>userId</w:t>
-      </w:r>
-      <w:proofErr w:type="spellEnd"/>
-      <w:r>
-        <w:t>}/</w:t>
-      </w:r>
-      <w:proofErr w:type="spellStart"/>
-      <w:r>
-        <w:t>wantToRead</w:t>
-      </w:r>
-      <w:proofErr w:type="spellEnd"/>
-      <w:r>
-        <w:t>:</w:t>
-      </w:r>
-    </w:p>
-    <w:p>
-      <w:pPr>
-        <w:pStyle w:val="NoSpacing"/>
-        <w:numPr>
-          <w:ilvl w:val="0"/>
-          <w:numId w:val="2"/>
-        </w:numPr>
-      </w:pPr>
-      <w:r>
-        <w:t xml:space="preserve">dodajanje knjige na polico </w:t>
-      </w:r>
-      <w:proofErr w:type="spellStart"/>
-      <w:r>
-        <w:t>WantToRead</w:t>
-      </w:r>
-      <w:proofErr w:type="spellEnd"/>
+        <w:t>POST /shelves/{userId}/move:</w:t>
+      </w:r>
+    </w:p>
+    <w:p>
+      <w:pPr>
+        <w:pStyle w:val="NoSpacing"/>
+        <w:numPr>
+          <w:ilvl w:val="0"/>
+          <w:numId w:val="2"/>
+        </w:numPr>
+      </w:pPr>
+      <w:r>
+        <w:t>premikanje knjige iz ene police na drugo</w:t>
+      </w:r>
     </w:p>
     <w:p>
       <w:pPr>
@@ -2973,49 +2765,20 @@
         </w:numPr>
       </w:pPr>
       <w:r>
-        <w:t>PUT /</w:t>
-      </w:r>
-      <w:proofErr w:type="spellStart"/>
-      <w:r>
-        <w:t>shelves</w:t>
-      </w:r>
-      <w:proofErr w:type="spellEnd"/>
-      <w:r>
-        <w:t>/{</w:t>
-      </w:r>
-      <w:proofErr w:type="spellStart"/>
-      <w:r>
-        <w:t>userId</w:t>
-      </w:r>
-      <w:proofErr w:type="spellEnd"/>
-      <w:r>
-        <w:t>}/</w:t>
-      </w:r>
-      <w:proofErr w:type="spellStart"/>
-      <w:r>
-        <w:t>reading</w:t>
-      </w:r>
-      <w:proofErr w:type="spellEnd"/>
-      <w:r>
-        <w:t>:</w:t>
-      </w:r>
-    </w:p>
-    <w:p>
-      <w:pPr>
-        <w:pStyle w:val="NoSpacing"/>
-        <w:numPr>
-          <w:ilvl w:val="0"/>
-          <w:numId w:val="2"/>
-        </w:numPr>
-      </w:pPr>
-      <w:r>
-        <w:t xml:space="preserve">dodajanje knjige na polico </w:t>
-      </w:r>
-      <w:proofErr w:type="spellStart"/>
-      <w:r>
-        <w:t>Reading</w:t>
-      </w:r>
-      <w:proofErr w:type="spellEnd"/>
+        <w:t>DELETE /shelves/by-user/{userId}:</w:t>
+      </w:r>
+    </w:p>
+    <w:p>
+      <w:pPr>
+        <w:pStyle w:val="NoSpacing"/>
+        <w:numPr>
+          <w:ilvl w:val="0"/>
+          <w:numId w:val="2"/>
+        </w:numPr>
+      </w:pPr>
+      <w:r>
+        <w:t>brisanje polic za uporabnika</w:t>
+      </w:r>
     </w:p>
     <w:p>
       <w:pPr>
@@ -3050,49 +2813,20 @@
         </w:numPr>
       </w:pPr>
       <w:r>
-        <w:t>PUT /</w:t>
-      </w:r>
-      <w:proofErr w:type="spellStart"/>
-      <w:r>
-        <w:t>shelves</w:t>
-      </w:r>
-      <w:proofErr w:type="spellEnd"/>
-      <w:r>
-        <w:t>/{</w:t>
-      </w:r>
-      <w:proofErr w:type="spellStart"/>
-      <w:r>
-        <w:t>userId</w:t>
-      </w:r>
-      <w:proofErr w:type="spellEnd"/>
-      <w:r>
-        <w:t>}/</w:t>
-      </w:r>
-      <w:proofErr w:type="spellStart"/>
-      <w:r>
-        <w:t>read</w:t>
-      </w:r>
-      <w:proofErr w:type="spellEnd"/>
-      <w:r>
-        <w:t>:</w:t>
-      </w:r>
-    </w:p>
-    <w:p>
-      <w:pPr>
-        <w:pStyle w:val="NoSpacing"/>
-        <w:numPr>
-          <w:ilvl w:val="0"/>
-          <w:numId w:val="2"/>
-        </w:numPr>
-      </w:pPr>
-      <w:r>
-        <w:t xml:space="preserve">dodajanje knjige na polico </w:t>
-      </w:r>
-      <w:proofErr w:type="spellStart"/>
-      <w:r>
-        <w:t>Read</w:t>
-      </w:r>
-      <w:proofErr w:type="spellEnd"/>
+        <w:t>DELETE /shelves/{userId}/{shelf}/{bookId}:</w:t>
+      </w:r>
+    </w:p>
+    <w:p>
+      <w:pPr>
+        <w:pStyle w:val="NoSpacing"/>
+        <w:numPr>
+          <w:ilvl w:val="0"/>
+          <w:numId w:val="2"/>
+        </w:numPr>
+      </w:pPr>
+      <w:r>
+        <w:t>brisanje knjige iz police</w:t>
+      </w:r>
     </w:p>
     <w:p>
       <w:pPr>
@@ -3127,43 +2861,32 @@
         </w:numPr>
       </w:pPr>
       <w:r>
-        <w:t>POST /</w:t>
-      </w:r>
-      <w:proofErr w:type="spellStart"/>
-      <w:r>
-        <w:t>shelves</w:t>
-      </w:r>
-      <w:proofErr w:type="spellEnd"/>
-      <w:r>
-        <w:t>/{</w:t>
-      </w:r>
-      <w:proofErr w:type="spellStart"/>
-      <w:r>
-        <w:t>userId</w:t>
-      </w:r>
-      <w:proofErr w:type="spellEnd"/>
-      <w:r>
-        <w:t>}/</w:t>
-      </w:r>
-      <w:proofErr w:type="spellStart"/>
-      <w:r>
-        <w:t>move</w:t>
-      </w:r>
-      <w:proofErr w:type="spellEnd"/>
-      <w:r>
-        <w:t>:</w:t>
-      </w:r>
-    </w:p>
-    <w:p>
-      <w:pPr>
-        <w:pStyle w:val="NoSpacing"/>
-        <w:numPr>
-          <w:ilvl w:val="0"/>
-          <w:numId w:val="2"/>
-        </w:numPr>
-      </w:pPr>
-      <w:r>
-        <w:t>premikanje knjige iz ene police na drugo</w:t>
+        <w:lastRenderedPageBreak/>
+        <w:t>GET /shelves/{userId}/read:</w:t>
+      </w:r>
+    </w:p>
+    <w:p>
+      <w:pPr>
+        <w:pStyle w:val="NoSpacing"/>
+        <w:numPr>
+          <w:ilvl w:val="0"/>
+          <w:numId w:val="2"/>
+        </w:numPr>
+      </w:pPr>
+      <w:r>
+        <w:t>pridobi</w:t>
+      </w:r>
+      <w:r>
+        <w:t xml:space="preserve"> knjige iz</w:t>
+      </w:r>
+      <w:r>
+        <w:t xml:space="preserve"> READ polic</w:t>
+      </w:r>
+      <w:r>
+        <w:t>e</w:t>
+      </w:r>
+      <w:r>
+        <w:t xml:space="preserve"> po ID-ju uporabnika</w:t>
       </w:r>
     </w:p>
     <w:p>
@@ -3187,247 +2910,7 @@
         </w:numPr>
       </w:pPr>
       <w:r>
-        <w:t>klicano s strani: xx</w:t>
-      </w:r>
-    </w:p>
-    <w:p>
-      <w:pPr>
-        <w:pStyle w:val="NoSpacing"/>
-        <w:numPr>
-          <w:ilvl w:val="0"/>
-          <w:numId w:val="4"/>
-        </w:numPr>
-      </w:pPr>
-      <w:r>
-        <w:t>DELETE /</w:t>
-      </w:r>
-      <w:proofErr w:type="spellStart"/>
-      <w:r>
-        <w:t>shelves</w:t>
-      </w:r>
-      <w:proofErr w:type="spellEnd"/>
-      <w:r>
-        <w:t>/</w:t>
-      </w:r>
-      <w:proofErr w:type="spellStart"/>
-      <w:r>
-        <w:t>by-user</w:t>
-      </w:r>
-      <w:proofErr w:type="spellEnd"/>
-      <w:r>
-        <w:t>/{</w:t>
-      </w:r>
-      <w:proofErr w:type="spellStart"/>
-      <w:r>
-        <w:t>userId</w:t>
-      </w:r>
-      <w:proofErr w:type="spellEnd"/>
-      <w:r>
-        <w:t>}:</w:t>
-      </w:r>
-    </w:p>
-    <w:p>
-      <w:pPr>
-        <w:pStyle w:val="NoSpacing"/>
-        <w:numPr>
-          <w:ilvl w:val="0"/>
-          <w:numId w:val="2"/>
-        </w:numPr>
-      </w:pPr>
-      <w:r>
-        <w:t>brisanje polic za uporabnika</w:t>
-      </w:r>
-    </w:p>
-    <w:p>
-      <w:pPr>
-        <w:pStyle w:val="NoSpacing"/>
-        <w:numPr>
-          <w:ilvl w:val="0"/>
-          <w:numId w:val="2"/>
-        </w:numPr>
-      </w:pPr>
-      <w:r>
-        <w:t>povezano s storitvijo: xx</w:t>
-      </w:r>
-    </w:p>
-    <w:p>
-      <w:pPr>
-        <w:pStyle w:val="NoSpacing"/>
-        <w:numPr>
-          <w:ilvl w:val="0"/>
-          <w:numId w:val="2"/>
-        </w:numPr>
-      </w:pPr>
-      <w:r>
-        <w:t>klicano s strani: xx</w:t>
-      </w:r>
-    </w:p>
-    <w:p>
-      <w:pPr>
-        <w:pStyle w:val="NoSpacing"/>
-        <w:numPr>
-          <w:ilvl w:val="0"/>
-          <w:numId w:val="4"/>
-        </w:numPr>
-      </w:pPr>
-      <w:r>
-        <w:t>DELETE /</w:t>
-      </w:r>
-      <w:proofErr w:type="spellStart"/>
-      <w:r>
-        <w:t>shelves</w:t>
-      </w:r>
-      <w:proofErr w:type="spellEnd"/>
-      <w:r>
-        <w:t>/{</w:t>
-      </w:r>
-      <w:proofErr w:type="spellStart"/>
-      <w:r>
-        <w:t>userId</w:t>
-      </w:r>
-      <w:proofErr w:type="spellEnd"/>
-      <w:r>
-        <w:t>}/{</w:t>
-      </w:r>
-      <w:proofErr w:type="spellStart"/>
-      <w:r>
-        <w:t>shelf</w:t>
-      </w:r>
-      <w:proofErr w:type="spellEnd"/>
-      <w:r>
-        <w:t>}/{</w:t>
-      </w:r>
-      <w:proofErr w:type="spellStart"/>
-      <w:r>
-        <w:t>bookId</w:t>
-      </w:r>
-      <w:proofErr w:type="spellEnd"/>
-      <w:r>
-        <w:t>}:</w:t>
-      </w:r>
-    </w:p>
-    <w:p>
-      <w:pPr>
-        <w:pStyle w:val="NoSpacing"/>
-        <w:numPr>
-          <w:ilvl w:val="0"/>
-          <w:numId w:val="2"/>
-        </w:numPr>
-      </w:pPr>
-      <w:r>
-        <w:t>brisanje knjige iz police</w:t>
-      </w:r>
-    </w:p>
-    <w:p>
-      <w:pPr>
-        <w:pStyle w:val="NoSpacing"/>
-        <w:numPr>
-          <w:ilvl w:val="0"/>
-          <w:numId w:val="2"/>
-        </w:numPr>
-      </w:pPr>
-      <w:r>
-        <w:t>povezano s storitvijo: xx</w:t>
-      </w:r>
-    </w:p>
-    <w:p>
-      <w:pPr>
-        <w:pStyle w:val="NoSpacing"/>
-        <w:numPr>
-          <w:ilvl w:val="0"/>
-          <w:numId w:val="2"/>
-        </w:numPr>
-      </w:pPr>
-      <w:r>
-        <w:t>klicano s strani: xx</w:t>
-      </w:r>
-    </w:p>
-    <w:p>
-      <w:pPr>
-        <w:pStyle w:val="NoSpacing"/>
-        <w:numPr>
-          <w:ilvl w:val="0"/>
-          <w:numId w:val="4"/>
-        </w:numPr>
-      </w:pPr>
-      <w:r>
-        <w:lastRenderedPageBreak/>
-        <w:t>GET /</w:t>
-      </w:r>
-      <w:proofErr w:type="spellStart"/>
-      <w:r>
-        <w:t>shelves</w:t>
-      </w:r>
-      <w:proofErr w:type="spellEnd"/>
-      <w:r>
-        <w:t>/{</w:t>
-      </w:r>
-      <w:proofErr w:type="spellStart"/>
-      <w:r>
-        <w:t>userId</w:t>
-      </w:r>
-      <w:proofErr w:type="spellEnd"/>
-      <w:r>
-        <w:t>}/</w:t>
-      </w:r>
-      <w:proofErr w:type="spellStart"/>
-      <w:r>
-        <w:t>read</w:t>
-      </w:r>
-      <w:proofErr w:type="spellEnd"/>
-      <w:r>
-        <w:t>:</w:t>
-      </w:r>
-    </w:p>
-    <w:p>
-      <w:pPr>
-        <w:pStyle w:val="NoSpacing"/>
-        <w:numPr>
-          <w:ilvl w:val="0"/>
-          <w:numId w:val="2"/>
-        </w:numPr>
-      </w:pPr>
-      <w:r>
-        <w:t>pridobi</w:t>
-      </w:r>
-      <w:r>
-        <w:t xml:space="preserve"> knjige iz</w:t>
-      </w:r>
-      <w:r>
-        <w:t xml:space="preserve"> READ polic</w:t>
-      </w:r>
-      <w:r>
-        <w:t>e</w:t>
-      </w:r>
-      <w:r>
-        <w:t xml:space="preserve"> po ID-ju uporabnika</w:t>
-      </w:r>
-    </w:p>
-    <w:p>
-      <w:pPr>
-        <w:pStyle w:val="NoSpacing"/>
-        <w:numPr>
-          <w:ilvl w:val="0"/>
-          <w:numId w:val="2"/>
-        </w:numPr>
-      </w:pPr>
-      <w:r>
-        <w:t>povezano s storitvijo: xx</w:t>
-      </w:r>
-    </w:p>
-    <w:p>
-      <w:pPr>
-        <w:pStyle w:val="NoSpacing"/>
-        <w:numPr>
-          <w:ilvl w:val="0"/>
-          <w:numId w:val="2"/>
-        </w:numPr>
-      </w:pPr>
-      <w:r>
-        <w:t xml:space="preserve">klicano s strani: </w:t>
-      </w:r>
-      <w:r>
-        <w:t>statistika storitev</w:t>
+        <w:t>klicano s strani: statistika storitev</w:t>
       </w:r>
     </w:p>
     <w:p>
@@ -3447,40 +2930,16 @@
         <w:pStyle w:val="NoSpacing"/>
       </w:pPr>
       <w:r>
-        <w:t xml:space="preserve">Odgovorna: </w:t>
-      </w:r>
-      <w:r>
-        <w:t>Lena Bojc</w:t>
-      </w:r>
-    </w:p>
-    <w:p>
-      <w:pPr>
-        <w:pStyle w:val="NoSpacing"/>
-      </w:pPr>
-      <w:r>
-        <w:t xml:space="preserve">Tehnologije: </w:t>
-      </w:r>
-      <w:proofErr w:type="spellStart"/>
-      <w:r>
-        <w:t>FastApi</w:t>
-      </w:r>
-      <w:proofErr w:type="spellEnd"/>
-      <w:r>
-        <w:t xml:space="preserve">, </w:t>
-      </w:r>
-      <w:proofErr w:type="spellStart"/>
-      <w:r>
-        <w:t>Python</w:t>
-      </w:r>
-      <w:proofErr w:type="spellEnd"/>
-      <w:r>
-        <w:t xml:space="preserve">, </w:t>
-      </w:r>
-      <w:proofErr w:type="spellStart"/>
-      <w:r>
-        <w:t>MongoDB</w:t>
-      </w:r>
-      <w:proofErr w:type="spellEnd"/>
+        <w:t>Odgovorna: Lena Bojc</w:t>
+      </w:r>
+    </w:p>
+    <w:p>
+      <w:pPr>
+        <w:pStyle w:val="NoSpacing"/>
+      </w:pPr>
+      <w:r>
+        <w:t>Tehnologije: FastApi, Python, MongoDB</w:t>
+      </w:r>
     </w:p>
     <w:p>
       <w:pPr>
@@ -3503,13 +2962,8 @@
         </w:numPr>
       </w:pPr>
       <w:r>
-        <w:t>POST /</w:t>
-      </w:r>
-      <w:proofErr w:type="spellStart"/>
-      <w:r>
-        <w:t>reviews</w:t>
-      </w:r>
-      <w:proofErr w:type="spellEnd"/>
+        <w:t>POST /reviews</w:t>
+      </w:r>
       <w:r>
         <w:t>:</w:t>
       </w:r>
@@ -3552,11 +3006,9 @@
       <w:r>
         <w:t xml:space="preserve">klicana s strani: </w:t>
       </w:r>
-      <w:proofErr w:type="spellStart"/>
       <w:r>
         <w:t>frontend</w:t>
       </w:r>
-      <w:proofErr w:type="spellEnd"/>
     </w:p>
     <w:p>
       <w:pPr>
@@ -3567,13 +3019,8 @@
         </w:numPr>
       </w:pPr>
       <w:r>
-        <w:t>POST /</w:t>
-      </w:r>
-      <w:proofErr w:type="spellStart"/>
-      <w:r>
-        <w:t>comments</w:t>
-      </w:r>
-      <w:proofErr w:type="spellEnd"/>
+        <w:t>POST /comments</w:t>
+      </w:r>
       <w:r>
         <w:t>:</w:t>
       </w:r>
@@ -3601,11 +3048,9 @@
       <w:r>
         <w:t xml:space="preserve">klicano s strani: </w:t>
       </w:r>
-      <w:proofErr w:type="spellStart"/>
       <w:r>
         <w:t>frontend</w:t>
       </w:r>
-      <w:proofErr w:type="spellEnd"/>
     </w:p>
     <w:p>
       <w:pPr>
@@ -3616,21 +3061,8 @@
         </w:numPr>
       </w:pPr>
       <w:r>
-        <w:t>PUT /</w:t>
-      </w:r>
-      <w:proofErr w:type="spellStart"/>
-      <w:r>
-        <w:t>reviews</w:t>
-      </w:r>
-      <w:proofErr w:type="spellEnd"/>
-      <w:r>
-        <w:t>/{id}/</w:t>
-      </w:r>
-      <w:proofErr w:type="spellStart"/>
-      <w:r>
-        <w:t>text</w:t>
-      </w:r>
-      <w:proofErr w:type="spellEnd"/>
+        <w:t>PUT /reviews/{id}/text</w:t>
+      </w:r>
       <w:r>
         <w:t>:</w:t>
       </w:r>
@@ -3656,13 +3088,242 @@
         </w:numPr>
       </w:pPr>
       <w:r>
+        <w:t>klicano s strani: frontend</w:t>
+      </w:r>
+    </w:p>
+    <w:p>
+      <w:pPr>
+        <w:pStyle w:val="NoSpacing"/>
+        <w:numPr>
+          <w:ilvl w:val="0"/>
+          <w:numId w:val="5"/>
+        </w:numPr>
+      </w:pPr>
+      <w:r>
+        <w:t>PUT /reviews/{id}/rating:</w:t>
+      </w:r>
+    </w:p>
+    <w:p>
+      <w:pPr>
+        <w:pStyle w:val="NoSpacing"/>
+        <w:numPr>
+          <w:ilvl w:val="0"/>
+          <w:numId w:val="2"/>
+        </w:numPr>
+      </w:pPr>
+      <w:r>
+        <w:t>posodabljanje ocene knjige v recenziji</w:t>
+      </w:r>
+    </w:p>
+    <w:p>
+      <w:pPr>
+        <w:pStyle w:val="NoSpacing"/>
+        <w:numPr>
+          <w:ilvl w:val="0"/>
+          <w:numId w:val="2"/>
+        </w:numPr>
+      </w:pPr>
+      <w:r>
+        <w:t>klicano s strani: frontend</w:t>
+      </w:r>
+    </w:p>
+    <w:p>
+      <w:pPr>
+        <w:pStyle w:val="NoSpacing"/>
+        <w:numPr>
+          <w:ilvl w:val="0"/>
+          <w:numId w:val="5"/>
+        </w:numPr>
+      </w:pPr>
+      <w:r>
+        <w:t>GET /reviews/user/{userId}/book/{bookId}:</w:t>
+      </w:r>
+    </w:p>
+    <w:p>
+      <w:pPr>
+        <w:pStyle w:val="NoSpacing"/>
+        <w:numPr>
+          <w:ilvl w:val="0"/>
+          <w:numId w:val="2"/>
+        </w:numPr>
+      </w:pPr>
+      <w:r>
+        <w:t>pridobivanje recenzije po uporabnikovem ID-ju in ID-ju knjige</w:t>
+      </w:r>
+    </w:p>
+    <w:p>
+      <w:pPr>
+        <w:pStyle w:val="NoSpacing"/>
+        <w:numPr>
+          <w:ilvl w:val="0"/>
+          <w:numId w:val="2"/>
+        </w:numPr>
+      </w:pPr>
+      <w:r>
+        <w:t>klicano s strani: frontend</w:t>
+      </w:r>
+    </w:p>
+    <w:p>
+      <w:pPr>
+        <w:pStyle w:val="NoSpacing"/>
+        <w:numPr>
+          <w:ilvl w:val="0"/>
+          <w:numId w:val="5"/>
+        </w:numPr>
+      </w:pPr>
+      <w:r>
+        <w:t>GET /books/{bookId}/reviews:</w:t>
+      </w:r>
+    </w:p>
+    <w:p>
+      <w:pPr>
+        <w:pStyle w:val="NoSpacing"/>
+        <w:numPr>
+          <w:ilvl w:val="0"/>
+          <w:numId w:val="2"/>
+        </w:numPr>
+      </w:pPr>
+      <w:r>
+        <w:t>pridobivanje recenzij za knjigo</w:t>
+      </w:r>
+    </w:p>
+    <w:p>
+      <w:pPr>
+        <w:pStyle w:val="NoSpacing"/>
+        <w:numPr>
+          <w:ilvl w:val="0"/>
+          <w:numId w:val="2"/>
+        </w:numPr>
+      </w:pPr>
+      <w:r>
+        <w:t>povezano s storitvijo: knjige storitev</w:t>
+      </w:r>
+    </w:p>
+    <w:p>
+      <w:pPr>
+        <w:pStyle w:val="NoSpacing"/>
+        <w:numPr>
+          <w:ilvl w:val="0"/>
+          <w:numId w:val="2"/>
+        </w:numPr>
+      </w:pPr>
+      <w:r>
+        <w:t>klicano s strani: frontend</w:t>
+      </w:r>
+    </w:p>
+    <w:p>
+      <w:pPr>
+        <w:pStyle w:val="NoSpacing"/>
+        <w:numPr>
+          <w:ilvl w:val="0"/>
+          <w:numId w:val="5"/>
+        </w:numPr>
+      </w:pPr>
+      <w:r>
+        <w:t>GET /books/{bookId}/comments:</w:t>
+      </w:r>
+    </w:p>
+    <w:p>
+      <w:pPr>
+        <w:pStyle w:val="NoSpacing"/>
+        <w:numPr>
+          <w:ilvl w:val="0"/>
+          <w:numId w:val="2"/>
+        </w:numPr>
+      </w:pPr>
+      <w:r>
+        <w:t>pridobivanje vseh komentarjev za knjigo</w:t>
+      </w:r>
+    </w:p>
+    <w:p>
+      <w:pPr>
+        <w:pStyle w:val="NoSpacing"/>
+        <w:numPr>
+          <w:ilvl w:val="0"/>
+          <w:numId w:val="2"/>
+        </w:numPr>
+      </w:pPr>
+      <w:r>
+        <w:t>klicano s strani: frontend</w:t>
+      </w:r>
+    </w:p>
+    <w:p>
+      <w:pPr>
+        <w:pStyle w:val="NoSpacing"/>
+        <w:numPr>
+          <w:ilvl w:val="0"/>
+          <w:numId w:val="5"/>
+        </w:numPr>
+      </w:pPr>
+      <w:r>
+        <w:t>GET /reviews/{bookId}/average:</w:t>
+      </w:r>
+    </w:p>
+    <w:p>
+      <w:pPr>
+        <w:pStyle w:val="NoSpacing"/>
+        <w:numPr>
+          <w:ilvl w:val="0"/>
+          <w:numId w:val="2"/>
+        </w:numPr>
+      </w:pPr>
+      <w:r>
+        <w:t>pridobivanj povprečne ocene za knjigo</w:t>
+      </w:r>
+    </w:p>
+    <w:p>
+      <w:pPr>
+        <w:pStyle w:val="NoSpacing"/>
+        <w:numPr>
+          <w:ilvl w:val="0"/>
+          <w:numId w:val="2"/>
+        </w:numPr>
+      </w:pPr>
+      <w:r>
         <w:t xml:space="preserve">klicano s strani: </w:t>
       </w:r>
-      <w:proofErr w:type="spellStart"/>
+      <w:r>
+        <w:t>knjige storitev</w:t>
+      </w:r>
+    </w:p>
+    <w:p>
+      <w:pPr>
+        <w:pStyle w:val="NoSpacing"/>
+        <w:numPr>
+          <w:ilvl w:val="0"/>
+          <w:numId w:val="5"/>
+        </w:numPr>
+      </w:pPr>
+      <w:r>
+        <w:t>DELETE /comments/{id}:</w:t>
+      </w:r>
+    </w:p>
+    <w:p>
+      <w:pPr>
+        <w:pStyle w:val="NoSpacing"/>
+        <w:numPr>
+          <w:ilvl w:val="0"/>
+          <w:numId w:val="2"/>
+        </w:numPr>
+      </w:pPr>
+      <w:r>
+        <w:t>odstranjevanje komentarja</w:t>
+      </w:r>
+    </w:p>
+    <w:p>
+      <w:pPr>
+        <w:pStyle w:val="NoSpacing"/>
+        <w:numPr>
+          <w:ilvl w:val="0"/>
+          <w:numId w:val="2"/>
+        </w:numPr>
+      </w:pPr>
+      <w:r>
+        <w:t xml:space="preserve">klicano s strani: </w:t>
+      </w:r>
       <w:r>
         <w:t>frontend</w:t>
       </w:r>
-      <w:proofErr w:type="spellEnd"/>
     </w:p>
     <w:p>
       <w:pPr>
@@ -3673,27 +3334,19 @@
         </w:numPr>
       </w:pPr>
       <w:r>
-        <w:t>PUT /</w:t>
-      </w:r>
-      <w:proofErr w:type="spellStart"/>
-      <w:r>
-        <w:t>reviews</w:t>
-      </w:r>
-      <w:proofErr w:type="spellEnd"/>
-      <w:r>
-        <w:t>/{id}/rating:</w:t>
-      </w:r>
-    </w:p>
-    <w:p>
-      <w:pPr>
-        <w:pStyle w:val="NoSpacing"/>
-        <w:numPr>
-          <w:ilvl w:val="0"/>
-          <w:numId w:val="2"/>
-        </w:numPr>
-      </w:pPr>
-      <w:r>
-        <w:t>posodabljanje ocene knjige v recenziji</w:t>
+        <w:t>DELETE /reviews/{id}:</w:t>
+      </w:r>
+    </w:p>
+    <w:p>
+      <w:pPr>
+        <w:pStyle w:val="NoSpacing"/>
+        <w:numPr>
+          <w:ilvl w:val="0"/>
+          <w:numId w:val="2"/>
+        </w:numPr>
+      </w:pPr>
+      <w:r>
+        <w:t>odstranjevanje recenzije</w:t>
       </w:r>
     </w:p>
     <w:p>
@@ -3707,398 +3360,9 @@
       <w:r>
         <w:t xml:space="preserve">klicano s strani: </w:t>
       </w:r>
-      <w:proofErr w:type="spellStart"/>
       <w:r>
         <w:t>frontend</w:t>
       </w:r>
-      <w:proofErr w:type="spellEnd"/>
-    </w:p>
-    <w:p>
-      <w:pPr>
-        <w:pStyle w:val="NoSpacing"/>
-        <w:numPr>
-          <w:ilvl w:val="0"/>
-          <w:numId w:val="5"/>
-        </w:numPr>
-      </w:pPr>
-      <w:r>
-        <w:t>GET /</w:t>
-      </w:r>
-      <w:proofErr w:type="spellStart"/>
-      <w:r>
-        <w:t>reviews</w:t>
-      </w:r>
-      <w:proofErr w:type="spellEnd"/>
-      <w:r>
-        <w:t>/</w:t>
-      </w:r>
-      <w:proofErr w:type="spellStart"/>
-      <w:r>
-        <w:t>user</w:t>
-      </w:r>
-      <w:proofErr w:type="spellEnd"/>
-      <w:r>
-        <w:t>/{</w:t>
-      </w:r>
-      <w:proofErr w:type="spellStart"/>
-      <w:r>
-        <w:t>userId</w:t>
-      </w:r>
-      <w:proofErr w:type="spellEnd"/>
-      <w:r>
-        <w:t>}/</w:t>
-      </w:r>
-      <w:proofErr w:type="spellStart"/>
-      <w:r>
-        <w:t>book</w:t>
-      </w:r>
-      <w:proofErr w:type="spellEnd"/>
-      <w:r>
-        <w:t>/{</w:t>
-      </w:r>
-      <w:proofErr w:type="spellStart"/>
-      <w:r>
-        <w:t>bookId</w:t>
-      </w:r>
-      <w:proofErr w:type="spellEnd"/>
-      <w:r>
-        <w:t>}:</w:t>
-      </w:r>
-    </w:p>
-    <w:p>
-      <w:pPr>
-        <w:pStyle w:val="NoSpacing"/>
-        <w:numPr>
-          <w:ilvl w:val="0"/>
-          <w:numId w:val="2"/>
-        </w:numPr>
-      </w:pPr>
-      <w:r>
-        <w:t>pridobivanje recenzije po uporabnikovem ID-ju in ID-ju knjige</w:t>
-      </w:r>
-    </w:p>
-    <w:p>
-      <w:pPr>
-        <w:pStyle w:val="NoSpacing"/>
-        <w:numPr>
-          <w:ilvl w:val="0"/>
-          <w:numId w:val="2"/>
-        </w:numPr>
-      </w:pPr>
-      <w:r>
-        <w:t xml:space="preserve">klicano s strani: </w:t>
-      </w:r>
-      <w:proofErr w:type="spellStart"/>
-      <w:r>
-        <w:t>frontend</w:t>
-      </w:r>
-      <w:proofErr w:type="spellEnd"/>
-    </w:p>
-    <w:p>
-      <w:pPr>
-        <w:pStyle w:val="NoSpacing"/>
-        <w:numPr>
-          <w:ilvl w:val="0"/>
-          <w:numId w:val="5"/>
-        </w:numPr>
-      </w:pPr>
-      <w:r>
-        <w:t>GET /</w:t>
-      </w:r>
-      <w:proofErr w:type="spellStart"/>
-      <w:r>
-        <w:t>books</w:t>
-      </w:r>
-      <w:proofErr w:type="spellEnd"/>
-      <w:r>
-        <w:t>/{</w:t>
-      </w:r>
-      <w:proofErr w:type="spellStart"/>
-      <w:r>
-        <w:t>bookId</w:t>
-      </w:r>
-      <w:proofErr w:type="spellEnd"/>
-      <w:r>
-        <w:t>}/</w:t>
-      </w:r>
-      <w:proofErr w:type="spellStart"/>
-      <w:r>
-        <w:t>reviews</w:t>
-      </w:r>
-      <w:proofErr w:type="spellEnd"/>
-      <w:r>
-        <w:t>:</w:t>
-      </w:r>
-    </w:p>
-    <w:p>
-      <w:pPr>
-        <w:pStyle w:val="NoSpacing"/>
-        <w:numPr>
-          <w:ilvl w:val="0"/>
-          <w:numId w:val="2"/>
-        </w:numPr>
-      </w:pPr>
-      <w:r>
-        <w:t>pridobivanje recenzij za knjigo</w:t>
-      </w:r>
-    </w:p>
-    <w:p>
-      <w:pPr>
-        <w:pStyle w:val="NoSpacing"/>
-        <w:numPr>
-          <w:ilvl w:val="0"/>
-          <w:numId w:val="2"/>
-        </w:numPr>
-      </w:pPr>
-      <w:r>
-        <w:t xml:space="preserve">povezano s storitvijo: </w:t>
-      </w:r>
-      <w:r>
-        <w:t>knjige storitev</w:t>
-      </w:r>
-    </w:p>
-    <w:p>
-      <w:pPr>
-        <w:pStyle w:val="NoSpacing"/>
-        <w:numPr>
-          <w:ilvl w:val="0"/>
-          <w:numId w:val="2"/>
-        </w:numPr>
-      </w:pPr>
-      <w:r>
-        <w:t xml:space="preserve">klicano s strani: </w:t>
-      </w:r>
-      <w:proofErr w:type="spellStart"/>
-      <w:r>
-        <w:t>frontend</w:t>
-      </w:r>
-      <w:proofErr w:type="spellEnd"/>
-    </w:p>
-    <w:p>
-      <w:pPr>
-        <w:pStyle w:val="NoSpacing"/>
-        <w:numPr>
-          <w:ilvl w:val="0"/>
-          <w:numId w:val="5"/>
-        </w:numPr>
-      </w:pPr>
-      <w:r>
-        <w:t>GET /</w:t>
-      </w:r>
-      <w:proofErr w:type="spellStart"/>
-      <w:r>
-        <w:t>books</w:t>
-      </w:r>
-      <w:proofErr w:type="spellEnd"/>
-      <w:r>
-        <w:t>/{</w:t>
-      </w:r>
-      <w:proofErr w:type="spellStart"/>
-      <w:r>
-        <w:t>bookId</w:t>
-      </w:r>
-      <w:proofErr w:type="spellEnd"/>
-      <w:r>
-        <w:t>}/</w:t>
-      </w:r>
-      <w:proofErr w:type="spellStart"/>
-      <w:r>
-        <w:t>comments</w:t>
-      </w:r>
-      <w:proofErr w:type="spellEnd"/>
-      <w:r>
-        <w:t>:</w:t>
-      </w:r>
-    </w:p>
-    <w:p>
-      <w:pPr>
-        <w:pStyle w:val="NoSpacing"/>
-        <w:numPr>
-          <w:ilvl w:val="0"/>
-          <w:numId w:val="2"/>
-        </w:numPr>
-      </w:pPr>
-      <w:r>
-        <w:t>pridobivanje vseh komentarjev za knjigo</w:t>
-      </w:r>
-    </w:p>
-    <w:p>
-      <w:pPr>
-        <w:pStyle w:val="NoSpacing"/>
-        <w:numPr>
-          <w:ilvl w:val="0"/>
-          <w:numId w:val="2"/>
-        </w:numPr>
-      </w:pPr>
-      <w:r>
-        <w:t xml:space="preserve">klicano s strani: </w:t>
-      </w:r>
-      <w:proofErr w:type="spellStart"/>
-      <w:r>
-        <w:t>frontend</w:t>
-      </w:r>
-      <w:proofErr w:type="spellEnd"/>
-    </w:p>
-    <w:p>
-      <w:pPr>
-        <w:pStyle w:val="NoSpacing"/>
-        <w:numPr>
-          <w:ilvl w:val="0"/>
-          <w:numId w:val="5"/>
-        </w:numPr>
-      </w:pPr>
-      <w:r>
-        <w:t>GET /</w:t>
-      </w:r>
-      <w:proofErr w:type="spellStart"/>
-      <w:r>
-        <w:t>reviews</w:t>
-      </w:r>
-      <w:proofErr w:type="spellEnd"/>
-      <w:r>
-        <w:t>/{</w:t>
-      </w:r>
-      <w:proofErr w:type="spellStart"/>
-      <w:r>
-        <w:t>bookId</w:t>
-      </w:r>
-      <w:proofErr w:type="spellEnd"/>
-      <w:r>
-        <w:t>}/</w:t>
-      </w:r>
-      <w:proofErr w:type="spellStart"/>
-      <w:r>
-        <w:t>average</w:t>
-      </w:r>
-      <w:proofErr w:type="spellEnd"/>
-      <w:r>
-        <w:t>:</w:t>
-      </w:r>
-    </w:p>
-    <w:p>
-      <w:pPr>
-        <w:pStyle w:val="NoSpacing"/>
-        <w:numPr>
-          <w:ilvl w:val="0"/>
-          <w:numId w:val="2"/>
-        </w:numPr>
-      </w:pPr>
-      <w:r>
-        <w:t>pridobivanj povprečne ocene za knjigo</w:t>
-      </w:r>
-    </w:p>
-    <w:p>
-      <w:pPr>
-        <w:pStyle w:val="NoSpacing"/>
-        <w:numPr>
-          <w:ilvl w:val="0"/>
-          <w:numId w:val="2"/>
-        </w:numPr>
-      </w:pPr>
-      <w:r>
-        <w:t xml:space="preserve">klicano s strani: </w:t>
-      </w:r>
-      <w:r>
-        <w:t>knjige storitev</w:t>
-      </w:r>
-    </w:p>
-    <w:p>
-      <w:pPr>
-        <w:pStyle w:val="NoSpacing"/>
-        <w:numPr>
-          <w:ilvl w:val="0"/>
-          <w:numId w:val="5"/>
-        </w:numPr>
-      </w:pPr>
-      <w:r>
-        <w:t>DELETE /</w:t>
-      </w:r>
-      <w:proofErr w:type="spellStart"/>
-      <w:r>
-        <w:t>comments</w:t>
-      </w:r>
-      <w:proofErr w:type="spellEnd"/>
-      <w:r>
-        <w:t>/{id}:</w:t>
-      </w:r>
-    </w:p>
-    <w:p>
-      <w:pPr>
-        <w:pStyle w:val="NoSpacing"/>
-        <w:numPr>
-          <w:ilvl w:val="0"/>
-          <w:numId w:val="2"/>
-        </w:numPr>
-      </w:pPr>
-      <w:r>
-        <w:t>odstranjevanje komentarja</w:t>
-      </w:r>
-    </w:p>
-    <w:p>
-      <w:pPr>
-        <w:pStyle w:val="NoSpacing"/>
-        <w:numPr>
-          <w:ilvl w:val="0"/>
-          <w:numId w:val="2"/>
-        </w:numPr>
-      </w:pPr>
-      <w:r>
-        <w:t xml:space="preserve">klicano s strani: </w:t>
-      </w:r>
-      <w:proofErr w:type="spellStart"/>
-      <w:r>
-        <w:t>frontend</w:t>
-      </w:r>
-      <w:proofErr w:type="spellEnd"/>
-    </w:p>
-    <w:p>
-      <w:pPr>
-        <w:pStyle w:val="NoSpacing"/>
-        <w:numPr>
-          <w:ilvl w:val="0"/>
-          <w:numId w:val="5"/>
-        </w:numPr>
-      </w:pPr>
-      <w:r>
-        <w:t>DELETE /</w:t>
-      </w:r>
-      <w:proofErr w:type="spellStart"/>
-      <w:r>
-        <w:t>reviews</w:t>
-      </w:r>
-      <w:proofErr w:type="spellEnd"/>
-      <w:r>
-        <w:t>/{id}:</w:t>
-      </w:r>
-    </w:p>
-    <w:p>
-      <w:pPr>
-        <w:pStyle w:val="NoSpacing"/>
-        <w:numPr>
-          <w:ilvl w:val="0"/>
-          <w:numId w:val="2"/>
-        </w:numPr>
-      </w:pPr>
-      <w:r>
-        <w:t>odstranjevanje recenzije</w:t>
-      </w:r>
-    </w:p>
-    <w:p>
-      <w:pPr>
-        <w:pStyle w:val="NoSpacing"/>
-        <w:numPr>
-          <w:ilvl w:val="0"/>
-          <w:numId w:val="2"/>
-        </w:numPr>
-      </w:pPr>
-      <w:r>
-        <w:t xml:space="preserve">klicano s strani: </w:t>
-      </w:r>
-      <w:proofErr w:type="spellStart"/>
-      <w:r>
-        <w:t>frontend</w:t>
-      </w:r>
-      <w:proofErr w:type="spellEnd"/>
     </w:p>
     <w:p>
       <w:pPr>
@@ -4117,24 +3381,16 @@
         <w:pStyle w:val="NoSpacing"/>
       </w:pPr>
       <w:r>
-        <w:t xml:space="preserve">Odgovorna: </w:t>
-      </w:r>
-      <w:r>
-        <w:t>Klara Kirbiš</w:t>
-      </w:r>
-    </w:p>
-    <w:p>
-      <w:pPr>
-        <w:pStyle w:val="NoSpacing"/>
-      </w:pPr>
-      <w:r>
-        <w:t xml:space="preserve">Tehnologije: Node.js/Express, </w:t>
-      </w:r>
-      <w:proofErr w:type="spellStart"/>
-      <w:r>
-        <w:t>MongoDB</w:t>
-      </w:r>
-      <w:proofErr w:type="spellEnd"/>
+        <w:t>Odgovorna: Klara Kirbiš</w:t>
+      </w:r>
+    </w:p>
+    <w:p>
+      <w:pPr>
+        <w:pStyle w:val="NoSpacing"/>
+      </w:pPr>
+      <w:r>
+        <w:t>Tehnologije: Node.js/Express, MongoDB</w:t>
+      </w:r>
     </w:p>
     <w:p>
       <w:pPr>
@@ -4158,23 +3414,7 @@
         </w:numPr>
       </w:pPr>
       <w:r>
-        <w:t>GET /</w:t>
-      </w:r>
-      <w:proofErr w:type="spellStart"/>
-      <w:r>
-        <w:t>recommendations</w:t>
-      </w:r>
-      <w:proofErr w:type="spellEnd"/>
-      <w:r>
-        <w:t>/{</w:t>
-      </w:r>
-      <w:proofErr w:type="spellStart"/>
-      <w:r>
-        <w:t>userId</w:t>
-      </w:r>
-      <w:proofErr w:type="spellEnd"/>
-      <w:r>
-        <w:t>}</w:t>
+        <w:t>GET /recommendations/{userId}</w:t>
       </w:r>
       <w:r>
         <w:t>:</w:t>
@@ -4225,23 +3465,7 @@
         </w:numPr>
       </w:pPr>
       <w:r>
-        <w:t>POST /</w:t>
-      </w:r>
-      <w:proofErr w:type="spellStart"/>
-      <w:r>
-        <w:t>recommendations</w:t>
-      </w:r>
-      <w:proofErr w:type="spellEnd"/>
-      <w:r>
-        <w:t>/{</w:t>
-      </w:r>
-      <w:proofErr w:type="spellStart"/>
-      <w:r>
-        <w:t>userId</w:t>
-      </w:r>
-      <w:proofErr w:type="spellEnd"/>
-      <w:r>
-        <w:t>}</w:t>
+        <w:t>POST /recommendations/{userId}</w:t>
       </w:r>
       <w:r>
         <w:t>:</w:t>
@@ -4292,23 +3516,7 @@
         </w:numPr>
       </w:pPr>
       <w:r>
-        <w:t>PUT /</w:t>
-      </w:r>
-      <w:proofErr w:type="spellStart"/>
-      <w:r>
-        <w:t>recommendations</w:t>
-      </w:r>
-      <w:proofErr w:type="spellEnd"/>
-      <w:r>
-        <w:t>/{</w:t>
-      </w:r>
-      <w:proofErr w:type="spellStart"/>
-      <w:r>
-        <w:t>userId</w:t>
-      </w:r>
-      <w:proofErr w:type="spellEnd"/>
-      <w:r>
-        <w:t>}</w:t>
+        <w:t>PUT /recommendations/{userId}</w:t>
       </w:r>
       <w:r>
         <w:t>:</w:t>
@@ -4359,15 +3567,7 @@
         </w:numPr>
       </w:pPr>
       <w:r>
-        <w:t>GET /</w:t>
-      </w:r>
-      <w:proofErr w:type="spellStart"/>
-      <w:r>
-        <w:t>recommendations</w:t>
-      </w:r>
-      <w:proofErr w:type="spellEnd"/>
-      <w:r>
-        <w:t>:</w:t>
+        <w:t>GET /recommendations:</w:t>
       </w:r>
     </w:p>
     <w:p>
@@ -4415,31 +3615,7 @@
         </w:numPr>
       </w:pPr>
       <w:r>
-        <w:t>POST /</w:t>
-      </w:r>
-      <w:proofErr w:type="spellStart"/>
-      <w:r>
-        <w:t>recommendations</w:t>
-      </w:r>
-      <w:proofErr w:type="spellEnd"/>
-      <w:r>
-        <w:t>/{</w:t>
-      </w:r>
-      <w:proofErr w:type="spellStart"/>
-      <w:r>
-        <w:t>userId</w:t>
-      </w:r>
-      <w:proofErr w:type="spellEnd"/>
-      <w:r>
-        <w:t>}/</w:t>
-      </w:r>
-      <w:proofErr w:type="spellStart"/>
-      <w:r>
-        <w:t>add</w:t>
-      </w:r>
-      <w:proofErr w:type="spellEnd"/>
-      <w:r>
-        <w:t>:</w:t>
+        <w:t>POST /recommendations/{userId}/add:</w:t>
       </w:r>
     </w:p>
     <w:p>
@@ -4487,39 +3663,7 @@
         </w:numPr>
       </w:pPr>
       <w:r>
-        <w:t>DELETE /</w:t>
-      </w:r>
-      <w:proofErr w:type="spellStart"/>
-      <w:r>
-        <w:t>recommendations</w:t>
-      </w:r>
-      <w:proofErr w:type="spellEnd"/>
-      <w:r>
-        <w:t>/{</w:t>
-      </w:r>
-      <w:proofErr w:type="spellStart"/>
-      <w:r>
-        <w:t>userId</w:t>
-      </w:r>
-      <w:proofErr w:type="spellEnd"/>
-      <w:r>
-        <w:t>}/</w:t>
-      </w:r>
-      <w:proofErr w:type="spellStart"/>
-      <w:r>
-        <w:t>book</w:t>
-      </w:r>
-      <w:proofErr w:type="spellEnd"/>
-      <w:r>
-        <w:t>/{</w:t>
-      </w:r>
-      <w:proofErr w:type="spellStart"/>
-      <w:r>
-        <w:t>bookId</w:t>
-      </w:r>
-      <w:proofErr w:type="spellEnd"/>
-      <w:r>
-        <w:t>}:</w:t>
+        <w:t>DELETE /recommendations/{userId}/book/{bookId}:</w:t>
       </w:r>
     </w:p>
     <w:p>
@@ -4575,34 +3719,16 @@
         <w:pStyle w:val="NoSpacing"/>
       </w:pPr>
       <w:r>
-        <w:t xml:space="preserve">Odgovorna: </w:t>
-      </w:r>
-      <w:proofErr w:type="spellStart"/>
-      <w:r>
-        <w:t>Vivien</w:t>
-      </w:r>
-      <w:proofErr w:type="spellEnd"/>
-      <w:r>
-        <w:t xml:space="preserve"> </w:t>
-      </w:r>
-      <w:proofErr w:type="spellStart"/>
-      <w:r>
-        <w:t>Štampfer</w:t>
-      </w:r>
-      <w:proofErr w:type="spellEnd"/>
-    </w:p>
-    <w:p>
-      <w:pPr>
-        <w:pStyle w:val="NoSpacing"/>
-      </w:pPr>
-      <w:r>
-        <w:t xml:space="preserve">Tehnologije: Node.js/Express, </w:t>
-      </w:r>
-      <w:proofErr w:type="spellStart"/>
-      <w:r>
-        <w:t>MongoDB</w:t>
-      </w:r>
-      <w:proofErr w:type="spellEnd"/>
+        <w:t>Odgovorna: Vivien Štampfer</w:t>
+      </w:r>
+    </w:p>
+    <w:p>
+      <w:pPr>
+        <w:pStyle w:val="NoSpacing"/>
+      </w:pPr>
+      <w:r>
+        <w:t>Tehnologije: Node.js/Express, MongoDB</w:t>
+      </w:r>
     </w:p>
     <w:p>
       <w:pPr>
@@ -4727,15 +3853,7 @@
         </w:numPr>
       </w:pPr>
       <w:r>
-        <w:t>DELETE /obvestila/po-uporabniku/{</w:t>
-      </w:r>
-      <w:proofErr w:type="spellStart"/>
-      <w:r>
-        <w:t>uporabnikId</w:t>
-      </w:r>
-      <w:proofErr w:type="spellEnd"/>
-      <w:r>
-        <w:t>}:</w:t>
+        <w:t>DELETE /obvestila/po-uporabniku/{uporabnikId}:</w:t>
       </w:r>
     </w:p>
     <w:p>
@@ -4936,40 +4054,16 @@
         <w:pStyle w:val="NoSpacing"/>
       </w:pPr>
       <w:r>
-        <w:t xml:space="preserve">Odgovorna: </w:t>
-      </w:r>
-      <w:r>
-        <w:t>Lena Bojc</w:t>
-      </w:r>
-    </w:p>
-    <w:p>
-      <w:pPr>
-        <w:pStyle w:val="NoSpacing"/>
-      </w:pPr>
-      <w:r>
-        <w:t xml:space="preserve">Tehnologije: </w:t>
-      </w:r>
-      <w:proofErr w:type="spellStart"/>
-      <w:r>
-        <w:t>FastApi</w:t>
-      </w:r>
-      <w:proofErr w:type="spellEnd"/>
-      <w:r>
-        <w:t xml:space="preserve">, </w:t>
-      </w:r>
-      <w:proofErr w:type="spellStart"/>
-      <w:r>
-        <w:t>Python</w:t>
-      </w:r>
-      <w:proofErr w:type="spellEnd"/>
-      <w:r>
-        <w:t xml:space="preserve">, </w:t>
-      </w:r>
-      <w:proofErr w:type="spellStart"/>
-      <w:r>
-        <w:t>MongoDB</w:t>
-      </w:r>
-      <w:proofErr w:type="spellEnd"/>
+        <w:t>Odgovorna: Lena Bojc</w:t>
+      </w:r>
+    </w:p>
+    <w:p>
+      <w:pPr>
+        <w:pStyle w:val="NoSpacing"/>
+      </w:pPr>
+      <w:r>
+        <w:t>Tehnologije: FastApi, Python, MongoDB</w:t>
+      </w:r>
     </w:p>
     <w:p>
       <w:pPr>
@@ -4992,13 +4086,8 @@
         </w:numPr>
       </w:pPr>
       <w:r>
-        <w:t>POST /</w:t>
-      </w:r>
-      <w:proofErr w:type="spellStart"/>
-      <w:r>
-        <w:t>goals</w:t>
-      </w:r>
-      <w:proofErr w:type="spellEnd"/>
+        <w:t>POST /goals</w:t>
+      </w:r>
       <w:r>
         <w:t>:</w:t>
       </w:r>
@@ -5041,11 +4130,9 @@
       <w:r>
         <w:t xml:space="preserve">klicana s strani: </w:t>
       </w:r>
-      <w:proofErr w:type="spellStart"/>
       <w:r>
         <w:t>frontend</w:t>
       </w:r>
-      <w:proofErr w:type="spellEnd"/>
     </w:p>
     <w:p>
       <w:pPr>
@@ -5056,15 +4143,7 @@
         </w:numPr>
       </w:pPr>
       <w:r>
-        <w:t>POST /</w:t>
-      </w:r>
-      <w:proofErr w:type="spellStart"/>
-      <w:r>
-        <w:t>readBooks</w:t>
-      </w:r>
-      <w:proofErr w:type="spellEnd"/>
-      <w:r>
-        <w:t>:</w:t>
+        <w:t>POST /readBooks:</w:t>
       </w:r>
     </w:p>
     <w:p>
@@ -5090,11 +4169,9 @@
       <w:r>
         <w:t xml:space="preserve">klicano s strani: </w:t>
       </w:r>
-      <w:proofErr w:type="spellStart"/>
       <w:r>
         <w:t>frontend</w:t>
       </w:r>
-      <w:proofErr w:type="spellEnd"/>
     </w:p>
     <w:p>
       <w:pPr>
@@ -5105,23 +4182,7 @@
         </w:numPr>
       </w:pPr>
       <w:r>
-        <w:t>PUT /</w:t>
-      </w:r>
-      <w:proofErr w:type="spellStart"/>
-      <w:r>
-        <w:t>goals</w:t>
-      </w:r>
-      <w:proofErr w:type="spellEnd"/>
-      <w:r>
-        <w:t>/{id}/</w:t>
-      </w:r>
-      <w:proofErr w:type="spellStart"/>
-      <w:r>
-        <w:t>targetBooks</w:t>
-      </w:r>
-      <w:proofErr w:type="spellEnd"/>
-      <w:r>
-        <w:t>:</w:t>
+        <w:t>PUT /goals/{id}/targetBooks:</w:t>
       </w:r>
     </w:p>
     <w:p>
@@ -5145,13 +4206,8 @@
         </w:numPr>
       </w:pPr>
       <w:r>
-        <w:t xml:space="preserve">klicano s strani: </w:t>
-      </w:r>
-      <w:proofErr w:type="spellStart"/>
-      <w:r>
-        <w:t>frontend</w:t>
-      </w:r>
-      <w:proofErr w:type="spellEnd"/>
+        <w:t>klicano s strani: frontend</w:t>
+      </w:r>
     </w:p>
     <w:p>
       <w:pPr>
@@ -5162,23 +4218,7 @@
         </w:numPr>
       </w:pPr>
       <w:r>
-        <w:t>PUT /</w:t>
-      </w:r>
-      <w:proofErr w:type="spellStart"/>
-      <w:r>
-        <w:t>goals</w:t>
-      </w:r>
-      <w:proofErr w:type="spellEnd"/>
-      <w:r>
-        <w:t>/{id}/</w:t>
-      </w:r>
-      <w:proofErr w:type="spellStart"/>
-      <w:r>
-        <w:t>books</w:t>
-      </w:r>
-      <w:proofErr w:type="spellEnd"/>
-      <w:r>
-        <w:t>:</w:t>
+        <w:t>PUT /goals/{id}/books:</w:t>
       </w:r>
     </w:p>
     <w:p>
@@ -5202,13 +4242,8 @@
         </w:numPr>
       </w:pPr>
       <w:r>
-        <w:t xml:space="preserve">klicano s strani: </w:t>
-      </w:r>
-      <w:proofErr w:type="spellStart"/>
-      <w:r>
-        <w:t>frontend</w:t>
-      </w:r>
-      <w:proofErr w:type="spellEnd"/>
+        <w:t>klicano s strani: frontend</w:t>
+      </w:r>
     </w:p>
     <w:p>
       <w:pPr>
@@ -5219,23 +4254,7 @@
         </w:numPr>
       </w:pPr>
       <w:r>
-        <w:t>DELETE /</w:t>
-      </w:r>
-      <w:proofErr w:type="spellStart"/>
-      <w:r>
-        <w:t>goals</w:t>
-      </w:r>
-      <w:proofErr w:type="spellEnd"/>
-      <w:r>
-        <w:t>/{id}/</w:t>
-      </w:r>
-      <w:proofErr w:type="spellStart"/>
-      <w:r>
-        <w:t>books</w:t>
-      </w:r>
-      <w:proofErr w:type="spellEnd"/>
-      <w:r>
-        <w:t>:</w:t>
+        <w:t>DELETE /goals/{id}/books:</w:t>
       </w:r>
     </w:p>
     <w:p>
@@ -5259,13 +4278,8 @@
         </w:numPr>
       </w:pPr>
       <w:r>
-        <w:t xml:space="preserve">klicano s strani: </w:t>
-      </w:r>
-      <w:proofErr w:type="spellStart"/>
-      <w:r>
-        <w:t>frontend</w:t>
-      </w:r>
-      <w:proofErr w:type="spellEnd"/>
+        <w:t>klicano s strani: frontend</w:t>
+      </w:r>
     </w:p>
     <w:p>
       <w:pPr>
@@ -5276,31 +4290,7 @@
         </w:numPr>
       </w:pPr>
       <w:r>
-        <w:t>GET /</w:t>
-      </w:r>
-      <w:proofErr w:type="spellStart"/>
-      <w:r>
-        <w:t>goals</w:t>
-      </w:r>
-      <w:proofErr w:type="spellEnd"/>
-      <w:r>
-        <w:t>/</w:t>
-      </w:r>
-      <w:proofErr w:type="spellStart"/>
-      <w:r>
-        <w:t>user</w:t>
-      </w:r>
-      <w:proofErr w:type="spellEnd"/>
-      <w:r>
-        <w:t>/{</w:t>
-      </w:r>
-      <w:proofErr w:type="spellStart"/>
-      <w:r>
-        <w:t>userId</w:t>
-      </w:r>
-      <w:proofErr w:type="spellEnd"/>
-      <w:r>
-        <w:t>}:</w:t>
+        <w:t>GET /goals/user/{userId}:</w:t>
       </w:r>
     </w:p>
     <w:p>
@@ -5324,13 +4314,8 @@
         </w:numPr>
       </w:pPr>
       <w:r>
-        <w:t xml:space="preserve">klicano s strani: </w:t>
-      </w:r>
-      <w:proofErr w:type="spellStart"/>
-      <w:r>
-        <w:t>frontend</w:t>
-      </w:r>
-      <w:proofErr w:type="spellEnd"/>
+        <w:t>klicano s strani: frontend</w:t>
+      </w:r>
     </w:p>
     <w:p>
       <w:pPr>
@@ -5341,23 +4326,7 @@
         </w:numPr>
       </w:pPr>
       <w:r>
-        <w:t>GET /</w:t>
-      </w:r>
-      <w:proofErr w:type="spellStart"/>
-      <w:r>
-        <w:t>goals</w:t>
-      </w:r>
-      <w:proofErr w:type="spellEnd"/>
-      <w:r>
-        <w:t>/{id}/</w:t>
-      </w:r>
-      <w:proofErr w:type="spellStart"/>
-      <w:r>
-        <w:t>pages</w:t>
-      </w:r>
-      <w:proofErr w:type="spellEnd"/>
-      <w:r>
-        <w:t>:</w:t>
+        <w:t>GET /goals/{id}/pages:</w:t>
       </w:r>
     </w:p>
     <w:p>
@@ -5381,13 +4350,8 @@
         </w:numPr>
       </w:pPr>
       <w:r>
-        <w:t xml:space="preserve">klicano s strani: </w:t>
-      </w:r>
-      <w:proofErr w:type="spellStart"/>
-      <w:r>
-        <w:t>frontend</w:t>
-      </w:r>
-      <w:proofErr w:type="spellEnd"/>
+        <w:t>klicano s strani: frontend</w:t>
+      </w:r>
     </w:p>
     <w:p>
       <w:pPr>
@@ -5398,31 +4362,7 @@
         </w:numPr>
       </w:pPr>
       <w:r>
-        <w:t>GET /</w:t>
-      </w:r>
-      <w:proofErr w:type="spellStart"/>
-      <w:r>
-        <w:t>goals</w:t>
-      </w:r>
-      <w:proofErr w:type="spellEnd"/>
-      <w:r>
-        <w:t>/{</w:t>
-      </w:r>
-      <w:proofErr w:type="spellStart"/>
-      <w:r>
-        <w:t>userId</w:t>
-      </w:r>
-      <w:proofErr w:type="spellEnd"/>
-      <w:r>
-        <w:t>}/</w:t>
-      </w:r>
-      <w:proofErr w:type="spellStart"/>
-      <w:r>
-        <w:t>genres</w:t>
-      </w:r>
-      <w:proofErr w:type="spellEnd"/>
-      <w:r>
-        <w:t>:</w:t>
+        <w:t>GET /goals/{userId}/genres:</w:t>
       </w:r>
     </w:p>
     <w:p>
@@ -5446,10 +4386,7 @@
         </w:numPr>
       </w:pPr>
       <w:r>
-        <w:t xml:space="preserve">klicano s strani: </w:t>
-      </w:r>
-      <w:r>
-        <w:t>uporabniki storitev</w:t>
+        <w:t>klicano s strani: uporabniki storitev</w:t>
       </w:r>
     </w:p>
     <w:p>
@@ -5461,15 +4398,7 @@
         </w:numPr>
       </w:pPr>
       <w:r>
-        <w:t>DELETE /</w:t>
-      </w:r>
-      <w:proofErr w:type="spellStart"/>
-      <w:r>
-        <w:t>goals</w:t>
-      </w:r>
-      <w:proofErr w:type="spellEnd"/>
-      <w:r>
-        <w:t>/{id}:</w:t>
+        <w:t>DELETE /goals/{id}:</w:t>
       </w:r>
     </w:p>
     <w:p>
@@ -5493,13 +4422,8 @@
         </w:numPr>
       </w:pPr>
       <w:r>
-        <w:t xml:space="preserve">klicano s strani: </w:t>
-      </w:r>
-      <w:proofErr w:type="spellStart"/>
-      <w:r>
-        <w:t>frontend</w:t>
-      </w:r>
-      <w:proofErr w:type="spellEnd"/>
+        <w:t>klicano s strani: frontend</w:t>
+      </w:r>
     </w:p>
     <w:p>
       <w:r>
@@ -5539,10 +4463,10 @@
       </w:pPr>
       <w:r>
         <w:drawing>
-          <wp:inline distT="0" distB="0" distL="0" distR="0" wp14:anchorId="29757F62" wp14:editId="0E16CFFC">
-            <wp:extent cx="5731510" cy="4308475"/>
-            <wp:effectExtent l="0" t="0" r="2540" b="0"/>
-            <wp:docPr id="481500305" name="Picture 1" descr="A diagram of a network&#10;&#10;AI-generated content may be incorrect."/>
+          <wp:inline distT="0" distB="0" distL="0" distR="0" wp14:anchorId="1C567BB1" wp14:editId="2422F54F">
+            <wp:extent cx="5731510" cy="4266565"/>
+            <wp:effectExtent l="0" t="0" r="2540" b="635"/>
+            <wp:docPr id="2056054305" name="Picture 1" descr="A diagram of a network&#10;&#10;AI-generated content may be incorrect."/>
             <wp:cNvGraphicFramePr>
               <a:graphicFrameLocks xmlns:a="http://schemas.openxmlformats.org/drawingml/2006/main" noChangeAspect="1"/>
             </wp:cNvGraphicFramePr>
@@ -5550,7 +4474,7 @@
               <a:graphicData uri="http://schemas.openxmlformats.org/drawingml/2006/picture">
                 <pic:pic xmlns:pic="http://schemas.openxmlformats.org/drawingml/2006/picture">
                   <pic:nvPicPr>
-                    <pic:cNvPr id="481500305" name="Picture 1" descr="A diagram of a network&#10;&#10;AI-generated content may be incorrect."/>
+                    <pic:cNvPr id="2056054305" name="Picture 1" descr="A diagram of a network&#10;&#10;AI-generated content may be incorrect."/>
                     <pic:cNvPicPr/>
                   </pic:nvPicPr>
                   <pic:blipFill>
@@ -5562,7 +4486,7 @@
                   <pic:spPr>
                     <a:xfrm>
                       <a:off x="0" y="0"/>
-                      <a:ext cx="5731510" cy="4308475"/>
+                      <a:ext cx="5731510" cy="4266565"/>
                     </a:xfrm>
                     <a:prstGeom prst="rect">
                       <a:avLst/>
@@ -7372,6 +6296,18 @@
       <w:shd w:val="clear" w:color="auto" w:fill="E1DFDD"/>
     </w:rPr>
   </w:style>
+  <w:style w:type="character" w:styleId="FollowedHyperlink">
+    <w:name w:val="FollowedHyperlink"/>
+    <w:basedOn w:val="DefaultParagraphFont"/>
+    <w:uiPriority w:val="99"/>
+    <w:semiHidden/>
+    <w:unhideWhenUsed/>
+    <w:rsid w:val="00D22DD5"/>
+    <w:rPr>
+      <w:color w:val="96607D" w:themeColor="followedHyperlink"/>
+      <w:u w:val="single"/>
+    </w:rPr>
+  </w:style>
 </w:styles>
 </file>
 

</xml_diff>

<commit_message>
dodano povezovanje iz obvestil na goals oziorma statistics service in na books service
</commit_message>
<xml_diff>
--- a/documentation/arhitectural_design_microservices.docx
+++ b/documentation/arhitectural_design_microservices.docx
@@ -4,7 +4,7 @@
   <w:body>
     <w:p>
       <w:pPr>
-        <w:pStyle w:val="Title"/>
+        <w:pStyle w:val="Naslov"/>
         <w:jc w:val="center"/>
       </w:pPr>
       <w:r>
@@ -13,6 +13,15 @@
     </w:p>
     <w:sdt>
       <w:sdtPr>
+        <w:rPr>
+          <w:rFonts w:asciiTheme="minorHAnsi" w:eastAsiaTheme="minorHAnsi" w:hAnsiTheme="minorHAnsi" w:cstheme="minorBidi"/>
+          <w:color w:val="auto"/>
+          <w:kern w:val="2"/>
+          <w:sz w:val="24"/>
+          <w:szCs w:val="24"/>
+          <w:lang w:val="sl-SI"/>
+          <w14:ligatures w14:val="standardContextual"/>
+        </w:rPr>
         <w:id w:val="2090963929"/>
         <w:docPartObj>
           <w:docPartGallery w:val="Table of Contents"/>
@@ -21,22 +30,15 @@
       </w:sdtPr>
       <w:sdtEndPr>
         <w:rPr>
-          <w:rFonts w:asciiTheme="minorHAnsi" w:eastAsiaTheme="minorHAnsi" w:hAnsiTheme="minorHAnsi" w:cstheme="minorBidi"/>
           <w:b/>
           <w:bCs/>
           <w:noProof/>
-          <w:color w:val="auto"/>
-          <w:kern w:val="2"/>
-          <w:sz w:val="24"/>
-          <w:szCs w:val="24"/>
-          <w:lang w:val="sl-SI"/>
-          <w14:ligatures w14:val="standardContextual"/>
         </w:rPr>
       </w:sdtEndPr>
       <w:sdtContent>
         <w:p>
           <w:pPr>
-            <w:pStyle w:val="TOCHeading"/>
+            <w:pStyle w:val="NaslovTOC"/>
           </w:pPr>
           <w:r>
             <w:t>Contents</w:t>
@@ -44,7 +46,7 @@
         </w:p>
         <w:p>
           <w:pPr>
-            <w:pStyle w:val="TOC1"/>
+            <w:pStyle w:val="Kazalovsebine1"/>
             <w:tabs>
               <w:tab w:val="right" w:leader="dot" w:pos="9016"/>
             </w:tabs>
@@ -66,7 +68,7 @@
           <w:hyperlink w:anchor="_Toc206297155" w:history="1">
             <w:r>
               <w:rPr>
-                <w:rStyle w:val="Hyperlink"/>
+                <w:rStyle w:val="Hiperpovezava"/>
                 <w:noProof/>
               </w:rPr>
               <w:t>NAČRT MIKROSTORITEV</w:t>
@@ -123,7 +125,7 @@
         </w:p>
         <w:p>
           <w:pPr>
-            <w:pStyle w:val="TOC2"/>
+            <w:pStyle w:val="Kazalovsebine2"/>
             <w:tabs>
               <w:tab w:val="right" w:leader="dot" w:pos="9016"/>
             </w:tabs>
@@ -136,7 +138,7 @@
           <w:hyperlink w:anchor="_Toc206297156" w:history="1">
             <w:r>
               <w:rPr>
-                <w:rStyle w:val="Hyperlink"/>
+                <w:rStyle w:val="Hiperpovezava"/>
                 <w:noProof/>
               </w:rPr>
               <w:t>UPRAVLJANJE UPORABNIKOV</w:t>
@@ -193,7 +195,7 @@
         </w:p>
         <w:p>
           <w:pPr>
-            <w:pStyle w:val="TOC3"/>
+            <w:pStyle w:val="Kazalovsebine3"/>
             <w:tabs>
               <w:tab w:val="right" w:leader="dot" w:pos="9016"/>
             </w:tabs>
@@ -206,7 +208,7 @@
           <w:hyperlink w:anchor="_Toc206297157" w:history="1">
             <w:r>
               <w:rPr>
-                <w:rStyle w:val="Hyperlink"/>
+                <w:rStyle w:val="Hiperpovezava"/>
                 <w:noProof/>
               </w:rPr>
               <w:t>API KONČNE TOČKA</w:t>
@@ -263,7 +265,7 @@
         </w:p>
         <w:p>
           <w:pPr>
-            <w:pStyle w:val="TOC2"/>
+            <w:pStyle w:val="Kazalovsebine2"/>
             <w:tabs>
               <w:tab w:val="right" w:leader="dot" w:pos="9016"/>
             </w:tabs>
@@ -276,7 +278,7 @@
           <w:hyperlink w:anchor="_Toc206297158" w:history="1">
             <w:r>
               <w:rPr>
-                <w:rStyle w:val="Hyperlink"/>
+                <w:rStyle w:val="Hiperpovezava"/>
                 <w:noProof/>
               </w:rPr>
               <w:t>KATALOG KNJIG</w:t>
@@ -333,7 +335,7 @@
         </w:p>
         <w:p>
           <w:pPr>
-            <w:pStyle w:val="TOC3"/>
+            <w:pStyle w:val="Kazalovsebine3"/>
             <w:tabs>
               <w:tab w:val="right" w:leader="dot" w:pos="9016"/>
             </w:tabs>
@@ -346,7 +348,7 @@
           <w:hyperlink w:anchor="_Toc206297159" w:history="1">
             <w:r>
               <w:rPr>
-                <w:rStyle w:val="Hyperlink"/>
+                <w:rStyle w:val="Hiperpovezava"/>
                 <w:noProof/>
               </w:rPr>
               <w:t>API KONČNE TOČKA</w:t>
@@ -403,7 +405,7 @@
         </w:p>
         <w:p>
           <w:pPr>
-            <w:pStyle w:val="TOC2"/>
+            <w:pStyle w:val="Kazalovsebine2"/>
             <w:tabs>
               <w:tab w:val="right" w:leader="dot" w:pos="9016"/>
             </w:tabs>
@@ -416,7 +418,7 @@
           <w:hyperlink w:anchor="_Toc206297160" w:history="1">
             <w:r>
               <w:rPr>
-                <w:rStyle w:val="Hyperlink"/>
+                <w:rStyle w:val="Hiperpovezava"/>
                 <w:noProof/>
               </w:rPr>
               <w:t>UPRAVLJANJE BRALNIH POLIC</w:t>
@@ -473,7 +475,7 @@
         </w:p>
         <w:p>
           <w:pPr>
-            <w:pStyle w:val="TOC3"/>
+            <w:pStyle w:val="Kazalovsebine3"/>
             <w:tabs>
               <w:tab w:val="right" w:leader="dot" w:pos="9016"/>
             </w:tabs>
@@ -486,7 +488,7 @@
           <w:hyperlink w:anchor="_Toc206297161" w:history="1">
             <w:r>
               <w:rPr>
-                <w:rStyle w:val="Hyperlink"/>
+                <w:rStyle w:val="Hiperpovezava"/>
                 <w:noProof/>
               </w:rPr>
               <w:t>API KONČNE TOČKA</w:t>
@@ -543,7 +545,7 @@
         </w:p>
         <w:p>
           <w:pPr>
-            <w:pStyle w:val="TOC2"/>
+            <w:pStyle w:val="Kazalovsebine2"/>
             <w:tabs>
               <w:tab w:val="right" w:leader="dot" w:pos="9016"/>
             </w:tabs>
@@ -556,7 +558,7 @@
           <w:hyperlink w:anchor="_Toc206297162" w:history="1">
             <w:r>
               <w:rPr>
-                <w:rStyle w:val="Hyperlink"/>
+                <w:rStyle w:val="Hiperpovezava"/>
                 <w:noProof/>
               </w:rPr>
               <w:t>RECENZIJA, OCENE, KOMENTARJI</w:t>
@@ -613,7 +615,7 @@
         </w:p>
         <w:p>
           <w:pPr>
-            <w:pStyle w:val="TOC3"/>
+            <w:pStyle w:val="Kazalovsebine3"/>
             <w:tabs>
               <w:tab w:val="right" w:leader="dot" w:pos="9016"/>
             </w:tabs>
@@ -626,7 +628,7 @@
           <w:hyperlink w:anchor="_Toc206297163" w:history="1">
             <w:r>
               <w:rPr>
-                <w:rStyle w:val="Hyperlink"/>
+                <w:rStyle w:val="Hiperpovezava"/>
                 <w:noProof/>
               </w:rPr>
               <w:t>API KONČNE TOČKA</w:t>
@@ -683,7 +685,7 @@
         </w:p>
         <w:p>
           <w:pPr>
-            <w:pStyle w:val="TOC2"/>
+            <w:pStyle w:val="Kazalovsebine2"/>
             <w:tabs>
               <w:tab w:val="right" w:leader="dot" w:pos="9016"/>
             </w:tabs>
@@ -696,7 +698,7 @@
           <w:hyperlink w:anchor="_Toc206297164" w:history="1">
             <w:r>
               <w:rPr>
-                <w:rStyle w:val="Hyperlink"/>
+                <w:rStyle w:val="Hiperpovezava"/>
                 <w:noProof/>
               </w:rPr>
               <w:t>PRIPOROČILNI SISTEM</w:t>
@@ -753,7 +755,7 @@
         </w:p>
         <w:p>
           <w:pPr>
-            <w:pStyle w:val="TOC3"/>
+            <w:pStyle w:val="Kazalovsebine3"/>
             <w:tabs>
               <w:tab w:val="right" w:leader="dot" w:pos="9016"/>
             </w:tabs>
@@ -766,7 +768,7 @@
           <w:hyperlink w:anchor="_Toc206297165" w:history="1">
             <w:r>
               <w:rPr>
-                <w:rStyle w:val="Hyperlink"/>
+                <w:rStyle w:val="Hiperpovezava"/>
                 <w:noProof/>
               </w:rPr>
               <w:t>API KONČNE TOČKA</w:t>
@@ -823,7 +825,7 @@
         </w:p>
         <w:p>
           <w:pPr>
-            <w:pStyle w:val="TOC2"/>
+            <w:pStyle w:val="Kazalovsebine2"/>
             <w:tabs>
               <w:tab w:val="right" w:leader="dot" w:pos="9016"/>
             </w:tabs>
@@ -836,7 +838,7 @@
           <w:hyperlink w:anchor="_Toc206297166" w:history="1">
             <w:r>
               <w:rPr>
-                <w:rStyle w:val="Hyperlink"/>
+                <w:rStyle w:val="Hiperpovezava"/>
                 <w:noProof/>
               </w:rPr>
               <w:t>NOTIFIKACIJE</w:t>
@@ -893,7 +895,7 @@
         </w:p>
         <w:p>
           <w:pPr>
-            <w:pStyle w:val="TOC3"/>
+            <w:pStyle w:val="Kazalovsebine3"/>
             <w:tabs>
               <w:tab w:val="right" w:leader="dot" w:pos="9016"/>
             </w:tabs>
@@ -906,7 +908,7 @@
           <w:hyperlink w:anchor="_Toc206297167" w:history="1">
             <w:r>
               <w:rPr>
-                <w:rStyle w:val="Hyperlink"/>
+                <w:rStyle w:val="Hiperpovezava"/>
                 <w:noProof/>
               </w:rPr>
               <w:t>API KONČNE TOČKA</w:t>
@@ -963,7 +965,7 @@
         </w:p>
         <w:p>
           <w:pPr>
-            <w:pStyle w:val="TOC2"/>
+            <w:pStyle w:val="Kazalovsebine2"/>
             <w:tabs>
               <w:tab w:val="right" w:leader="dot" w:pos="9016"/>
             </w:tabs>
@@ -976,7 +978,7 @@
           <w:hyperlink w:anchor="_Toc206297168" w:history="1">
             <w:r>
               <w:rPr>
-                <w:rStyle w:val="Hyperlink"/>
+                <w:rStyle w:val="Hiperpovezava"/>
                 <w:noProof/>
               </w:rPr>
               <w:t>STATISTIKA IN BRALNI IZZIVI</w:t>
@@ -1033,7 +1035,7 @@
         </w:p>
         <w:p>
           <w:pPr>
-            <w:pStyle w:val="TOC3"/>
+            <w:pStyle w:val="Kazalovsebine3"/>
             <w:tabs>
               <w:tab w:val="right" w:leader="dot" w:pos="9016"/>
             </w:tabs>
@@ -1046,7 +1048,7 @@
           <w:hyperlink w:anchor="_Toc206297169" w:history="1">
             <w:r>
               <w:rPr>
-                <w:rStyle w:val="Hyperlink"/>
+                <w:rStyle w:val="Hiperpovezava"/>
                 <w:noProof/>
               </w:rPr>
               <w:t>API KONČNE TOČKA</w:t>
@@ -1103,7 +1105,7 @@
         </w:p>
         <w:p>
           <w:pPr>
-            <w:pStyle w:val="TOC1"/>
+            <w:pStyle w:val="Kazalovsebine1"/>
             <w:tabs>
               <w:tab w:val="right" w:leader="dot" w:pos="9016"/>
             </w:tabs>
@@ -1116,7 +1118,7 @@
           <w:hyperlink w:anchor="_Toc206297170" w:history="1">
             <w:r>
               <w:rPr>
-                <w:rStyle w:val="Hyperlink"/>
+                <w:rStyle w:val="Hiperpovezava"/>
                 <w:noProof/>
               </w:rPr>
               <w:t>ARHITEKTURNI DIAGRAM</w:t>
@@ -1196,7 +1198,7 @@
     </w:p>
     <w:p>
       <w:pPr>
-        <w:pStyle w:val="Heading1"/>
+        <w:pStyle w:val="Naslov1"/>
       </w:pPr>
       <w:bookmarkStart w:id="0" w:name="_Toc206297071"/>
       <w:bookmarkStart w:id="1" w:name="_Toc206297155"/>
@@ -1209,7 +1211,7 @@
     </w:p>
     <w:p>
       <w:pPr>
-        <w:pStyle w:val="Heading2"/>
+        <w:pStyle w:val="Naslov2"/>
       </w:pPr>
       <w:bookmarkStart w:id="2" w:name="_Toc206297072"/>
       <w:bookmarkStart w:id="3" w:name="_Toc206297156"/>
@@ -1221,7 +1223,7 @@
     </w:p>
     <w:p>
       <w:pPr>
-        <w:pStyle w:val="NoSpacing"/>
+        <w:pStyle w:val="Brezrazmikov"/>
       </w:pPr>
       <w:r>
         <w:t xml:space="preserve">Odgovorna: </w:t>
@@ -1232,7 +1234,7 @@
     </w:p>
     <w:p>
       <w:pPr>
-        <w:pStyle w:val="NoSpacing"/>
+        <w:pStyle w:val="Brezrazmikov"/>
       </w:pPr>
       <w:r>
         <w:t xml:space="preserve">Tehnologije: </w:t>
@@ -1248,7 +1250,7 @@
     </w:p>
     <w:p>
       <w:pPr>
-        <w:pStyle w:val="Heading3"/>
+        <w:pStyle w:val="Naslov3"/>
       </w:pPr>
       <w:bookmarkStart w:id="4" w:name="_Toc206297073"/>
       <w:bookmarkStart w:id="5" w:name="_Toc206297157"/>
@@ -1260,7 +1262,7 @@
     </w:p>
     <w:p>
       <w:pPr>
-        <w:pStyle w:val="NoSpacing"/>
+        <w:pStyle w:val="Brezrazmikov"/>
         <w:numPr>
           <w:ilvl w:val="0"/>
           <w:numId w:val="1"/>
@@ -1283,7 +1285,7 @@
     </w:p>
     <w:p>
       <w:pPr>
-        <w:pStyle w:val="NoSpacing"/>
+        <w:pStyle w:val="Brezrazmikov"/>
         <w:numPr>
           <w:ilvl w:val="0"/>
           <w:numId w:val="2"/>
@@ -1295,7 +1297,7 @@
     </w:p>
     <w:p>
       <w:pPr>
-        <w:pStyle w:val="NoSpacing"/>
+        <w:pStyle w:val="Brezrazmikov"/>
         <w:numPr>
           <w:ilvl w:val="0"/>
           <w:numId w:val="2"/>
@@ -1307,7 +1309,7 @@
     </w:p>
     <w:p>
       <w:pPr>
-        <w:pStyle w:val="NoSpacing"/>
+        <w:pStyle w:val="Brezrazmikov"/>
         <w:numPr>
           <w:ilvl w:val="0"/>
           <w:numId w:val="2"/>
@@ -1324,7 +1326,7 @@
     </w:p>
     <w:p>
       <w:pPr>
-        <w:pStyle w:val="NoSpacing"/>
+        <w:pStyle w:val="Brezrazmikov"/>
         <w:numPr>
           <w:ilvl w:val="0"/>
           <w:numId w:val="1"/>
@@ -1352,7 +1354,7 @@
     </w:p>
     <w:p>
       <w:pPr>
-        <w:pStyle w:val="NoSpacing"/>
+        <w:pStyle w:val="Brezrazmikov"/>
         <w:numPr>
           <w:ilvl w:val="0"/>
           <w:numId w:val="2"/>
@@ -1364,7 +1366,7 @@
     </w:p>
     <w:p>
       <w:pPr>
-        <w:pStyle w:val="NoSpacing"/>
+        <w:pStyle w:val="Brezrazmikov"/>
         <w:numPr>
           <w:ilvl w:val="0"/>
           <w:numId w:val="2"/>
@@ -1376,7 +1378,7 @@
     </w:p>
     <w:p>
       <w:pPr>
-        <w:pStyle w:val="NoSpacing"/>
+        <w:pStyle w:val="Brezrazmikov"/>
         <w:numPr>
           <w:ilvl w:val="0"/>
           <w:numId w:val="2"/>
@@ -1393,7 +1395,7 @@
     </w:p>
     <w:p>
       <w:pPr>
-        <w:pStyle w:val="NoSpacing"/>
+        <w:pStyle w:val="Brezrazmikov"/>
         <w:numPr>
           <w:ilvl w:val="0"/>
           <w:numId w:val="1"/>
@@ -1416,7 +1418,7 @@
     </w:p>
     <w:p>
       <w:pPr>
-        <w:pStyle w:val="NoSpacing"/>
+        <w:pStyle w:val="Brezrazmikov"/>
         <w:numPr>
           <w:ilvl w:val="0"/>
           <w:numId w:val="2"/>
@@ -1428,7 +1430,7 @@
     </w:p>
     <w:p>
       <w:pPr>
-        <w:pStyle w:val="NoSpacing"/>
+        <w:pStyle w:val="Brezrazmikov"/>
         <w:numPr>
           <w:ilvl w:val="0"/>
           <w:numId w:val="2"/>
@@ -1440,7 +1442,7 @@
     </w:p>
     <w:p>
       <w:pPr>
-        <w:pStyle w:val="NoSpacing"/>
+        <w:pStyle w:val="Brezrazmikov"/>
         <w:numPr>
           <w:ilvl w:val="0"/>
           <w:numId w:val="2"/>
@@ -1452,7 +1454,7 @@
     </w:p>
     <w:p>
       <w:pPr>
-        <w:pStyle w:val="NoSpacing"/>
+        <w:pStyle w:val="Brezrazmikov"/>
         <w:numPr>
           <w:ilvl w:val="0"/>
           <w:numId w:val="1"/>
@@ -1480,7 +1482,7 @@
     </w:p>
     <w:p>
       <w:pPr>
-        <w:pStyle w:val="NoSpacing"/>
+        <w:pStyle w:val="Brezrazmikov"/>
         <w:numPr>
           <w:ilvl w:val="0"/>
           <w:numId w:val="2"/>
@@ -1492,7 +1494,7 @@
     </w:p>
     <w:p>
       <w:pPr>
-        <w:pStyle w:val="NoSpacing"/>
+        <w:pStyle w:val="Brezrazmikov"/>
         <w:numPr>
           <w:ilvl w:val="0"/>
           <w:numId w:val="2"/>
@@ -1504,7 +1506,7 @@
     </w:p>
     <w:p>
       <w:pPr>
-        <w:pStyle w:val="NoSpacing"/>
+        <w:pStyle w:val="Brezrazmikov"/>
         <w:numPr>
           <w:ilvl w:val="0"/>
           <w:numId w:val="2"/>
@@ -1516,7 +1518,7 @@
     </w:p>
     <w:p>
       <w:pPr>
-        <w:pStyle w:val="NoSpacing"/>
+        <w:pStyle w:val="Brezrazmikov"/>
         <w:numPr>
           <w:ilvl w:val="0"/>
           <w:numId w:val="1"/>
@@ -1544,7 +1546,7 @@
     </w:p>
     <w:p>
       <w:pPr>
-        <w:pStyle w:val="NoSpacing"/>
+        <w:pStyle w:val="Brezrazmikov"/>
         <w:numPr>
           <w:ilvl w:val="0"/>
           <w:numId w:val="2"/>
@@ -1564,7 +1566,7 @@
     </w:p>
     <w:p>
       <w:pPr>
-        <w:pStyle w:val="NoSpacing"/>
+        <w:pStyle w:val="Brezrazmikov"/>
         <w:numPr>
           <w:ilvl w:val="0"/>
           <w:numId w:val="2"/>
@@ -1576,7 +1578,7 @@
     </w:p>
     <w:p>
       <w:pPr>
-        <w:pStyle w:val="NoSpacing"/>
+        <w:pStyle w:val="Brezrazmikov"/>
         <w:numPr>
           <w:ilvl w:val="0"/>
           <w:numId w:val="2"/>
@@ -1588,7 +1590,7 @@
     </w:p>
     <w:p>
       <w:pPr>
-        <w:pStyle w:val="NoSpacing"/>
+        <w:pStyle w:val="Brezrazmikov"/>
         <w:numPr>
           <w:ilvl w:val="0"/>
           <w:numId w:val="1"/>
@@ -1608,7 +1610,7 @@
     </w:p>
     <w:p>
       <w:pPr>
-        <w:pStyle w:val="NoSpacing"/>
+        <w:pStyle w:val="Brezrazmikov"/>
         <w:numPr>
           <w:ilvl w:val="0"/>
           <w:numId w:val="2"/>
@@ -1620,7 +1622,7 @@
     </w:p>
     <w:p>
       <w:pPr>
-        <w:pStyle w:val="NoSpacing"/>
+        <w:pStyle w:val="Brezrazmikov"/>
         <w:numPr>
           <w:ilvl w:val="0"/>
           <w:numId w:val="2"/>
@@ -1632,7 +1634,7 @@
     </w:p>
     <w:p>
       <w:pPr>
-        <w:pStyle w:val="NoSpacing"/>
+        <w:pStyle w:val="Brezrazmikov"/>
         <w:numPr>
           <w:ilvl w:val="0"/>
           <w:numId w:val="2"/>
@@ -1644,7 +1646,7 @@
     </w:p>
     <w:p>
       <w:pPr>
-        <w:pStyle w:val="NoSpacing"/>
+        <w:pStyle w:val="Brezrazmikov"/>
         <w:numPr>
           <w:ilvl w:val="0"/>
           <w:numId w:val="1"/>
@@ -1664,7 +1666,7 @@
     </w:p>
     <w:p>
       <w:pPr>
-        <w:pStyle w:val="NoSpacing"/>
+        <w:pStyle w:val="Brezrazmikov"/>
         <w:numPr>
           <w:ilvl w:val="0"/>
           <w:numId w:val="2"/>
@@ -1676,7 +1678,7 @@
     </w:p>
     <w:p>
       <w:pPr>
-        <w:pStyle w:val="NoSpacing"/>
+        <w:pStyle w:val="Brezrazmikov"/>
         <w:numPr>
           <w:ilvl w:val="0"/>
           <w:numId w:val="2"/>
@@ -1688,7 +1690,7 @@
     </w:p>
     <w:p>
       <w:pPr>
-        <w:pStyle w:val="NoSpacing"/>
+        <w:pStyle w:val="Brezrazmikov"/>
         <w:numPr>
           <w:ilvl w:val="0"/>
           <w:numId w:val="2"/>
@@ -1700,7 +1702,7 @@
     </w:p>
     <w:p>
       <w:pPr>
-        <w:pStyle w:val="NoSpacing"/>
+        <w:pStyle w:val="Brezrazmikov"/>
         <w:numPr>
           <w:ilvl w:val="0"/>
           <w:numId w:val="1"/>
@@ -1728,7 +1730,7 @@
     </w:p>
     <w:p>
       <w:pPr>
-        <w:pStyle w:val="NoSpacing"/>
+        <w:pStyle w:val="Brezrazmikov"/>
         <w:numPr>
           <w:ilvl w:val="0"/>
           <w:numId w:val="2"/>
@@ -1740,7 +1742,7 @@
     </w:p>
     <w:p>
       <w:pPr>
-        <w:pStyle w:val="NoSpacing"/>
+        <w:pStyle w:val="Brezrazmikov"/>
         <w:numPr>
           <w:ilvl w:val="0"/>
           <w:numId w:val="2"/>
@@ -1752,7 +1754,7 @@
     </w:p>
     <w:p>
       <w:pPr>
-        <w:pStyle w:val="NoSpacing"/>
+        <w:pStyle w:val="Brezrazmikov"/>
         <w:numPr>
           <w:ilvl w:val="0"/>
           <w:numId w:val="2"/>
@@ -1764,7 +1766,7 @@
     </w:p>
     <w:p>
       <w:pPr>
-        <w:pStyle w:val="NoSpacing"/>
+        <w:pStyle w:val="Brezrazmikov"/>
         <w:numPr>
           <w:ilvl w:val="0"/>
           <w:numId w:val="1"/>
@@ -1784,7 +1786,7 @@
     </w:p>
     <w:p>
       <w:pPr>
-        <w:pStyle w:val="NoSpacing"/>
+        <w:pStyle w:val="Brezrazmikov"/>
         <w:numPr>
           <w:ilvl w:val="0"/>
           <w:numId w:val="2"/>
@@ -1796,7 +1798,7 @@
     </w:p>
     <w:p>
       <w:pPr>
-        <w:pStyle w:val="NoSpacing"/>
+        <w:pStyle w:val="Brezrazmikov"/>
         <w:numPr>
           <w:ilvl w:val="0"/>
           <w:numId w:val="2"/>
@@ -1808,7 +1810,7 @@
     </w:p>
     <w:p>
       <w:pPr>
-        <w:pStyle w:val="NoSpacing"/>
+        <w:pStyle w:val="Brezrazmikov"/>
         <w:numPr>
           <w:ilvl w:val="0"/>
           <w:numId w:val="2"/>
@@ -1820,7 +1822,7 @@
     </w:p>
     <w:p>
       <w:pPr>
-        <w:pStyle w:val="NoSpacing"/>
+        <w:pStyle w:val="Brezrazmikov"/>
         <w:numPr>
           <w:ilvl w:val="0"/>
           <w:numId w:val="1"/>
@@ -1856,7 +1858,7 @@
     </w:p>
     <w:p>
       <w:pPr>
-        <w:pStyle w:val="NoSpacing"/>
+        <w:pStyle w:val="Brezrazmikov"/>
         <w:numPr>
           <w:ilvl w:val="0"/>
           <w:numId w:val="2"/>
@@ -1876,7 +1878,7 @@
     </w:p>
     <w:p>
       <w:pPr>
-        <w:pStyle w:val="NoSpacing"/>
+        <w:pStyle w:val="Brezrazmikov"/>
         <w:numPr>
           <w:ilvl w:val="0"/>
           <w:numId w:val="2"/>
@@ -1888,7 +1890,7 @@
     </w:p>
     <w:p>
       <w:pPr>
-        <w:pStyle w:val="NoSpacing"/>
+        <w:pStyle w:val="Brezrazmikov"/>
         <w:numPr>
           <w:ilvl w:val="0"/>
           <w:numId w:val="2"/>
@@ -1901,7 +1903,7 @@
     </w:p>
     <w:p>
       <w:pPr>
-        <w:pStyle w:val="Heading2"/>
+        <w:pStyle w:val="Naslov2"/>
       </w:pPr>
       <w:bookmarkStart w:id="6" w:name="_Toc206297074"/>
       <w:bookmarkStart w:id="7" w:name="_Toc206297158"/>
@@ -1913,7 +1915,7 @@
     </w:p>
     <w:p>
       <w:pPr>
-        <w:pStyle w:val="NoSpacing"/>
+        <w:pStyle w:val="Brezrazmikov"/>
       </w:pPr>
       <w:r>
         <w:t xml:space="preserve">Odgovorna: </w:t>
@@ -1924,7 +1926,7 @@
     </w:p>
     <w:p>
       <w:pPr>
-        <w:pStyle w:val="NoSpacing"/>
+        <w:pStyle w:val="Brezrazmikov"/>
       </w:pPr>
       <w:r>
         <w:t xml:space="preserve">Tehnologije: </w:t>
@@ -1940,7 +1942,7 @@
     </w:p>
     <w:p>
       <w:pPr>
-        <w:pStyle w:val="Heading3"/>
+        <w:pStyle w:val="Naslov3"/>
       </w:pPr>
       <w:bookmarkStart w:id="8" w:name="_Toc206297075"/>
       <w:bookmarkStart w:id="9" w:name="_Toc206297159"/>
@@ -1952,7 +1954,7 @@
     </w:p>
     <w:p>
       <w:pPr>
-        <w:pStyle w:val="NoSpacing"/>
+        <w:pStyle w:val="Brezrazmikov"/>
         <w:numPr>
           <w:ilvl w:val="0"/>
           <w:numId w:val="3"/>
@@ -1980,7 +1982,7 @@
     </w:p>
     <w:p>
       <w:pPr>
-        <w:pStyle w:val="NoSpacing"/>
+        <w:pStyle w:val="Brezrazmikov"/>
         <w:numPr>
           <w:ilvl w:val="0"/>
           <w:numId w:val="2"/>
@@ -1992,7 +1994,7 @@
     </w:p>
     <w:p>
       <w:pPr>
-        <w:pStyle w:val="NoSpacing"/>
+        <w:pStyle w:val="Brezrazmikov"/>
         <w:numPr>
           <w:ilvl w:val="0"/>
           <w:numId w:val="2"/>
@@ -2004,7 +2006,7 @@
     </w:p>
     <w:p>
       <w:pPr>
-        <w:pStyle w:val="NoSpacing"/>
+        <w:pStyle w:val="Brezrazmikov"/>
         <w:numPr>
           <w:ilvl w:val="0"/>
           <w:numId w:val="2"/>
@@ -2016,7 +2018,7 @@
     </w:p>
     <w:p>
       <w:pPr>
-        <w:pStyle w:val="NoSpacing"/>
+        <w:pStyle w:val="Brezrazmikov"/>
         <w:numPr>
           <w:ilvl w:val="0"/>
           <w:numId w:val="3"/>
@@ -2044,7 +2046,7 @@
     </w:p>
     <w:p>
       <w:pPr>
-        <w:pStyle w:val="NoSpacing"/>
+        <w:pStyle w:val="Brezrazmikov"/>
         <w:numPr>
           <w:ilvl w:val="0"/>
           <w:numId w:val="2"/>
@@ -2056,7 +2058,7 @@
     </w:p>
     <w:p>
       <w:pPr>
-        <w:pStyle w:val="NoSpacing"/>
+        <w:pStyle w:val="Brezrazmikov"/>
         <w:numPr>
           <w:ilvl w:val="0"/>
           <w:numId w:val="2"/>
@@ -2068,7 +2070,7 @@
     </w:p>
     <w:p>
       <w:pPr>
-        <w:pStyle w:val="NoSpacing"/>
+        <w:pStyle w:val="Brezrazmikov"/>
         <w:numPr>
           <w:ilvl w:val="0"/>
           <w:numId w:val="2"/>
@@ -2080,7 +2082,7 @@
     </w:p>
     <w:p>
       <w:pPr>
-        <w:pStyle w:val="NoSpacing"/>
+        <w:pStyle w:val="Brezrazmikov"/>
         <w:numPr>
           <w:ilvl w:val="0"/>
           <w:numId w:val="3"/>
@@ -2108,7 +2110,7 @@
     </w:p>
     <w:p>
       <w:pPr>
-        <w:pStyle w:val="NoSpacing"/>
+        <w:pStyle w:val="Brezrazmikov"/>
         <w:numPr>
           <w:ilvl w:val="0"/>
           <w:numId w:val="2"/>
@@ -2120,7 +2122,7 @@
     </w:p>
     <w:p>
       <w:pPr>
-        <w:pStyle w:val="NoSpacing"/>
+        <w:pStyle w:val="Brezrazmikov"/>
         <w:numPr>
           <w:ilvl w:val="0"/>
           <w:numId w:val="2"/>
@@ -2132,7 +2134,7 @@
     </w:p>
     <w:p>
       <w:pPr>
-        <w:pStyle w:val="NoSpacing"/>
+        <w:pStyle w:val="Brezrazmikov"/>
         <w:numPr>
           <w:ilvl w:val="0"/>
           <w:numId w:val="2"/>
@@ -2144,7 +2146,7 @@
     </w:p>
     <w:p>
       <w:pPr>
-        <w:pStyle w:val="NoSpacing"/>
+        <w:pStyle w:val="Brezrazmikov"/>
         <w:numPr>
           <w:ilvl w:val="0"/>
           <w:numId w:val="3"/>
@@ -2164,7 +2166,7 @@
     </w:p>
     <w:p>
       <w:pPr>
-        <w:pStyle w:val="NoSpacing"/>
+        <w:pStyle w:val="Brezrazmikov"/>
         <w:numPr>
           <w:ilvl w:val="0"/>
           <w:numId w:val="2"/>
@@ -2182,7 +2184,7 @@
     </w:p>
     <w:p>
       <w:pPr>
-        <w:pStyle w:val="NoSpacing"/>
+        <w:pStyle w:val="Brezrazmikov"/>
         <w:numPr>
           <w:ilvl w:val="0"/>
           <w:numId w:val="2"/>
@@ -2194,7 +2196,7 @@
     </w:p>
     <w:p>
       <w:pPr>
-        <w:pStyle w:val="NoSpacing"/>
+        <w:pStyle w:val="Brezrazmikov"/>
         <w:numPr>
           <w:ilvl w:val="0"/>
           <w:numId w:val="2"/>
@@ -2206,10 +2208,13 @@
       <w:r>
         <w:t>recenzije storitev</w:t>
       </w:r>
-    </w:p>
-    <w:p>
-      <w:pPr>
-        <w:pStyle w:val="NoSpacing"/>
+      <w:r>
+        <w:t>, police storitev</w:t>
+      </w:r>
+    </w:p>
+    <w:p>
+      <w:pPr>
+        <w:pStyle w:val="Brezrazmikov"/>
         <w:numPr>
           <w:ilvl w:val="0"/>
           <w:numId w:val="3"/>
@@ -2229,7 +2234,7 @@
     </w:p>
     <w:p>
       <w:pPr>
-        <w:pStyle w:val="NoSpacing"/>
+        <w:pStyle w:val="Brezrazmikov"/>
         <w:numPr>
           <w:ilvl w:val="0"/>
           <w:numId w:val="2"/>
@@ -2247,7 +2252,7 @@
     </w:p>
     <w:p>
       <w:pPr>
-        <w:pStyle w:val="NoSpacing"/>
+        <w:pStyle w:val="Brezrazmikov"/>
         <w:numPr>
           <w:ilvl w:val="0"/>
           <w:numId w:val="2"/>
@@ -2259,7 +2264,7 @@
     </w:p>
     <w:p>
       <w:pPr>
-        <w:pStyle w:val="NoSpacing"/>
+        <w:pStyle w:val="Brezrazmikov"/>
         <w:numPr>
           <w:ilvl w:val="0"/>
           <w:numId w:val="2"/>
@@ -2271,7 +2276,7 @@
     </w:p>
     <w:p>
       <w:pPr>
-        <w:pStyle w:val="NoSpacing"/>
+        <w:pStyle w:val="Brezrazmikov"/>
         <w:numPr>
           <w:ilvl w:val="0"/>
           <w:numId w:val="3"/>
@@ -2291,7 +2296,7 @@
     </w:p>
     <w:p>
       <w:pPr>
-        <w:pStyle w:val="NoSpacing"/>
+        <w:pStyle w:val="Brezrazmikov"/>
         <w:numPr>
           <w:ilvl w:val="0"/>
           <w:numId w:val="2"/>
@@ -2303,7 +2308,7 @@
     </w:p>
     <w:p>
       <w:pPr>
-        <w:pStyle w:val="NoSpacing"/>
+        <w:pStyle w:val="Brezrazmikov"/>
         <w:numPr>
           <w:ilvl w:val="0"/>
           <w:numId w:val="2"/>
@@ -2315,7 +2320,7 @@
     </w:p>
     <w:p>
       <w:pPr>
-        <w:pStyle w:val="NoSpacing"/>
+        <w:pStyle w:val="Brezrazmikov"/>
         <w:numPr>
           <w:ilvl w:val="0"/>
           <w:numId w:val="2"/>
@@ -2327,7 +2332,7 @@
     </w:p>
     <w:p>
       <w:pPr>
-        <w:pStyle w:val="NoSpacing"/>
+        <w:pStyle w:val="Brezrazmikov"/>
         <w:numPr>
           <w:ilvl w:val="0"/>
           <w:numId w:val="3"/>
@@ -2363,7 +2368,7 @@
     </w:p>
     <w:p>
       <w:pPr>
-        <w:pStyle w:val="NoSpacing"/>
+        <w:pStyle w:val="Brezrazmikov"/>
         <w:numPr>
           <w:ilvl w:val="0"/>
           <w:numId w:val="2"/>
@@ -2378,7 +2383,7 @@
     </w:p>
     <w:p>
       <w:pPr>
-        <w:pStyle w:val="NoSpacing"/>
+        <w:pStyle w:val="Brezrazmikov"/>
         <w:numPr>
           <w:ilvl w:val="0"/>
           <w:numId w:val="2"/>
@@ -2390,7 +2395,7 @@
     </w:p>
     <w:p>
       <w:pPr>
-        <w:pStyle w:val="NoSpacing"/>
+        <w:pStyle w:val="Brezrazmikov"/>
         <w:numPr>
           <w:ilvl w:val="0"/>
           <w:numId w:val="2"/>
@@ -2402,7 +2407,7 @@
     </w:p>
     <w:p>
       <w:pPr>
-        <w:pStyle w:val="NoSpacing"/>
+        <w:pStyle w:val="Brezrazmikov"/>
         <w:numPr>
           <w:ilvl w:val="0"/>
           <w:numId w:val="3"/>
@@ -2422,7 +2427,7 @@
     </w:p>
     <w:p>
       <w:pPr>
-        <w:pStyle w:val="NoSpacing"/>
+        <w:pStyle w:val="Brezrazmikov"/>
         <w:numPr>
           <w:ilvl w:val="0"/>
           <w:numId w:val="2"/>
@@ -2437,7 +2442,7 @@
     </w:p>
     <w:p>
       <w:pPr>
-        <w:pStyle w:val="NoSpacing"/>
+        <w:pStyle w:val="Brezrazmikov"/>
         <w:numPr>
           <w:ilvl w:val="0"/>
           <w:numId w:val="2"/>
@@ -2452,7 +2457,7 @@
     </w:p>
     <w:p>
       <w:pPr>
-        <w:pStyle w:val="NoSpacing"/>
+        <w:pStyle w:val="Brezrazmikov"/>
         <w:numPr>
           <w:ilvl w:val="0"/>
           <w:numId w:val="2"/>
@@ -2469,7 +2474,7 @@
     </w:p>
     <w:p>
       <w:pPr>
-        <w:pStyle w:val="NoSpacing"/>
+        <w:pStyle w:val="Brezrazmikov"/>
         <w:numPr>
           <w:ilvl w:val="0"/>
           <w:numId w:val="3"/>
@@ -2505,7 +2510,7 @@
     </w:p>
     <w:p>
       <w:pPr>
-        <w:pStyle w:val="NoSpacing"/>
+        <w:pStyle w:val="Brezrazmikov"/>
         <w:numPr>
           <w:ilvl w:val="0"/>
           <w:numId w:val="2"/>
@@ -2520,7 +2525,7 @@
     </w:p>
     <w:p>
       <w:pPr>
-        <w:pStyle w:val="NoSpacing"/>
+        <w:pStyle w:val="Brezrazmikov"/>
         <w:numPr>
           <w:ilvl w:val="0"/>
           <w:numId w:val="2"/>
@@ -2532,7 +2537,7 @@
     </w:p>
     <w:p>
       <w:pPr>
-        <w:pStyle w:val="NoSpacing"/>
+        <w:pStyle w:val="Brezrazmikov"/>
         <w:numPr>
           <w:ilvl w:val="0"/>
           <w:numId w:val="2"/>
@@ -2544,7 +2549,7 @@
     </w:p>
     <w:p>
       <w:pPr>
-        <w:pStyle w:val="Heading2"/>
+        <w:pStyle w:val="Naslov2"/>
       </w:pPr>
       <w:bookmarkStart w:id="10" w:name="_Toc206297076"/>
       <w:bookmarkStart w:id="11" w:name="_Toc206297160"/>
@@ -2556,28 +2561,18 @@
     </w:p>
     <w:p>
       <w:pPr>
-        <w:pStyle w:val="NoSpacing"/>
+        <w:pStyle w:val="Brezrazmikov"/>
       </w:pPr>
       <w:r>
         <w:t xml:space="preserve">Odgovorna: </w:t>
       </w:r>
-      <w:proofErr w:type="spellStart"/>
-      <w:r>
-        <w:t>Vivien</w:t>
-      </w:r>
-      <w:proofErr w:type="spellEnd"/>
-      <w:r>
-        <w:t xml:space="preserve"> </w:t>
-      </w:r>
-      <w:proofErr w:type="spellStart"/>
-      <w:r>
-        <w:t>Štampfer</w:t>
-      </w:r>
-      <w:proofErr w:type="spellEnd"/>
-    </w:p>
-    <w:p>
-      <w:pPr>
-        <w:pStyle w:val="NoSpacing"/>
+      <w:r>
+        <w:t>Vivien Štampfer</w:t>
+      </w:r>
+    </w:p>
+    <w:p>
+      <w:pPr>
+        <w:pStyle w:val="Brezrazmikov"/>
       </w:pPr>
       <w:r>
         <w:lastRenderedPageBreak/>
@@ -2594,7 +2589,7 @@
     </w:p>
     <w:p>
       <w:pPr>
-        <w:pStyle w:val="Heading3"/>
+        <w:pStyle w:val="Naslov3"/>
       </w:pPr>
       <w:bookmarkStart w:id="12" w:name="_Toc206297077"/>
       <w:bookmarkStart w:id="13" w:name="_Toc206297161"/>
@@ -2606,7 +2601,7 @@
     </w:p>
     <w:p>
       <w:pPr>
-        <w:pStyle w:val="NoSpacing"/>
+        <w:pStyle w:val="Brezrazmikov"/>
         <w:numPr>
           <w:ilvl w:val="0"/>
           <w:numId w:val="4"/>
@@ -2626,7 +2621,7 @@
     </w:p>
     <w:p>
       <w:pPr>
-        <w:pStyle w:val="NoSpacing"/>
+        <w:pStyle w:val="Brezrazmikov"/>
         <w:numPr>
           <w:ilvl w:val="0"/>
           <w:numId w:val="2"/>
@@ -2638,7 +2633,7 @@
     </w:p>
     <w:p>
       <w:pPr>
-        <w:pStyle w:val="NoSpacing"/>
+        <w:pStyle w:val="Brezrazmikov"/>
         <w:numPr>
           <w:ilvl w:val="0"/>
           <w:numId w:val="2"/>
@@ -2650,7 +2645,7 @@
     </w:p>
     <w:p>
       <w:pPr>
-        <w:pStyle w:val="NoSpacing"/>
+        <w:pStyle w:val="Brezrazmikov"/>
         <w:numPr>
           <w:ilvl w:val="0"/>
           <w:numId w:val="2"/>
@@ -2662,7 +2657,7 @@
     </w:p>
     <w:p>
       <w:pPr>
-        <w:pStyle w:val="NoSpacing"/>
+        <w:pStyle w:val="Brezrazmikov"/>
         <w:numPr>
           <w:ilvl w:val="0"/>
           <w:numId w:val="4"/>
@@ -2682,7 +2677,7 @@
     </w:p>
     <w:p>
       <w:pPr>
-        <w:pStyle w:val="NoSpacing"/>
+        <w:pStyle w:val="Brezrazmikov"/>
         <w:numPr>
           <w:ilvl w:val="0"/>
           <w:numId w:val="2"/>
@@ -2694,7 +2689,7 @@
     </w:p>
     <w:p>
       <w:pPr>
-        <w:pStyle w:val="NoSpacing"/>
+        <w:pStyle w:val="Brezrazmikov"/>
         <w:numPr>
           <w:ilvl w:val="0"/>
           <w:numId w:val="2"/>
@@ -2706,7 +2701,7 @@
     </w:p>
     <w:p>
       <w:pPr>
-        <w:pStyle w:val="NoSpacing"/>
+        <w:pStyle w:val="Brezrazmikov"/>
         <w:numPr>
           <w:ilvl w:val="0"/>
           <w:numId w:val="2"/>
@@ -2718,7 +2713,7 @@
     </w:p>
     <w:p>
       <w:pPr>
-        <w:pStyle w:val="NoSpacing"/>
+        <w:pStyle w:val="Brezrazmikov"/>
         <w:numPr>
           <w:ilvl w:val="0"/>
           <w:numId w:val="4"/>
@@ -2741,7 +2736,7 @@
     </w:p>
     <w:p>
       <w:pPr>
-        <w:pStyle w:val="NoSpacing"/>
+        <w:pStyle w:val="Brezrazmikov"/>
         <w:numPr>
           <w:ilvl w:val="0"/>
           <w:numId w:val="2"/>
@@ -2753,7 +2748,7 @@
     </w:p>
     <w:p>
       <w:pPr>
-        <w:pStyle w:val="NoSpacing"/>
+        <w:pStyle w:val="Brezrazmikov"/>
         <w:numPr>
           <w:ilvl w:val="0"/>
           <w:numId w:val="2"/>
@@ -2765,7 +2760,7 @@
     </w:p>
     <w:p>
       <w:pPr>
-        <w:pStyle w:val="NoSpacing"/>
+        <w:pStyle w:val="Brezrazmikov"/>
         <w:numPr>
           <w:ilvl w:val="0"/>
           <w:numId w:val="2"/>
@@ -2777,7 +2772,7 @@
     </w:p>
     <w:p>
       <w:pPr>
-        <w:pStyle w:val="NoSpacing"/>
+        <w:pStyle w:val="Brezrazmikov"/>
         <w:numPr>
           <w:ilvl w:val="0"/>
           <w:numId w:val="4"/>
@@ -2797,7 +2792,7 @@
     </w:p>
     <w:p>
       <w:pPr>
-        <w:pStyle w:val="NoSpacing"/>
+        <w:pStyle w:val="Brezrazmikov"/>
         <w:numPr>
           <w:ilvl w:val="0"/>
           <w:numId w:val="2"/>
@@ -2809,7 +2804,7 @@
     </w:p>
     <w:p>
       <w:pPr>
-        <w:pStyle w:val="NoSpacing"/>
+        <w:pStyle w:val="Brezrazmikov"/>
         <w:numPr>
           <w:ilvl w:val="0"/>
           <w:numId w:val="2"/>
@@ -2821,7 +2816,7 @@
     </w:p>
     <w:p>
       <w:pPr>
-        <w:pStyle w:val="NoSpacing"/>
+        <w:pStyle w:val="Brezrazmikov"/>
         <w:numPr>
           <w:ilvl w:val="0"/>
           <w:numId w:val="2"/>
@@ -2833,7 +2828,7 @@
     </w:p>
     <w:p>
       <w:pPr>
-        <w:pStyle w:val="NoSpacing"/>
+        <w:pStyle w:val="Brezrazmikov"/>
         <w:numPr>
           <w:ilvl w:val="0"/>
           <w:numId w:val="4"/>
@@ -2853,7 +2848,7 @@
     </w:p>
     <w:p>
       <w:pPr>
-        <w:pStyle w:val="NoSpacing"/>
+        <w:pStyle w:val="Brezrazmikov"/>
         <w:numPr>
           <w:ilvl w:val="0"/>
           <w:numId w:val="2"/>
@@ -2865,7 +2860,7 @@
     </w:p>
     <w:p>
       <w:pPr>
-        <w:pStyle w:val="NoSpacing"/>
+        <w:pStyle w:val="Brezrazmikov"/>
         <w:numPr>
           <w:ilvl w:val="0"/>
           <w:numId w:val="2"/>
@@ -2877,7 +2872,7 @@
     </w:p>
     <w:p>
       <w:pPr>
-        <w:pStyle w:val="NoSpacing"/>
+        <w:pStyle w:val="Brezrazmikov"/>
         <w:numPr>
           <w:ilvl w:val="0"/>
           <w:numId w:val="2"/>
@@ -2889,7 +2884,7 @@
     </w:p>
     <w:p>
       <w:pPr>
-        <w:pStyle w:val="NoSpacing"/>
+        <w:pStyle w:val="Brezrazmikov"/>
         <w:numPr>
           <w:ilvl w:val="0"/>
           <w:numId w:val="4"/>
@@ -2925,7 +2920,7 @@
     </w:p>
     <w:p>
       <w:pPr>
-        <w:pStyle w:val="NoSpacing"/>
+        <w:pStyle w:val="Brezrazmikov"/>
         <w:numPr>
           <w:ilvl w:val="0"/>
           <w:numId w:val="2"/>
@@ -2942,7 +2937,7 @@
     </w:p>
     <w:p>
       <w:pPr>
-        <w:pStyle w:val="NoSpacing"/>
+        <w:pStyle w:val="Brezrazmikov"/>
         <w:numPr>
           <w:ilvl w:val="0"/>
           <w:numId w:val="2"/>
@@ -2954,7 +2949,7 @@
     </w:p>
     <w:p>
       <w:pPr>
-        <w:pStyle w:val="NoSpacing"/>
+        <w:pStyle w:val="Brezrazmikov"/>
         <w:numPr>
           <w:ilvl w:val="0"/>
           <w:numId w:val="2"/>
@@ -2966,7 +2961,7 @@
     </w:p>
     <w:p>
       <w:pPr>
-        <w:pStyle w:val="NoSpacing"/>
+        <w:pStyle w:val="Brezrazmikov"/>
         <w:numPr>
           <w:ilvl w:val="0"/>
           <w:numId w:val="4"/>
@@ -3002,7 +2997,7 @@
     </w:p>
     <w:p>
       <w:pPr>
-        <w:pStyle w:val="NoSpacing"/>
+        <w:pStyle w:val="Brezrazmikov"/>
         <w:numPr>
           <w:ilvl w:val="0"/>
           <w:numId w:val="2"/>
@@ -3019,7 +3014,7 @@
     </w:p>
     <w:p>
       <w:pPr>
-        <w:pStyle w:val="NoSpacing"/>
+        <w:pStyle w:val="Brezrazmikov"/>
         <w:numPr>
           <w:ilvl w:val="0"/>
           <w:numId w:val="2"/>
@@ -3031,7 +3026,7 @@
     </w:p>
     <w:p>
       <w:pPr>
-        <w:pStyle w:val="NoSpacing"/>
+        <w:pStyle w:val="Brezrazmikov"/>
         <w:numPr>
           <w:ilvl w:val="0"/>
           <w:numId w:val="2"/>
@@ -3043,7 +3038,7 @@
     </w:p>
     <w:p>
       <w:pPr>
-        <w:pStyle w:val="NoSpacing"/>
+        <w:pStyle w:val="Brezrazmikov"/>
         <w:numPr>
           <w:ilvl w:val="0"/>
           <w:numId w:val="4"/>
@@ -3079,7 +3074,7 @@
     </w:p>
     <w:p>
       <w:pPr>
-        <w:pStyle w:val="NoSpacing"/>
+        <w:pStyle w:val="Brezrazmikov"/>
         <w:numPr>
           <w:ilvl w:val="0"/>
           <w:numId w:val="2"/>
@@ -3096,7 +3091,7 @@
     </w:p>
     <w:p>
       <w:pPr>
-        <w:pStyle w:val="NoSpacing"/>
+        <w:pStyle w:val="Brezrazmikov"/>
         <w:numPr>
           <w:ilvl w:val="0"/>
           <w:numId w:val="2"/>
@@ -3108,7 +3103,7 @@
     </w:p>
     <w:p>
       <w:pPr>
-        <w:pStyle w:val="NoSpacing"/>
+        <w:pStyle w:val="Brezrazmikov"/>
         <w:numPr>
           <w:ilvl w:val="0"/>
           <w:numId w:val="2"/>
@@ -3120,7 +3115,7 @@
     </w:p>
     <w:p>
       <w:pPr>
-        <w:pStyle w:val="NoSpacing"/>
+        <w:pStyle w:val="Brezrazmikov"/>
         <w:numPr>
           <w:ilvl w:val="0"/>
           <w:numId w:val="4"/>
@@ -3156,7 +3151,7 @@
     </w:p>
     <w:p>
       <w:pPr>
-        <w:pStyle w:val="NoSpacing"/>
+        <w:pStyle w:val="Brezrazmikov"/>
         <w:numPr>
           <w:ilvl w:val="0"/>
           <w:numId w:val="2"/>
@@ -3168,7 +3163,7 @@
     </w:p>
     <w:p>
       <w:pPr>
-        <w:pStyle w:val="NoSpacing"/>
+        <w:pStyle w:val="Brezrazmikov"/>
         <w:numPr>
           <w:ilvl w:val="0"/>
           <w:numId w:val="2"/>
@@ -3180,7 +3175,7 @@
     </w:p>
     <w:p>
       <w:pPr>
-        <w:pStyle w:val="NoSpacing"/>
+        <w:pStyle w:val="Brezrazmikov"/>
         <w:numPr>
           <w:ilvl w:val="0"/>
           <w:numId w:val="2"/>
@@ -3192,7 +3187,7 @@
     </w:p>
     <w:p>
       <w:pPr>
-        <w:pStyle w:val="NoSpacing"/>
+        <w:pStyle w:val="Brezrazmikov"/>
         <w:numPr>
           <w:ilvl w:val="0"/>
           <w:numId w:val="4"/>
@@ -3228,7 +3223,7 @@
     </w:p>
     <w:p>
       <w:pPr>
-        <w:pStyle w:val="NoSpacing"/>
+        <w:pStyle w:val="Brezrazmikov"/>
         <w:numPr>
           <w:ilvl w:val="0"/>
           <w:numId w:val="2"/>
@@ -3240,7 +3235,7 @@
     </w:p>
     <w:p>
       <w:pPr>
-        <w:pStyle w:val="NoSpacing"/>
+        <w:pStyle w:val="Brezrazmikov"/>
         <w:numPr>
           <w:ilvl w:val="0"/>
           <w:numId w:val="2"/>
@@ -3252,7 +3247,7 @@
     </w:p>
     <w:p>
       <w:pPr>
-        <w:pStyle w:val="NoSpacing"/>
+        <w:pStyle w:val="Brezrazmikov"/>
         <w:numPr>
           <w:ilvl w:val="0"/>
           <w:numId w:val="2"/>
@@ -3264,7 +3259,7 @@
     </w:p>
     <w:p>
       <w:pPr>
-        <w:pStyle w:val="NoSpacing"/>
+        <w:pStyle w:val="Brezrazmikov"/>
         <w:numPr>
           <w:ilvl w:val="0"/>
           <w:numId w:val="4"/>
@@ -3308,7 +3303,7 @@
     </w:p>
     <w:p>
       <w:pPr>
-        <w:pStyle w:val="NoSpacing"/>
+        <w:pStyle w:val="Brezrazmikov"/>
         <w:numPr>
           <w:ilvl w:val="0"/>
           <w:numId w:val="2"/>
@@ -3320,7 +3315,7 @@
     </w:p>
     <w:p>
       <w:pPr>
-        <w:pStyle w:val="NoSpacing"/>
+        <w:pStyle w:val="Brezrazmikov"/>
         <w:numPr>
           <w:ilvl w:val="0"/>
           <w:numId w:val="2"/>
@@ -3332,7 +3327,7 @@
     </w:p>
     <w:p>
       <w:pPr>
-        <w:pStyle w:val="NoSpacing"/>
+        <w:pStyle w:val="Brezrazmikov"/>
         <w:numPr>
           <w:ilvl w:val="0"/>
           <w:numId w:val="2"/>
@@ -3344,7 +3339,7 @@
     </w:p>
     <w:p>
       <w:pPr>
-        <w:pStyle w:val="NoSpacing"/>
+        <w:pStyle w:val="Brezrazmikov"/>
         <w:numPr>
           <w:ilvl w:val="0"/>
           <w:numId w:val="4"/>
@@ -3381,7 +3376,7 @@
     </w:p>
     <w:p>
       <w:pPr>
-        <w:pStyle w:val="NoSpacing"/>
+        <w:pStyle w:val="Brezrazmikov"/>
         <w:numPr>
           <w:ilvl w:val="0"/>
           <w:numId w:val="2"/>
@@ -3405,34 +3400,34 @@
     </w:p>
     <w:p>
       <w:pPr>
-        <w:pStyle w:val="NoSpacing"/>
-        <w:numPr>
-          <w:ilvl w:val="0"/>
-          <w:numId w:val="2"/>
-        </w:numPr>
-      </w:pPr>
-      <w:r>
-        <w:t>povezano s storitvijo: xx</w:t>
-      </w:r>
-    </w:p>
-    <w:p>
-      <w:pPr>
-        <w:pStyle w:val="NoSpacing"/>
-        <w:numPr>
-          <w:ilvl w:val="0"/>
-          <w:numId w:val="2"/>
-        </w:numPr>
-      </w:pPr>
-      <w:r>
-        <w:t xml:space="preserve">klicano s strani: </w:t>
-      </w:r>
-      <w:r>
-        <w:t>statistika storitev</w:t>
-      </w:r>
-    </w:p>
-    <w:p>
-      <w:pPr>
-        <w:pStyle w:val="Heading2"/>
+        <w:pStyle w:val="Brezrazmikov"/>
+        <w:numPr>
+          <w:ilvl w:val="0"/>
+          <w:numId w:val="2"/>
+        </w:numPr>
+      </w:pPr>
+      <w:r>
+        <w:t xml:space="preserve">povezano s storitvijo: </w:t>
+      </w:r>
+      <w:r>
+        <w:t>knjige storitev</w:t>
+      </w:r>
+    </w:p>
+    <w:p>
+      <w:pPr>
+        <w:pStyle w:val="Brezrazmikov"/>
+        <w:numPr>
+          <w:ilvl w:val="0"/>
+          <w:numId w:val="2"/>
+        </w:numPr>
+      </w:pPr>
+      <w:r>
+        <w:t>klicano s strani: statistika storitev</w:t>
+      </w:r>
+    </w:p>
+    <w:p>
+      <w:pPr>
+        <w:pStyle w:val="Naslov2"/>
       </w:pPr>
       <w:bookmarkStart w:id="14" w:name="_Toc206297078"/>
       <w:bookmarkStart w:id="15" w:name="_Toc206297162"/>
@@ -3444,18 +3439,15 @@
     </w:p>
     <w:p>
       <w:pPr>
-        <w:pStyle w:val="NoSpacing"/>
-      </w:pPr>
-      <w:r>
-        <w:t xml:space="preserve">Odgovorna: </w:t>
-      </w:r>
-      <w:r>
-        <w:t>Lena Bojc</w:t>
-      </w:r>
-    </w:p>
-    <w:p>
-      <w:pPr>
-        <w:pStyle w:val="NoSpacing"/>
+        <w:pStyle w:val="Brezrazmikov"/>
+      </w:pPr>
+      <w:r>
+        <w:t>Odgovorna: Lena Bojc</w:t>
+      </w:r>
+    </w:p>
+    <w:p>
+      <w:pPr>
+        <w:pStyle w:val="Brezrazmikov"/>
       </w:pPr>
       <w:r>
         <w:t xml:space="preserve">Tehnologije: </w:t>
@@ -3484,7 +3476,7 @@
     </w:p>
     <w:p>
       <w:pPr>
-        <w:pStyle w:val="Heading3"/>
+        <w:pStyle w:val="Naslov3"/>
       </w:pPr>
       <w:bookmarkStart w:id="16" w:name="_Toc206297079"/>
       <w:bookmarkStart w:id="17" w:name="_Toc206297163"/>
@@ -3496,7 +3488,7 @@
     </w:p>
     <w:p>
       <w:pPr>
-        <w:pStyle w:val="NoSpacing"/>
+        <w:pStyle w:val="Brezrazmikov"/>
         <w:numPr>
           <w:ilvl w:val="0"/>
           <w:numId w:val="5"/>
@@ -3516,7 +3508,7 @@
     </w:p>
     <w:p>
       <w:pPr>
-        <w:pStyle w:val="NoSpacing"/>
+        <w:pStyle w:val="Brezrazmikov"/>
         <w:numPr>
           <w:ilvl w:val="0"/>
           <w:numId w:val="2"/>
@@ -3528,7 +3520,7 @@
     </w:p>
     <w:p>
       <w:pPr>
-        <w:pStyle w:val="NoSpacing"/>
+        <w:pStyle w:val="Brezrazmikov"/>
         <w:numPr>
           <w:ilvl w:val="0"/>
           <w:numId w:val="2"/>
@@ -3543,7 +3535,7 @@
     </w:p>
     <w:p>
       <w:pPr>
-        <w:pStyle w:val="NoSpacing"/>
+        <w:pStyle w:val="Brezrazmikov"/>
         <w:numPr>
           <w:ilvl w:val="0"/>
           <w:numId w:val="2"/>
@@ -3560,7 +3552,7 @@
     </w:p>
     <w:p>
       <w:pPr>
-        <w:pStyle w:val="NoSpacing"/>
+        <w:pStyle w:val="Brezrazmikov"/>
         <w:numPr>
           <w:ilvl w:val="0"/>
           <w:numId w:val="5"/>
@@ -3580,7 +3572,7 @@
     </w:p>
     <w:p>
       <w:pPr>
-        <w:pStyle w:val="NoSpacing"/>
+        <w:pStyle w:val="Brezrazmikov"/>
         <w:numPr>
           <w:ilvl w:val="0"/>
           <w:numId w:val="2"/>
@@ -3592,7 +3584,7 @@
     </w:p>
     <w:p>
       <w:pPr>
-        <w:pStyle w:val="NoSpacing"/>
+        <w:pStyle w:val="Brezrazmikov"/>
         <w:numPr>
           <w:ilvl w:val="0"/>
           <w:numId w:val="2"/>
@@ -3609,7 +3601,7 @@
     </w:p>
     <w:p>
       <w:pPr>
-        <w:pStyle w:val="NoSpacing"/>
+        <w:pStyle w:val="Brezrazmikov"/>
         <w:numPr>
           <w:ilvl w:val="0"/>
           <w:numId w:val="5"/>
@@ -3637,7 +3629,7 @@
     </w:p>
     <w:p>
       <w:pPr>
-        <w:pStyle w:val="NoSpacing"/>
+        <w:pStyle w:val="Brezrazmikov"/>
         <w:numPr>
           <w:ilvl w:val="0"/>
           <w:numId w:val="2"/>
@@ -3649,7 +3641,7 @@
     </w:p>
     <w:p>
       <w:pPr>
-        <w:pStyle w:val="NoSpacing"/>
+        <w:pStyle w:val="Brezrazmikov"/>
         <w:numPr>
           <w:ilvl w:val="0"/>
           <w:numId w:val="2"/>
@@ -3666,7 +3658,7 @@
     </w:p>
     <w:p>
       <w:pPr>
-        <w:pStyle w:val="NoSpacing"/>
+        <w:pStyle w:val="Brezrazmikov"/>
         <w:numPr>
           <w:ilvl w:val="0"/>
           <w:numId w:val="5"/>
@@ -3686,7 +3678,7 @@
     </w:p>
     <w:p>
       <w:pPr>
-        <w:pStyle w:val="NoSpacing"/>
+        <w:pStyle w:val="Brezrazmikov"/>
         <w:numPr>
           <w:ilvl w:val="0"/>
           <w:numId w:val="2"/>
@@ -3698,7 +3690,7 @@
     </w:p>
     <w:p>
       <w:pPr>
-        <w:pStyle w:val="NoSpacing"/>
+        <w:pStyle w:val="Brezrazmikov"/>
         <w:numPr>
           <w:ilvl w:val="0"/>
           <w:numId w:val="2"/>
@@ -3715,7 +3707,7 @@
     </w:p>
     <w:p>
       <w:pPr>
-        <w:pStyle w:val="NoSpacing"/>
+        <w:pStyle w:val="Brezrazmikov"/>
         <w:numPr>
           <w:ilvl w:val="0"/>
           <w:numId w:val="5"/>
@@ -3767,7 +3759,7 @@
     </w:p>
     <w:p>
       <w:pPr>
-        <w:pStyle w:val="NoSpacing"/>
+        <w:pStyle w:val="Brezrazmikov"/>
         <w:numPr>
           <w:ilvl w:val="0"/>
           <w:numId w:val="2"/>
@@ -3779,7 +3771,7 @@
     </w:p>
     <w:p>
       <w:pPr>
-        <w:pStyle w:val="NoSpacing"/>
+        <w:pStyle w:val="Brezrazmikov"/>
         <w:numPr>
           <w:ilvl w:val="0"/>
           <w:numId w:val="2"/>
@@ -3796,7 +3788,7 @@
     </w:p>
     <w:p>
       <w:pPr>
-        <w:pStyle w:val="NoSpacing"/>
+        <w:pStyle w:val="Brezrazmikov"/>
         <w:numPr>
           <w:ilvl w:val="0"/>
           <w:numId w:val="5"/>
@@ -3832,7 +3824,7 @@
     </w:p>
     <w:p>
       <w:pPr>
-        <w:pStyle w:val="NoSpacing"/>
+        <w:pStyle w:val="Brezrazmikov"/>
         <w:numPr>
           <w:ilvl w:val="0"/>
           <w:numId w:val="2"/>
@@ -3844,14 +3836,156 @@
     </w:p>
     <w:p>
       <w:pPr>
-        <w:pStyle w:val="NoSpacing"/>
-        <w:numPr>
-          <w:ilvl w:val="0"/>
-          <w:numId w:val="2"/>
-        </w:numPr>
-      </w:pPr>
-      <w:r>
-        <w:t xml:space="preserve">povezano s storitvijo: </w:t>
+        <w:pStyle w:val="Brezrazmikov"/>
+        <w:numPr>
+          <w:ilvl w:val="0"/>
+          <w:numId w:val="2"/>
+        </w:numPr>
+      </w:pPr>
+      <w:r>
+        <w:t>povezano s storitvijo: knjige storitev</w:t>
+      </w:r>
+    </w:p>
+    <w:p>
+      <w:pPr>
+        <w:pStyle w:val="Brezrazmikov"/>
+        <w:numPr>
+          <w:ilvl w:val="0"/>
+          <w:numId w:val="2"/>
+        </w:numPr>
+      </w:pPr>
+      <w:r>
+        <w:t xml:space="preserve">klicano s strani: </w:t>
+      </w:r>
+      <w:proofErr w:type="spellStart"/>
+      <w:r>
+        <w:t>frontend</w:t>
+      </w:r>
+      <w:proofErr w:type="spellEnd"/>
+    </w:p>
+    <w:p>
+      <w:pPr>
+        <w:pStyle w:val="Brezrazmikov"/>
+        <w:numPr>
+          <w:ilvl w:val="0"/>
+          <w:numId w:val="5"/>
+        </w:numPr>
+      </w:pPr>
+      <w:r>
+        <w:t>GET /</w:t>
+      </w:r>
+      <w:proofErr w:type="spellStart"/>
+      <w:r>
+        <w:t>books</w:t>
+      </w:r>
+      <w:proofErr w:type="spellEnd"/>
+      <w:r>
+        <w:t>/{</w:t>
+      </w:r>
+      <w:proofErr w:type="spellStart"/>
+      <w:r>
+        <w:t>bookId</w:t>
+      </w:r>
+      <w:proofErr w:type="spellEnd"/>
+      <w:r>
+        <w:t>}/</w:t>
+      </w:r>
+      <w:proofErr w:type="spellStart"/>
+      <w:r>
+        <w:t>comments</w:t>
+      </w:r>
+      <w:proofErr w:type="spellEnd"/>
+      <w:r>
+        <w:t>:</w:t>
+      </w:r>
+    </w:p>
+    <w:p>
+      <w:pPr>
+        <w:pStyle w:val="Brezrazmikov"/>
+        <w:numPr>
+          <w:ilvl w:val="0"/>
+          <w:numId w:val="2"/>
+        </w:numPr>
+      </w:pPr>
+      <w:r>
+        <w:t>pridobivanje vseh komentarjev za knjigo</w:t>
+      </w:r>
+    </w:p>
+    <w:p>
+      <w:pPr>
+        <w:pStyle w:val="Brezrazmikov"/>
+        <w:numPr>
+          <w:ilvl w:val="0"/>
+          <w:numId w:val="2"/>
+        </w:numPr>
+      </w:pPr>
+      <w:r>
+        <w:t xml:space="preserve">klicano s strani: </w:t>
+      </w:r>
+      <w:proofErr w:type="spellStart"/>
+      <w:r>
+        <w:t>frontend</w:t>
+      </w:r>
+      <w:proofErr w:type="spellEnd"/>
+    </w:p>
+    <w:p>
+      <w:pPr>
+        <w:pStyle w:val="Brezrazmikov"/>
+        <w:numPr>
+          <w:ilvl w:val="0"/>
+          <w:numId w:val="5"/>
+        </w:numPr>
+      </w:pPr>
+      <w:r>
+        <w:t>GET /</w:t>
+      </w:r>
+      <w:proofErr w:type="spellStart"/>
+      <w:r>
+        <w:t>reviews</w:t>
+      </w:r>
+      <w:proofErr w:type="spellEnd"/>
+      <w:r>
+        <w:t>/{</w:t>
+      </w:r>
+      <w:proofErr w:type="spellStart"/>
+      <w:r>
+        <w:t>bookId</w:t>
+      </w:r>
+      <w:proofErr w:type="spellEnd"/>
+      <w:r>
+        <w:t>}/</w:t>
+      </w:r>
+      <w:proofErr w:type="spellStart"/>
+      <w:r>
+        <w:t>average</w:t>
+      </w:r>
+      <w:proofErr w:type="spellEnd"/>
+      <w:r>
+        <w:t>:</w:t>
+      </w:r>
+    </w:p>
+    <w:p>
+      <w:pPr>
+        <w:pStyle w:val="Brezrazmikov"/>
+        <w:numPr>
+          <w:ilvl w:val="0"/>
+          <w:numId w:val="2"/>
+        </w:numPr>
+      </w:pPr>
+      <w:r>
+        <w:t>pridobivanj povprečne ocene za knjigo</w:t>
+      </w:r>
+    </w:p>
+    <w:p>
+      <w:pPr>
+        <w:pStyle w:val="Brezrazmikov"/>
+        <w:numPr>
+          <w:ilvl w:val="0"/>
+          <w:numId w:val="2"/>
+        </w:numPr>
+      </w:pPr>
+      <w:r>
+        <w:t xml:space="preserve">klicano s strani: </w:t>
       </w:r>
       <w:r>
         <w:t>knjige storitev</w:t>
@@ -3859,7 +3993,39 @@
     </w:p>
     <w:p>
       <w:pPr>
-        <w:pStyle w:val="NoSpacing"/>
+        <w:pStyle w:val="Brezrazmikov"/>
+        <w:numPr>
+          <w:ilvl w:val="0"/>
+          <w:numId w:val="5"/>
+        </w:numPr>
+      </w:pPr>
+      <w:r>
+        <w:t>DELETE /</w:t>
+      </w:r>
+      <w:proofErr w:type="spellStart"/>
+      <w:r>
+        <w:t>comments</w:t>
+      </w:r>
+      <w:proofErr w:type="spellEnd"/>
+      <w:r>
+        <w:t>/{id}:</w:t>
+      </w:r>
+    </w:p>
+    <w:p>
+      <w:pPr>
+        <w:pStyle w:val="Brezrazmikov"/>
+        <w:numPr>
+          <w:ilvl w:val="0"/>
+          <w:numId w:val="2"/>
+        </w:numPr>
+      </w:pPr>
+      <w:r>
+        <w:t>odstranjevanje komentarja</w:t>
+      </w:r>
+    </w:p>
+    <w:p>
+      <w:pPr>
+        <w:pStyle w:val="Brezrazmikov"/>
         <w:numPr>
           <w:ilvl w:val="0"/>
           <w:numId w:val="2"/>
@@ -3876,55 +4042,39 @@
     </w:p>
     <w:p>
       <w:pPr>
-        <w:pStyle w:val="NoSpacing"/>
+        <w:pStyle w:val="Brezrazmikov"/>
         <w:numPr>
           <w:ilvl w:val="0"/>
           <w:numId w:val="5"/>
         </w:numPr>
       </w:pPr>
       <w:r>
-        <w:t>GET /</w:t>
-      </w:r>
-      <w:proofErr w:type="spellStart"/>
-      <w:r>
-        <w:t>books</w:t>
-      </w:r>
-      <w:proofErr w:type="spellEnd"/>
-      <w:r>
-        <w:t>/{</w:t>
-      </w:r>
-      <w:proofErr w:type="spellStart"/>
-      <w:r>
-        <w:t>bookId</w:t>
-      </w:r>
-      <w:proofErr w:type="spellEnd"/>
-      <w:r>
-        <w:t>}/</w:t>
-      </w:r>
-      <w:proofErr w:type="spellStart"/>
-      <w:r>
-        <w:t>comments</w:t>
-      </w:r>
-      <w:proofErr w:type="spellEnd"/>
-      <w:r>
-        <w:t>:</w:t>
-      </w:r>
-    </w:p>
-    <w:p>
-      <w:pPr>
-        <w:pStyle w:val="NoSpacing"/>
-        <w:numPr>
-          <w:ilvl w:val="0"/>
-          <w:numId w:val="2"/>
-        </w:numPr>
-      </w:pPr>
-      <w:r>
-        <w:t>pridobivanje vseh komentarjev za knjigo</w:t>
-      </w:r>
-    </w:p>
-    <w:p>
-      <w:pPr>
-        <w:pStyle w:val="NoSpacing"/>
+        <w:t>DELETE /</w:t>
+      </w:r>
+      <w:proofErr w:type="spellStart"/>
+      <w:r>
+        <w:t>reviews</w:t>
+      </w:r>
+      <w:proofErr w:type="spellEnd"/>
+      <w:r>
+        <w:t>/{id}:</w:t>
+      </w:r>
+    </w:p>
+    <w:p>
+      <w:pPr>
+        <w:pStyle w:val="Brezrazmikov"/>
+        <w:numPr>
+          <w:ilvl w:val="0"/>
+          <w:numId w:val="2"/>
+        </w:numPr>
+      </w:pPr>
+      <w:r>
+        <w:t>odstranjevanje recenzije</w:t>
+      </w:r>
+    </w:p>
+    <w:p>
+      <w:pPr>
+        <w:pStyle w:val="Brezrazmikov"/>
         <w:numPr>
           <w:ilvl w:val="0"/>
           <w:numId w:val="2"/>
@@ -3941,168 +4091,7 @@
     </w:p>
     <w:p>
       <w:pPr>
-        <w:pStyle w:val="NoSpacing"/>
-        <w:numPr>
-          <w:ilvl w:val="0"/>
-          <w:numId w:val="5"/>
-        </w:numPr>
-      </w:pPr>
-      <w:r>
-        <w:t>GET /</w:t>
-      </w:r>
-      <w:proofErr w:type="spellStart"/>
-      <w:r>
-        <w:t>reviews</w:t>
-      </w:r>
-      <w:proofErr w:type="spellEnd"/>
-      <w:r>
-        <w:t>/{</w:t>
-      </w:r>
-      <w:proofErr w:type="spellStart"/>
-      <w:r>
-        <w:t>bookId</w:t>
-      </w:r>
-      <w:proofErr w:type="spellEnd"/>
-      <w:r>
-        <w:t>}/</w:t>
-      </w:r>
-      <w:proofErr w:type="spellStart"/>
-      <w:r>
-        <w:t>average</w:t>
-      </w:r>
-      <w:proofErr w:type="spellEnd"/>
-      <w:r>
-        <w:t>:</w:t>
-      </w:r>
-    </w:p>
-    <w:p>
-      <w:pPr>
-        <w:pStyle w:val="NoSpacing"/>
-        <w:numPr>
-          <w:ilvl w:val="0"/>
-          <w:numId w:val="2"/>
-        </w:numPr>
-      </w:pPr>
-      <w:r>
-        <w:t>pridobivanj povprečne ocene za knjigo</w:t>
-      </w:r>
-    </w:p>
-    <w:p>
-      <w:pPr>
-        <w:pStyle w:val="NoSpacing"/>
-        <w:numPr>
-          <w:ilvl w:val="0"/>
-          <w:numId w:val="2"/>
-        </w:numPr>
-      </w:pPr>
-      <w:r>
-        <w:t xml:space="preserve">klicano s strani: </w:t>
-      </w:r>
-      <w:r>
-        <w:t>knjige storitev</w:t>
-      </w:r>
-    </w:p>
-    <w:p>
-      <w:pPr>
-        <w:pStyle w:val="NoSpacing"/>
-        <w:numPr>
-          <w:ilvl w:val="0"/>
-          <w:numId w:val="5"/>
-        </w:numPr>
-      </w:pPr>
-      <w:r>
-        <w:t>DELETE /</w:t>
-      </w:r>
-      <w:proofErr w:type="spellStart"/>
-      <w:r>
-        <w:t>comments</w:t>
-      </w:r>
-      <w:proofErr w:type="spellEnd"/>
-      <w:r>
-        <w:t>/{id}:</w:t>
-      </w:r>
-    </w:p>
-    <w:p>
-      <w:pPr>
-        <w:pStyle w:val="NoSpacing"/>
-        <w:numPr>
-          <w:ilvl w:val="0"/>
-          <w:numId w:val="2"/>
-        </w:numPr>
-      </w:pPr>
-      <w:r>
-        <w:t>odstranjevanje komentarja</w:t>
-      </w:r>
-    </w:p>
-    <w:p>
-      <w:pPr>
-        <w:pStyle w:val="NoSpacing"/>
-        <w:numPr>
-          <w:ilvl w:val="0"/>
-          <w:numId w:val="2"/>
-        </w:numPr>
-      </w:pPr>
-      <w:r>
-        <w:t xml:space="preserve">klicano s strani: </w:t>
-      </w:r>
-      <w:proofErr w:type="spellStart"/>
-      <w:r>
-        <w:t>frontend</w:t>
-      </w:r>
-      <w:proofErr w:type="spellEnd"/>
-    </w:p>
-    <w:p>
-      <w:pPr>
-        <w:pStyle w:val="NoSpacing"/>
-        <w:numPr>
-          <w:ilvl w:val="0"/>
-          <w:numId w:val="5"/>
-        </w:numPr>
-      </w:pPr>
-      <w:r>
-        <w:t>DELETE /</w:t>
-      </w:r>
-      <w:proofErr w:type="spellStart"/>
-      <w:r>
-        <w:t>reviews</w:t>
-      </w:r>
-      <w:proofErr w:type="spellEnd"/>
-      <w:r>
-        <w:t>/{id}:</w:t>
-      </w:r>
-    </w:p>
-    <w:p>
-      <w:pPr>
-        <w:pStyle w:val="NoSpacing"/>
-        <w:numPr>
-          <w:ilvl w:val="0"/>
-          <w:numId w:val="2"/>
-        </w:numPr>
-      </w:pPr>
-      <w:r>
-        <w:t>odstranjevanje recenzije</w:t>
-      </w:r>
-    </w:p>
-    <w:p>
-      <w:pPr>
-        <w:pStyle w:val="NoSpacing"/>
-        <w:numPr>
-          <w:ilvl w:val="0"/>
-          <w:numId w:val="2"/>
-        </w:numPr>
-      </w:pPr>
-      <w:r>
-        <w:t xml:space="preserve">klicano s strani: </w:t>
-      </w:r>
-      <w:proofErr w:type="spellStart"/>
-      <w:r>
-        <w:t>frontend</w:t>
-      </w:r>
-      <w:proofErr w:type="spellEnd"/>
-    </w:p>
-    <w:p>
-      <w:pPr>
-        <w:pStyle w:val="Heading2"/>
+        <w:pStyle w:val="Naslov2"/>
       </w:pPr>
       <w:bookmarkStart w:id="18" w:name="_Toc206297080"/>
       <w:bookmarkStart w:id="19" w:name="_Toc206297164"/>
@@ -4114,18 +4103,15 @@
     </w:p>
     <w:p>
       <w:pPr>
-        <w:pStyle w:val="NoSpacing"/>
-      </w:pPr>
-      <w:r>
-        <w:t xml:space="preserve">Odgovorna: </w:t>
-      </w:r>
-      <w:r>
-        <w:t>Klara Kirbiš</w:t>
-      </w:r>
-    </w:p>
-    <w:p>
-      <w:pPr>
-        <w:pStyle w:val="NoSpacing"/>
+        <w:pStyle w:val="Brezrazmikov"/>
+      </w:pPr>
+      <w:r>
+        <w:t>Odgovorna: Klara Kirbiš</w:t>
+      </w:r>
+    </w:p>
+    <w:p>
+      <w:pPr>
+        <w:pStyle w:val="Brezrazmikov"/>
       </w:pPr>
       <w:r>
         <w:t xml:space="preserve">Tehnologije: Node.js/Express, </w:t>
@@ -4138,7 +4124,7 @@
     </w:p>
     <w:p>
       <w:pPr>
-        <w:pStyle w:val="Heading3"/>
+        <w:pStyle w:val="Naslov3"/>
       </w:pPr>
       <w:bookmarkStart w:id="20" w:name="_Toc206297081"/>
       <w:bookmarkStart w:id="21" w:name="_Toc206297165"/>
@@ -4151,7 +4137,7 @@
     </w:p>
     <w:p>
       <w:pPr>
-        <w:pStyle w:val="NoSpacing"/>
+        <w:pStyle w:val="Brezrazmikov"/>
         <w:numPr>
           <w:ilvl w:val="0"/>
           <w:numId w:val="6"/>
@@ -4182,7 +4168,7 @@
     </w:p>
     <w:p>
       <w:pPr>
-        <w:pStyle w:val="NoSpacing"/>
+        <w:pStyle w:val="Brezrazmikov"/>
         <w:numPr>
           <w:ilvl w:val="0"/>
           <w:numId w:val="2"/>
@@ -4194,7 +4180,7 @@
     </w:p>
     <w:p>
       <w:pPr>
-        <w:pStyle w:val="NoSpacing"/>
+        <w:pStyle w:val="Brezrazmikov"/>
         <w:numPr>
           <w:ilvl w:val="0"/>
           <w:numId w:val="2"/>
@@ -4206,7 +4192,7 @@
     </w:p>
     <w:p>
       <w:pPr>
-        <w:pStyle w:val="NoSpacing"/>
+        <w:pStyle w:val="Brezrazmikov"/>
         <w:numPr>
           <w:ilvl w:val="0"/>
           <w:numId w:val="2"/>
@@ -4218,7 +4204,7 @@
     </w:p>
     <w:p>
       <w:pPr>
-        <w:pStyle w:val="NoSpacing"/>
+        <w:pStyle w:val="Brezrazmikov"/>
         <w:numPr>
           <w:ilvl w:val="0"/>
           <w:numId w:val="6"/>
@@ -4249,7 +4235,7 @@
     </w:p>
     <w:p>
       <w:pPr>
-        <w:pStyle w:val="NoSpacing"/>
+        <w:pStyle w:val="Brezrazmikov"/>
         <w:numPr>
           <w:ilvl w:val="0"/>
           <w:numId w:val="2"/>
@@ -4261,7 +4247,7 @@
     </w:p>
     <w:p>
       <w:pPr>
-        <w:pStyle w:val="NoSpacing"/>
+        <w:pStyle w:val="Brezrazmikov"/>
         <w:numPr>
           <w:ilvl w:val="0"/>
           <w:numId w:val="2"/>
@@ -4273,7 +4259,7 @@
     </w:p>
     <w:p>
       <w:pPr>
-        <w:pStyle w:val="NoSpacing"/>
+        <w:pStyle w:val="Brezrazmikov"/>
         <w:numPr>
           <w:ilvl w:val="0"/>
           <w:numId w:val="2"/>
@@ -4285,7 +4271,7 @@
     </w:p>
     <w:p>
       <w:pPr>
-        <w:pStyle w:val="NoSpacing"/>
+        <w:pStyle w:val="Brezrazmikov"/>
         <w:numPr>
           <w:ilvl w:val="0"/>
           <w:numId w:val="6"/>
@@ -4316,7 +4302,7 @@
     </w:p>
     <w:p>
       <w:pPr>
-        <w:pStyle w:val="NoSpacing"/>
+        <w:pStyle w:val="Brezrazmikov"/>
         <w:numPr>
           <w:ilvl w:val="0"/>
           <w:numId w:val="2"/>
@@ -4328,7 +4314,7 @@
     </w:p>
     <w:p>
       <w:pPr>
-        <w:pStyle w:val="NoSpacing"/>
+        <w:pStyle w:val="Brezrazmikov"/>
         <w:numPr>
           <w:ilvl w:val="0"/>
           <w:numId w:val="2"/>
@@ -4340,7 +4326,7 @@
     </w:p>
     <w:p>
       <w:pPr>
-        <w:pStyle w:val="NoSpacing"/>
+        <w:pStyle w:val="Brezrazmikov"/>
         <w:numPr>
           <w:ilvl w:val="0"/>
           <w:numId w:val="2"/>
@@ -4352,7 +4338,7 @@
     </w:p>
     <w:p>
       <w:pPr>
-        <w:pStyle w:val="NoSpacing"/>
+        <w:pStyle w:val="Brezrazmikov"/>
         <w:numPr>
           <w:ilvl w:val="0"/>
           <w:numId w:val="6"/>
@@ -4372,7 +4358,7 @@
     </w:p>
     <w:p>
       <w:pPr>
-        <w:pStyle w:val="NoSpacing"/>
+        <w:pStyle w:val="Brezrazmikov"/>
         <w:numPr>
           <w:ilvl w:val="0"/>
           <w:numId w:val="2"/>
@@ -4384,7 +4370,7 @@
     </w:p>
     <w:p>
       <w:pPr>
-        <w:pStyle w:val="NoSpacing"/>
+        <w:pStyle w:val="Brezrazmikov"/>
         <w:numPr>
           <w:ilvl w:val="0"/>
           <w:numId w:val="2"/>
@@ -4396,7 +4382,7 @@
     </w:p>
     <w:p>
       <w:pPr>
-        <w:pStyle w:val="NoSpacing"/>
+        <w:pStyle w:val="Brezrazmikov"/>
         <w:numPr>
           <w:ilvl w:val="0"/>
           <w:numId w:val="2"/>
@@ -4408,7 +4394,7 @@
     </w:p>
     <w:p>
       <w:pPr>
-        <w:pStyle w:val="NoSpacing"/>
+        <w:pStyle w:val="Brezrazmikov"/>
         <w:numPr>
           <w:ilvl w:val="0"/>
           <w:numId w:val="6"/>
@@ -4444,7 +4430,7 @@
     </w:p>
     <w:p>
       <w:pPr>
-        <w:pStyle w:val="NoSpacing"/>
+        <w:pStyle w:val="Brezrazmikov"/>
         <w:numPr>
           <w:ilvl w:val="0"/>
           <w:numId w:val="2"/>
@@ -4456,7 +4442,7 @@
     </w:p>
     <w:p>
       <w:pPr>
-        <w:pStyle w:val="NoSpacing"/>
+        <w:pStyle w:val="Brezrazmikov"/>
         <w:numPr>
           <w:ilvl w:val="0"/>
           <w:numId w:val="2"/>
@@ -4468,7 +4454,7 @@
     </w:p>
     <w:p>
       <w:pPr>
-        <w:pStyle w:val="NoSpacing"/>
+        <w:pStyle w:val="Brezrazmikov"/>
         <w:numPr>
           <w:ilvl w:val="0"/>
           <w:numId w:val="2"/>
@@ -4480,7 +4466,7 @@
     </w:p>
     <w:p>
       <w:pPr>
-        <w:pStyle w:val="NoSpacing"/>
+        <w:pStyle w:val="Brezrazmikov"/>
         <w:numPr>
           <w:ilvl w:val="0"/>
           <w:numId w:val="6"/>
@@ -4524,7 +4510,7 @@
     </w:p>
     <w:p>
       <w:pPr>
-        <w:pStyle w:val="NoSpacing"/>
+        <w:pStyle w:val="Brezrazmikov"/>
         <w:numPr>
           <w:ilvl w:val="0"/>
           <w:numId w:val="2"/>
@@ -4536,7 +4522,7 @@
     </w:p>
     <w:p>
       <w:pPr>
-        <w:pStyle w:val="NoSpacing"/>
+        <w:pStyle w:val="Brezrazmikov"/>
         <w:numPr>
           <w:ilvl w:val="0"/>
           <w:numId w:val="2"/>
@@ -4548,7 +4534,7 @@
     </w:p>
     <w:p>
       <w:pPr>
-        <w:pStyle w:val="NoSpacing"/>
+        <w:pStyle w:val="Brezrazmikov"/>
         <w:numPr>
           <w:ilvl w:val="0"/>
           <w:numId w:val="2"/>
@@ -4560,7 +4546,7 @@
     </w:p>
     <w:p>
       <w:pPr>
-        <w:pStyle w:val="Heading2"/>
+        <w:pStyle w:val="Naslov2"/>
       </w:pPr>
       <w:bookmarkStart w:id="22" w:name="_Toc206297082"/>
       <w:bookmarkStart w:id="23" w:name="_Toc206297166"/>
@@ -4572,28 +4558,15 @@
     </w:p>
     <w:p>
       <w:pPr>
-        <w:pStyle w:val="NoSpacing"/>
-      </w:pPr>
-      <w:r>
-        <w:t xml:space="preserve">Odgovorna: </w:t>
-      </w:r>
-      <w:proofErr w:type="spellStart"/>
-      <w:r>
-        <w:t>Vivien</w:t>
-      </w:r>
-      <w:proofErr w:type="spellEnd"/>
-      <w:r>
-        <w:t xml:space="preserve"> </w:t>
-      </w:r>
-      <w:proofErr w:type="spellStart"/>
-      <w:r>
-        <w:t>Štampfer</w:t>
-      </w:r>
-      <w:proofErr w:type="spellEnd"/>
-    </w:p>
-    <w:p>
-      <w:pPr>
-        <w:pStyle w:val="NoSpacing"/>
+        <w:pStyle w:val="Brezrazmikov"/>
+      </w:pPr>
+      <w:r>
+        <w:t>Odgovorna: Vivien Štampfer</w:t>
+      </w:r>
+    </w:p>
+    <w:p>
+      <w:pPr>
+        <w:pStyle w:val="Brezrazmikov"/>
       </w:pPr>
       <w:r>
         <w:t xml:space="preserve">Tehnologije: Node.js/Express, </w:t>
@@ -4606,7 +4579,7 @@
     </w:p>
     <w:p>
       <w:pPr>
-        <w:pStyle w:val="Heading3"/>
+        <w:pStyle w:val="Naslov3"/>
       </w:pPr>
       <w:bookmarkStart w:id="24" w:name="_Toc206297083"/>
       <w:bookmarkStart w:id="25" w:name="_Toc206297167"/>
@@ -4618,7 +4591,7 @@
     </w:p>
     <w:p>
       <w:pPr>
-        <w:pStyle w:val="NoSpacing"/>
+        <w:pStyle w:val="Brezrazmikov"/>
         <w:numPr>
           <w:ilvl w:val="0"/>
           <w:numId w:val="7"/>
@@ -4633,7 +4606,7 @@
     </w:p>
     <w:p>
       <w:pPr>
-        <w:pStyle w:val="NoSpacing"/>
+        <w:pStyle w:val="Brezrazmikov"/>
         <w:numPr>
           <w:ilvl w:val="0"/>
           <w:numId w:val="2"/>
@@ -4645,7 +4618,7 @@
     </w:p>
     <w:p>
       <w:pPr>
-        <w:pStyle w:val="NoSpacing"/>
+        <w:pStyle w:val="Brezrazmikov"/>
         <w:numPr>
           <w:ilvl w:val="0"/>
           <w:numId w:val="2"/>
@@ -4657,7 +4630,7 @@
     </w:p>
     <w:p>
       <w:pPr>
-        <w:pStyle w:val="NoSpacing"/>
+        <w:pStyle w:val="Brezrazmikov"/>
         <w:numPr>
           <w:ilvl w:val="0"/>
           <w:numId w:val="2"/>
@@ -4669,7 +4642,7 @@
     </w:p>
     <w:p>
       <w:pPr>
-        <w:pStyle w:val="NoSpacing"/>
+        <w:pStyle w:val="Brezrazmikov"/>
         <w:numPr>
           <w:ilvl w:val="0"/>
           <w:numId w:val="7"/>
@@ -4684,7 +4657,7 @@
     </w:p>
     <w:p>
       <w:pPr>
-        <w:pStyle w:val="NoSpacing"/>
+        <w:pStyle w:val="Brezrazmikov"/>
         <w:numPr>
           <w:ilvl w:val="0"/>
           <w:numId w:val="2"/>
@@ -4696,7 +4669,69 @@
     </w:p>
     <w:p>
       <w:pPr>
-        <w:pStyle w:val="NoSpacing"/>
+        <w:pStyle w:val="Brezrazmikov"/>
+        <w:numPr>
+          <w:ilvl w:val="0"/>
+          <w:numId w:val="2"/>
+        </w:numPr>
+      </w:pPr>
+      <w:r>
+        <w:t xml:space="preserve">povezano s storitvijo: </w:t>
+      </w:r>
+      <w:r>
+        <w:t>statistika storitev</w:t>
+      </w:r>
+    </w:p>
+    <w:p>
+      <w:pPr>
+        <w:pStyle w:val="Brezrazmikov"/>
+        <w:numPr>
+          <w:ilvl w:val="0"/>
+          <w:numId w:val="2"/>
+        </w:numPr>
+      </w:pPr>
+      <w:r>
+        <w:t xml:space="preserve">klicano s strani: </w:t>
+      </w:r>
+      <w:r>
+        <w:t>xx</w:t>
+      </w:r>
+    </w:p>
+    <w:p>
+      <w:pPr>
+        <w:pStyle w:val="Brezrazmikov"/>
+        <w:numPr>
+          <w:ilvl w:val="0"/>
+          <w:numId w:val="7"/>
+        </w:numPr>
+      </w:pPr>
+      <w:r>
+        <w:t>DELETE /obvestila/po-uporabniku/{</w:t>
+      </w:r>
+      <w:proofErr w:type="spellStart"/>
+      <w:r>
+        <w:t>uporabnikId</w:t>
+      </w:r>
+      <w:proofErr w:type="spellEnd"/>
+      <w:r>
+        <w:t>}:</w:t>
+      </w:r>
+    </w:p>
+    <w:p>
+      <w:pPr>
+        <w:pStyle w:val="Brezrazmikov"/>
+        <w:numPr>
+          <w:ilvl w:val="0"/>
+          <w:numId w:val="2"/>
+        </w:numPr>
+      </w:pPr>
+      <w:r>
+        <w:t>brisanje vseh obvestil za uporabnika</w:t>
+      </w:r>
+    </w:p>
+    <w:p>
+      <w:pPr>
+        <w:pStyle w:val="Brezrazmikov"/>
         <w:numPr>
           <w:ilvl w:val="0"/>
           <w:numId w:val="2"/>
@@ -4708,7 +4743,7 @@
     </w:p>
     <w:p>
       <w:pPr>
-        <w:pStyle w:val="NoSpacing"/>
+        <w:pStyle w:val="Brezrazmikov"/>
         <w:numPr>
           <w:ilvl w:val="0"/>
           <w:numId w:val="2"/>
@@ -4720,39 +4755,31 @@
     </w:p>
     <w:p>
       <w:pPr>
-        <w:pStyle w:val="NoSpacing"/>
+        <w:pStyle w:val="Brezrazmikov"/>
         <w:numPr>
           <w:ilvl w:val="0"/>
           <w:numId w:val="7"/>
         </w:numPr>
       </w:pPr>
       <w:r>
-        <w:t>DELETE /obvestila/po-uporabniku/{</w:t>
-      </w:r>
-      <w:proofErr w:type="spellStart"/>
-      <w:r>
-        <w:t>uporabnikId</w:t>
-      </w:r>
-      <w:proofErr w:type="spellEnd"/>
-      <w:r>
-        <w:t>}:</w:t>
-      </w:r>
-    </w:p>
-    <w:p>
-      <w:pPr>
-        <w:pStyle w:val="NoSpacing"/>
-        <w:numPr>
-          <w:ilvl w:val="0"/>
-          <w:numId w:val="2"/>
-        </w:numPr>
-      </w:pPr>
-      <w:r>
-        <w:t>brisanje vseh obvestil za uporabnika</w:t>
-      </w:r>
-    </w:p>
-    <w:p>
-      <w:pPr>
-        <w:pStyle w:val="NoSpacing"/>
+        <w:t>GET /obvestila/{id}:</w:t>
+      </w:r>
+    </w:p>
+    <w:p>
+      <w:pPr>
+        <w:pStyle w:val="Brezrazmikov"/>
+        <w:numPr>
+          <w:ilvl w:val="0"/>
+          <w:numId w:val="2"/>
+        </w:numPr>
+      </w:pPr>
+      <w:r>
+        <w:t>pridobivanje enega obvestila</w:t>
+      </w:r>
+    </w:p>
+    <w:p>
+      <w:pPr>
+        <w:pStyle w:val="Brezrazmikov"/>
         <w:numPr>
           <w:ilvl w:val="0"/>
           <w:numId w:val="2"/>
@@ -4764,55 +4791,7 @@
     </w:p>
     <w:p>
       <w:pPr>
-        <w:pStyle w:val="NoSpacing"/>
-        <w:numPr>
-          <w:ilvl w:val="0"/>
-          <w:numId w:val="2"/>
-        </w:numPr>
-      </w:pPr>
-      <w:r>
-        <w:t>klicano s strani: xx</w:t>
-      </w:r>
-    </w:p>
-    <w:p>
-      <w:pPr>
-        <w:pStyle w:val="NoSpacing"/>
-        <w:numPr>
-          <w:ilvl w:val="0"/>
-          <w:numId w:val="7"/>
-        </w:numPr>
-      </w:pPr>
-      <w:r>
-        <w:t>GET /obvestila/{id}:</w:t>
-      </w:r>
-    </w:p>
-    <w:p>
-      <w:pPr>
-        <w:pStyle w:val="NoSpacing"/>
-        <w:numPr>
-          <w:ilvl w:val="0"/>
-          <w:numId w:val="2"/>
-        </w:numPr>
-      </w:pPr>
-      <w:r>
-        <w:t>pridobivanje enega obvestila</w:t>
-      </w:r>
-    </w:p>
-    <w:p>
-      <w:pPr>
-        <w:pStyle w:val="NoSpacing"/>
-        <w:numPr>
-          <w:ilvl w:val="0"/>
-          <w:numId w:val="2"/>
-        </w:numPr>
-      </w:pPr>
-      <w:r>
-        <w:t>povezano s storitvijo: xx</w:t>
-      </w:r>
-    </w:p>
-    <w:p>
-      <w:pPr>
-        <w:pStyle w:val="NoSpacing"/>
+        <w:pStyle w:val="Brezrazmikov"/>
         <w:numPr>
           <w:ilvl w:val="0"/>
           <w:numId w:val="2"/>
@@ -4825,7 +4804,7 @@
     </w:p>
     <w:p>
       <w:pPr>
-        <w:pStyle w:val="NoSpacing"/>
+        <w:pStyle w:val="Brezrazmikov"/>
         <w:numPr>
           <w:ilvl w:val="0"/>
           <w:numId w:val="7"/>
@@ -4837,7 +4816,7 @@
     </w:p>
     <w:p>
       <w:pPr>
-        <w:pStyle w:val="NoSpacing"/>
+        <w:pStyle w:val="Brezrazmikov"/>
         <w:numPr>
           <w:ilvl w:val="0"/>
           <w:numId w:val="2"/>
@@ -4849,7 +4828,7 @@
     </w:p>
     <w:p>
       <w:pPr>
-        <w:pStyle w:val="NoSpacing"/>
+        <w:pStyle w:val="Brezrazmikov"/>
         <w:numPr>
           <w:ilvl w:val="0"/>
           <w:numId w:val="2"/>
@@ -4861,7 +4840,7 @@
     </w:p>
     <w:p>
       <w:pPr>
-        <w:pStyle w:val="NoSpacing"/>
+        <w:pStyle w:val="Brezrazmikov"/>
         <w:numPr>
           <w:ilvl w:val="0"/>
           <w:numId w:val="2"/>
@@ -4873,7 +4852,7 @@
     </w:p>
     <w:p>
       <w:pPr>
-        <w:pStyle w:val="NoSpacing"/>
+        <w:pStyle w:val="Brezrazmikov"/>
         <w:numPr>
           <w:ilvl w:val="0"/>
           <w:numId w:val="7"/>
@@ -4885,7 +4864,7 @@
     </w:p>
     <w:p>
       <w:pPr>
-        <w:pStyle w:val="NoSpacing"/>
+        <w:pStyle w:val="Brezrazmikov"/>
         <w:numPr>
           <w:ilvl w:val="0"/>
           <w:numId w:val="2"/>
@@ -4897,7 +4876,7 @@
     </w:p>
     <w:p>
       <w:pPr>
-        <w:pStyle w:val="NoSpacing"/>
+        <w:pStyle w:val="Brezrazmikov"/>
         <w:numPr>
           <w:ilvl w:val="0"/>
           <w:numId w:val="2"/>
@@ -4909,7 +4888,7 @@
     </w:p>
     <w:p>
       <w:pPr>
-        <w:pStyle w:val="NoSpacing"/>
+        <w:pStyle w:val="Brezrazmikov"/>
         <w:numPr>
           <w:ilvl w:val="0"/>
           <w:numId w:val="2"/>
@@ -4921,7 +4900,7 @@
     </w:p>
     <w:p>
       <w:pPr>
-        <w:pStyle w:val="Heading2"/>
+        <w:pStyle w:val="Naslov2"/>
       </w:pPr>
       <w:bookmarkStart w:id="26" w:name="_Toc206297084"/>
       <w:bookmarkStart w:id="27" w:name="_Toc206297168"/>
@@ -4933,18 +4912,15 @@
     </w:p>
     <w:p>
       <w:pPr>
-        <w:pStyle w:val="NoSpacing"/>
-      </w:pPr>
-      <w:r>
-        <w:t xml:space="preserve">Odgovorna: </w:t>
-      </w:r>
-      <w:r>
-        <w:t>Lena Bojc</w:t>
-      </w:r>
-    </w:p>
-    <w:p>
-      <w:pPr>
-        <w:pStyle w:val="NoSpacing"/>
+        <w:pStyle w:val="Brezrazmikov"/>
+      </w:pPr>
+      <w:r>
+        <w:t>Odgovorna: Lena Bojc</w:t>
+      </w:r>
+    </w:p>
+    <w:p>
+      <w:pPr>
+        <w:pStyle w:val="Brezrazmikov"/>
       </w:pPr>
       <w:r>
         <w:t xml:space="preserve">Tehnologije: </w:t>
@@ -4973,7 +4949,7 @@
     </w:p>
     <w:p>
       <w:pPr>
-        <w:pStyle w:val="Heading3"/>
+        <w:pStyle w:val="Naslov3"/>
       </w:pPr>
       <w:bookmarkStart w:id="28" w:name="_Toc206297085"/>
       <w:bookmarkStart w:id="29" w:name="_Toc206297169"/>
@@ -4985,7 +4961,7 @@
     </w:p>
     <w:p>
       <w:pPr>
-        <w:pStyle w:val="NoSpacing"/>
+        <w:pStyle w:val="Brezrazmikov"/>
         <w:numPr>
           <w:ilvl w:val="0"/>
           <w:numId w:val="8"/>
@@ -5005,7 +4981,7 @@
     </w:p>
     <w:p>
       <w:pPr>
-        <w:pStyle w:val="NoSpacing"/>
+        <w:pStyle w:val="Brezrazmikov"/>
         <w:numPr>
           <w:ilvl w:val="0"/>
           <w:numId w:val="2"/>
@@ -5017,7 +4993,7 @@
     </w:p>
     <w:p>
       <w:pPr>
-        <w:pStyle w:val="NoSpacing"/>
+        <w:pStyle w:val="Brezrazmikov"/>
         <w:numPr>
           <w:ilvl w:val="0"/>
           <w:numId w:val="2"/>
@@ -5032,7 +5008,7 @@
     </w:p>
     <w:p>
       <w:pPr>
-        <w:pStyle w:val="NoSpacing"/>
+        <w:pStyle w:val="Brezrazmikov"/>
         <w:numPr>
           <w:ilvl w:val="0"/>
           <w:numId w:val="2"/>
@@ -5049,7 +5025,7 @@
     </w:p>
     <w:p>
       <w:pPr>
-        <w:pStyle w:val="NoSpacing"/>
+        <w:pStyle w:val="Brezrazmikov"/>
         <w:numPr>
           <w:ilvl w:val="0"/>
           <w:numId w:val="8"/>
@@ -5069,7 +5045,7 @@
     </w:p>
     <w:p>
       <w:pPr>
-        <w:pStyle w:val="NoSpacing"/>
+        <w:pStyle w:val="Brezrazmikov"/>
         <w:numPr>
           <w:ilvl w:val="0"/>
           <w:numId w:val="2"/>
@@ -5081,7 +5057,7 @@
     </w:p>
     <w:p>
       <w:pPr>
-        <w:pStyle w:val="NoSpacing"/>
+        <w:pStyle w:val="Brezrazmikov"/>
         <w:numPr>
           <w:ilvl w:val="0"/>
           <w:numId w:val="2"/>
@@ -5098,7 +5074,7 @@
     </w:p>
     <w:p>
       <w:pPr>
-        <w:pStyle w:val="NoSpacing"/>
+        <w:pStyle w:val="Brezrazmikov"/>
         <w:numPr>
           <w:ilvl w:val="0"/>
           <w:numId w:val="8"/>
@@ -5126,7 +5102,7 @@
     </w:p>
     <w:p>
       <w:pPr>
-        <w:pStyle w:val="NoSpacing"/>
+        <w:pStyle w:val="Brezrazmikov"/>
         <w:numPr>
           <w:ilvl w:val="0"/>
           <w:numId w:val="2"/>
@@ -5138,7 +5114,7 @@
     </w:p>
     <w:p>
       <w:pPr>
-        <w:pStyle w:val="NoSpacing"/>
+        <w:pStyle w:val="Brezrazmikov"/>
         <w:numPr>
           <w:ilvl w:val="0"/>
           <w:numId w:val="2"/>
@@ -5155,7 +5131,7 @@
     </w:p>
     <w:p>
       <w:pPr>
-        <w:pStyle w:val="NoSpacing"/>
+        <w:pStyle w:val="Brezrazmikov"/>
         <w:numPr>
           <w:ilvl w:val="0"/>
           <w:numId w:val="8"/>
@@ -5183,7 +5159,7 @@
     </w:p>
     <w:p>
       <w:pPr>
-        <w:pStyle w:val="NoSpacing"/>
+        <w:pStyle w:val="Brezrazmikov"/>
         <w:numPr>
           <w:ilvl w:val="0"/>
           <w:numId w:val="2"/>
@@ -5195,7 +5171,7 @@
     </w:p>
     <w:p>
       <w:pPr>
-        <w:pStyle w:val="NoSpacing"/>
+        <w:pStyle w:val="Brezrazmikov"/>
         <w:numPr>
           <w:ilvl w:val="0"/>
           <w:numId w:val="2"/>
@@ -5212,7 +5188,7 @@
     </w:p>
     <w:p>
       <w:pPr>
-        <w:pStyle w:val="NoSpacing"/>
+        <w:pStyle w:val="Brezrazmikov"/>
         <w:numPr>
           <w:ilvl w:val="0"/>
           <w:numId w:val="8"/>
@@ -5240,7 +5216,7 @@
     </w:p>
     <w:p>
       <w:pPr>
-        <w:pStyle w:val="NoSpacing"/>
+        <w:pStyle w:val="Brezrazmikov"/>
         <w:numPr>
           <w:ilvl w:val="0"/>
           <w:numId w:val="2"/>
@@ -5252,7 +5228,7 @@
     </w:p>
     <w:p>
       <w:pPr>
-        <w:pStyle w:val="NoSpacing"/>
+        <w:pStyle w:val="Brezrazmikov"/>
         <w:numPr>
           <w:ilvl w:val="0"/>
           <w:numId w:val="2"/>
@@ -5269,7 +5245,7 @@
     </w:p>
     <w:p>
       <w:pPr>
-        <w:pStyle w:val="NoSpacing"/>
+        <w:pStyle w:val="Brezrazmikov"/>
         <w:numPr>
           <w:ilvl w:val="0"/>
           <w:numId w:val="8"/>
@@ -5305,7 +5281,7 @@
     </w:p>
     <w:p>
       <w:pPr>
-        <w:pStyle w:val="NoSpacing"/>
+        <w:pStyle w:val="Brezrazmikov"/>
         <w:numPr>
           <w:ilvl w:val="0"/>
           <w:numId w:val="2"/>
@@ -5317,7 +5293,7 @@
     </w:p>
     <w:p>
       <w:pPr>
-        <w:pStyle w:val="NoSpacing"/>
+        <w:pStyle w:val="Brezrazmikov"/>
         <w:numPr>
           <w:ilvl w:val="0"/>
           <w:numId w:val="2"/>
@@ -5331,10 +5307,13 @@
         <w:t>frontend</w:t>
       </w:r>
       <w:proofErr w:type="spellEnd"/>
-    </w:p>
-    <w:p>
-      <w:pPr>
-        <w:pStyle w:val="NoSpacing"/>
+      <w:r>
+        <w:t>, notifikacije storitev</w:t>
+      </w:r>
+    </w:p>
+    <w:p>
+      <w:pPr>
+        <w:pStyle w:val="Brezrazmikov"/>
         <w:numPr>
           <w:ilvl w:val="0"/>
           <w:numId w:val="8"/>
@@ -5362,7 +5341,7 @@
     </w:p>
     <w:p>
       <w:pPr>
-        <w:pStyle w:val="NoSpacing"/>
+        <w:pStyle w:val="Brezrazmikov"/>
         <w:numPr>
           <w:ilvl w:val="0"/>
           <w:numId w:val="2"/>
@@ -5374,7 +5353,7 @@
     </w:p>
     <w:p>
       <w:pPr>
-        <w:pStyle w:val="NoSpacing"/>
+        <w:pStyle w:val="Brezrazmikov"/>
         <w:numPr>
           <w:ilvl w:val="0"/>
           <w:numId w:val="2"/>
@@ -5391,7 +5370,7 @@
     </w:p>
     <w:p>
       <w:pPr>
-        <w:pStyle w:val="NoSpacing"/>
+        <w:pStyle w:val="Brezrazmikov"/>
         <w:numPr>
           <w:ilvl w:val="0"/>
           <w:numId w:val="8"/>
@@ -5427,7 +5406,7 @@
     </w:p>
     <w:p>
       <w:pPr>
-        <w:pStyle w:val="NoSpacing"/>
+        <w:pStyle w:val="Brezrazmikov"/>
         <w:numPr>
           <w:ilvl w:val="0"/>
           <w:numId w:val="2"/>
@@ -5439,7 +5418,51 @@
     </w:p>
     <w:p>
       <w:pPr>
-        <w:pStyle w:val="NoSpacing"/>
+        <w:pStyle w:val="Brezrazmikov"/>
+        <w:numPr>
+          <w:ilvl w:val="0"/>
+          <w:numId w:val="2"/>
+        </w:numPr>
+      </w:pPr>
+      <w:r>
+        <w:t>klicano s strani: uporabniki storitev</w:t>
+      </w:r>
+    </w:p>
+    <w:p>
+      <w:pPr>
+        <w:pStyle w:val="Brezrazmikov"/>
+        <w:numPr>
+          <w:ilvl w:val="0"/>
+          <w:numId w:val="8"/>
+        </w:numPr>
+      </w:pPr>
+      <w:r>
+        <w:t>DELETE /</w:t>
+      </w:r>
+      <w:proofErr w:type="spellStart"/>
+      <w:r>
+        <w:t>goals</w:t>
+      </w:r>
+      <w:proofErr w:type="spellEnd"/>
+      <w:r>
+        <w:t>/{id}:</w:t>
+      </w:r>
+    </w:p>
+    <w:p>
+      <w:pPr>
+        <w:pStyle w:val="Brezrazmikov"/>
+        <w:numPr>
+          <w:ilvl w:val="0"/>
+          <w:numId w:val="2"/>
+        </w:numPr>
+      </w:pPr>
+      <w:r>
+        <w:t>brisanje bralnega izziva za uporabnika</w:t>
+      </w:r>
+    </w:p>
+    <w:p>
+      <w:pPr>
+        <w:pStyle w:val="Brezrazmikov"/>
         <w:numPr>
           <w:ilvl w:val="0"/>
           <w:numId w:val="2"/>
@@ -5448,53 +5471,6 @@
       <w:r>
         <w:t xml:space="preserve">klicano s strani: </w:t>
       </w:r>
-      <w:r>
-        <w:t>uporabniki storitev</w:t>
-      </w:r>
-    </w:p>
-    <w:p>
-      <w:pPr>
-        <w:pStyle w:val="NoSpacing"/>
-        <w:numPr>
-          <w:ilvl w:val="0"/>
-          <w:numId w:val="8"/>
-        </w:numPr>
-      </w:pPr>
-      <w:r>
-        <w:t>DELETE /</w:t>
-      </w:r>
-      <w:proofErr w:type="spellStart"/>
-      <w:r>
-        <w:t>goals</w:t>
-      </w:r>
-      <w:proofErr w:type="spellEnd"/>
-      <w:r>
-        <w:t>/{id}:</w:t>
-      </w:r>
-    </w:p>
-    <w:p>
-      <w:pPr>
-        <w:pStyle w:val="NoSpacing"/>
-        <w:numPr>
-          <w:ilvl w:val="0"/>
-          <w:numId w:val="2"/>
-        </w:numPr>
-      </w:pPr>
-      <w:r>
-        <w:t>brisanje bralnega izziva za uporabnika</w:t>
-      </w:r>
-    </w:p>
-    <w:p>
-      <w:pPr>
-        <w:pStyle w:val="NoSpacing"/>
-        <w:numPr>
-          <w:ilvl w:val="0"/>
-          <w:numId w:val="2"/>
-        </w:numPr>
-      </w:pPr>
-      <w:r>
-        <w:t xml:space="preserve">klicano s strani: </w:t>
-      </w:r>
       <w:proofErr w:type="spellStart"/>
       <w:r>
         <w:t>frontend</w:t>
@@ -5508,7 +5484,7 @@
     </w:p>
     <w:p>
       <w:pPr>
-        <w:pStyle w:val="Heading1"/>
+        <w:pStyle w:val="Naslov1"/>
       </w:pPr>
       <w:bookmarkStart w:id="30" w:name="_Toc206297170"/>
       <w:r>
@@ -5519,12 +5495,12 @@
     </w:p>
     <w:p>
       <w:pPr>
-        <w:pStyle w:val="NoSpacing"/>
+        <w:pStyle w:val="Brezrazmikov"/>
       </w:pPr>
       <w:hyperlink r:id="rId6" w:history="1">
         <w:r>
           <w:rPr>
-            <w:rStyle w:val="Hyperlink"/>
+            <w:rStyle w:val="Hiperpovezava"/>
           </w:rPr>
           <w:t>https://online.visual-paradigm.com/share.jsp?id=333231303633382d38</w:t>
         </w:r>
@@ -5535,9 +5511,12 @@
     </w:p>
     <w:p>
       <w:pPr>
-        <w:pStyle w:val="NoSpacing"/>
-      </w:pPr>
-      <w:r>
+        <w:pStyle w:val="Brezrazmikov"/>
+      </w:pPr>
+      <w:r>
+        <w:rPr>
+          <w:noProof/>
+        </w:rPr>
         <w:drawing>
           <wp:inline distT="0" distB="0" distL="0" distR="0" wp14:anchorId="29757F62" wp14:editId="0E16CFFC">
             <wp:extent cx="5731510" cy="4308475"/>
@@ -6747,18 +6726,18 @@
     <w:lsdException w:name="Unresolved Mention" w:semiHidden="1" w:unhideWhenUsed="1"/>
     <w:lsdException w:name="Smart Link" w:semiHidden="1" w:unhideWhenUsed="1"/>
   </w:latentStyles>
-  <w:style w:type="paragraph" w:default="1" w:styleId="Normal">
+  <w:style w:type="paragraph" w:default="1" w:styleId="Navaden">
     <w:name w:val="Normal"/>
     <w:qFormat/>
     <w:rPr>
       <w:lang w:val="sl-SI"/>
     </w:rPr>
   </w:style>
-  <w:style w:type="paragraph" w:styleId="Heading1">
+  <w:style w:type="paragraph" w:styleId="Naslov1">
     <w:name w:val="heading 1"/>
-    <w:basedOn w:val="Normal"/>
-    <w:next w:val="Normal"/>
-    <w:link w:val="Heading1Char"/>
+    <w:basedOn w:val="Navaden"/>
+    <w:next w:val="Navaden"/>
+    <w:link w:val="Naslov1Znak"/>
     <w:uiPriority w:val="9"/>
     <w:qFormat/>
     <w:rsid w:val="003F6869"/>
@@ -6775,11 +6754,11 @@
       <w:szCs w:val="40"/>
     </w:rPr>
   </w:style>
-  <w:style w:type="paragraph" w:styleId="Heading2">
+  <w:style w:type="paragraph" w:styleId="Naslov2">
     <w:name w:val="heading 2"/>
-    <w:basedOn w:val="Normal"/>
-    <w:next w:val="Normal"/>
-    <w:link w:val="Heading2Char"/>
+    <w:basedOn w:val="Navaden"/>
+    <w:next w:val="Navaden"/>
+    <w:link w:val="Naslov2Znak"/>
     <w:uiPriority w:val="9"/>
     <w:unhideWhenUsed/>
     <w:qFormat/>
@@ -6797,11 +6776,11 @@
       <w:szCs w:val="32"/>
     </w:rPr>
   </w:style>
-  <w:style w:type="paragraph" w:styleId="Heading3">
+  <w:style w:type="paragraph" w:styleId="Naslov3">
     <w:name w:val="heading 3"/>
-    <w:basedOn w:val="Normal"/>
-    <w:next w:val="Normal"/>
-    <w:link w:val="Heading3Char"/>
+    <w:basedOn w:val="Navaden"/>
+    <w:next w:val="Navaden"/>
+    <w:link w:val="Naslov3Znak"/>
     <w:uiPriority w:val="9"/>
     <w:unhideWhenUsed/>
     <w:qFormat/>
@@ -6819,11 +6798,11 @@
       <w:szCs w:val="28"/>
     </w:rPr>
   </w:style>
-  <w:style w:type="paragraph" w:styleId="Heading4">
+  <w:style w:type="paragraph" w:styleId="Naslov4">
     <w:name w:val="heading 4"/>
-    <w:basedOn w:val="Normal"/>
-    <w:next w:val="Normal"/>
-    <w:link w:val="Heading4Char"/>
+    <w:basedOn w:val="Navaden"/>
+    <w:next w:val="Navaden"/>
+    <w:link w:val="Naslov4Znak"/>
     <w:uiPriority w:val="9"/>
     <w:semiHidden/>
     <w:unhideWhenUsed/>
@@ -6842,11 +6821,11 @@
       <w:color w:val="0F4761" w:themeColor="accent1" w:themeShade="BF"/>
     </w:rPr>
   </w:style>
-  <w:style w:type="paragraph" w:styleId="Heading5">
+  <w:style w:type="paragraph" w:styleId="Naslov5">
     <w:name w:val="heading 5"/>
-    <w:basedOn w:val="Normal"/>
-    <w:next w:val="Normal"/>
-    <w:link w:val="Heading5Char"/>
+    <w:basedOn w:val="Navaden"/>
+    <w:next w:val="Navaden"/>
+    <w:link w:val="Naslov5Znak"/>
     <w:uiPriority w:val="9"/>
     <w:semiHidden/>
     <w:unhideWhenUsed/>
@@ -6863,11 +6842,11 @@
       <w:color w:val="0F4761" w:themeColor="accent1" w:themeShade="BF"/>
     </w:rPr>
   </w:style>
-  <w:style w:type="paragraph" w:styleId="Heading6">
+  <w:style w:type="paragraph" w:styleId="Naslov6">
     <w:name w:val="heading 6"/>
-    <w:basedOn w:val="Normal"/>
-    <w:next w:val="Normal"/>
-    <w:link w:val="Heading6Char"/>
+    <w:basedOn w:val="Navaden"/>
+    <w:next w:val="Navaden"/>
+    <w:link w:val="Naslov6Znak"/>
     <w:uiPriority w:val="9"/>
     <w:semiHidden/>
     <w:unhideWhenUsed/>
@@ -6886,11 +6865,11 @@
       <w:color w:val="595959" w:themeColor="text1" w:themeTint="A6"/>
     </w:rPr>
   </w:style>
-  <w:style w:type="paragraph" w:styleId="Heading7">
+  <w:style w:type="paragraph" w:styleId="Naslov7">
     <w:name w:val="heading 7"/>
-    <w:basedOn w:val="Normal"/>
-    <w:next w:val="Normal"/>
-    <w:link w:val="Heading7Char"/>
+    <w:basedOn w:val="Navaden"/>
+    <w:next w:val="Navaden"/>
+    <w:link w:val="Naslov7Znak"/>
     <w:uiPriority w:val="9"/>
     <w:semiHidden/>
     <w:unhideWhenUsed/>
@@ -6907,11 +6886,11 @@
       <w:color w:val="595959" w:themeColor="text1" w:themeTint="A6"/>
     </w:rPr>
   </w:style>
-  <w:style w:type="paragraph" w:styleId="Heading8">
+  <w:style w:type="paragraph" w:styleId="Naslov8">
     <w:name w:val="heading 8"/>
-    <w:basedOn w:val="Normal"/>
-    <w:next w:val="Normal"/>
-    <w:link w:val="Heading8Char"/>
+    <w:basedOn w:val="Navaden"/>
+    <w:next w:val="Navaden"/>
+    <w:link w:val="Naslov8Znak"/>
     <w:uiPriority w:val="9"/>
     <w:semiHidden/>
     <w:unhideWhenUsed/>
@@ -6930,11 +6909,11 @@
       <w:color w:val="272727" w:themeColor="text1" w:themeTint="D8"/>
     </w:rPr>
   </w:style>
-  <w:style w:type="paragraph" w:styleId="Heading9">
+  <w:style w:type="paragraph" w:styleId="Naslov9">
     <w:name w:val="heading 9"/>
-    <w:basedOn w:val="Normal"/>
-    <w:next w:val="Normal"/>
-    <w:link w:val="Heading9Char"/>
+    <w:basedOn w:val="Navaden"/>
+    <w:next w:val="Navaden"/>
+    <w:link w:val="Naslov9Znak"/>
     <w:uiPriority w:val="9"/>
     <w:semiHidden/>
     <w:unhideWhenUsed/>
@@ -6951,13 +6930,13 @@
       <w:color w:val="272727" w:themeColor="text1" w:themeTint="D8"/>
     </w:rPr>
   </w:style>
-  <w:style w:type="character" w:default="1" w:styleId="DefaultParagraphFont">
+  <w:style w:type="character" w:default="1" w:styleId="Privzetapisavaodstavka">
     <w:name w:val="Default Paragraph Font"/>
     <w:uiPriority w:val="1"/>
     <w:semiHidden/>
     <w:unhideWhenUsed/>
   </w:style>
-  <w:style w:type="table" w:default="1" w:styleId="TableNormal">
+  <w:style w:type="table" w:default="1" w:styleId="Navadnatabela">
     <w:name w:val="Normal Table"/>
     <w:uiPriority w:val="99"/>
     <w:semiHidden/>
@@ -6972,16 +6951,16 @@
       </w:tblCellMar>
     </w:tblPr>
   </w:style>
-  <w:style w:type="numbering" w:default="1" w:styleId="NoList">
+  <w:style w:type="numbering" w:default="1" w:styleId="Brezseznama">
     <w:name w:val="No List"/>
     <w:uiPriority w:val="99"/>
     <w:semiHidden/>
     <w:unhideWhenUsed/>
   </w:style>
-  <w:style w:type="character" w:customStyle="1" w:styleId="Heading1Char">
-    <w:name w:val="Heading 1 Char"/>
-    <w:basedOn w:val="DefaultParagraphFont"/>
-    <w:link w:val="Heading1"/>
+  <w:style w:type="character" w:customStyle="1" w:styleId="Naslov1Znak">
+    <w:name w:val="Naslov 1 Znak"/>
+    <w:basedOn w:val="Privzetapisavaodstavka"/>
+    <w:link w:val="Naslov1"/>
     <w:uiPriority w:val="9"/>
     <w:rsid w:val="003F6869"/>
     <w:rPr>
@@ -6992,10 +6971,10 @@
       <w:lang w:val="sl-SI"/>
     </w:rPr>
   </w:style>
-  <w:style w:type="character" w:customStyle="1" w:styleId="Heading2Char">
-    <w:name w:val="Heading 2 Char"/>
-    <w:basedOn w:val="DefaultParagraphFont"/>
-    <w:link w:val="Heading2"/>
+  <w:style w:type="character" w:customStyle="1" w:styleId="Naslov2Znak">
+    <w:name w:val="Naslov 2 Znak"/>
+    <w:basedOn w:val="Privzetapisavaodstavka"/>
+    <w:link w:val="Naslov2"/>
     <w:uiPriority w:val="9"/>
     <w:rsid w:val="003F6869"/>
     <w:rPr>
@@ -7006,10 +6985,10 @@
       <w:lang w:val="sl-SI"/>
     </w:rPr>
   </w:style>
-  <w:style w:type="character" w:customStyle="1" w:styleId="Heading3Char">
-    <w:name w:val="Heading 3 Char"/>
-    <w:basedOn w:val="DefaultParagraphFont"/>
-    <w:link w:val="Heading3"/>
+  <w:style w:type="character" w:customStyle="1" w:styleId="Naslov3Znak">
+    <w:name w:val="Naslov 3 Znak"/>
+    <w:basedOn w:val="Privzetapisavaodstavka"/>
+    <w:link w:val="Naslov3"/>
     <w:uiPriority w:val="9"/>
     <w:rsid w:val="003F6869"/>
     <w:rPr>
@@ -7020,10 +6999,10 @@
       <w:lang w:val="sl-SI"/>
     </w:rPr>
   </w:style>
-  <w:style w:type="character" w:customStyle="1" w:styleId="Heading4Char">
-    <w:name w:val="Heading 4 Char"/>
-    <w:basedOn w:val="DefaultParagraphFont"/>
-    <w:link w:val="Heading4"/>
+  <w:style w:type="character" w:customStyle="1" w:styleId="Naslov4Znak">
+    <w:name w:val="Naslov 4 Znak"/>
+    <w:basedOn w:val="Privzetapisavaodstavka"/>
+    <w:link w:val="Naslov4"/>
     <w:uiPriority w:val="9"/>
     <w:semiHidden/>
     <w:rsid w:val="003F6869"/>
@@ -7035,10 +7014,10 @@
       <w:lang w:val="sl-SI"/>
     </w:rPr>
   </w:style>
-  <w:style w:type="character" w:customStyle="1" w:styleId="Heading5Char">
-    <w:name w:val="Heading 5 Char"/>
-    <w:basedOn w:val="DefaultParagraphFont"/>
-    <w:link w:val="Heading5"/>
+  <w:style w:type="character" w:customStyle="1" w:styleId="Naslov5Znak">
+    <w:name w:val="Naslov 5 Znak"/>
+    <w:basedOn w:val="Privzetapisavaodstavka"/>
+    <w:link w:val="Naslov5"/>
     <w:uiPriority w:val="9"/>
     <w:semiHidden/>
     <w:rsid w:val="003F6869"/>
@@ -7048,10 +7027,10 @@
       <w:lang w:val="sl-SI"/>
     </w:rPr>
   </w:style>
-  <w:style w:type="character" w:customStyle="1" w:styleId="Heading6Char">
-    <w:name w:val="Heading 6 Char"/>
-    <w:basedOn w:val="DefaultParagraphFont"/>
-    <w:link w:val="Heading6"/>
+  <w:style w:type="character" w:customStyle="1" w:styleId="Naslov6Znak">
+    <w:name w:val="Naslov 6 Znak"/>
+    <w:basedOn w:val="Privzetapisavaodstavka"/>
+    <w:link w:val="Naslov6"/>
     <w:uiPriority w:val="9"/>
     <w:semiHidden/>
     <w:rsid w:val="003F6869"/>
@@ -7063,10 +7042,10 @@
       <w:lang w:val="sl-SI"/>
     </w:rPr>
   </w:style>
-  <w:style w:type="character" w:customStyle="1" w:styleId="Heading7Char">
-    <w:name w:val="Heading 7 Char"/>
-    <w:basedOn w:val="DefaultParagraphFont"/>
-    <w:link w:val="Heading7"/>
+  <w:style w:type="character" w:customStyle="1" w:styleId="Naslov7Znak">
+    <w:name w:val="Naslov 7 Znak"/>
+    <w:basedOn w:val="Privzetapisavaodstavka"/>
+    <w:link w:val="Naslov7"/>
     <w:uiPriority w:val="9"/>
     <w:semiHidden/>
     <w:rsid w:val="003F6869"/>
@@ -7076,10 +7055,10 @@
       <w:lang w:val="sl-SI"/>
     </w:rPr>
   </w:style>
-  <w:style w:type="character" w:customStyle="1" w:styleId="Heading8Char">
-    <w:name w:val="Heading 8 Char"/>
-    <w:basedOn w:val="DefaultParagraphFont"/>
-    <w:link w:val="Heading8"/>
+  <w:style w:type="character" w:customStyle="1" w:styleId="Naslov8Znak">
+    <w:name w:val="Naslov 8 Znak"/>
+    <w:basedOn w:val="Privzetapisavaodstavka"/>
+    <w:link w:val="Naslov8"/>
     <w:uiPriority w:val="9"/>
     <w:semiHidden/>
     <w:rsid w:val="003F6869"/>
@@ -7091,10 +7070,10 @@
       <w:lang w:val="sl-SI"/>
     </w:rPr>
   </w:style>
-  <w:style w:type="character" w:customStyle="1" w:styleId="Heading9Char">
-    <w:name w:val="Heading 9 Char"/>
-    <w:basedOn w:val="DefaultParagraphFont"/>
-    <w:link w:val="Heading9"/>
+  <w:style w:type="character" w:customStyle="1" w:styleId="Naslov9Znak">
+    <w:name w:val="Naslov 9 Znak"/>
+    <w:basedOn w:val="Privzetapisavaodstavka"/>
+    <w:link w:val="Naslov9"/>
     <w:uiPriority w:val="9"/>
     <w:semiHidden/>
     <w:rsid w:val="003F6869"/>
@@ -7104,11 +7083,11 @@
       <w:lang w:val="sl-SI"/>
     </w:rPr>
   </w:style>
-  <w:style w:type="paragraph" w:styleId="Title">
+  <w:style w:type="paragraph" w:styleId="Naslov">
     <w:name w:val="Title"/>
-    <w:basedOn w:val="Normal"/>
-    <w:next w:val="Normal"/>
-    <w:link w:val="TitleChar"/>
+    <w:basedOn w:val="Navaden"/>
+    <w:next w:val="Navaden"/>
+    <w:link w:val="NaslovZnak"/>
     <w:uiPriority w:val="10"/>
     <w:qFormat/>
     <w:rsid w:val="003F6869"/>
@@ -7124,10 +7103,10 @@
       <w:szCs w:val="56"/>
     </w:rPr>
   </w:style>
-  <w:style w:type="character" w:customStyle="1" w:styleId="TitleChar">
-    <w:name w:val="Title Char"/>
-    <w:basedOn w:val="DefaultParagraphFont"/>
-    <w:link w:val="Title"/>
+  <w:style w:type="character" w:customStyle="1" w:styleId="NaslovZnak">
+    <w:name w:val="Naslov Znak"/>
+    <w:basedOn w:val="Privzetapisavaodstavka"/>
+    <w:link w:val="Naslov"/>
     <w:uiPriority w:val="10"/>
     <w:rsid w:val="003F6869"/>
     <w:rPr>
@@ -7139,11 +7118,11 @@
       <w:lang w:val="sl-SI"/>
     </w:rPr>
   </w:style>
-  <w:style w:type="paragraph" w:styleId="Subtitle">
+  <w:style w:type="paragraph" w:styleId="Podnaslov">
     <w:name w:val="Subtitle"/>
-    <w:basedOn w:val="Normal"/>
-    <w:next w:val="Normal"/>
-    <w:link w:val="SubtitleChar"/>
+    <w:basedOn w:val="Navaden"/>
+    <w:next w:val="Navaden"/>
+    <w:link w:val="PodnaslovZnak"/>
     <w:uiPriority w:val="11"/>
     <w:qFormat/>
     <w:rsid w:val="003F6869"/>
@@ -7160,10 +7139,10 @@
       <w:szCs w:val="28"/>
     </w:rPr>
   </w:style>
-  <w:style w:type="character" w:customStyle="1" w:styleId="SubtitleChar">
-    <w:name w:val="Subtitle Char"/>
-    <w:basedOn w:val="DefaultParagraphFont"/>
-    <w:link w:val="Subtitle"/>
+  <w:style w:type="character" w:customStyle="1" w:styleId="PodnaslovZnak">
+    <w:name w:val="Podnaslov Znak"/>
+    <w:basedOn w:val="Privzetapisavaodstavka"/>
+    <w:link w:val="Podnaslov"/>
     <w:uiPriority w:val="11"/>
     <w:rsid w:val="003F6869"/>
     <w:rPr>
@@ -7175,11 +7154,11 @@
       <w:lang w:val="sl-SI"/>
     </w:rPr>
   </w:style>
-  <w:style w:type="paragraph" w:styleId="Quote">
+  <w:style w:type="paragraph" w:styleId="Citat">
     <w:name w:val="Quote"/>
-    <w:basedOn w:val="Normal"/>
-    <w:next w:val="Normal"/>
-    <w:link w:val="QuoteChar"/>
+    <w:basedOn w:val="Navaden"/>
+    <w:next w:val="Navaden"/>
+    <w:link w:val="CitatZnak"/>
     <w:uiPriority w:val="29"/>
     <w:qFormat/>
     <w:rsid w:val="003F6869"/>
@@ -7193,10 +7172,10 @@
       <w:color w:val="404040" w:themeColor="text1" w:themeTint="BF"/>
     </w:rPr>
   </w:style>
-  <w:style w:type="character" w:customStyle="1" w:styleId="QuoteChar">
-    <w:name w:val="Quote Char"/>
-    <w:basedOn w:val="DefaultParagraphFont"/>
-    <w:link w:val="Quote"/>
+  <w:style w:type="character" w:customStyle="1" w:styleId="CitatZnak">
+    <w:name w:val="Citat Znak"/>
+    <w:basedOn w:val="Privzetapisavaodstavka"/>
+    <w:link w:val="Citat"/>
     <w:uiPriority w:val="29"/>
     <w:rsid w:val="003F6869"/>
     <w:rPr>
@@ -7206,9 +7185,9 @@
       <w:lang w:val="sl-SI"/>
     </w:rPr>
   </w:style>
-  <w:style w:type="paragraph" w:styleId="ListParagraph">
+  <w:style w:type="paragraph" w:styleId="Odstavekseznama">
     <w:name w:val="List Paragraph"/>
-    <w:basedOn w:val="Normal"/>
+    <w:basedOn w:val="Navaden"/>
     <w:uiPriority w:val="34"/>
     <w:qFormat/>
     <w:rsid w:val="003F6869"/>
@@ -7217,9 +7196,9 @@
       <w:contextualSpacing/>
     </w:pPr>
   </w:style>
-  <w:style w:type="character" w:styleId="IntenseEmphasis">
+  <w:style w:type="character" w:styleId="Intenzivenpoudarek">
     <w:name w:val="Intense Emphasis"/>
-    <w:basedOn w:val="DefaultParagraphFont"/>
+    <w:basedOn w:val="Privzetapisavaodstavka"/>
     <w:uiPriority w:val="21"/>
     <w:qFormat/>
     <w:rsid w:val="003F6869"/>
@@ -7229,11 +7208,11 @@
       <w:color w:val="0F4761" w:themeColor="accent1" w:themeShade="BF"/>
     </w:rPr>
   </w:style>
-  <w:style w:type="paragraph" w:styleId="IntenseQuote">
+  <w:style w:type="paragraph" w:styleId="Intenzivencitat">
     <w:name w:val="Intense Quote"/>
-    <w:basedOn w:val="Normal"/>
-    <w:next w:val="Normal"/>
-    <w:link w:val="IntenseQuoteChar"/>
+    <w:basedOn w:val="Navaden"/>
+    <w:next w:val="Navaden"/>
+    <w:link w:val="IntenzivencitatZnak"/>
     <w:uiPriority w:val="30"/>
     <w:qFormat/>
     <w:rsid w:val="003F6869"/>
@@ -7252,10 +7231,10 @@
       <w:color w:val="0F4761" w:themeColor="accent1" w:themeShade="BF"/>
     </w:rPr>
   </w:style>
-  <w:style w:type="character" w:customStyle="1" w:styleId="IntenseQuoteChar">
-    <w:name w:val="Intense Quote Char"/>
-    <w:basedOn w:val="DefaultParagraphFont"/>
-    <w:link w:val="IntenseQuote"/>
+  <w:style w:type="character" w:customStyle="1" w:styleId="IntenzivencitatZnak">
+    <w:name w:val="Intenziven citat Znak"/>
+    <w:basedOn w:val="Privzetapisavaodstavka"/>
+    <w:link w:val="Intenzivencitat"/>
     <w:uiPriority w:val="30"/>
     <w:rsid w:val="003F6869"/>
     <w:rPr>
@@ -7265,9 +7244,9 @@
       <w:lang w:val="sl-SI"/>
     </w:rPr>
   </w:style>
-  <w:style w:type="character" w:styleId="IntenseReference">
+  <w:style w:type="character" w:styleId="Intenzivensklic">
     <w:name w:val="Intense Reference"/>
-    <w:basedOn w:val="DefaultParagraphFont"/>
+    <w:basedOn w:val="Privzetapisavaodstavka"/>
     <w:uiPriority w:val="32"/>
     <w:qFormat/>
     <w:rsid w:val="003F6869"/>
@@ -7279,7 +7258,7 @@
       <w:spacing w:val="5"/>
     </w:rPr>
   </w:style>
-  <w:style w:type="paragraph" w:styleId="NoSpacing">
+  <w:style w:type="paragraph" w:styleId="Brezrazmikov">
     <w:name w:val="No Spacing"/>
     <w:uiPriority w:val="1"/>
     <w:qFormat/>
@@ -7291,10 +7270,10 @@
       <w:lang w:val="sl-SI"/>
     </w:rPr>
   </w:style>
-  <w:style w:type="paragraph" w:styleId="TOCHeading">
+  <w:style w:type="paragraph" w:styleId="NaslovTOC">
     <w:name w:val="TOC Heading"/>
-    <w:basedOn w:val="Heading1"/>
-    <w:next w:val="Normal"/>
+    <w:basedOn w:val="Naslov1"/>
+    <w:next w:val="Navaden"/>
     <w:uiPriority w:val="39"/>
     <w:unhideWhenUsed/>
     <w:qFormat/>
@@ -7311,10 +7290,10 @@
       <w14:ligatures w14:val="none"/>
     </w:rPr>
   </w:style>
-  <w:style w:type="paragraph" w:styleId="TOC1">
+  <w:style w:type="paragraph" w:styleId="Kazalovsebine1">
     <w:name w:val="toc 1"/>
-    <w:basedOn w:val="Normal"/>
-    <w:next w:val="Normal"/>
+    <w:basedOn w:val="Navaden"/>
+    <w:next w:val="Navaden"/>
     <w:autoRedefine/>
     <w:uiPriority w:val="39"/>
     <w:unhideWhenUsed/>
@@ -7323,10 +7302,10 @@
       <w:spacing w:after="100"/>
     </w:pPr>
   </w:style>
-  <w:style w:type="paragraph" w:styleId="TOC2">
+  <w:style w:type="paragraph" w:styleId="Kazalovsebine2">
     <w:name w:val="toc 2"/>
-    <w:basedOn w:val="Normal"/>
-    <w:next w:val="Normal"/>
+    <w:basedOn w:val="Navaden"/>
+    <w:next w:val="Navaden"/>
     <w:autoRedefine/>
     <w:uiPriority w:val="39"/>
     <w:unhideWhenUsed/>
@@ -7336,10 +7315,10 @@
       <w:ind w:left="240"/>
     </w:pPr>
   </w:style>
-  <w:style w:type="paragraph" w:styleId="TOC3">
+  <w:style w:type="paragraph" w:styleId="Kazalovsebine3">
     <w:name w:val="toc 3"/>
-    <w:basedOn w:val="Normal"/>
-    <w:next w:val="Normal"/>
+    <w:basedOn w:val="Navaden"/>
+    <w:next w:val="Navaden"/>
     <w:autoRedefine/>
     <w:uiPriority w:val="39"/>
     <w:unhideWhenUsed/>
@@ -7349,9 +7328,9 @@
       <w:ind w:left="480"/>
     </w:pPr>
   </w:style>
-  <w:style w:type="character" w:styleId="Hyperlink">
+  <w:style w:type="character" w:styleId="Hiperpovezava">
     <w:name w:val="Hyperlink"/>
-    <w:basedOn w:val="DefaultParagraphFont"/>
+    <w:basedOn w:val="Privzetapisavaodstavka"/>
     <w:uiPriority w:val="99"/>
     <w:unhideWhenUsed/>
     <w:rsid w:val="001D3328"/>
@@ -7360,9 +7339,9 @@
       <w:u w:val="single"/>
     </w:rPr>
   </w:style>
-  <w:style w:type="character" w:styleId="UnresolvedMention">
+  <w:style w:type="character" w:styleId="Nerazreenaomemba">
     <w:name w:val="Unresolved Mention"/>
-    <w:basedOn w:val="DefaultParagraphFont"/>
+    <w:basedOn w:val="Privzetapisavaodstavka"/>
     <w:uiPriority w:val="99"/>
     <w:semiHidden/>
     <w:unhideWhenUsed/>
@@ -7370,6 +7349,18 @@
     <w:rPr>
       <w:color w:val="605E5C"/>
       <w:shd w:val="clear" w:color="auto" w:fill="E1DFDD"/>
+    </w:rPr>
+  </w:style>
+  <w:style w:type="character" w:styleId="SledenaHiperpovezava">
+    <w:name w:val="FollowedHyperlink"/>
+    <w:basedOn w:val="Privzetapisavaodstavka"/>
+    <w:uiPriority w:val="99"/>
+    <w:semiHidden/>
+    <w:unhideWhenUsed/>
+    <w:rsid w:val="00EC5F57"/>
+    <w:rPr>
+      <w:color w:val="96607D" w:themeColor="followedHyperlink"/>
+      <w:u w:val="single"/>
     </w:rPr>
   </w:style>
 </w:styles>

</xml_diff>

<commit_message>
feature-flags cloud service added to statistics-service
</commit_message>
<xml_diff>
--- a/documentation/arhitectural_design_microservices.docx
+++ b/documentation/arhitectural_design_microservices.docx
@@ -491,7 +491,21 @@
                 <w:rStyle w:val="Hyperlink"/>
                 <w:noProof/>
               </w:rPr>
-              <w:t>API KONČNE TOČKA</w:t>
+              <w:t>API KO</w:t>
+            </w:r>
+            <w:r>
+              <w:rPr>
+                <w:rStyle w:val="Hyperlink"/>
+                <w:noProof/>
+              </w:rPr>
+              <w:t>N</w:t>
+            </w:r>
+            <w:r>
+              <w:rPr>
+                <w:rStyle w:val="Hyperlink"/>
+                <w:noProof/>
+              </w:rPr>
+              <w:t>ČNE TOČKA</w:t>
             </w:r>
             <w:r>
               <w:rPr>
@@ -5510,7 +5524,19 @@
           <w:rPr>
             <w:rStyle w:val="Hyperlink"/>
           </w:rPr>
-          <w:t>https://online.visual-paradigm.com/share.jsp?id=333231303633382d38</w:t>
+          <w:t>https://online.visual-paradigm.co</w:t>
+        </w:r>
+        <w:r>
+          <w:rPr>
+            <w:rStyle w:val="Hyperlink"/>
+          </w:rPr>
+          <w:t>m</w:t>
+        </w:r>
+        <w:r>
+          <w:rPr>
+            <w:rStyle w:val="Hyperlink"/>
+          </w:rPr>
+          <w:t>/share.jsp?id=333231303633382d38</w:t>
         </w:r>
       </w:hyperlink>
       <w:r>
@@ -5581,6 +5607,282 @@
         <w:pStyle w:val="Heading2"/>
       </w:pPr>
       <w:r>
+        <w:t>STORITEV</w:t>
+      </w:r>
+      <w:r>
+        <w:t xml:space="preserve">: </w:t>
+      </w:r>
+      <w:proofErr w:type="spellStart"/>
+      <w:r>
+        <w:t>feature-flags</w:t>
+      </w:r>
+      <w:proofErr w:type="spellEnd"/>
+    </w:p>
+    <w:p>
+      <w:pPr>
+        <w:pStyle w:val="NoSpacing"/>
+      </w:pPr>
+      <w:r>
+        <w:t xml:space="preserve">odgovorna: </w:t>
+      </w:r>
+      <w:r>
+        <w:t>Lena Bojc</w:t>
+      </w:r>
+    </w:p>
+    <w:p>
+      <w:pPr>
+        <w:pStyle w:val="NoSpacing"/>
+      </w:pPr>
+      <w:r>
+        <w:t xml:space="preserve">ponudnik: </w:t>
+      </w:r>
+      <w:proofErr w:type="spellStart"/>
+      <w:r>
+        <w:t>Render</w:t>
+      </w:r>
+      <w:proofErr w:type="spellEnd"/>
+      <w:r>
+        <w:t xml:space="preserve"> (</w:t>
+      </w:r>
+      <w:proofErr w:type="spellStart"/>
+      <w:r>
+        <w:t>container</w:t>
+      </w:r>
+      <w:proofErr w:type="spellEnd"/>
+      <w:r>
+        <w:t>)</w:t>
+      </w:r>
+    </w:p>
+    <w:p>
+      <w:pPr>
+        <w:pStyle w:val="NoSpacing"/>
+      </w:pPr>
+      <w:r>
+        <w:t>opis storitve: xx</w:t>
+      </w:r>
+    </w:p>
+    <w:p>
+      <w:pPr>
+        <w:pStyle w:val="NoSpacing"/>
+      </w:pPr>
+      <w:r>
+        <w:t xml:space="preserve">povezava do </w:t>
+      </w:r>
+      <w:proofErr w:type="spellStart"/>
+      <w:r>
+        <w:t>dashboard</w:t>
+      </w:r>
+      <w:r>
+        <w:t>a</w:t>
+      </w:r>
+      <w:proofErr w:type="spellEnd"/>
+      <w:r>
+        <w:t xml:space="preserve">: </w:t>
+      </w:r>
+      <w:hyperlink r:id="rId8" w:history="1">
+        <w:r>
+          <w:rPr>
+            <w:rStyle w:val="Hyperlink"/>
+          </w:rPr>
+          <w:t>https://dashboard.render.com/web/srv-d2h1teruibrs73ertum0/deploys/dep-d2h8tg3uibrs73f272i0</w:t>
+        </w:r>
+      </w:hyperlink>
+      <w:r>
+        <w:t xml:space="preserve"> </w:t>
+      </w:r>
+    </w:p>
+    <w:p>
+      <w:pPr>
+        <w:pStyle w:val="NoSpacing"/>
+      </w:pPr>
+      <w:r>
+        <w:t>dokazilo namestitve v oblaku: (</w:t>
+      </w:r>
+      <w:proofErr w:type="spellStart"/>
+      <w:r>
+        <w:t>screenshoti</w:t>
+      </w:r>
+      <w:proofErr w:type="spellEnd"/>
+      <w:r>
+        <w:t xml:space="preserve"> </w:t>
+      </w:r>
+      <w:proofErr w:type="spellStart"/>
+      <w:r>
+        <w:t>dashboards</w:t>
+      </w:r>
+      <w:proofErr w:type="spellEnd"/>
+      <w:r>
+        <w:t xml:space="preserve">, URL-ji </w:t>
+      </w:r>
+      <w:proofErr w:type="spellStart"/>
+      <w:r>
+        <w:t>endpointov</w:t>
+      </w:r>
+      <w:proofErr w:type="spellEnd"/>
+      <w:r>
+        <w:t>, logi po klicu)</w:t>
+      </w:r>
+    </w:p>
+    <w:p>
+      <w:pPr>
+        <w:pStyle w:val="NoSpacing"/>
+      </w:pPr>
+      <w:r>
+        <w:t>povezano s storitvijo:</w:t>
+      </w:r>
+    </w:p>
+    <w:p>
+      <w:pPr>
+        <w:pStyle w:val="NoSpacing"/>
+      </w:pPr>
+      <w:r>
+        <w:t xml:space="preserve">klicano s strani: </w:t>
+      </w:r>
+    </w:p>
+    <w:p>
+      <w:pPr>
+        <w:pStyle w:val="Heading2"/>
+      </w:pPr>
+      <w:r>
+        <w:t>STORITEV</w:t>
+      </w:r>
+      <w:r>
+        <w:t xml:space="preserve">: </w:t>
+      </w:r>
+      <w:proofErr w:type="spellStart"/>
+      <w:r>
+        <w:t>spam-check-review</w:t>
+      </w:r>
+      <w:proofErr w:type="spellEnd"/>
+    </w:p>
+    <w:p>
+      <w:pPr>
+        <w:pStyle w:val="NoSpacing"/>
+      </w:pPr>
+      <w:r>
+        <w:t xml:space="preserve">odgovorna: </w:t>
+      </w:r>
+      <w:r>
+        <w:t>Lena Bojc</w:t>
+      </w:r>
+    </w:p>
+    <w:p>
+      <w:pPr>
+        <w:pStyle w:val="NoSpacing"/>
+      </w:pPr>
+      <w:r>
+        <w:t xml:space="preserve">ponudnik: </w:t>
+      </w:r>
+      <w:proofErr w:type="spellStart"/>
+      <w:r>
+        <w:t>Vercel</w:t>
+      </w:r>
+      <w:proofErr w:type="spellEnd"/>
+      <w:r>
+        <w:t xml:space="preserve"> (</w:t>
+      </w:r>
+      <w:proofErr w:type="spellStart"/>
+      <w:r>
+        <w:t>stateless</w:t>
+      </w:r>
+      <w:proofErr w:type="spellEnd"/>
+      <w:r>
+        <w:t>)</w:t>
+      </w:r>
+    </w:p>
+    <w:p>
+      <w:pPr>
+        <w:pStyle w:val="NoSpacing"/>
+      </w:pPr>
+      <w:r>
+        <w:t>končna točka:</w:t>
+      </w:r>
+    </w:p>
+    <w:p>
+      <w:pPr>
+        <w:pStyle w:val="NoSpacing"/>
+        <w:numPr>
+          <w:ilvl w:val="0"/>
+          <w:numId w:val="2"/>
+        </w:numPr>
+      </w:pPr>
+      <w:r>
+        <w:t>POST /</w:t>
+      </w:r>
+      <w:proofErr w:type="spellStart"/>
+      <w:r>
+        <w:t>api</w:t>
+      </w:r>
+      <w:proofErr w:type="spellEnd"/>
+      <w:r>
+        <w:t>/</w:t>
+      </w:r>
+      <w:proofErr w:type="spellStart"/>
+      <w:r>
+        <w:t>spam-check-review</w:t>
+      </w:r>
+      <w:proofErr w:type="spellEnd"/>
+    </w:p>
+    <w:p>
+      <w:pPr>
+        <w:pStyle w:val="NoSpacing"/>
+        <w:numPr>
+          <w:ilvl w:val="0"/>
+          <w:numId w:val="2"/>
+        </w:numPr>
+      </w:pPr>
+      <w:r>
+        <w:t xml:space="preserve">opis: Pregleda besedilo za nedovoljene besede. Če najde nedovoljeno besedo, vrne to besedo in njen tip. </w:t>
+      </w:r>
+    </w:p>
+    <w:p>
+      <w:pPr>
+        <w:pStyle w:val="NoSpacing"/>
+      </w:pPr>
+      <w:r>
+        <w:t xml:space="preserve">povezava do </w:t>
+      </w:r>
+      <w:proofErr w:type="spellStart"/>
+      <w:r>
+        <w:t>dashboard</w:t>
+      </w:r>
+      <w:r>
+        <w:t>a</w:t>
+      </w:r>
+      <w:proofErr w:type="spellEnd"/>
+      <w:r>
+        <w:t xml:space="preserve">: </w:t>
+      </w:r>
+      <w:hyperlink r:id="rId9" w:history="1">
+        <w:r>
+          <w:rPr>
+            <w:rStyle w:val="Hyperlink"/>
+          </w:rPr>
+          <w:t>https://vercel.com/lenabojcs-projects/spam-check-review</w:t>
+        </w:r>
+      </w:hyperlink>
+      <w:r>
+        <w:t xml:space="preserve"> </w:t>
+      </w:r>
+    </w:p>
+    <w:p>
+      <w:pPr>
+        <w:pStyle w:val="NoSpacing"/>
+      </w:pPr>
+      <w:r>
+        <w:t xml:space="preserve">klicano s strani: </w:t>
+      </w:r>
+      <w:proofErr w:type="spellStart"/>
+      <w:r>
+        <w:t>review-service</w:t>
+      </w:r>
+      <w:proofErr w:type="spellEnd"/>
+    </w:p>
+    <w:p>
+      <w:pPr>
+        <w:pStyle w:val="Heading2"/>
+      </w:pPr>
+      <w:r>
         <w:t>STORITEV 1</w:t>
       </w:r>
     </w:p>
@@ -5681,4237 +5983,6 @@
       <w:pPr>
         <w:pStyle w:val="NoSpacing"/>
       </w:pPr>
-      <w:r>
-        <w:t>CONTAINER STORITVE</w:t>
-      </w:r>
-    </w:p>
-    <w:tbl>
-      <w:tblPr>
-        <w:tblStyle w:val="TableGridLight"/>
-        <w:tblW w:w="11624" w:type="dxa"/>
-        <w:tblInd w:w="-1281" w:type="dxa"/>
-        <w:tblLook w:val="04A0" w:firstRow="1" w:lastRow="0" w:firstColumn="1" w:lastColumn="0" w:noHBand="0" w:noVBand="1"/>
-      </w:tblPr>
-      <w:tblGrid>
-        <w:gridCol w:w="511"/>
-        <w:gridCol w:w="1248"/>
-        <w:gridCol w:w="1087"/>
-        <w:gridCol w:w="2561"/>
-        <w:gridCol w:w="2136"/>
-        <w:gridCol w:w="2123"/>
-        <w:gridCol w:w="1958"/>
-      </w:tblGrid>
-      <w:tr>
-        <w:tc>
-          <w:tcPr>
-            <w:tcW w:w="490" w:type="dxa"/>
-            <w:hideMark/>
-          </w:tcPr>
-          <w:p>
-            <w:pPr>
-              <w:pStyle w:val="NoSpacing"/>
-              <w:rPr>
-                <w:b/>
-                <w:bCs/>
-                <w:lang w:val="en-GB"/>
-              </w:rPr>
-            </w:pPr>
-            <w:r>
-              <w:rPr>
-                <w:b/>
-                <w:bCs/>
-                <w:lang w:val="en-GB"/>
-              </w:rPr>
-              <w:t>#</w:t>
-            </w:r>
-          </w:p>
-        </w:tc>
-        <w:tc>
-          <w:tcPr>
-            <w:tcW w:w="0" w:type="auto"/>
-            <w:hideMark/>
-          </w:tcPr>
-          <w:p>
-            <w:pPr>
-              <w:pStyle w:val="NoSpacing"/>
-              <w:rPr>
-                <w:b/>
-                <w:bCs/>
-                <w:lang w:val="en-GB"/>
-              </w:rPr>
-            </w:pPr>
-            <w:r>
-              <w:rPr>
-                <w:b/>
-                <w:bCs/>
-                <w:lang w:val="en-GB"/>
-              </w:rPr>
-              <w:t>Tip</w:t>
-            </w:r>
-          </w:p>
-        </w:tc>
-        <w:tc>
-          <w:tcPr>
-            <w:tcW w:w="0" w:type="auto"/>
-            <w:hideMark/>
-          </w:tcPr>
-          <w:p>
-            <w:pPr>
-              <w:pStyle w:val="NoSpacing"/>
-              <w:rPr>
-                <w:b/>
-                <w:bCs/>
-                <w:lang w:val="en-GB"/>
-              </w:rPr>
-            </w:pPr>
-            <w:r>
-              <w:rPr>
-                <w:b/>
-                <w:bCs/>
-                <w:lang w:val="en-GB"/>
-              </w:rPr>
-              <w:t xml:space="preserve">Ime </w:t>
-            </w:r>
-            <w:proofErr w:type="spellStart"/>
-            <w:r>
-              <w:rPr>
-                <w:b/>
-                <w:bCs/>
-                <w:lang w:val="en-GB"/>
-              </w:rPr>
-              <w:t>storitve</w:t>
-            </w:r>
-            <w:proofErr w:type="spellEnd"/>
-          </w:p>
-        </w:tc>
-        <w:tc>
-          <w:tcPr>
-            <w:tcW w:w="0" w:type="auto"/>
-            <w:hideMark/>
-          </w:tcPr>
-          <w:p>
-            <w:pPr>
-              <w:pStyle w:val="NoSpacing"/>
-              <w:rPr>
-                <w:b/>
-                <w:bCs/>
-                <w:lang w:val="en-GB"/>
-              </w:rPr>
-            </w:pPr>
-            <w:r>
-              <w:rPr>
-                <w:b/>
-                <w:bCs/>
-                <w:lang w:val="en-GB"/>
-              </w:rPr>
-              <w:t>Kaj dela (</w:t>
-            </w:r>
-            <w:proofErr w:type="spellStart"/>
-            <w:r>
-              <w:rPr>
-                <w:b/>
-                <w:bCs/>
-                <w:lang w:val="en-GB"/>
-              </w:rPr>
-              <w:t>minimalno</w:t>
-            </w:r>
-            <w:proofErr w:type="spellEnd"/>
-            <w:r>
-              <w:rPr>
-                <w:b/>
-                <w:bCs/>
-                <w:lang w:val="en-GB"/>
-              </w:rPr>
-              <w:t>)</w:t>
-            </w:r>
-          </w:p>
-        </w:tc>
-        <w:tc>
-          <w:tcPr>
-            <w:tcW w:w="0" w:type="auto"/>
-            <w:hideMark/>
-          </w:tcPr>
-          <w:p>
-            <w:pPr>
-              <w:pStyle w:val="NoSpacing"/>
-              <w:rPr>
-                <w:b/>
-                <w:bCs/>
-                <w:lang w:val="en-GB"/>
-              </w:rPr>
-            </w:pPr>
-            <w:proofErr w:type="spellStart"/>
-            <w:r>
-              <w:rPr>
-                <w:b/>
-                <w:bCs/>
-                <w:lang w:val="en-GB"/>
-              </w:rPr>
-              <w:t>Kdo</w:t>
-            </w:r>
-            <w:proofErr w:type="spellEnd"/>
-            <w:r>
-              <w:rPr>
-                <w:b/>
-                <w:bCs/>
-                <w:lang w:val="en-GB"/>
-              </w:rPr>
-              <w:t xml:space="preserve"> </w:t>
-            </w:r>
-            <w:proofErr w:type="spellStart"/>
-            <w:r>
-              <w:rPr>
-                <w:b/>
-                <w:bCs/>
-                <w:lang w:val="en-GB"/>
-              </w:rPr>
-              <w:t>kliče</w:t>
-            </w:r>
-            <w:proofErr w:type="spellEnd"/>
-          </w:p>
-        </w:tc>
-        <w:tc>
-          <w:tcPr>
-            <w:tcW w:w="0" w:type="auto"/>
-            <w:hideMark/>
-          </w:tcPr>
-          <w:p>
-            <w:pPr>
-              <w:pStyle w:val="NoSpacing"/>
-              <w:rPr>
-                <w:b/>
-                <w:bCs/>
-                <w:lang w:val="en-GB"/>
-              </w:rPr>
-            </w:pPr>
-            <w:r>
-              <w:rPr>
-                <w:b/>
-                <w:bCs/>
-                <w:lang w:val="en-GB"/>
-              </w:rPr>
-              <w:t>Kam v UI</w:t>
-            </w:r>
-          </w:p>
-        </w:tc>
-        <w:tc>
-          <w:tcPr>
-            <w:tcW w:w="2564" w:type="dxa"/>
-            <w:hideMark/>
-          </w:tcPr>
-          <w:p>
-            <w:pPr>
-              <w:pStyle w:val="NoSpacing"/>
-              <w:rPr>
-                <w:b/>
-                <w:bCs/>
-                <w:lang w:val="en-GB"/>
-              </w:rPr>
-            </w:pPr>
-            <w:proofErr w:type="spellStart"/>
-            <w:r>
-              <w:rPr>
-                <w:b/>
-                <w:bCs/>
-                <w:lang w:val="en-GB"/>
-              </w:rPr>
-              <w:t>Predlagan</w:t>
-            </w:r>
-            <w:proofErr w:type="spellEnd"/>
-            <w:r>
-              <w:rPr>
-                <w:b/>
-                <w:bCs/>
-                <w:lang w:val="en-GB"/>
-              </w:rPr>
-              <w:t xml:space="preserve"> </w:t>
-            </w:r>
-            <w:proofErr w:type="spellStart"/>
-            <w:r>
-              <w:rPr>
-                <w:b/>
-                <w:bCs/>
-                <w:lang w:val="en-GB"/>
-              </w:rPr>
-              <w:t>ponudnik</w:t>
-            </w:r>
-            <w:proofErr w:type="spellEnd"/>
-          </w:p>
-        </w:tc>
-      </w:tr>
-      <w:tr>
-        <w:tc>
-          <w:tcPr>
-            <w:tcW w:w="490" w:type="dxa"/>
-            <w:hideMark/>
-          </w:tcPr>
-          <w:p>
-            <w:pPr>
-              <w:pStyle w:val="NoSpacing"/>
-              <w:rPr>
-                <w:lang w:val="en-GB"/>
-              </w:rPr>
-            </w:pPr>
-            <w:bookmarkStart w:id="31" w:name="_Hlk206338972"/>
-            <w:r>
-              <w:rPr>
-                <w:lang w:val="en-GB"/>
-              </w:rPr>
-              <w:t>C1</w:t>
-            </w:r>
-          </w:p>
-        </w:tc>
-        <w:tc>
-          <w:tcPr>
-            <w:tcW w:w="0" w:type="auto"/>
-            <w:hideMark/>
-          </w:tcPr>
-          <w:p>
-            <w:pPr>
-              <w:pStyle w:val="NoSpacing"/>
-              <w:rPr>
-                <w:lang w:val="en-GB"/>
-              </w:rPr>
-            </w:pPr>
-            <w:r>
-              <w:rPr>
-                <w:lang w:val="en-GB"/>
-              </w:rPr>
-              <w:t>Container</w:t>
-            </w:r>
-          </w:p>
-        </w:tc>
-        <w:tc>
-          <w:tcPr>
-            <w:tcW w:w="0" w:type="auto"/>
-            <w:hideMark/>
-          </w:tcPr>
-          <w:p>
-            <w:pPr>
-              <w:pStyle w:val="NoSpacing"/>
-              <w:rPr>
-                <w:lang w:val="en-GB"/>
-              </w:rPr>
-            </w:pPr>
-            <w:r>
-              <w:rPr>
-                <w:b/>
-                <w:bCs/>
-                <w:lang w:val="en-GB"/>
-              </w:rPr>
-              <w:t>stats-service</w:t>
-            </w:r>
-          </w:p>
-        </w:tc>
-        <w:tc>
-          <w:tcPr>
-            <w:tcW w:w="0" w:type="auto"/>
-            <w:hideMark/>
-          </w:tcPr>
-          <w:p>
-            <w:pPr>
-              <w:pStyle w:val="NoSpacing"/>
-              <w:rPr>
-                <w:lang w:val="en-GB"/>
-              </w:rPr>
-            </w:pPr>
-            <w:proofErr w:type="spellStart"/>
-            <w:r>
-              <w:rPr>
-                <w:lang w:val="en-GB"/>
-              </w:rPr>
-              <w:t>Sprejme</w:t>
-            </w:r>
-            <w:proofErr w:type="spellEnd"/>
-            <w:r>
-              <w:rPr>
-                <w:lang w:val="en-GB"/>
-              </w:rPr>
-              <w:t xml:space="preserve"> </w:t>
-            </w:r>
-            <w:proofErr w:type="spellStart"/>
-            <w:r>
-              <w:rPr>
-                <w:lang w:val="en-GB"/>
-              </w:rPr>
-              <w:t>evente</w:t>
-            </w:r>
-            <w:proofErr w:type="spellEnd"/>
-            <w:r>
-              <w:rPr>
-                <w:lang w:val="en-GB"/>
-              </w:rPr>
-              <w:t xml:space="preserve"> (</w:t>
-            </w:r>
-            <w:proofErr w:type="spellStart"/>
-            <w:r>
-              <w:rPr>
-                <w:i/>
-                <w:iCs/>
-                <w:lang w:val="en-GB"/>
-              </w:rPr>
-              <w:t>bookViewed</w:t>
-            </w:r>
-            <w:proofErr w:type="spellEnd"/>
-            <w:r>
-              <w:rPr>
-                <w:i/>
-                <w:iCs/>
-                <w:lang w:val="en-GB"/>
-              </w:rPr>
-              <w:t xml:space="preserve">, </w:t>
-            </w:r>
-            <w:proofErr w:type="spellStart"/>
-            <w:r>
-              <w:rPr>
-                <w:i/>
-                <w:iCs/>
-                <w:lang w:val="en-GB"/>
-              </w:rPr>
-              <w:t>reviewAdded</w:t>
-            </w:r>
-            <w:proofErr w:type="spellEnd"/>
-            <w:r>
-              <w:rPr>
-                <w:lang w:val="en-GB"/>
-              </w:rPr>
-              <w:t xml:space="preserve">) in </w:t>
-            </w:r>
-            <w:proofErr w:type="spellStart"/>
-            <w:r>
-              <w:rPr>
-                <w:lang w:val="en-GB"/>
-              </w:rPr>
-              <w:t>vrača</w:t>
-            </w:r>
-            <w:proofErr w:type="spellEnd"/>
-            <w:r>
-              <w:rPr>
-                <w:lang w:val="en-GB"/>
-              </w:rPr>
-              <w:t xml:space="preserve"> </w:t>
-            </w:r>
-            <w:proofErr w:type="spellStart"/>
-            <w:r>
-              <w:rPr>
-                <w:lang w:val="en-GB"/>
-              </w:rPr>
-              <w:t>agregate</w:t>
-            </w:r>
-            <w:proofErr w:type="spellEnd"/>
-            <w:r>
-              <w:rPr>
-                <w:lang w:val="en-GB"/>
-              </w:rPr>
-              <w:t xml:space="preserve"> (top </w:t>
-            </w:r>
-            <w:proofErr w:type="spellStart"/>
-            <w:r>
-              <w:rPr>
-                <w:lang w:val="en-GB"/>
-              </w:rPr>
-              <w:t>knjige</w:t>
-            </w:r>
-            <w:proofErr w:type="spellEnd"/>
-            <w:r>
-              <w:rPr>
-                <w:lang w:val="en-GB"/>
-              </w:rPr>
-              <w:t>/</w:t>
-            </w:r>
-            <w:proofErr w:type="spellStart"/>
-            <w:r>
-              <w:rPr>
-                <w:lang w:val="en-GB"/>
-              </w:rPr>
-              <w:t>žanri</w:t>
-            </w:r>
-            <w:proofErr w:type="spellEnd"/>
-            <w:r>
-              <w:rPr>
-                <w:lang w:val="en-GB"/>
-              </w:rPr>
-              <w:t xml:space="preserve">, </w:t>
-            </w:r>
-            <w:proofErr w:type="spellStart"/>
-            <w:r>
-              <w:rPr>
-                <w:lang w:val="en-GB"/>
-              </w:rPr>
-              <w:t>dnevni</w:t>
-            </w:r>
-            <w:proofErr w:type="spellEnd"/>
-            <w:r>
-              <w:rPr>
-                <w:lang w:val="en-GB"/>
-              </w:rPr>
-              <w:t xml:space="preserve"> </w:t>
-            </w:r>
-            <w:proofErr w:type="spellStart"/>
-            <w:r>
-              <w:rPr>
-                <w:lang w:val="en-GB"/>
-              </w:rPr>
-              <w:t>ogledi</w:t>
-            </w:r>
-            <w:proofErr w:type="spellEnd"/>
-            <w:r>
-              <w:rPr>
-                <w:lang w:val="en-GB"/>
-              </w:rPr>
-              <w:t>).</w:t>
-            </w:r>
-          </w:p>
-        </w:tc>
-        <w:tc>
-          <w:tcPr>
-            <w:tcW w:w="0" w:type="auto"/>
-            <w:hideMark/>
-          </w:tcPr>
-          <w:p>
-            <w:pPr>
-              <w:pStyle w:val="NoSpacing"/>
-              <w:rPr>
-                <w:lang w:val="en-GB"/>
-              </w:rPr>
-            </w:pPr>
-            <w:r>
-              <w:rPr>
-                <w:lang w:val="en-GB"/>
-              </w:rPr>
-              <w:t xml:space="preserve">Frontend/Backend </w:t>
-            </w:r>
-            <w:proofErr w:type="spellStart"/>
-            <w:r>
-              <w:rPr>
-                <w:lang w:val="en-GB"/>
-              </w:rPr>
-              <w:t>ob</w:t>
-            </w:r>
-            <w:proofErr w:type="spellEnd"/>
-            <w:r>
-              <w:rPr>
-                <w:lang w:val="en-GB"/>
-              </w:rPr>
-              <w:t xml:space="preserve"> </w:t>
-            </w:r>
-            <w:proofErr w:type="spellStart"/>
-            <w:r>
-              <w:rPr>
-                <w:lang w:val="en-GB"/>
-              </w:rPr>
-              <w:t>obisku</w:t>
-            </w:r>
-            <w:proofErr w:type="spellEnd"/>
-            <w:r>
-              <w:rPr>
-                <w:lang w:val="en-GB"/>
-              </w:rPr>
-              <w:t xml:space="preserve"> </w:t>
-            </w:r>
-            <w:proofErr w:type="spellStart"/>
-            <w:r>
-              <w:rPr>
-                <w:lang w:val="en-GB"/>
-              </w:rPr>
-              <w:t>knjige</w:t>
-            </w:r>
-            <w:proofErr w:type="spellEnd"/>
-            <w:r>
-              <w:rPr>
-                <w:lang w:val="en-GB"/>
-              </w:rPr>
-              <w:t xml:space="preserve"> in </w:t>
-            </w:r>
-            <w:proofErr w:type="spellStart"/>
-            <w:r>
-              <w:rPr>
-                <w:lang w:val="en-GB"/>
-              </w:rPr>
-              <w:t>ob</w:t>
-            </w:r>
-            <w:proofErr w:type="spellEnd"/>
-            <w:r>
-              <w:rPr>
-                <w:lang w:val="en-GB"/>
-              </w:rPr>
-              <w:t xml:space="preserve"> POST/PUT </w:t>
-            </w:r>
-            <w:proofErr w:type="spellStart"/>
-            <w:r>
-              <w:rPr>
-                <w:lang w:val="en-GB"/>
-              </w:rPr>
-              <w:t>na</w:t>
-            </w:r>
-            <w:proofErr w:type="spellEnd"/>
-            <w:r>
-              <w:rPr>
-                <w:lang w:val="en-GB"/>
-              </w:rPr>
-              <w:t xml:space="preserve"> </w:t>
-            </w:r>
-            <w:r>
-              <w:rPr>
-                <w:b/>
-                <w:bCs/>
-                <w:lang w:val="en-GB"/>
-              </w:rPr>
-              <w:t>reviews</w:t>
-            </w:r>
-            <w:r>
-              <w:rPr>
-                <w:lang w:val="en-GB"/>
-              </w:rPr>
-              <w:t>/</w:t>
-            </w:r>
-            <w:r>
-              <w:rPr>
-                <w:b/>
-                <w:bCs/>
-                <w:lang w:val="en-GB"/>
-              </w:rPr>
-              <w:t>books</w:t>
-            </w:r>
-          </w:p>
-        </w:tc>
-        <w:tc>
-          <w:tcPr>
-            <w:tcW w:w="0" w:type="auto"/>
-            <w:hideMark/>
-          </w:tcPr>
-          <w:p>
-            <w:pPr>
-              <w:pStyle w:val="NoSpacing"/>
-              <w:rPr>
-                <w:lang w:val="en-GB"/>
-              </w:rPr>
-            </w:pPr>
-            <w:r>
-              <w:rPr>
-                <w:lang w:val="en-GB"/>
-              </w:rPr>
-              <w:t>“</w:t>
-            </w:r>
-            <w:proofErr w:type="spellStart"/>
-            <w:r>
-              <w:rPr>
-                <w:lang w:val="en-GB"/>
-              </w:rPr>
-              <w:t>Statistika</w:t>
-            </w:r>
-            <w:proofErr w:type="spellEnd"/>
-            <w:r>
-              <w:rPr>
-                <w:lang w:val="en-GB"/>
-              </w:rPr>
-              <w:t xml:space="preserve">” widget (Top 5, </w:t>
-            </w:r>
-            <w:proofErr w:type="spellStart"/>
-            <w:r>
-              <w:rPr>
-                <w:lang w:val="en-GB"/>
-              </w:rPr>
-              <w:t>danes</w:t>
-            </w:r>
-            <w:proofErr w:type="spellEnd"/>
-            <w:r>
-              <w:rPr>
-                <w:lang w:val="en-GB"/>
-              </w:rPr>
-              <w:t xml:space="preserve">/ta </w:t>
-            </w:r>
-            <w:proofErr w:type="spellStart"/>
-            <w:r>
-              <w:rPr>
-                <w:lang w:val="en-GB"/>
-              </w:rPr>
-              <w:t>teden</w:t>
-            </w:r>
-            <w:proofErr w:type="spellEnd"/>
-            <w:r>
-              <w:rPr>
-                <w:lang w:val="en-GB"/>
-              </w:rPr>
-              <w:t>)</w:t>
-            </w:r>
-          </w:p>
-        </w:tc>
-        <w:tc>
-          <w:tcPr>
-            <w:tcW w:w="2564" w:type="dxa"/>
-            <w:hideMark/>
-          </w:tcPr>
-          <w:p>
-            <w:pPr>
-              <w:pStyle w:val="NoSpacing"/>
-              <w:rPr>
-                <w:lang w:val="en-GB"/>
-              </w:rPr>
-            </w:pPr>
-            <w:r>
-              <w:rPr>
-                <w:b/>
-                <w:bCs/>
-                <w:lang w:val="en-GB"/>
-              </w:rPr>
-              <w:t>Render</w:t>
-            </w:r>
-            <w:r>
-              <w:rPr>
-                <w:lang w:val="en-GB"/>
-              </w:rPr>
-              <w:t xml:space="preserve"> (free container)</w:t>
-            </w:r>
-          </w:p>
-        </w:tc>
-      </w:tr>
-      <w:tr>
-        <w:tc>
-          <w:tcPr>
-            <w:tcW w:w="490" w:type="dxa"/>
-            <w:hideMark/>
-          </w:tcPr>
-          <w:p>
-            <w:pPr>
-              <w:pStyle w:val="NoSpacing"/>
-              <w:rPr>
-                <w:lang w:val="en-GB"/>
-              </w:rPr>
-            </w:pPr>
-            <w:bookmarkStart w:id="32" w:name="_Hlk206339405"/>
-            <w:bookmarkEnd w:id="31"/>
-            <w:r>
-              <w:rPr>
-                <w:lang w:val="en-GB"/>
-              </w:rPr>
-              <w:t>C2</w:t>
-            </w:r>
-          </w:p>
-        </w:tc>
-        <w:tc>
-          <w:tcPr>
-            <w:tcW w:w="0" w:type="auto"/>
-            <w:hideMark/>
-          </w:tcPr>
-          <w:p>
-            <w:pPr>
-              <w:pStyle w:val="NoSpacing"/>
-              <w:rPr>
-                <w:lang w:val="en-GB"/>
-              </w:rPr>
-            </w:pPr>
-            <w:r>
-              <w:rPr>
-                <w:lang w:val="en-GB"/>
-              </w:rPr>
-              <w:t>Container</w:t>
-            </w:r>
-          </w:p>
-        </w:tc>
-        <w:tc>
-          <w:tcPr>
-            <w:tcW w:w="0" w:type="auto"/>
-            <w:hideMark/>
-          </w:tcPr>
-          <w:p>
-            <w:pPr>
-              <w:pStyle w:val="NoSpacing"/>
-              <w:rPr>
-                <w:lang w:val="en-GB"/>
-              </w:rPr>
-            </w:pPr>
-            <w:r>
-              <w:rPr>
-                <w:b/>
-                <w:bCs/>
-                <w:lang w:val="en-GB"/>
-              </w:rPr>
-              <w:t>logs-service</w:t>
-            </w:r>
-          </w:p>
-        </w:tc>
-        <w:tc>
-          <w:tcPr>
-            <w:tcW w:w="0" w:type="auto"/>
-            <w:hideMark/>
-          </w:tcPr>
-          <w:p>
-            <w:pPr>
-              <w:pStyle w:val="NoSpacing"/>
-              <w:rPr>
-                <w:lang w:val="en-GB"/>
-              </w:rPr>
-            </w:pPr>
-            <w:proofErr w:type="spellStart"/>
-            <w:r>
-              <w:rPr>
-                <w:lang w:val="en-GB"/>
-              </w:rPr>
-              <w:t>Preprost</w:t>
-            </w:r>
-            <w:proofErr w:type="spellEnd"/>
-            <w:r>
-              <w:rPr>
-                <w:lang w:val="en-GB"/>
-              </w:rPr>
-              <w:t xml:space="preserve"> HTTP “sink”: POST /logs </w:t>
-            </w:r>
-            <w:proofErr w:type="spellStart"/>
-            <w:r>
-              <w:rPr>
-                <w:lang w:val="en-GB"/>
-              </w:rPr>
-              <w:t>shranjuje</w:t>
-            </w:r>
-            <w:proofErr w:type="spellEnd"/>
-            <w:r>
-              <w:rPr>
-                <w:lang w:val="en-GB"/>
-              </w:rPr>
-              <w:t xml:space="preserve"> JSON loge; GET /</w:t>
-            </w:r>
-            <w:proofErr w:type="spellStart"/>
-            <w:r>
-              <w:rPr>
-                <w:lang w:val="en-GB"/>
-              </w:rPr>
-              <w:t>logs?limit</w:t>
-            </w:r>
-            <w:proofErr w:type="spellEnd"/>
-            <w:r>
-              <w:rPr>
-                <w:lang w:val="en-GB"/>
-              </w:rPr>
-              <w:t xml:space="preserve">=50 za </w:t>
-            </w:r>
-            <w:proofErr w:type="spellStart"/>
-            <w:r>
-              <w:rPr>
-                <w:lang w:val="en-GB"/>
-              </w:rPr>
-              <w:t>pregled</w:t>
-            </w:r>
-            <w:proofErr w:type="spellEnd"/>
-            <w:r>
-              <w:rPr>
-                <w:lang w:val="en-GB"/>
-              </w:rPr>
-              <w:t>.</w:t>
-            </w:r>
-          </w:p>
-        </w:tc>
-        <w:tc>
-          <w:tcPr>
-            <w:tcW w:w="0" w:type="auto"/>
-            <w:hideMark/>
-          </w:tcPr>
-          <w:p>
-            <w:pPr>
-              <w:pStyle w:val="NoSpacing"/>
-              <w:rPr>
-                <w:lang w:val="en-GB"/>
-              </w:rPr>
-            </w:pPr>
-            <w:proofErr w:type="spellStart"/>
-            <w:r>
-              <w:rPr>
-                <w:lang w:val="en-GB"/>
-              </w:rPr>
-              <w:t>Vse</w:t>
-            </w:r>
-            <w:proofErr w:type="spellEnd"/>
-            <w:r>
-              <w:rPr>
-                <w:lang w:val="en-GB"/>
-              </w:rPr>
-              <w:t xml:space="preserve"> MS </w:t>
-            </w:r>
-            <w:proofErr w:type="spellStart"/>
-            <w:r>
-              <w:rPr>
-                <w:lang w:val="en-GB"/>
-              </w:rPr>
-              <w:t>pri</w:t>
-            </w:r>
-            <w:proofErr w:type="spellEnd"/>
-            <w:r>
-              <w:rPr>
-                <w:lang w:val="en-GB"/>
-              </w:rPr>
-              <w:t xml:space="preserve"> </w:t>
-            </w:r>
-            <w:proofErr w:type="spellStart"/>
-            <w:r>
-              <w:rPr>
-                <w:lang w:val="en-GB"/>
-              </w:rPr>
-              <w:t>uspešnih</w:t>
-            </w:r>
-            <w:proofErr w:type="spellEnd"/>
-            <w:r>
-              <w:rPr>
-                <w:lang w:val="en-GB"/>
-              </w:rPr>
-              <w:t>/</w:t>
-            </w:r>
-            <w:proofErr w:type="spellStart"/>
-            <w:r>
-              <w:rPr>
-                <w:lang w:val="en-GB"/>
-              </w:rPr>
-              <w:t>napak</w:t>
-            </w:r>
-            <w:proofErr w:type="spellEnd"/>
-            <w:r>
-              <w:rPr>
-                <w:lang w:val="en-GB"/>
-              </w:rPr>
-              <w:t xml:space="preserve"> </w:t>
-            </w:r>
-            <w:proofErr w:type="spellStart"/>
-            <w:r>
-              <w:rPr>
-                <w:lang w:val="en-GB"/>
-              </w:rPr>
-              <w:t>klicih</w:t>
-            </w:r>
-            <w:proofErr w:type="spellEnd"/>
-            <w:r>
-              <w:rPr>
-                <w:lang w:val="en-GB"/>
-              </w:rPr>
-              <w:t xml:space="preserve"> (</w:t>
-            </w:r>
-            <w:proofErr w:type="spellStart"/>
-            <w:r>
-              <w:rPr>
-                <w:lang w:val="en-GB"/>
-              </w:rPr>
-              <w:t>npr</w:t>
-            </w:r>
-            <w:proofErr w:type="spellEnd"/>
-            <w:r>
-              <w:rPr>
-                <w:lang w:val="en-GB"/>
-              </w:rPr>
-              <w:t xml:space="preserve">. </w:t>
-            </w:r>
-            <w:r>
-              <w:rPr>
-                <w:b/>
-                <w:bCs/>
-                <w:lang w:val="en-GB"/>
-              </w:rPr>
-              <w:t>/users</w:t>
-            </w:r>
-            <w:r>
-              <w:rPr>
-                <w:lang w:val="en-GB"/>
-              </w:rPr>
-              <w:t xml:space="preserve">, </w:t>
-            </w:r>
-            <w:r>
-              <w:rPr>
-                <w:b/>
-                <w:bCs/>
-                <w:lang w:val="en-GB"/>
-              </w:rPr>
-              <w:t>/books</w:t>
-            </w:r>
-            <w:r>
-              <w:rPr>
-                <w:lang w:val="en-GB"/>
-              </w:rPr>
-              <w:t xml:space="preserve">, </w:t>
-            </w:r>
-            <w:r>
-              <w:rPr>
-                <w:b/>
-                <w:bCs/>
-                <w:lang w:val="en-GB"/>
-              </w:rPr>
-              <w:t>/reviews</w:t>
-            </w:r>
-            <w:r>
-              <w:rPr>
-                <w:lang w:val="en-GB"/>
-              </w:rPr>
-              <w:t>)</w:t>
-            </w:r>
-          </w:p>
-        </w:tc>
-        <w:tc>
-          <w:tcPr>
-            <w:tcW w:w="0" w:type="auto"/>
-            <w:hideMark/>
-          </w:tcPr>
-          <w:p>
-            <w:pPr>
-              <w:pStyle w:val="NoSpacing"/>
-              <w:rPr>
-                <w:lang w:val="en-GB"/>
-              </w:rPr>
-            </w:pPr>
-            <w:r>
-              <w:rPr>
-                <w:lang w:val="en-GB"/>
-              </w:rPr>
-              <w:t xml:space="preserve">Admin </w:t>
-            </w:r>
-            <w:proofErr w:type="spellStart"/>
-            <w:r>
-              <w:rPr>
-                <w:lang w:val="en-GB"/>
-              </w:rPr>
-              <w:t>stran</w:t>
-            </w:r>
-            <w:proofErr w:type="spellEnd"/>
-            <w:r>
-              <w:rPr>
-                <w:lang w:val="en-GB"/>
-              </w:rPr>
-              <w:t xml:space="preserve"> “</w:t>
-            </w:r>
-            <w:proofErr w:type="spellStart"/>
-            <w:r>
-              <w:rPr>
-                <w:lang w:val="en-GB"/>
-              </w:rPr>
-              <w:t>Dnevniki</w:t>
-            </w:r>
-            <w:proofErr w:type="spellEnd"/>
-            <w:r>
-              <w:rPr>
-                <w:lang w:val="en-GB"/>
-              </w:rPr>
-              <w:t>”</w:t>
-            </w:r>
-          </w:p>
-        </w:tc>
-        <w:tc>
-          <w:tcPr>
-            <w:tcW w:w="2564" w:type="dxa"/>
-            <w:hideMark/>
-          </w:tcPr>
-          <w:p>
-            <w:pPr>
-              <w:pStyle w:val="NoSpacing"/>
-              <w:rPr>
-                <w:lang w:val="en-GB"/>
-              </w:rPr>
-            </w:pPr>
-            <w:proofErr w:type="spellStart"/>
-            <w:r>
-              <w:rPr>
-                <w:b/>
-                <w:bCs/>
-                <w:lang w:val="en-GB"/>
-              </w:rPr>
-              <w:t>Koyeb</w:t>
-            </w:r>
-            <w:proofErr w:type="spellEnd"/>
-            <w:r>
-              <w:rPr>
-                <w:lang w:val="en-GB"/>
-              </w:rPr>
-              <w:t xml:space="preserve"> </w:t>
-            </w:r>
-            <w:proofErr w:type="spellStart"/>
-            <w:r>
-              <w:rPr>
-                <w:lang w:val="en-GB"/>
-              </w:rPr>
-              <w:t>ali</w:t>
-            </w:r>
-            <w:proofErr w:type="spellEnd"/>
-            <w:r>
-              <w:rPr>
-                <w:lang w:val="en-GB"/>
-              </w:rPr>
-              <w:t xml:space="preserve"> </w:t>
-            </w:r>
-            <w:r>
-              <w:rPr>
-                <w:b/>
-                <w:bCs/>
-                <w:lang w:val="en-GB"/>
-              </w:rPr>
-              <w:t>Fly.io</w:t>
-            </w:r>
-            <w:r>
-              <w:rPr>
-                <w:lang w:val="en-GB"/>
-              </w:rPr>
-              <w:t xml:space="preserve"> (free app)</w:t>
-            </w:r>
-          </w:p>
-        </w:tc>
-      </w:tr>
-      <w:bookmarkEnd w:id="32"/>
-      <w:tr>
-        <w:tc>
-          <w:tcPr>
-            <w:tcW w:w="490" w:type="dxa"/>
-            <w:hideMark/>
-          </w:tcPr>
-          <w:p>
-            <w:pPr>
-              <w:pStyle w:val="NoSpacing"/>
-              <w:rPr>
-                <w:lang w:val="en-GB"/>
-              </w:rPr>
-            </w:pPr>
-            <w:r>
-              <w:rPr>
-                <w:lang w:val="en-GB"/>
-              </w:rPr>
-              <w:t>C3</w:t>
-            </w:r>
-          </w:p>
-        </w:tc>
-        <w:tc>
-          <w:tcPr>
-            <w:tcW w:w="0" w:type="auto"/>
-            <w:hideMark/>
-          </w:tcPr>
-          <w:p>
-            <w:pPr>
-              <w:pStyle w:val="NoSpacing"/>
-              <w:rPr>
-                <w:lang w:val="en-GB"/>
-              </w:rPr>
-            </w:pPr>
-            <w:r>
-              <w:rPr>
-                <w:lang w:val="en-GB"/>
-              </w:rPr>
-              <w:t>Container</w:t>
-            </w:r>
-          </w:p>
-        </w:tc>
-        <w:tc>
-          <w:tcPr>
-            <w:tcW w:w="0" w:type="auto"/>
-            <w:hideMark/>
-          </w:tcPr>
-          <w:p>
-            <w:pPr>
-              <w:pStyle w:val="NoSpacing"/>
-              <w:rPr>
-                <w:lang w:val="en-GB"/>
-              </w:rPr>
-            </w:pPr>
-            <w:r>
-              <w:rPr>
-                <w:b/>
-                <w:bCs/>
-                <w:lang w:val="en-GB"/>
-              </w:rPr>
-              <w:t>feature-flags</w:t>
-            </w:r>
-          </w:p>
-        </w:tc>
-        <w:tc>
-          <w:tcPr>
-            <w:tcW w:w="0" w:type="auto"/>
-            <w:hideMark/>
-          </w:tcPr>
-          <w:p>
-            <w:pPr>
-              <w:pStyle w:val="NoSpacing"/>
-              <w:rPr>
-                <w:lang w:val="en-GB"/>
-              </w:rPr>
-            </w:pPr>
-            <w:bookmarkStart w:id="33" w:name="_Hlk206339487"/>
-            <w:proofErr w:type="spellStart"/>
-            <w:r>
-              <w:rPr>
-                <w:lang w:val="en-GB"/>
-              </w:rPr>
-              <w:t>Vrača</w:t>
-            </w:r>
-            <w:proofErr w:type="spellEnd"/>
-            <w:r>
-              <w:rPr>
-                <w:lang w:val="en-GB"/>
-              </w:rPr>
-              <w:t xml:space="preserve"> JSON z </w:t>
-            </w:r>
-            <w:proofErr w:type="spellStart"/>
-            <w:r>
-              <w:rPr>
-                <w:lang w:val="en-GB"/>
-              </w:rPr>
-              <w:t>zastavicami</w:t>
-            </w:r>
-            <w:proofErr w:type="spellEnd"/>
-            <w:r>
-              <w:rPr>
-                <w:lang w:val="en-GB"/>
-              </w:rPr>
-              <w:t xml:space="preserve"> (</w:t>
-            </w:r>
-            <w:proofErr w:type="spellStart"/>
-            <w:r>
-              <w:rPr>
-                <w:lang w:val="en-GB"/>
-              </w:rPr>
-              <w:t>npr</w:t>
-            </w:r>
-            <w:proofErr w:type="spellEnd"/>
-            <w:r>
-              <w:rPr>
-                <w:lang w:val="en-GB"/>
-              </w:rPr>
-              <w:t xml:space="preserve">. </w:t>
-            </w:r>
-            <w:proofErr w:type="spellStart"/>
-            <w:r>
-              <w:rPr>
-                <w:lang w:val="en-GB"/>
-              </w:rPr>
-              <w:t>showNewStatsWidget</w:t>
-            </w:r>
-            <w:proofErr w:type="spellEnd"/>
-            <w:r>
-              <w:rPr>
-                <w:lang w:val="en-GB"/>
-              </w:rPr>
-              <w:t>: true).</w:t>
-            </w:r>
-            <w:bookmarkEnd w:id="33"/>
-          </w:p>
-        </w:tc>
-        <w:tc>
-          <w:tcPr>
-            <w:tcW w:w="0" w:type="auto"/>
-            <w:hideMark/>
-          </w:tcPr>
-          <w:p>
-            <w:pPr>
-              <w:pStyle w:val="NoSpacing"/>
-              <w:rPr>
-                <w:lang w:val="en-GB"/>
-              </w:rPr>
-            </w:pPr>
-            <w:r>
-              <w:rPr>
-                <w:lang w:val="en-GB"/>
-              </w:rPr>
-              <w:t xml:space="preserve">Frontend pred </w:t>
-            </w:r>
-            <w:proofErr w:type="spellStart"/>
-            <w:r>
-              <w:rPr>
-                <w:lang w:val="en-GB"/>
-              </w:rPr>
-              <w:t>renderjem</w:t>
-            </w:r>
-            <w:proofErr w:type="spellEnd"/>
-            <w:r>
-              <w:rPr>
-                <w:lang w:val="en-GB"/>
-              </w:rPr>
-              <w:t xml:space="preserve"> </w:t>
-            </w:r>
-            <w:proofErr w:type="spellStart"/>
-            <w:r>
-              <w:rPr>
-                <w:lang w:val="en-GB"/>
-              </w:rPr>
-              <w:t>strani</w:t>
-            </w:r>
-            <w:proofErr w:type="spellEnd"/>
-          </w:p>
-        </w:tc>
-        <w:tc>
-          <w:tcPr>
-            <w:tcW w:w="0" w:type="auto"/>
-            <w:hideMark/>
-          </w:tcPr>
-          <w:p>
-            <w:pPr>
-              <w:pStyle w:val="NoSpacing"/>
-              <w:rPr>
-                <w:lang w:val="en-GB"/>
-              </w:rPr>
-            </w:pPr>
-            <w:proofErr w:type="spellStart"/>
-            <w:r>
-              <w:rPr>
-                <w:lang w:val="en-GB"/>
-              </w:rPr>
-              <w:t>Nastavitve</w:t>
-            </w:r>
-            <w:proofErr w:type="spellEnd"/>
-            <w:r>
-              <w:rPr>
-                <w:lang w:val="en-GB"/>
-              </w:rPr>
-              <w:t xml:space="preserve">/feature </w:t>
-            </w:r>
-            <w:proofErr w:type="spellStart"/>
-            <w:r>
-              <w:rPr>
-                <w:lang w:val="en-GB"/>
-              </w:rPr>
-              <w:t>preklopi</w:t>
-            </w:r>
-            <w:proofErr w:type="spellEnd"/>
-            <w:r>
-              <w:rPr>
-                <w:lang w:val="en-GB"/>
-              </w:rPr>
-              <w:t xml:space="preserve"> (</w:t>
-            </w:r>
-            <w:proofErr w:type="spellStart"/>
-            <w:r>
-              <w:rPr>
-                <w:lang w:val="en-GB"/>
-              </w:rPr>
-              <w:t>brez</w:t>
-            </w:r>
-            <w:proofErr w:type="spellEnd"/>
-            <w:r>
-              <w:rPr>
-                <w:lang w:val="en-GB"/>
-              </w:rPr>
-              <w:t xml:space="preserve"> DB)</w:t>
-            </w:r>
-          </w:p>
-        </w:tc>
-        <w:tc>
-          <w:tcPr>
-            <w:tcW w:w="2564" w:type="dxa"/>
-            <w:hideMark/>
-          </w:tcPr>
-          <w:p>
-            <w:pPr>
-              <w:pStyle w:val="NoSpacing"/>
-              <w:rPr>
-                <w:lang w:val="en-GB"/>
-              </w:rPr>
-            </w:pPr>
-            <w:r>
-              <w:rPr>
-                <w:b/>
-                <w:bCs/>
-                <w:lang w:val="en-GB"/>
-              </w:rPr>
-              <w:t>Render</w:t>
-            </w:r>
-            <w:r>
-              <w:rPr>
-                <w:lang w:val="en-GB"/>
-              </w:rPr>
-              <w:t xml:space="preserve"> (</w:t>
-            </w:r>
-            <w:proofErr w:type="spellStart"/>
-            <w:r>
-              <w:rPr>
-                <w:lang w:val="en-GB"/>
-              </w:rPr>
-              <w:t>drugi</w:t>
-            </w:r>
-            <w:proofErr w:type="spellEnd"/>
-            <w:r>
-              <w:rPr>
-                <w:lang w:val="en-GB"/>
-              </w:rPr>
-              <w:t xml:space="preserve"> </w:t>
-            </w:r>
-            <w:proofErr w:type="spellStart"/>
-            <w:r>
-              <w:rPr>
-                <w:lang w:val="en-GB"/>
-              </w:rPr>
-              <w:t>račun</w:t>
-            </w:r>
-            <w:proofErr w:type="spellEnd"/>
-            <w:r>
-              <w:rPr>
-                <w:lang w:val="en-GB"/>
-              </w:rPr>
-              <w:t xml:space="preserve">) </w:t>
-            </w:r>
-            <w:proofErr w:type="spellStart"/>
-            <w:r>
-              <w:rPr>
-                <w:lang w:val="en-GB"/>
-              </w:rPr>
-              <w:t>ali</w:t>
-            </w:r>
-            <w:proofErr w:type="spellEnd"/>
-            <w:r>
-              <w:rPr>
-                <w:lang w:val="en-GB"/>
-              </w:rPr>
-              <w:t xml:space="preserve"> </w:t>
-            </w:r>
-            <w:r>
-              <w:rPr>
-                <w:b/>
-                <w:bCs/>
-                <w:lang w:val="en-GB"/>
-              </w:rPr>
-              <w:t>Railway</w:t>
-            </w:r>
-            <w:r>
-              <w:rPr>
-                <w:lang w:val="en-GB"/>
-              </w:rPr>
-              <w:t xml:space="preserve"> free dev plan*</w:t>
-            </w:r>
-          </w:p>
-        </w:tc>
-      </w:tr>
-      <w:tr>
-        <w:tc>
-          <w:tcPr>
-            <w:tcW w:w="490" w:type="dxa"/>
-            <w:hideMark/>
-          </w:tcPr>
-          <w:p>
-            <w:pPr>
-              <w:pStyle w:val="NoSpacing"/>
-              <w:rPr>
-                <w:lang w:val="en-GB"/>
-              </w:rPr>
-            </w:pPr>
-            <w:bookmarkStart w:id="34" w:name="_Hlk206339583"/>
-            <w:r>
-              <w:rPr>
-                <w:lang w:val="en-GB"/>
-              </w:rPr>
-              <w:t>C4</w:t>
-            </w:r>
-          </w:p>
-        </w:tc>
-        <w:tc>
-          <w:tcPr>
-            <w:tcW w:w="0" w:type="auto"/>
-            <w:hideMark/>
-          </w:tcPr>
-          <w:p>
-            <w:pPr>
-              <w:pStyle w:val="NoSpacing"/>
-              <w:rPr>
-                <w:lang w:val="en-GB"/>
-              </w:rPr>
-            </w:pPr>
-            <w:r>
-              <w:rPr>
-                <w:lang w:val="en-GB"/>
-              </w:rPr>
-              <w:t>Container</w:t>
-            </w:r>
-          </w:p>
-        </w:tc>
-        <w:tc>
-          <w:tcPr>
-            <w:tcW w:w="0" w:type="auto"/>
-            <w:hideMark/>
-          </w:tcPr>
-          <w:p>
-            <w:pPr>
-              <w:pStyle w:val="NoSpacing"/>
-              <w:rPr>
-                <w:lang w:val="en-GB"/>
-              </w:rPr>
-            </w:pPr>
-            <w:r>
-              <w:rPr>
-                <w:b/>
-                <w:bCs/>
-                <w:lang w:val="en-GB"/>
-              </w:rPr>
-              <w:t>badges-service</w:t>
-            </w:r>
-          </w:p>
-        </w:tc>
-        <w:tc>
-          <w:tcPr>
-            <w:tcW w:w="0" w:type="auto"/>
-            <w:hideMark/>
-          </w:tcPr>
-          <w:p>
-            <w:pPr>
-              <w:pStyle w:val="NoSpacing"/>
-              <w:rPr>
-                <w:lang w:val="en-GB"/>
-              </w:rPr>
-            </w:pPr>
-            <w:proofErr w:type="spellStart"/>
-            <w:r>
-              <w:rPr>
-                <w:lang w:val="en-GB"/>
-              </w:rPr>
-              <w:t>Generira</w:t>
-            </w:r>
-            <w:proofErr w:type="spellEnd"/>
-            <w:r>
-              <w:rPr>
-                <w:lang w:val="en-GB"/>
-              </w:rPr>
-              <w:t xml:space="preserve"> simple “badges” po </w:t>
-            </w:r>
-            <w:proofErr w:type="spellStart"/>
-            <w:r>
-              <w:rPr>
-                <w:lang w:val="en-GB"/>
-              </w:rPr>
-              <w:t>pravilih</w:t>
-            </w:r>
-            <w:proofErr w:type="spellEnd"/>
-            <w:r>
-              <w:rPr>
-                <w:lang w:val="en-GB"/>
-              </w:rPr>
-              <w:t xml:space="preserve"> (</w:t>
-            </w:r>
-            <w:proofErr w:type="spellStart"/>
-            <w:r>
-              <w:rPr>
-                <w:lang w:val="en-GB"/>
-              </w:rPr>
-              <w:t>npr</w:t>
-            </w:r>
-            <w:proofErr w:type="spellEnd"/>
-            <w:r>
-              <w:rPr>
-                <w:lang w:val="en-GB"/>
-              </w:rPr>
-              <w:t xml:space="preserve">. 5 </w:t>
-            </w:r>
-            <w:proofErr w:type="spellStart"/>
-            <w:r>
-              <w:rPr>
-                <w:lang w:val="en-GB"/>
-              </w:rPr>
-              <w:t>prebranih</w:t>
-            </w:r>
-            <w:proofErr w:type="spellEnd"/>
-            <w:r>
-              <w:rPr>
-                <w:lang w:val="en-GB"/>
-              </w:rPr>
-              <w:t xml:space="preserve"> → “</w:t>
-            </w:r>
-            <w:proofErr w:type="spellStart"/>
-            <w:r>
-              <w:rPr>
-                <w:lang w:val="en-GB"/>
-              </w:rPr>
-              <w:t>Novinec</w:t>
-            </w:r>
-            <w:proofErr w:type="spellEnd"/>
-            <w:r>
-              <w:rPr>
-                <w:lang w:val="en-GB"/>
-              </w:rPr>
-              <w:t>”). POST /events/read + GET /badges/{</w:t>
-            </w:r>
-            <w:proofErr w:type="spellStart"/>
-            <w:r>
-              <w:rPr>
-                <w:lang w:val="en-GB"/>
-              </w:rPr>
-              <w:t>userId</w:t>
-            </w:r>
-            <w:proofErr w:type="spellEnd"/>
-            <w:r>
-              <w:rPr>
-                <w:lang w:val="en-GB"/>
-              </w:rPr>
-              <w:t>}.</w:t>
-            </w:r>
-          </w:p>
-        </w:tc>
-        <w:tc>
-          <w:tcPr>
-            <w:tcW w:w="0" w:type="auto"/>
-            <w:hideMark/>
-          </w:tcPr>
-          <w:p>
-            <w:pPr>
-              <w:pStyle w:val="NoSpacing"/>
-              <w:rPr>
-                <w:lang w:val="en-GB"/>
-              </w:rPr>
-            </w:pPr>
-            <w:r>
-              <w:rPr>
-                <w:b/>
-                <w:bCs/>
-                <w:lang w:val="en-GB"/>
-              </w:rPr>
-              <w:t>shelves</w:t>
-            </w:r>
-            <w:r>
-              <w:rPr>
-                <w:lang w:val="en-GB"/>
-              </w:rPr>
-              <w:t>/</w:t>
-            </w:r>
-            <w:r>
-              <w:rPr>
-                <w:b/>
-                <w:bCs/>
-                <w:lang w:val="en-GB"/>
-              </w:rPr>
-              <w:t>goals</w:t>
-            </w:r>
-            <w:r>
-              <w:rPr>
-                <w:lang w:val="en-GB"/>
-              </w:rPr>
-              <w:t xml:space="preserve"> po </w:t>
-            </w:r>
-            <w:proofErr w:type="spellStart"/>
-            <w:r>
-              <w:rPr>
-                <w:lang w:val="en-GB"/>
-              </w:rPr>
-              <w:t>uspešnih</w:t>
-            </w:r>
-            <w:proofErr w:type="spellEnd"/>
-            <w:r>
-              <w:rPr>
-                <w:lang w:val="en-GB"/>
-              </w:rPr>
-              <w:t xml:space="preserve"> </w:t>
-            </w:r>
-            <w:proofErr w:type="spellStart"/>
-            <w:r>
-              <w:rPr>
-                <w:lang w:val="en-GB"/>
-              </w:rPr>
-              <w:t>spremembah</w:t>
-            </w:r>
-            <w:proofErr w:type="spellEnd"/>
-            <w:r>
-              <w:rPr>
-                <w:lang w:val="en-GB"/>
-              </w:rPr>
-              <w:t xml:space="preserve"> </w:t>
-            </w:r>
-            <w:proofErr w:type="spellStart"/>
-            <w:r>
-              <w:rPr>
-                <w:lang w:val="en-GB"/>
-              </w:rPr>
-              <w:t>polic</w:t>
-            </w:r>
-            <w:proofErr w:type="spellEnd"/>
-            <w:r>
-              <w:rPr>
-                <w:lang w:val="en-GB"/>
-              </w:rPr>
-              <w:t>/</w:t>
-            </w:r>
-            <w:proofErr w:type="spellStart"/>
-            <w:r>
-              <w:rPr>
-                <w:lang w:val="en-GB"/>
-              </w:rPr>
-              <w:t>ciljev</w:t>
-            </w:r>
-            <w:proofErr w:type="spellEnd"/>
-          </w:p>
-        </w:tc>
-        <w:tc>
-          <w:tcPr>
-            <w:tcW w:w="0" w:type="auto"/>
-            <w:hideMark/>
-          </w:tcPr>
-          <w:p>
-            <w:pPr>
-              <w:pStyle w:val="NoSpacing"/>
-              <w:rPr>
-                <w:lang w:val="en-GB"/>
-              </w:rPr>
-            </w:pPr>
-            <w:r>
-              <w:rPr>
-                <w:lang w:val="en-GB"/>
-              </w:rPr>
-              <w:t xml:space="preserve">“Moji </w:t>
-            </w:r>
-            <w:proofErr w:type="spellStart"/>
-            <w:r>
-              <w:rPr>
-                <w:lang w:val="en-GB"/>
-              </w:rPr>
-              <w:t>dosežki</w:t>
-            </w:r>
-            <w:proofErr w:type="spellEnd"/>
-            <w:r>
-              <w:rPr>
-                <w:lang w:val="en-GB"/>
-              </w:rPr>
-              <w:t>” (</w:t>
-            </w:r>
-            <w:proofErr w:type="spellStart"/>
-            <w:r>
-              <w:rPr>
-                <w:lang w:val="en-GB"/>
-              </w:rPr>
-              <w:t>seznam</w:t>
-            </w:r>
-            <w:proofErr w:type="spellEnd"/>
-            <w:r>
-              <w:rPr>
-                <w:lang w:val="en-GB"/>
-              </w:rPr>
-              <w:t xml:space="preserve"> </w:t>
-            </w:r>
-            <w:proofErr w:type="spellStart"/>
-            <w:r>
-              <w:rPr>
-                <w:lang w:val="en-GB"/>
-              </w:rPr>
-              <w:t>značk</w:t>
-            </w:r>
-            <w:proofErr w:type="spellEnd"/>
-            <w:r>
-              <w:rPr>
-                <w:lang w:val="en-GB"/>
-              </w:rPr>
-              <w:t>)</w:t>
-            </w:r>
-          </w:p>
-        </w:tc>
-        <w:tc>
-          <w:tcPr>
-            <w:tcW w:w="2564" w:type="dxa"/>
-            <w:hideMark/>
-          </w:tcPr>
-          <w:p>
-            <w:pPr>
-              <w:pStyle w:val="NoSpacing"/>
-              <w:rPr>
-                <w:lang w:val="en-GB"/>
-              </w:rPr>
-            </w:pPr>
-            <w:r>
-              <w:rPr>
-                <w:b/>
-                <w:bCs/>
-                <w:lang w:val="en-GB"/>
-              </w:rPr>
-              <w:t>Fly.io</w:t>
-            </w:r>
-            <w:r>
-              <w:rPr>
-                <w:lang w:val="en-GB"/>
-              </w:rPr>
-              <w:t xml:space="preserve"> </w:t>
-            </w:r>
-            <w:proofErr w:type="spellStart"/>
-            <w:r>
-              <w:rPr>
-                <w:lang w:val="en-GB"/>
-              </w:rPr>
-              <w:t>ali</w:t>
-            </w:r>
-            <w:proofErr w:type="spellEnd"/>
-            <w:r>
-              <w:rPr>
-                <w:lang w:val="en-GB"/>
-              </w:rPr>
-              <w:t xml:space="preserve"> </w:t>
-            </w:r>
-            <w:proofErr w:type="spellStart"/>
-            <w:r>
-              <w:rPr>
-                <w:b/>
-                <w:bCs/>
-                <w:lang w:val="en-GB"/>
-              </w:rPr>
-              <w:t>Koyeb</w:t>
-            </w:r>
-            <w:proofErr w:type="spellEnd"/>
-          </w:p>
-        </w:tc>
-      </w:tr>
-    </w:tbl>
-    <w:bookmarkEnd w:id="34"/>
-    <w:p>
-      <w:pPr>
-        <w:pStyle w:val="NoSpacing"/>
-      </w:pPr>
-      <w:r>
-        <w:t>SERVERLESS STORITVE</w:t>
-      </w:r>
-    </w:p>
-    <w:tbl>
-      <w:tblPr>
-        <w:tblStyle w:val="TableGridLight"/>
-        <w:tblW w:w="11624" w:type="dxa"/>
-        <w:tblInd w:w="-1281" w:type="dxa"/>
-        <w:tblLook w:val="04A0" w:firstRow="1" w:lastRow="0" w:firstColumn="1" w:lastColumn="0" w:noHBand="0" w:noVBand="1"/>
-      </w:tblPr>
-      <w:tblGrid>
-        <w:gridCol w:w="910"/>
-        <w:gridCol w:w="1296"/>
-        <w:gridCol w:w="1497"/>
-        <w:gridCol w:w="2154"/>
-        <w:gridCol w:w="1735"/>
-        <w:gridCol w:w="1329"/>
-        <w:gridCol w:w="2703"/>
-      </w:tblGrid>
-      <w:tr>
-        <w:tc>
-          <w:tcPr>
-            <w:tcW w:w="910" w:type="dxa"/>
-            <w:hideMark/>
-          </w:tcPr>
-          <w:p>
-            <w:pPr>
-              <w:pStyle w:val="NoSpacing"/>
-              <w:rPr>
-                <w:b/>
-                <w:bCs/>
-                <w:lang w:val="en-GB"/>
-              </w:rPr>
-            </w:pPr>
-            <w:r>
-              <w:rPr>
-                <w:b/>
-                <w:bCs/>
-                <w:lang w:val="en-GB"/>
-              </w:rPr>
-              <w:t>#</w:t>
-            </w:r>
-          </w:p>
-        </w:tc>
-        <w:tc>
-          <w:tcPr>
-            <w:tcW w:w="0" w:type="auto"/>
-            <w:hideMark/>
-          </w:tcPr>
-          <w:p>
-            <w:pPr>
-              <w:pStyle w:val="NoSpacing"/>
-              <w:rPr>
-                <w:b/>
-                <w:bCs/>
-                <w:lang w:val="en-GB"/>
-              </w:rPr>
-            </w:pPr>
-            <w:r>
-              <w:rPr>
-                <w:b/>
-                <w:bCs/>
-                <w:lang w:val="en-GB"/>
-              </w:rPr>
-              <w:t>Tip</w:t>
-            </w:r>
-          </w:p>
-        </w:tc>
-        <w:tc>
-          <w:tcPr>
-            <w:tcW w:w="0" w:type="auto"/>
-            <w:hideMark/>
-          </w:tcPr>
-          <w:p>
-            <w:pPr>
-              <w:pStyle w:val="NoSpacing"/>
-              <w:rPr>
-                <w:b/>
-                <w:bCs/>
-                <w:lang w:val="en-GB"/>
-              </w:rPr>
-            </w:pPr>
-            <w:r>
-              <w:rPr>
-                <w:b/>
-                <w:bCs/>
-                <w:lang w:val="en-GB"/>
-              </w:rPr>
-              <w:t xml:space="preserve">Ime </w:t>
-            </w:r>
-            <w:proofErr w:type="spellStart"/>
-            <w:r>
-              <w:rPr>
-                <w:b/>
-                <w:bCs/>
-                <w:lang w:val="en-GB"/>
-              </w:rPr>
-              <w:t>funkcije</w:t>
-            </w:r>
-            <w:proofErr w:type="spellEnd"/>
-          </w:p>
-        </w:tc>
-        <w:tc>
-          <w:tcPr>
-            <w:tcW w:w="0" w:type="auto"/>
-            <w:hideMark/>
-          </w:tcPr>
-          <w:p>
-            <w:pPr>
-              <w:pStyle w:val="NoSpacing"/>
-              <w:rPr>
-                <w:b/>
-                <w:bCs/>
-                <w:lang w:val="en-GB"/>
-              </w:rPr>
-            </w:pPr>
-            <w:r>
-              <w:rPr>
-                <w:b/>
-                <w:bCs/>
-                <w:lang w:val="en-GB"/>
-              </w:rPr>
-              <w:t>Kaj dela (</w:t>
-            </w:r>
-            <w:proofErr w:type="spellStart"/>
-            <w:r>
-              <w:rPr>
-                <w:b/>
-                <w:bCs/>
-                <w:lang w:val="en-GB"/>
-              </w:rPr>
-              <w:t>minimalno</w:t>
-            </w:r>
-            <w:proofErr w:type="spellEnd"/>
-            <w:r>
-              <w:rPr>
-                <w:b/>
-                <w:bCs/>
-                <w:lang w:val="en-GB"/>
-              </w:rPr>
-              <w:t>)</w:t>
-            </w:r>
-          </w:p>
-        </w:tc>
-        <w:tc>
-          <w:tcPr>
-            <w:tcW w:w="0" w:type="auto"/>
-            <w:hideMark/>
-          </w:tcPr>
-          <w:p>
-            <w:pPr>
-              <w:pStyle w:val="NoSpacing"/>
-              <w:rPr>
-                <w:b/>
-                <w:bCs/>
-                <w:lang w:val="en-GB"/>
-              </w:rPr>
-            </w:pPr>
-            <w:r>
-              <w:rPr>
-                <w:b/>
-                <w:bCs/>
-                <w:lang w:val="en-GB"/>
-              </w:rPr>
-              <w:t>Trigger</w:t>
-            </w:r>
-          </w:p>
-        </w:tc>
-        <w:tc>
-          <w:tcPr>
-            <w:tcW w:w="0" w:type="auto"/>
-            <w:hideMark/>
-          </w:tcPr>
-          <w:p>
-            <w:pPr>
-              <w:pStyle w:val="NoSpacing"/>
-              <w:rPr>
-                <w:b/>
-                <w:bCs/>
-                <w:lang w:val="en-GB"/>
-              </w:rPr>
-            </w:pPr>
-            <w:r>
-              <w:rPr>
-                <w:b/>
-                <w:bCs/>
-                <w:lang w:val="en-GB"/>
-              </w:rPr>
-              <w:t>Kam v UI</w:t>
-            </w:r>
-          </w:p>
-        </w:tc>
-        <w:tc>
-          <w:tcPr>
-            <w:tcW w:w="2703" w:type="dxa"/>
-            <w:hideMark/>
-          </w:tcPr>
-          <w:p>
-            <w:pPr>
-              <w:pStyle w:val="NoSpacing"/>
-              <w:rPr>
-                <w:b/>
-                <w:bCs/>
-                <w:lang w:val="en-GB"/>
-              </w:rPr>
-            </w:pPr>
-            <w:proofErr w:type="spellStart"/>
-            <w:r>
-              <w:rPr>
-                <w:b/>
-                <w:bCs/>
-                <w:lang w:val="en-GB"/>
-              </w:rPr>
-              <w:t>Predlagan</w:t>
-            </w:r>
-            <w:proofErr w:type="spellEnd"/>
-            <w:r>
-              <w:rPr>
-                <w:b/>
-                <w:bCs/>
-                <w:lang w:val="en-GB"/>
-              </w:rPr>
-              <w:t xml:space="preserve"> </w:t>
-            </w:r>
-            <w:proofErr w:type="spellStart"/>
-            <w:r>
-              <w:rPr>
-                <w:b/>
-                <w:bCs/>
-                <w:lang w:val="en-GB"/>
-              </w:rPr>
-              <w:t>ponudnik</w:t>
-            </w:r>
-            <w:proofErr w:type="spellEnd"/>
-          </w:p>
-        </w:tc>
-      </w:tr>
-      <w:tr>
-        <w:tc>
-          <w:tcPr>
-            <w:tcW w:w="910" w:type="dxa"/>
-            <w:hideMark/>
-          </w:tcPr>
-          <w:p>
-            <w:pPr>
-              <w:pStyle w:val="NoSpacing"/>
-              <w:rPr>
-                <w:lang w:val="en-GB"/>
-              </w:rPr>
-            </w:pPr>
-            <w:r>
-              <w:rPr>
-                <w:lang w:val="en-GB"/>
-              </w:rPr>
-              <w:t>S1</w:t>
-            </w:r>
-          </w:p>
-        </w:tc>
-        <w:tc>
-          <w:tcPr>
-            <w:tcW w:w="0" w:type="auto"/>
-            <w:hideMark/>
-          </w:tcPr>
-          <w:p>
-            <w:pPr>
-              <w:pStyle w:val="NoSpacing"/>
-              <w:rPr>
-                <w:lang w:val="en-GB"/>
-              </w:rPr>
-            </w:pPr>
-            <w:r>
-              <w:rPr>
-                <w:lang w:val="en-GB"/>
-              </w:rPr>
-              <w:t>Serverless</w:t>
-            </w:r>
-          </w:p>
-        </w:tc>
-        <w:tc>
-          <w:tcPr>
-            <w:tcW w:w="0" w:type="auto"/>
-            <w:hideMark/>
-          </w:tcPr>
-          <w:p>
-            <w:pPr>
-              <w:pStyle w:val="NoSpacing"/>
-              <w:rPr>
-                <w:lang w:val="en-GB"/>
-              </w:rPr>
-            </w:pPr>
-            <w:r>
-              <w:rPr>
-                <w:b/>
-                <w:bCs/>
-                <w:lang w:val="en-GB"/>
-              </w:rPr>
-              <w:t>notify-new-review</w:t>
-            </w:r>
-          </w:p>
-        </w:tc>
-        <w:tc>
-          <w:tcPr>
-            <w:tcW w:w="0" w:type="auto"/>
-            <w:hideMark/>
-          </w:tcPr>
-          <w:p>
-            <w:pPr>
-              <w:pStyle w:val="NoSpacing"/>
-              <w:rPr>
-                <w:lang w:val="en-GB"/>
-              </w:rPr>
-            </w:pPr>
-            <w:bookmarkStart w:id="35" w:name="_Hlk206340596"/>
-            <w:r>
-              <w:rPr>
-                <w:lang w:val="en-GB"/>
-              </w:rPr>
-              <w:t xml:space="preserve">Ob novi </w:t>
-            </w:r>
-            <w:proofErr w:type="spellStart"/>
-            <w:r>
-              <w:rPr>
-                <w:lang w:val="en-GB"/>
-              </w:rPr>
-              <w:t>recenziji</w:t>
-            </w:r>
-            <w:proofErr w:type="spellEnd"/>
-            <w:r>
-              <w:rPr>
-                <w:lang w:val="en-GB"/>
-              </w:rPr>
-              <w:t xml:space="preserve"> </w:t>
-            </w:r>
-            <w:proofErr w:type="spellStart"/>
-            <w:r>
-              <w:rPr>
-                <w:lang w:val="en-GB"/>
-              </w:rPr>
-              <w:t>pošlje</w:t>
-            </w:r>
-            <w:proofErr w:type="spellEnd"/>
-            <w:r>
-              <w:rPr>
-                <w:lang w:val="en-GB"/>
-              </w:rPr>
-              <w:t xml:space="preserve"> </w:t>
-            </w:r>
-            <w:proofErr w:type="spellStart"/>
-            <w:r>
-              <w:rPr>
-                <w:lang w:val="en-GB"/>
-              </w:rPr>
-              <w:t>obvestilo</w:t>
-            </w:r>
-            <w:proofErr w:type="spellEnd"/>
-            <w:r>
-              <w:rPr>
-                <w:lang w:val="en-GB"/>
-              </w:rPr>
-              <w:t xml:space="preserve"> (e-mail/push </w:t>
-            </w:r>
-            <w:proofErr w:type="spellStart"/>
-            <w:r>
-              <w:rPr>
-                <w:lang w:val="en-GB"/>
-              </w:rPr>
-              <w:t>ali</w:t>
-            </w:r>
-            <w:proofErr w:type="spellEnd"/>
-            <w:r>
-              <w:rPr>
-                <w:lang w:val="en-GB"/>
-              </w:rPr>
-              <w:t xml:space="preserve"> </w:t>
-            </w:r>
-            <w:proofErr w:type="spellStart"/>
-            <w:r>
-              <w:rPr>
-                <w:lang w:val="en-GB"/>
-              </w:rPr>
-              <w:t>vsaj</w:t>
-            </w:r>
-            <w:proofErr w:type="spellEnd"/>
-            <w:r>
-              <w:rPr>
-                <w:lang w:val="en-GB"/>
-              </w:rPr>
-              <w:t xml:space="preserve"> </w:t>
-            </w:r>
-            <w:proofErr w:type="spellStart"/>
-            <w:r>
-              <w:rPr>
-                <w:lang w:val="en-GB"/>
-              </w:rPr>
-              <w:t>zapiše</w:t>
-            </w:r>
-            <w:proofErr w:type="spellEnd"/>
-            <w:r>
-              <w:rPr>
-                <w:lang w:val="en-GB"/>
-              </w:rPr>
-              <w:t xml:space="preserve"> v logs-service).</w:t>
-            </w:r>
-            <w:bookmarkEnd w:id="35"/>
-          </w:p>
-        </w:tc>
-        <w:tc>
-          <w:tcPr>
-            <w:tcW w:w="0" w:type="auto"/>
-            <w:hideMark/>
-          </w:tcPr>
-          <w:p>
-            <w:pPr>
-              <w:pStyle w:val="NoSpacing"/>
-              <w:rPr>
-                <w:lang w:val="en-GB"/>
-              </w:rPr>
-            </w:pPr>
-            <w:r>
-              <w:rPr>
-                <w:lang w:val="en-GB"/>
-              </w:rPr>
-              <w:t>Backend po POST /reviews</w:t>
-            </w:r>
-          </w:p>
-        </w:tc>
-        <w:tc>
-          <w:tcPr>
-            <w:tcW w:w="0" w:type="auto"/>
-            <w:hideMark/>
-          </w:tcPr>
-          <w:p>
-            <w:pPr>
-              <w:pStyle w:val="NoSpacing"/>
-              <w:rPr>
-                <w:lang w:val="en-GB"/>
-              </w:rPr>
-            </w:pPr>
-            <w:r>
-              <w:rPr>
-                <w:lang w:val="en-GB"/>
-              </w:rPr>
-              <w:t>Toast “</w:t>
-            </w:r>
-            <w:proofErr w:type="spellStart"/>
-            <w:r>
-              <w:rPr>
-                <w:lang w:val="en-GB"/>
-              </w:rPr>
-              <w:t>Recenzija</w:t>
-            </w:r>
-            <w:proofErr w:type="spellEnd"/>
-            <w:r>
-              <w:rPr>
-                <w:lang w:val="en-GB"/>
-              </w:rPr>
-              <w:t xml:space="preserve"> </w:t>
-            </w:r>
-            <w:proofErr w:type="spellStart"/>
-            <w:r>
-              <w:rPr>
-                <w:lang w:val="en-GB"/>
-              </w:rPr>
-              <w:t>poslana</w:t>
-            </w:r>
-            <w:proofErr w:type="spellEnd"/>
-            <w:r>
-              <w:rPr>
-                <w:lang w:val="en-GB"/>
-              </w:rPr>
-              <w:t>”</w:t>
-            </w:r>
-          </w:p>
-        </w:tc>
-        <w:tc>
-          <w:tcPr>
-            <w:tcW w:w="2703" w:type="dxa"/>
-            <w:hideMark/>
-          </w:tcPr>
-          <w:p>
-            <w:pPr>
-              <w:pStyle w:val="NoSpacing"/>
-              <w:rPr>
-                <w:lang w:val="en-GB"/>
-              </w:rPr>
-            </w:pPr>
-            <w:proofErr w:type="spellStart"/>
-            <w:r>
-              <w:rPr>
-                <w:b/>
-                <w:bCs/>
-                <w:lang w:val="en-GB"/>
-              </w:rPr>
-              <w:t>Vercel</w:t>
-            </w:r>
-            <w:proofErr w:type="spellEnd"/>
-            <w:r>
-              <w:rPr>
-                <w:b/>
-                <w:bCs/>
-                <w:lang w:val="en-GB"/>
-              </w:rPr>
-              <w:t xml:space="preserve"> Functions</w:t>
-            </w:r>
-          </w:p>
-        </w:tc>
-      </w:tr>
-      <w:tr>
-        <w:tc>
-          <w:tcPr>
-            <w:tcW w:w="910" w:type="dxa"/>
-            <w:hideMark/>
-          </w:tcPr>
-          <w:p>
-            <w:pPr>
-              <w:pStyle w:val="NoSpacing"/>
-              <w:rPr>
-                <w:lang w:val="en-GB"/>
-              </w:rPr>
-            </w:pPr>
-            <w:bookmarkStart w:id="36" w:name="_Hlk206340754"/>
-            <w:r>
-              <w:rPr>
-                <w:lang w:val="en-GB"/>
-              </w:rPr>
-              <w:t>S2</w:t>
-            </w:r>
-          </w:p>
-        </w:tc>
-        <w:tc>
-          <w:tcPr>
-            <w:tcW w:w="0" w:type="auto"/>
-            <w:hideMark/>
-          </w:tcPr>
-          <w:p>
-            <w:pPr>
-              <w:pStyle w:val="NoSpacing"/>
-              <w:rPr>
-                <w:lang w:val="en-GB"/>
-              </w:rPr>
-            </w:pPr>
-            <w:r>
-              <w:rPr>
-                <w:lang w:val="en-GB"/>
-              </w:rPr>
-              <w:t>Serverless</w:t>
-            </w:r>
-          </w:p>
-        </w:tc>
-        <w:tc>
-          <w:tcPr>
-            <w:tcW w:w="0" w:type="auto"/>
-            <w:hideMark/>
-          </w:tcPr>
-          <w:p>
-            <w:pPr>
-              <w:pStyle w:val="NoSpacing"/>
-              <w:rPr>
-                <w:lang w:val="en-GB"/>
-              </w:rPr>
-            </w:pPr>
-            <w:r>
-              <w:rPr>
-                <w:b/>
-                <w:bCs/>
-                <w:lang w:val="en-GB"/>
-              </w:rPr>
-              <w:t>spam-check-review</w:t>
-            </w:r>
-          </w:p>
-        </w:tc>
-        <w:tc>
-          <w:tcPr>
-            <w:tcW w:w="0" w:type="auto"/>
-            <w:hideMark/>
-          </w:tcPr>
-          <w:p>
-            <w:pPr>
-              <w:pStyle w:val="NoSpacing"/>
-              <w:rPr>
-                <w:lang w:val="en-GB"/>
-              </w:rPr>
-            </w:pPr>
-            <w:proofErr w:type="spellStart"/>
-            <w:r>
-              <w:rPr>
-                <w:lang w:val="en-GB"/>
-              </w:rPr>
-              <w:t>Preprost</w:t>
-            </w:r>
-            <w:proofErr w:type="spellEnd"/>
-            <w:r>
-              <w:rPr>
-                <w:lang w:val="en-GB"/>
-              </w:rPr>
-              <w:t xml:space="preserve"> “keyword filter” za </w:t>
-            </w:r>
-            <w:proofErr w:type="spellStart"/>
-            <w:r>
-              <w:rPr>
-                <w:lang w:val="en-GB"/>
-              </w:rPr>
-              <w:t>recenzije</w:t>
-            </w:r>
-            <w:proofErr w:type="spellEnd"/>
-            <w:r>
-              <w:rPr>
-                <w:lang w:val="en-GB"/>
-              </w:rPr>
-              <w:t xml:space="preserve">; </w:t>
-            </w:r>
-            <w:proofErr w:type="spellStart"/>
-            <w:r>
-              <w:rPr>
-                <w:lang w:val="en-GB"/>
-              </w:rPr>
-              <w:lastRenderedPageBreak/>
-              <w:t>vrne</w:t>
-            </w:r>
-            <w:proofErr w:type="spellEnd"/>
-            <w:r>
-              <w:rPr>
-                <w:lang w:val="en-GB"/>
-              </w:rPr>
-              <w:t xml:space="preserve"> </w:t>
-            </w:r>
-            <w:proofErr w:type="spellStart"/>
-            <w:r>
-              <w:rPr>
-                <w:lang w:val="en-GB"/>
-              </w:rPr>
-              <w:t>allowed:true</w:t>
-            </w:r>
-            <w:proofErr w:type="spellEnd"/>
-            <w:r>
-              <w:rPr>
-                <w:lang w:val="en-GB"/>
-              </w:rPr>
-              <w:t>/false.</w:t>
-            </w:r>
-          </w:p>
-        </w:tc>
-        <w:tc>
-          <w:tcPr>
-            <w:tcW w:w="0" w:type="auto"/>
-            <w:hideMark/>
-          </w:tcPr>
-          <w:p>
-            <w:pPr>
-              <w:pStyle w:val="NoSpacing"/>
-              <w:rPr>
-                <w:lang w:val="en-GB"/>
-              </w:rPr>
-            </w:pPr>
-            <w:r>
-              <w:rPr>
-                <w:lang w:val="en-GB"/>
-              </w:rPr>
-              <w:lastRenderedPageBreak/>
-              <w:t>Backend pred POST /reviews</w:t>
-            </w:r>
-          </w:p>
-        </w:tc>
-        <w:tc>
-          <w:tcPr>
-            <w:tcW w:w="0" w:type="auto"/>
-            <w:hideMark/>
-          </w:tcPr>
-          <w:p>
-            <w:pPr>
-              <w:pStyle w:val="NoSpacing"/>
-              <w:rPr>
-                <w:lang w:val="en-GB"/>
-              </w:rPr>
-            </w:pPr>
-            <w:r>
-              <w:rPr>
-                <w:lang w:val="en-GB"/>
-              </w:rPr>
-              <w:t>UI show: “</w:t>
-            </w:r>
-            <w:proofErr w:type="spellStart"/>
-            <w:r>
-              <w:rPr>
-                <w:lang w:val="en-GB"/>
-              </w:rPr>
-              <w:t>Recenzija</w:t>
-            </w:r>
-            <w:proofErr w:type="spellEnd"/>
-            <w:r>
-              <w:rPr>
-                <w:lang w:val="en-GB"/>
-              </w:rPr>
-              <w:t xml:space="preserve"> </w:t>
-            </w:r>
-            <w:proofErr w:type="spellStart"/>
-            <w:r>
-              <w:rPr>
-                <w:lang w:val="en-GB"/>
-              </w:rPr>
-              <w:lastRenderedPageBreak/>
-              <w:t>zavrnjena</w:t>
-            </w:r>
-            <w:proofErr w:type="spellEnd"/>
-            <w:r>
-              <w:rPr>
-                <w:lang w:val="en-GB"/>
-              </w:rPr>
-              <w:t xml:space="preserve"> (spam)”</w:t>
-            </w:r>
-          </w:p>
-        </w:tc>
-        <w:tc>
-          <w:tcPr>
-            <w:tcW w:w="2703" w:type="dxa"/>
-            <w:hideMark/>
-          </w:tcPr>
-          <w:p>
-            <w:pPr>
-              <w:pStyle w:val="NoSpacing"/>
-              <w:rPr>
-                <w:lang w:val="en-GB"/>
-              </w:rPr>
-            </w:pPr>
-            <w:proofErr w:type="spellStart"/>
-            <w:r>
-              <w:rPr>
-                <w:b/>
-                <w:bCs/>
-                <w:lang w:val="en-GB"/>
-              </w:rPr>
-              <w:lastRenderedPageBreak/>
-              <w:t>Vercel</w:t>
-            </w:r>
-            <w:proofErr w:type="spellEnd"/>
-            <w:r>
-              <w:rPr>
-                <w:lang w:val="en-GB"/>
-              </w:rPr>
-              <w:t xml:space="preserve"> </w:t>
-            </w:r>
-            <w:proofErr w:type="spellStart"/>
-            <w:r>
-              <w:rPr>
-                <w:lang w:val="en-GB"/>
-              </w:rPr>
-              <w:t>ali</w:t>
-            </w:r>
-            <w:proofErr w:type="spellEnd"/>
-            <w:r>
-              <w:rPr>
-                <w:lang w:val="en-GB"/>
-              </w:rPr>
-              <w:t xml:space="preserve"> </w:t>
-            </w:r>
-            <w:r>
-              <w:rPr>
-                <w:b/>
-                <w:bCs/>
-                <w:lang w:val="en-GB"/>
-              </w:rPr>
-              <w:t>Netlify Functions</w:t>
-            </w:r>
-          </w:p>
-        </w:tc>
-      </w:tr>
-      <w:tr>
-        <w:tc>
-          <w:tcPr>
-            <w:tcW w:w="910" w:type="dxa"/>
-            <w:hideMark/>
-          </w:tcPr>
-          <w:p>
-            <w:pPr>
-              <w:pStyle w:val="NoSpacing"/>
-              <w:rPr>
-                <w:lang w:val="en-GB"/>
-              </w:rPr>
-            </w:pPr>
-            <w:bookmarkStart w:id="37" w:name="_Hlk206340816"/>
-            <w:bookmarkEnd w:id="36"/>
-            <w:r>
-              <w:rPr>
-                <w:lang w:val="en-GB"/>
-              </w:rPr>
-              <w:t>S3</w:t>
-            </w:r>
-          </w:p>
-        </w:tc>
-        <w:tc>
-          <w:tcPr>
-            <w:tcW w:w="0" w:type="auto"/>
-            <w:hideMark/>
-          </w:tcPr>
-          <w:p>
-            <w:pPr>
-              <w:pStyle w:val="NoSpacing"/>
-              <w:rPr>
-                <w:lang w:val="en-GB"/>
-              </w:rPr>
-            </w:pPr>
-            <w:r>
-              <w:rPr>
-                <w:lang w:val="en-GB"/>
-              </w:rPr>
-              <w:t>Serverless</w:t>
-            </w:r>
-          </w:p>
-        </w:tc>
-        <w:tc>
-          <w:tcPr>
-            <w:tcW w:w="0" w:type="auto"/>
-            <w:hideMark/>
-          </w:tcPr>
-          <w:p>
-            <w:pPr>
-              <w:pStyle w:val="NoSpacing"/>
-              <w:rPr>
-                <w:lang w:val="en-GB"/>
-              </w:rPr>
-            </w:pPr>
-            <w:r>
-              <w:rPr>
-                <w:b/>
-                <w:bCs/>
-                <w:lang w:val="en-GB"/>
-              </w:rPr>
-              <w:t>recompute-weekly-trends</w:t>
-            </w:r>
-          </w:p>
-        </w:tc>
-        <w:tc>
-          <w:tcPr>
-            <w:tcW w:w="0" w:type="auto"/>
-            <w:hideMark/>
-          </w:tcPr>
-          <w:p>
-            <w:pPr>
-              <w:pStyle w:val="NoSpacing"/>
-              <w:rPr>
-                <w:lang w:val="en-GB"/>
-              </w:rPr>
-            </w:pPr>
-            <w:proofErr w:type="spellStart"/>
-            <w:r>
-              <w:rPr>
-                <w:lang w:val="en-GB"/>
-              </w:rPr>
-              <w:t>Preračuna</w:t>
-            </w:r>
-            <w:proofErr w:type="spellEnd"/>
-            <w:r>
-              <w:rPr>
-                <w:lang w:val="en-GB"/>
-              </w:rPr>
-              <w:t xml:space="preserve"> </w:t>
-            </w:r>
-            <w:proofErr w:type="spellStart"/>
-            <w:r>
-              <w:rPr>
-                <w:lang w:val="en-GB"/>
-              </w:rPr>
-              <w:t>tedenske</w:t>
-            </w:r>
-            <w:proofErr w:type="spellEnd"/>
-            <w:r>
-              <w:rPr>
-                <w:lang w:val="en-GB"/>
-              </w:rPr>
-              <w:t xml:space="preserve"> </w:t>
-            </w:r>
-            <w:proofErr w:type="spellStart"/>
-            <w:r>
-              <w:rPr>
-                <w:lang w:val="en-GB"/>
-              </w:rPr>
-              <w:t>trende</w:t>
-            </w:r>
-            <w:proofErr w:type="spellEnd"/>
-            <w:r>
-              <w:rPr>
-                <w:lang w:val="en-GB"/>
-              </w:rPr>
-              <w:t xml:space="preserve"> </w:t>
-            </w:r>
-            <w:proofErr w:type="spellStart"/>
-            <w:r>
-              <w:rPr>
-                <w:lang w:val="en-GB"/>
-              </w:rPr>
-              <w:t>iz</w:t>
-            </w:r>
-            <w:proofErr w:type="spellEnd"/>
-            <w:r>
-              <w:rPr>
-                <w:lang w:val="en-GB"/>
-              </w:rPr>
-              <w:t xml:space="preserve"> stats-service in </w:t>
-            </w:r>
-            <w:proofErr w:type="spellStart"/>
-            <w:r>
-              <w:rPr>
-                <w:lang w:val="en-GB"/>
-              </w:rPr>
-              <w:t>zapiše</w:t>
-            </w:r>
-            <w:proofErr w:type="spellEnd"/>
-            <w:r>
-              <w:rPr>
-                <w:lang w:val="en-GB"/>
-              </w:rPr>
-              <w:t xml:space="preserve"> </w:t>
-            </w:r>
-            <w:proofErr w:type="spellStart"/>
-            <w:r>
-              <w:rPr>
-                <w:lang w:val="en-GB"/>
-              </w:rPr>
-              <w:t>nazaj</w:t>
-            </w:r>
-            <w:proofErr w:type="spellEnd"/>
-            <w:r>
-              <w:rPr>
-                <w:lang w:val="en-GB"/>
-              </w:rPr>
-              <w:t xml:space="preserve"> (</w:t>
-            </w:r>
-            <w:proofErr w:type="spellStart"/>
-            <w:r>
-              <w:rPr>
-                <w:lang w:val="en-GB"/>
-              </w:rPr>
-              <w:t>ali</w:t>
-            </w:r>
-            <w:proofErr w:type="spellEnd"/>
-            <w:r>
-              <w:rPr>
-                <w:lang w:val="en-GB"/>
-              </w:rPr>
-              <w:t xml:space="preserve"> </w:t>
-            </w:r>
-            <w:proofErr w:type="spellStart"/>
-            <w:r>
-              <w:rPr>
-                <w:lang w:val="en-GB"/>
-              </w:rPr>
-              <w:t>samo</w:t>
-            </w:r>
-            <w:proofErr w:type="spellEnd"/>
-            <w:r>
-              <w:rPr>
-                <w:lang w:val="en-GB"/>
-              </w:rPr>
-              <w:t xml:space="preserve"> </w:t>
-            </w:r>
-            <w:proofErr w:type="spellStart"/>
-            <w:r>
-              <w:rPr>
-                <w:lang w:val="en-GB"/>
-              </w:rPr>
-              <w:t>vrne</w:t>
-            </w:r>
-            <w:proofErr w:type="spellEnd"/>
-            <w:r>
-              <w:rPr>
-                <w:lang w:val="en-GB"/>
-              </w:rPr>
-              <w:t>).</w:t>
-            </w:r>
-          </w:p>
-        </w:tc>
-        <w:tc>
-          <w:tcPr>
-            <w:tcW w:w="0" w:type="auto"/>
-            <w:hideMark/>
-          </w:tcPr>
-          <w:p>
-            <w:pPr>
-              <w:pStyle w:val="NoSpacing"/>
-              <w:rPr>
-                <w:lang w:val="en-GB"/>
-              </w:rPr>
-            </w:pPr>
-            <w:proofErr w:type="spellStart"/>
-            <w:r>
-              <w:rPr>
-                <w:lang w:val="en-GB"/>
-              </w:rPr>
-              <w:t>Ročni</w:t>
-            </w:r>
-            <w:proofErr w:type="spellEnd"/>
-            <w:r>
-              <w:rPr>
-                <w:lang w:val="en-GB"/>
-              </w:rPr>
-              <w:t xml:space="preserve"> HTTP </w:t>
-            </w:r>
-            <w:proofErr w:type="spellStart"/>
-            <w:r>
-              <w:rPr>
-                <w:lang w:val="en-GB"/>
-              </w:rPr>
-              <w:t>klic</w:t>
-            </w:r>
-            <w:proofErr w:type="spellEnd"/>
-            <w:r>
-              <w:rPr>
-                <w:lang w:val="en-GB"/>
-              </w:rPr>
-              <w:t xml:space="preserve"> (</w:t>
-            </w:r>
-            <w:proofErr w:type="spellStart"/>
-            <w:r>
-              <w:rPr>
-                <w:lang w:val="en-GB"/>
-              </w:rPr>
-              <w:t>gumb</w:t>
-            </w:r>
-            <w:proofErr w:type="spellEnd"/>
-            <w:r>
-              <w:rPr>
-                <w:lang w:val="en-GB"/>
-              </w:rPr>
-              <w:t xml:space="preserve"> “</w:t>
-            </w:r>
-            <w:proofErr w:type="spellStart"/>
-            <w:r>
-              <w:rPr>
-                <w:lang w:val="en-GB"/>
-              </w:rPr>
-              <w:t>Osveži</w:t>
-            </w:r>
-            <w:proofErr w:type="spellEnd"/>
-            <w:r>
-              <w:rPr>
-                <w:lang w:val="en-GB"/>
-              </w:rPr>
-              <w:t xml:space="preserve"> </w:t>
-            </w:r>
-            <w:proofErr w:type="spellStart"/>
-            <w:r>
-              <w:rPr>
-                <w:lang w:val="en-GB"/>
-              </w:rPr>
-              <w:t>trende</w:t>
-            </w:r>
-            <w:proofErr w:type="spellEnd"/>
-            <w:r>
-              <w:rPr>
-                <w:lang w:val="en-GB"/>
-              </w:rPr>
-              <w:t>”)</w:t>
-            </w:r>
-          </w:p>
-        </w:tc>
-        <w:tc>
-          <w:tcPr>
-            <w:tcW w:w="0" w:type="auto"/>
-            <w:hideMark/>
-          </w:tcPr>
-          <w:p>
-            <w:pPr>
-              <w:pStyle w:val="NoSpacing"/>
-              <w:rPr>
-                <w:lang w:val="en-GB"/>
-              </w:rPr>
-            </w:pPr>
-            <w:r>
-              <w:rPr>
-                <w:lang w:val="en-GB"/>
-              </w:rPr>
-              <w:t>Gumb “</w:t>
-            </w:r>
-            <w:proofErr w:type="spellStart"/>
-            <w:r>
-              <w:rPr>
-                <w:lang w:val="en-GB"/>
-              </w:rPr>
-              <w:t>Osveži</w:t>
-            </w:r>
-            <w:proofErr w:type="spellEnd"/>
-            <w:r>
-              <w:rPr>
-                <w:lang w:val="en-GB"/>
-              </w:rPr>
-              <w:t xml:space="preserve"> </w:t>
-            </w:r>
-            <w:proofErr w:type="spellStart"/>
-            <w:r>
-              <w:rPr>
-                <w:lang w:val="en-GB"/>
-              </w:rPr>
-              <w:t>statistiko</w:t>
-            </w:r>
-            <w:proofErr w:type="spellEnd"/>
-            <w:r>
-              <w:rPr>
-                <w:lang w:val="en-GB"/>
-              </w:rPr>
-              <w:t>”</w:t>
-            </w:r>
-          </w:p>
-        </w:tc>
-        <w:tc>
-          <w:tcPr>
-            <w:tcW w:w="2703" w:type="dxa"/>
-            <w:hideMark/>
-          </w:tcPr>
-          <w:p>
-            <w:pPr>
-              <w:pStyle w:val="NoSpacing"/>
-              <w:rPr>
-                <w:lang w:val="en-GB"/>
-              </w:rPr>
-            </w:pPr>
-            <w:r>
-              <w:rPr>
-                <w:b/>
-                <w:bCs/>
-                <w:lang w:val="en-GB"/>
-              </w:rPr>
-              <w:t>AWS Lambda</w:t>
-            </w:r>
-            <w:r>
-              <w:rPr>
-                <w:lang w:val="en-GB"/>
-              </w:rPr>
-              <w:t xml:space="preserve"> (HTTP/API Gateway)</w:t>
-            </w:r>
-          </w:p>
-        </w:tc>
-      </w:tr>
-      <w:bookmarkEnd w:id="37"/>
-      <w:tr>
-        <w:tc>
-          <w:tcPr>
-            <w:tcW w:w="910" w:type="dxa"/>
-            <w:hideMark/>
-          </w:tcPr>
-          <w:p>
-            <w:pPr>
-              <w:pStyle w:val="NoSpacing"/>
-              <w:rPr>
-                <w:lang w:val="en-GB"/>
-              </w:rPr>
-            </w:pPr>
-            <w:r>
-              <w:rPr>
-                <w:lang w:val="en-GB"/>
-              </w:rPr>
-              <w:t>S4</w:t>
-            </w:r>
-          </w:p>
-        </w:tc>
-        <w:tc>
-          <w:tcPr>
-            <w:tcW w:w="0" w:type="auto"/>
-            <w:hideMark/>
-          </w:tcPr>
-          <w:p>
-            <w:pPr>
-              <w:pStyle w:val="NoSpacing"/>
-              <w:rPr>
-                <w:lang w:val="en-GB"/>
-              </w:rPr>
-            </w:pPr>
-            <w:r>
-              <w:rPr>
-                <w:lang w:val="en-GB"/>
-              </w:rPr>
-              <w:t>Serverless</w:t>
-            </w:r>
-          </w:p>
-        </w:tc>
-        <w:tc>
-          <w:tcPr>
-            <w:tcW w:w="0" w:type="auto"/>
-            <w:hideMark/>
-          </w:tcPr>
-          <w:p>
-            <w:pPr>
-              <w:pStyle w:val="NoSpacing"/>
-              <w:rPr>
-                <w:lang w:val="en-GB"/>
-              </w:rPr>
-            </w:pPr>
-            <w:r>
-              <w:rPr>
-                <w:b/>
-                <w:bCs/>
-                <w:lang w:val="en-GB"/>
-              </w:rPr>
-              <w:t>goal-reminder</w:t>
-            </w:r>
-          </w:p>
-        </w:tc>
-        <w:tc>
-          <w:tcPr>
-            <w:tcW w:w="0" w:type="auto"/>
-            <w:hideMark/>
-          </w:tcPr>
-          <w:p>
-            <w:pPr>
-              <w:pStyle w:val="NoSpacing"/>
-              <w:rPr>
-                <w:lang w:val="en-GB"/>
-              </w:rPr>
-            </w:pPr>
-            <w:bookmarkStart w:id="38" w:name="_Hlk206340881"/>
-            <w:r>
-              <w:rPr>
-                <w:lang w:val="en-GB"/>
-              </w:rPr>
-              <w:t xml:space="preserve">Po </w:t>
-            </w:r>
-            <w:proofErr w:type="spellStart"/>
-            <w:r>
-              <w:rPr>
-                <w:lang w:val="en-GB"/>
-              </w:rPr>
-              <w:t>klicu</w:t>
-            </w:r>
-            <w:proofErr w:type="spellEnd"/>
-            <w:r>
-              <w:rPr>
-                <w:lang w:val="en-GB"/>
-              </w:rPr>
-              <w:t xml:space="preserve"> </w:t>
-            </w:r>
-            <w:proofErr w:type="spellStart"/>
-            <w:r>
-              <w:rPr>
-                <w:lang w:val="en-GB"/>
-              </w:rPr>
-              <w:t>vrne</w:t>
-            </w:r>
-            <w:proofErr w:type="spellEnd"/>
-            <w:r>
-              <w:rPr>
-                <w:lang w:val="en-GB"/>
-              </w:rPr>
-              <w:t>/</w:t>
-            </w:r>
-            <w:proofErr w:type="spellStart"/>
-            <w:r>
-              <w:rPr>
-                <w:lang w:val="en-GB"/>
-              </w:rPr>
-              <w:t>pošlje</w:t>
-            </w:r>
-            <w:proofErr w:type="spellEnd"/>
-            <w:r>
-              <w:rPr>
-                <w:lang w:val="en-GB"/>
-              </w:rPr>
-              <w:t xml:space="preserve"> </w:t>
-            </w:r>
-            <w:proofErr w:type="spellStart"/>
-            <w:r>
-              <w:rPr>
-                <w:lang w:val="en-GB"/>
-              </w:rPr>
-              <w:t>opomnik</w:t>
-            </w:r>
-            <w:proofErr w:type="spellEnd"/>
-            <w:r>
-              <w:rPr>
-                <w:lang w:val="en-GB"/>
-              </w:rPr>
-              <w:t xml:space="preserve"> za </w:t>
-            </w:r>
-            <w:proofErr w:type="spellStart"/>
-            <w:r>
-              <w:rPr>
-                <w:lang w:val="en-GB"/>
-              </w:rPr>
-              <w:t>bralni</w:t>
-            </w:r>
-            <w:proofErr w:type="spellEnd"/>
-            <w:r>
-              <w:rPr>
-                <w:lang w:val="en-GB"/>
-              </w:rPr>
-              <w:t xml:space="preserve"> </w:t>
-            </w:r>
-            <w:proofErr w:type="spellStart"/>
-            <w:r>
-              <w:rPr>
-                <w:lang w:val="en-GB"/>
-              </w:rPr>
-              <w:t>cilj</w:t>
-            </w:r>
-            <w:proofErr w:type="spellEnd"/>
-            <w:r>
-              <w:rPr>
-                <w:lang w:val="en-GB"/>
-              </w:rPr>
-              <w:t xml:space="preserve"> (</w:t>
-            </w:r>
-            <w:proofErr w:type="spellStart"/>
-            <w:r>
-              <w:rPr>
-                <w:lang w:val="en-GB"/>
-              </w:rPr>
-              <w:t>npr</w:t>
-            </w:r>
-            <w:proofErr w:type="spellEnd"/>
-            <w:r>
-              <w:rPr>
-                <w:lang w:val="en-GB"/>
-              </w:rPr>
-              <w:t xml:space="preserve">. </w:t>
-            </w:r>
-            <w:proofErr w:type="spellStart"/>
-            <w:r>
-              <w:rPr>
-                <w:lang w:val="en-GB"/>
-              </w:rPr>
-              <w:t>še</w:t>
-            </w:r>
-            <w:proofErr w:type="spellEnd"/>
-            <w:r>
-              <w:rPr>
-                <w:lang w:val="en-GB"/>
-              </w:rPr>
-              <w:t xml:space="preserve"> N </w:t>
-            </w:r>
-            <w:proofErr w:type="spellStart"/>
-            <w:r>
-              <w:rPr>
-                <w:lang w:val="en-GB"/>
-              </w:rPr>
-              <w:t>strani</w:t>
-            </w:r>
-            <w:proofErr w:type="spellEnd"/>
-            <w:r>
-              <w:rPr>
-                <w:lang w:val="en-GB"/>
-              </w:rPr>
-              <w:t>).</w:t>
-            </w:r>
-            <w:bookmarkEnd w:id="38"/>
-          </w:p>
-        </w:tc>
-        <w:tc>
-          <w:tcPr>
-            <w:tcW w:w="0" w:type="auto"/>
-            <w:hideMark/>
-          </w:tcPr>
-          <w:p>
-            <w:pPr>
-              <w:pStyle w:val="NoSpacing"/>
-              <w:rPr>
-                <w:lang w:val="en-GB"/>
-              </w:rPr>
-            </w:pPr>
-            <w:r>
-              <w:rPr>
-                <w:lang w:val="en-GB"/>
-              </w:rPr>
-              <w:t>Backend/</w:t>
-            </w:r>
-            <w:proofErr w:type="spellStart"/>
-            <w:r>
-              <w:rPr>
-                <w:lang w:val="en-GB"/>
-              </w:rPr>
-              <w:t>cron-simulacija</w:t>
-            </w:r>
-            <w:proofErr w:type="spellEnd"/>
-            <w:r>
-              <w:rPr>
-                <w:lang w:val="en-GB"/>
-              </w:rPr>
-              <w:t xml:space="preserve"> (</w:t>
-            </w:r>
-            <w:proofErr w:type="spellStart"/>
-            <w:r>
-              <w:rPr>
-                <w:lang w:val="en-GB"/>
-              </w:rPr>
-              <w:t>ročno</w:t>
-            </w:r>
-            <w:proofErr w:type="spellEnd"/>
-            <w:r>
-              <w:rPr>
-                <w:lang w:val="en-GB"/>
-              </w:rPr>
-              <w:t xml:space="preserve"> HTTP) po </w:t>
-            </w:r>
-            <w:r>
-              <w:rPr>
-                <w:b/>
-                <w:bCs/>
-                <w:lang w:val="en-GB"/>
-              </w:rPr>
-              <w:t>/goals</w:t>
-            </w:r>
-          </w:p>
-        </w:tc>
-        <w:tc>
-          <w:tcPr>
-            <w:tcW w:w="0" w:type="auto"/>
-            <w:hideMark/>
-          </w:tcPr>
-          <w:p>
-            <w:pPr>
-              <w:pStyle w:val="NoSpacing"/>
-              <w:rPr>
-                <w:lang w:val="en-GB"/>
-              </w:rPr>
-            </w:pPr>
-            <w:r>
-              <w:rPr>
-                <w:lang w:val="en-GB"/>
-              </w:rPr>
-              <w:t>Banner “</w:t>
-            </w:r>
-            <w:proofErr w:type="spellStart"/>
-            <w:r>
-              <w:rPr>
-                <w:lang w:val="en-GB"/>
-              </w:rPr>
-              <w:t>Današnji</w:t>
-            </w:r>
-            <w:proofErr w:type="spellEnd"/>
-            <w:r>
-              <w:rPr>
-                <w:lang w:val="en-GB"/>
-              </w:rPr>
-              <w:t xml:space="preserve"> </w:t>
-            </w:r>
-            <w:proofErr w:type="spellStart"/>
-            <w:r>
-              <w:rPr>
-                <w:lang w:val="en-GB"/>
-              </w:rPr>
-              <w:t>cilj</w:t>
-            </w:r>
-            <w:proofErr w:type="spellEnd"/>
-            <w:r>
-              <w:rPr>
-                <w:lang w:val="en-GB"/>
-              </w:rPr>
-              <w:t>”</w:t>
-            </w:r>
-          </w:p>
-        </w:tc>
-        <w:tc>
-          <w:tcPr>
-            <w:tcW w:w="2703" w:type="dxa"/>
-            <w:hideMark/>
-          </w:tcPr>
-          <w:p>
-            <w:pPr>
-              <w:pStyle w:val="NoSpacing"/>
-              <w:rPr>
-                <w:lang w:val="en-GB"/>
-              </w:rPr>
-            </w:pPr>
-            <w:r>
-              <w:rPr>
-                <w:b/>
-                <w:bCs/>
-                <w:lang w:val="en-GB"/>
-              </w:rPr>
-              <w:t>Cloudflare Workers</w:t>
-            </w:r>
-            <w:r>
-              <w:rPr>
-                <w:lang w:val="en-GB"/>
-              </w:rPr>
-              <w:t xml:space="preserve"> (free)</w:t>
-            </w:r>
-          </w:p>
-        </w:tc>
-      </w:tr>
-    </w:tbl>
-    <w:p>
-      <w:pPr>
-        <w:pStyle w:val="NoSpacing"/>
-      </w:pPr>
-    </w:p>
-    <w:p>
-      <w:pPr>
-        <w:pStyle w:val="NoSpacing"/>
-      </w:pPr>
-      <w:r>
-        <w:t>DELITEV NALOG</w:t>
-      </w:r>
-    </w:p>
-    <w:p>
-      <w:pPr>
-        <w:pStyle w:val="NoSpacing"/>
-      </w:pPr>
-      <w:r>
-        <w:t xml:space="preserve">Vivi: </w:t>
-      </w:r>
-      <w:r>
-        <w:t>C4 + S4</w:t>
-      </w:r>
-    </w:p>
-    <w:p>
-      <w:pPr>
-        <w:pStyle w:val="NoSpacing"/>
-      </w:pPr>
-      <w:r>
-        <w:t xml:space="preserve">Klara: </w:t>
-      </w:r>
-      <w:r>
-        <w:t>C1 + S3</w:t>
-      </w:r>
-    </w:p>
-    <w:p>
-      <w:pPr>
-        <w:pStyle w:val="NoSpacing"/>
-      </w:pPr>
-      <w:r>
-        <w:t xml:space="preserve">Barbara: </w:t>
-      </w:r>
-      <w:r>
-        <w:t>C2 + S1</w:t>
-      </w:r>
-    </w:p>
-    <w:p>
-      <w:pPr>
-        <w:pStyle w:val="NoSpacing"/>
-      </w:pPr>
-      <w:r>
-        <w:t xml:space="preserve">Lena: </w:t>
-      </w:r>
-      <w:r>
-        <w:t>C3 + S</w:t>
-      </w:r>
-      <w:r>
-        <w:t>2</w:t>
-      </w:r>
-    </w:p>
-    <w:p>
-      <w:pPr>
-        <w:pStyle w:val="NoSpacing"/>
-      </w:pPr>
-    </w:p>
-    <w:p>
-      <w:pPr>
-        <w:pStyle w:val="NoSpacing"/>
-      </w:pPr>
-      <w:r>
-        <w:t>INTEGRACIJE</w:t>
-      </w:r>
-    </w:p>
-    <w:p>
-      <w:pPr>
-        <w:pStyle w:val="NoSpacing"/>
-        <w:numPr>
-          <w:ilvl w:val="0"/>
-          <w:numId w:val="9"/>
-        </w:numPr>
-        <w:ind w:left="360"/>
-      </w:pPr>
-      <w:r>
-        <w:t xml:space="preserve">Po prikazu strani knjige </w:t>
-      </w:r>
-      <w:proofErr w:type="spellStart"/>
-      <w:r>
-        <w:t>frontend</w:t>
-      </w:r>
-      <w:proofErr w:type="spellEnd"/>
-      <w:r>
-        <w:t xml:space="preserve"> pošlje POST /</w:t>
-      </w:r>
-      <w:proofErr w:type="spellStart"/>
-      <w:r>
-        <w:t>events</w:t>
-      </w:r>
-      <w:proofErr w:type="spellEnd"/>
-      <w:r>
-        <w:t xml:space="preserve"> v </w:t>
-      </w:r>
-      <w:proofErr w:type="spellStart"/>
-      <w:r>
-        <w:t>stats-service</w:t>
-      </w:r>
-      <w:proofErr w:type="spellEnd"/>
-      <w:r>
-        <w:t xml:space="preserve"> (C1).</w:t>
-      </w:r>
-    </w:p>
-    <w:p>
-      <w:pPr>
-        <w:pStyle w:val="NoSpacing"/>
-        <w:numPr>
-          <w:ilvl w:val="0"/>
-          <w:numId w:val="9"/>
-        </w:numPr>
-        <w:ind w:left="360"/>
-      </w:pPr>
-      <w:r>
-        <w:t>Po POST /</w:t>
-      </w:r>
-      <w:proofErr w:type="spellStart"/>
-      <w:r>
-        <w:t>reviews</w:t>
-      </w:r>
-      <w:proofErr w:type="spellEnd"/>
-      <w:r>
-        <w:t xml:space="preserve"> </w:t>
-      </w:r>
-      <w:proofErr w:type="spellStart"/>
-      <w:r>
-        <w:t>backend</w:t>
-      </w:r>
-      <w:proofErr w:type="spellEnd"/>
-      <w:r>
-        <w:t xml:space="preserve"> pokliče najprej </w:t>
-      </w:r>
-      <w:proofErr w:type="spellStart"/>
-      <w:r>
-        <w:t>spam-check-review</w:t>
-      </w:r>
-      <w:proofErr w:type="spellEnd"/>
-      <w:r>
-        <w:t xml:space="preserve"> (S2); če </w:t>
-      </w:r>
-      <w:proofErr w:type="spellStart"/>
-      <w:r>
-        <w:t>allowed</w:t>
-      </w:r>
-      <w:proofErr w:type="spellEnd"/>
-      <w:r>
-        <w:t xml:space="preserve">, shrani recenzijo in nato pokliče </w:t>
-      </w:r>
-      <w:proofErr w:type="spellStart"/>
-      <w:r>
-        <w:t>notify-new-review</w:t>
-      </w:r>
-      <w:proofErr w:type="spellEnd"/>
-      <w:r>
-        <w:t xml:space="preserve"> (S1) ter POST /</w:t>
-      </w:r>
-      <w:proofErr w:type="spellStart"/>
-      <w:r>
-        <w:t>events</w:t>
-      </w:r>
-      <w:proofErr w:type="spellEnd"/>
-      <w:r>
-        <w:t xml:space="preserve"> (C1).</w:t>
-      </w:r>
-    </w:p>
-    <w:p>
-      <w:pPr>
-        <w:pStyle w:val="NoSpacing"/>
-        <w:numPr>
-          <w:ilvl w:val="0"/>
-          <w:numId w:val="9"/>
-        </w:numPr>
-        <w:ind w:left="360"/>
-      </w:pPr>
-      <w:r>
-        <w:t>Ob PUT na /</w:t>
-      </w:r>
-      <w:proofErr w:type="spellStart"/>
-      <w:r>
-        <w:t>shelves</w:t>
-      </w:r>
-      <w:proofErr w:type="spellEnd"/>
-      <w:r>
-        <w:t xml:space="preserve"> ali /</w:t>
-      </w:r>
-      <w:proofErr w:type="spellStart"/>
-      <w:r>
-        <w:t>goals</w:t>
-      </w:r>
-      <w:proofErr w:type="spellEnd"/>
-      <w:r>
-        <w:t xml:space="preserve"> </w:t>
-      </w:r>
-      <w:proofErr w:type="spellStart"/>
-      <w:r>
-        <w:t>backend</w:t>
-      </w:r>
-      <w:proofErr w:type="spellEnd"/>
-      <w:r>
-        <w:t xml:space="preserve"> pošlje </w:t>
-      </w:r>
-      <w:proofErr w:type="spellStart"/>
-      <w:r>
-        <w:t>event</w:t>
-      </w:r>
-      <w:proofErr w:type="spellEnd"/>
-      <w:r>
-        <w:t xml:space="preserve"> v </w:t>
-      </w:r>
-      <w:proofErr w:type="spellStart"/>
-      <w:r>
-        <w:t>badges-service</w:t>
-      </w:r>
-      <w:proofErr w:type="spellEnd"/>
-      <w:r>
-        <w:t xml:space="preserve"> (C4); </w:t>
-      </w:r>
-      <w:proofErr w:type="spellStart"/>
-      <w:r>
-        <w:t>frontend</w:t>
-      </w:r>
-      <w:proofErr w:type="spellEnd"/>
-      <w:r>
-        <w:t xml:space="preserve"> prikazuje značke iz GET /</w:t>
-      </w:r>
-      <w:proofErr w:type="spellStart"/>
-      <w:r>
-        <w:t>badges</w:t>
-      </w:r>
-      <w:proofErr w:type="spellEnd"/>
-      <w:r>
-        <w:t>/{</w:t>
-      </w:r>
-      <w:proofErr w:type="spellStart"/>
-      <w:r>
-        <w:t>userId</w:t>
-      </w:r>
-      <w:proofErr w:type="spellEnd"/>
-      <w:r>
-        <w:t>}.</w:t>
-      </w:r>
-    </w:p>
-    <w:p>
-      <w:pPr>
-        <w:pStyle w:val="NoSpacing"/>
-        <w:numPr>
-          <w:ilvl w:val="0"/>
-          <w:numId w:val="9"/>
-        </w:numPr>
-        <w:ind w:left="360"/>
-      </w:pPr>
-      <w:proofErr w:type="spellStart"/>
-      <w:r>
-        <w:t>Frontend</w:t>
-      </w:r>
-      <w:proofErr w:type="spellEnd"/>
-      <w:r>
-        <w:t xml:space="preserve"> pred </w:t>
-      </w:r>
-      <w:proofErr w:type="spellStart"/>
-      <w:r>
-        <w:t>renderjem</w:t>
-      </w:r>
-      <w:proofErr w:type="spellEnd"/>
-      <w:r>
-        <w:t xml:space="preserve"> pokliče </w:t>
-      </w:r>
-      <w:proofErr w:type="spellStart"/>
-      <w:r>
-        <w:t>feature-flags</w:t>
-      </w:r>
-      <w:proofErr w:type="spellEnd"/>
-      <w:r>
-        <w:t xml:space="preserve"> (C3), da skrije/prikaže nove </w:t>
-      </w:r>
-      <w:proofErr w:type="spellStart"/>
-      <w:r>
-        <w:t>widg­ete</w:t>
-      </w:r>
-      <w:proofErr w:type="spellEnd"/>
-      <w:r>
-        <w:t>.</w:t>
-      </w:r>
-    </w:p>
-    <w:p>
-      <w:pPr>
-        <w:pStyle w:val="NoSpacing"/>
-        <w:numPr>
-          <w:ilvl w:val="0"/>
-          <w:numId w:val="9"/>
-        </w:numPr>
-        <w:ind w:left="360"/>
-      </w:pPr>
-      <w:proofErr w:type="spellStart"/>
-      <w:r>
-        <w:t>Admin</w:t>
-      </w:r>
-      <w:proofErr w:type="spellEnd"/>
-      <w:r>
-        <w:t>/</w:t>
-      </w:r>
-      <w:proofErr w:type="spellStart"/>
-      <w:r>
-        <w:t>debug</w:t>
-      </w:r>
-      <w:proofErr w:type="spellEnd"/>
-      <w:r>
-        <w:t xml:space="preserve">: vsak </w:t>
-      </w:r>
-      <w:proofErr w:type="spellStart"/>
-      <w:r>
-        <w:t>backend</w:t>
-      </w:r>
-      <w:proofErr w:type="spellEnd"/>
-      <w:r>
-        <w:t xml:space="preserve"> klic na koncu pošlje POST /</w:t>
-      </w:r>
-      <w:proofErr w:type="spellStart"/>
-      <w:r>
-        <w:t>logs</w:t>
-      </w:r>
-      <w:proofErr w:type="spellEnd"/>
-      <w:r>
-        <w:t xml:space="preserve"> v </w:t>
-      </w:r>
-      <w:proofErr w:type="spellStart"/>
-      <w:r>
-        <w:t>logs-service</w:t>
-      </w:r>
-      <w:proofErr w:type="spellEnd"/>
-      <w:r>
-        <w:t xml:space="preserve"> (C2).</w:t>
-      </w:r>
-    </w:p>
-    <w:p>
-      <w:pPr>
-        <w:pStyle w:val="NoSpacing"/>
-        <w:numPr>
-          <w:ilvl w:val="0"/>
-          <w:numId w:val="9"/>
-        </w:numPr>
-        <w:ind w:left="360"/>
-      </w:pPr>
-      <w:r>
-        <w:t xml:space="preserve">Gumb “Osveži trende” pokliče </w:t>
-      </w:r>
-      <w:proofErr w:type="spellStart"/>
-      <w:r>
-        <w:t>recompute-weekly-trends</w:t>
-      </w:r>
-      <w:proofErr w:type="spellEnd"/>
-      <w:r>
-        <w:t xml:space="preserve"> (S3), potem </w:t>
-      </w:r>
-      <w:proofErr w:type="spellStart"/>
-      <w:r>
-        <w:t>frontend</w:t>
-      </w:r>
-      <w:proofErr w:type="spellEnd"/>
-      <w:r>
-        <w:t xml:space="preserve"> z GET /</w:t>
-      </w:r>
-      <w:proofErr w:type="spellStart"/>
-      <w:r>
-        <w:t>stats</w:t>
-      </w:r>
-      <w:proofErr w:type="spellEnd"/>
-      <w:r>
-        <w:t xml:space="preserve">/top osveži </w:t>
-      </w:r>
-      <w:proofErr w:type="spellStart"/>
-      <w:r>
-        <w:t>widget</w:t>
-      </w:r>
-      <w:proofErr w:type="spellEnd"/>
-      <w:r>
-        <w:t>.</w:t>
-      </w:r>
-    </w:p>
-    <w:p>
-      <w:pPr>
-        <w:pStyle w:val="NoSpacing"/>
-      </w:pPr>
-    </w:p>
-    <w:p>
-      <w:pPr>
-        <w:pStyle w:val="NoSpacing"/>
-      </w:pPr>
-      <w:r>
-        <w:t>DEMO STORYJI</w:t>
-      </w:r>
-    </w:p>
-    <w:p>
-      <w:pPr>
-        <w:pStyle w:val="NoSpacing"/>
-      </w:pPr>
-      <w:r>
-        <w:t xml:space="preserve">1) odpreš knjigo → števec zraste, </w:t>
-      </w:r>
-    </w:p>
-    <w:p>
-      <w:pPr>
-        <w:pStyle w:val="NoSpacing"/>
-      </w:pPr>
-      <w:r>
-        <w:t xml:space="preserve">2) dodaš recenzijo → toast + log, </w:t>
-      </w:r>
-    </w:p>
-    <w:p>
-      <w:pPr>
-        <w:pStyle w:val="NoSpacing"/>
-      </w:pPr>
-      <w:r>
-        <w:t xml:space="preserve">3) klikneš “Osveži trende” → top lista se spremeni, </w:t>
-      </w:r>
-    </w:p>
-    <w:p>
-      <w:pPr>
-        <w:pStyle w:val="NoSpacing"/>
-      </w:pPr>
-      <w:r>
-        <w:t>4) dodaš knjigo na polico → pojavi se značka.</w:t>
-      </w:r>
-    </w:p>
-    <w:p>
-      <w:pPr>
-        <w:pStyle w:val="NoSpacing"/>
-      </w:pPr>
-    </w:p>
-    <w:p>
-      <w:pPr>
-        <w:pStyle w:val="NoSpacing"/>
-      </w:pPr>
-      <w:r>
-        <w:t>SKELETI MINIMALNIH API-jev</w:t>
-      </w:r>
-    </w:p>
-    <w:p>
-      <w:pPr>
-        <w:pStyle w:val="NoSpacing"/>
-      </w:pPr>
-      <w:proofErr w:type="spellStart"/>
-      <w:r>
-        <w:t>stats-service</w:t>
-      </w:r>
-      <w:proofErr w:type="spellEnd"/>
-      <w:r>
-        <w:t xml:space="preserve"> (C1):</w:t>
-      </w:r>
-    </w:p>
-    <w:p>
-      <w:pPr>
-        <w:pStyle w:val="NoSpacing"/>
-        <w:numPr>
-          <w:ilvl w:val="0"/>
-          <w:numId w:val="9"/>
-        </w:numPr>
-      </w:pPr>
-      <w:r>
-        <w:t>POST /</w:t>
-      </w:r>
-      <w:proofErr w:type="spellStart"/>
-      <w:r>
-        <w:t>events</w:t>
-      </w:r>
-      <w:proofErr w:type="spellEnd"/>
-      <w:r>
-        <w:t xml:space="preserve"> { </w:t>
-      </w:r>
-      <w:proofErr w:type="spellStart"/>
-      <w:r>
-        <w:t>type</w:t>
-      </w:r>
-      <w:proofErr w:type="spellEnd"/>
-      <w:r>
-        <w:t xml:space="preserve">, </w:t>
-      </w:r>
-      <w:proofErr w:type="spellStart"/>
-      <w:r>
-        <w:t>userId</w:t>
-      </w:r>
-      <w:proofErr w:type="spellEnd"/>
-      <w:r>
-        <w:t xml:space="preserve">, </w:t>
-      </w:r>
-      <w:proofErr w:type="spellStart"/>
-      <w:r>
-        <w:t>bookId</w:t>
-      </w:r>
-      <w:proofErr w:type="spellEnd"/>
-      <w:r>
-        <w:t>, … } → 200</w:t>
-      </w:r>
-    </w:p>
-    <w:p>
-      <w:pPr>
-        <w:pStyle w:val="NoSpacing"/>
-        <w:numPr>
-          <w:ilvl w:val="0"/>
-          <w:numId w:val="9"/>
-        </w:numPr>
-      </w:pPr>
-      <w:r>
-        <w:t>GET /</w:t>
-      </w:r>
-      <w:proofErr w:type="spellStart"/>
-      <w:r>
-        <w:t>stats</w:t>
-      </w:r>
-      <w:proofErr w:type="spellEnd"/>
-      <w:r>
-        <w:t>/</w:t>
-      </w:r>
-      <w:proofErr w:type="spellStart"/>
-      <w:r>
-        <w:t>top?window</w:t>
-      </w:r>
-      <w:proofErr w:type="spellEnd"/>
-      <w:r>
-        <w:t>=7d → [ {</w:t>
-      </w:r>
-      <w:proofErr w:type="spellStart"/>
-      <w:r>
-        <w:t>bookId</w:t>
-      </w:r>
-      <w:proofErr w:type="spellEnd"/>
-      <w:r>
-        <w:t xml:space="preserve">, </w:t>
-      </w:r>
-      <w:proofErr w:type="spellStart"/>
-      <w:r>
-        <w:t>views</w:t>
-      </w:r>
-      <w:proofErr w:type="spellEnd"/>
-      <w:r>
-        <w:t>}, … ]</w:t>
-      </w:r>
-    </w:p>
-    <w:p>
-      <w:pPr>
-        <w:pStyle w:val="NoSpacing"/>
-      </w:pPr>
-      <w:proofErr w:type="spellStart"/>
-      <w:r>
-        <w:t>logs-service</w:t>
-      </w:r>
-      <w:proofErr w:type="spellEnd"/>
-      <w:r>
-        <w:t xml:space="preserve"> (C2):</w:t>
-      </w:r>
-    </w:p>
-    <w:p>
-      <w:pPr>
-        <w:pStyle w:val="NoSpacing"/>
-        <w:numPr>
-          <w:ilvl w:val="0"/>
-          <w:numId w:val="9"/>
-        </w:numPr>
-      </w:pPr>
-      <w:r>
-        <w:t>POST /</w:t>
-      </w:r>
-      <w:proofErr w:type="spellStart"/>
-      <w:r>
-        <w:t>logs</w:t>
-      </w:r>
-      <w:proofErr w:type="spellEnd"/>
-      <w:r>
-        <w:t xml:space="preserve"> { </w:t>
-      </w:r>
-      <w:proofErr w:type="spellStart"/>
-      <w:r>
-        <w:t>service</w:t>
-      </w:r>
-      <w:proofErr w:type="spellEnd"/>
-      <w:r>
-        <w:t xml:space="preserve">, </w:t>
-      </w:r>
-      <w:proofErr w:type="spellStart"/>
-      <w:r>
-        <w:t>level</w:t>
-      </w:r>
-      <w:proofErr w:type="spellEnd"/>
-      <w:r>
-        <w:t xml:space="preserve">, </w:t>
-      </w:r>
-      <w:proofErr w:type="spellStart"/>
-      <w:r>
-        <w:t>msg</w:t>
-      </w:r>
-      <w:proofErr w:type="spellEnd"/>
-      <w:r>
-        <w:t>, meta }</w:t>
-      </w:r>
-    </w:p>
-    <w:p>
-      <w:pPr>
-        <w:pStyle w:val="NoSpacing"/>
-        <w:numPr>
-          <w:ilvl w:val="0"/>
-          <w:numId w:val="9"/>
-        </w:numPr>
-      </w:pPr>
-      <w:r>
-        <w:t>GET /</w:t>
-      </w:r>
-      <w:proofErr w:type="spellStart"/>
-      <w:r>
-        <w:t>logs?limit</w:t>
-      </w:r>
-      <w:proofErr w:type="spellEnd"/>
-      <w:r>
-        <w:t>=50</w:t>
-      </w:r>
-    </w:p>
-    <w:p>
-      <w:pPr>
-        <w:pStyle w:val="NoSpacing"/>
-      </w:pPr>
-      <w:proofErr w:type="spellStart"/>
-      <w:r>
-        <w:t>feature-flags</w:t>
-      </w:r>
-      <w:proofErr w:type="spellEnd"/>
-      <w:r>
-        <w:t xml:space="preserve"> (C3):</w:t>
-      </w:r>
-    </w:p>
-    <w:p>
-      <w:pPr>
-        <w:pStyle w:val="NoSpacing"/>
-        <w:numPr>
-          <w:ilvl w:val="0"/>
-          <w:numId w:val="9"/>
-        </w:numPr>
-      </w:pPr>
-      <w:r>
-        <w:t>GET /</w:t>
-      </w:r>
-      <w:proofErr w:type="spellStart"/>
-      <w:r>
-        <w:t>flags</w:t>
-      </w:r>
-      <w:proofErr w:type="spellEnd"/>
-      <w:r>
-        <w:t xml:space="preserve"> → { </w:t>
-      </w:r>
-      <w:proofErr w:type="spellStart"/>
-      <w:r>
-        <w:t>showStats:true</w:t>
-      </w:r>
-      <w:proofErr w:type="spellEnd"/>
-      <w:r>
-        <w:t xml:space="preserve">, </w:t>
-      </w:r>
-      <w:proofErr w:type="spellStart"/>
-      <w:r>
-        <w:t>showBadges:true</w:t>
-      </w:r>
-      <w:proofErr w:type="spellEnd"/>
-      <w:r>
-        <w:t xml:space="preserve"> }</w:t>
-      </w:r>
-    </w:p>
-    <w:p>
-      <w:pPr>
-        <w:pStyle w:val="NoSpacing"/>
-      </w:pPr>
-      <w:proofErr w:type="spellStart"/>
-      <w:r>
-        <w:t>badges-service</w:t>
-      </w:r>
-      <w:proofErr w:type="spellEnd"/>
-      <w:r>
-        <w:t xml:space="preserve"> (C4):</w:t>
-      </w:r>
-    </w:p>
-    <w:p>
-      <w:pPr>
-        <w:pStyle w:val="NoSpacing"/>
-        <w:numPr>
-          <w:ilvl w:val="0"/>
-          <w:numId w:val="9"/>
-        </w:numPr>
-      </w:pPr>
-      <w:r>
-        <w:t>POST /</w:t>
-      </w:r>
-      <w:proofErr w:type="spellStart"/>
-      <w:r>
-        <w:t>events</w:t>
-      </w:r>
-      <w:proofErr w:type="spellEnd"/>
-      <w:r>
-        <w:t>/</w:t>
-      </w:r>
-      <w:proofErr w:type="spellStart"/>
-      <w:r>
-        <w:t>read</w:t>
-      </w:r>
-      <w:proofErr w:type="spellEnd"/>
-      <w:r>
-        <w:t xml:space="preserve"> { </w:t>
-      </w:r>
-      <w:proofErr w:type="spellStart"/>
-      <w:r>
-        <w:t>userId</w:t>
-      </w:r>
-      <w:proofErr w:type="spellEnd"/>
-      <w:r>
-        <w:t xml:space="preserve">, </w:t>
-      </w:r>
-      <w:proofErr w:type="spellStart"/>
-      <w:r>
-        <w:t>bookId</w:t>
-      </w:r>
-      <w:proofErr w:type="spellEnd"/>
-      <w:r>
-        <w:t xml:space="preserve"> }</w:t>
-      </w:r>
-    </w:p>
-    <w:p>
-      <w:pPr>
-        <w:pStyle w:val="NoSpacing"/>
-        <w:numPr>
-          <w:ilvl w:val="0"/>
-          <w:numId w:val="9"/>
-        </w:numPr>
-      </w:pPr>
-      <w:r>
-        <w:lastRenderedPageBreak/>
-        <w:t>GET /</w:t>
-      </w:r>
-      <w:proofErr w:type="spellStart"/>
-      <w:r>
-        <w:t>badges</w:t>
-      </w:r>
-      <w:proofErr w:type="spellEnd"/>
-      <w:r>
-        <w:t>/{</w:t>
-      </w:r>
-      <w:proofErr w:type="spellStart"/>
-      <w:r>
-        <w:t>userId</w:t>
-      </w:r>
-      <w:proofErr w:type="spellEnd"/>
-      <w:r>
-        <w:t>} → [ "Novinec", "Železna volja" ]</w:t>
-      </w:r>
-    </w:p>
-    <w:p>
-      <w:pPr>
-        <w:pStyle w:val="NoSpacing"/>
-      </w:pPr>
-      <w:proofErr w:type="spellStart"/>
-      <w:r>
-        <w:t>notify-new-review</w:t>
-      </w:r>
-      <w:proofErr w:type="spellEnd"/>
-      <w:r>
-        <w:t xml:space="preserve"> (S1):</w:t>
-      </w:r>
-    </w:p>
-    <w:p>
-      <w:pPr>
-        <w:pStyle w:val="NoSpacing"/>
-        <w:numPr>
-          <w:ilvl w:val="0"/>
-          <w:numId w:val="9"/>
-        </w:numPr>
-      </w:pPr>
-      <w:r>
-        <w:t>POST /</w:t>
-      </w:r>
-      <w:proofErr w:type="spellStart"/>
-      <w:r>
-        <w:t>api</w:t>
-      </w:r>
-      <w:proofErr w:type="spellEnd"/>
-      <w:r>
-        <w:t>/</w:t>
-      </w:r>
-      <w:proofErr w:type="spellStart"/>
-      <w:r>
-        <w:t>notify</w:t>
-      </w:r>
-      <w:proofErr w:type="spellEnd"/>
-      <w:r>
-        <w:t xml:space="preserve"> { </w:t>
-      </w:r>
-      <w:proofErr w:type="spellStart"/>
-      <w:r>
-        <w:t>userId</w:t>
-      </w:r>
-      <w:proofErr w:type="spellEnd"/>
-      <w:r>
-        <w:t xml:space="preserve">, </w:t>
-      </w:r>
-      <w:proofErr w:type="spellStart"/>
-      <w:r>
-        <w:t>bookId</w:t>
-      </w:r>
-      <w:proofErr w:type="spellEnd"/>
-      <w:r>
-        <w:t xml:space="preserve">, </w:t>
-      </w:r>
-      <w:proofErr w:type="spellStart"/>
-      <w:r>
-        <w:t>reviewId</w:t>
-      </w:r>
-      <w:proofErr w:type="spellEnd"/>
-      <w:r>
-        <w:t xml:space="preserve"> } → { status:"</w:t>
-      </w:r>
-      <w:proofErr w:type="spellStart"/>
-      <w:r>
-        <w:t>sent</w:t>
-      </w:r>
-      <w:proofErr w:type="spellEnd"/>
-      <w:r>
-        <w:t>" }</w:t>
-      </w:r>
-    </w:p>
-    <w:p>
-      <w:pPr>
-        <w:pStyle w:val="NoSpacing"/>
-      </w:pPr>
-      <w:proofErr w:type="spellStart"/>
-      <w:r>
-        <w:t>spam-check-review</w:t>
-      </w:r>
-      <w:proofErr w:type="spellEnd"/>
-      <w:r>
-        <w:t xml:space="preserve"> (S2):</w:t>
-      </w:r>
-    </w:p>
-    <w:p>
-      <w:pPr>
-        <w:pStyle w:val="NoSpacing"/>
-        <w:numPr>
-          <w:ilvl w:val="0"/>
-          <w:numId w:val="9"/>
-        </w:numPr>
-      </w:pPr>
-      <w:r>
-        <w:t>POST /</w:t>
-      </w:r>
-      <w:proofErr w:type="spellStart"/>
-      <w:r>
-        <w:t>api</w:t>
-      </w:r>
-      <w:proofErr w:type="spellEnd"/>
-      <w:r>
-        <w:t>/</w:t>
-      </w:r>
-      <w:proofErr w:type="spellStart"/>
-      <w:r>
-        <w:t>spam-check</w:t>
-      </w:r>
-      <w:proofErr w:type="spellEnd"/>
-      <w:r>
-        <w:t xml:space="preserve"> { </w:t>
-      </w:r>
-      <w:proofErr w:type="spellStart"/>
-      <w:r>
-        <w:t>text</w:t>
-      </w:r>
-      <w:proofErr w:type="spellEnd"/>
-      <w:r>
-        <w:t xml:space="preserve"> } → { </w:t>
-      </w:r>
-      <w:proofErr w:type="spellStart"/>
-      <w:r>
-        <w:t>allowed:true</w:t>
-      </w:r>
-      <w:proofErr w:type="spellEnd"/>
-      <w:r>
-        <w:t>, score:0.03 }</w:t>
-      </w:r>
-    </w:p>
-    <w:p>
-      <w:pPr>
-        <w:pStyle w:val="NoSpacing"/>
-      </w:pPr>
-      <w:proofErr w:type="spellStart"/>
-      <w:r>
-        <w:t>recompute-weekly-trends</w:t>
-      </w:r>
-      <w:proofErr w:type="spellEnd"/>
-      <w:r>
-        <w:t xml:space="preserve"> (S3):</w:t>
-      </w:r>
-    </w:p>
-    <w:p>
-      <w:pPr>
-        <w:pStyle w:val="NoSpacing"/>
-        <w:numPr>
-          <w:ilvl w:val="0"/>
-          <w:numId w:val="9"/>
-        </w:numPr>
-      </w:pPr>
-      <w:r>
-        <w:t>POST /</w:t>
-      </w:r>
-      <w:proofErr w:type="spellStart"/>
-      <w:r>
-        <w:t>api</w:t>
-      </w:r>
-      <w:proofErr w:type="spellEnd"/>
-      <w:r>
-        <w:t>/</w:t>
-      </w:r>
-      <w:proofErr w:type="spellStart"/>
-      <w:r>
-        <w:t>recompute</w:t>
-      </w:r>
-      <w:proofErr w:type="spellEnd"/>
-      <w:r>
-        <w:t xml:space="preserve"> → { </w:t>
-      </w:r>
-      <w:proofErr w:type="spellStart"/>
-      <w:r>
-        <w:t>updated:true</w:t>
-      </w:r>
-      <w:proofErr w:type="spellEnd"/>
-      <w:r>
-        <w:t xml:space="preserve"> }</w:t>
-      </w:r>
-    </w:p>
-    <w:p>
-      <w:pPr>
-        <w:pStyle w:val="NoSpacing"/>
-      </w:pPr>
-      <w:proofErr w:type="spellStart"/>
-      <w:r>
-        <w:t>goal-reminder</w:t>
-      </w:r>
-      <w:proofErr w:type="spellEnd"/>
-      <w:r>
-        <w:t xml:space="preserve"> (S4):</w:t>
-      </w:r>
-    </w:p>
-    <w:p>
-      <w:pPr>
-        <w:pStyle w:val="NoSpacing"/>
-        <w:numPr>
-          <w:ilvl w:val="0"/>
-          <w:numId w:val="9"/>
-        </w:numPr>
-      </w:pPr>
-      <w:r>
-        <w:t>POST /</w:t>
-      </w:r>
-      <w:proofErr w:type="spellStart"/>
-      <w:r>
-        <w:t>api</w:t>
-      </w:r>
-      <w:proofErr w:type="spellEnd"/>
-      <w:r>
-        <w:t>/</w:t>
-      </w:r>
-      <w:proofErr w:type="spellStart"/>
-      <w:r>
-        <w:t>remind</w:t>
-      </w:r>
-      <w:proofErr w:type="spellEnd"/>
-      <w:r>
-        <w:t xml:space="preserve"> { </w:t>
-      </w:r>
-      <w:proofErr w:type="spellStart"/>
-      <w:r>
-        <w:t>userId</w:t>
-      </w:r>
-      <w:proofErr w:type="spellEnd"/>
-      <w:r>
-        <w:t xml:space="preserve"> } → { </w:t>
-      </w:r>
-      <w:proofErr w:type="spellStart"/>
-      <w:r>
-        <w:t>reminder</w:t>
-      </w:r>
-      <w:proofErr w:type="spellEnd"/>
-      <w:r>
-        <w:t>:"Še 12 strani do cilja!" }</w:t>
-      </w:r>
     </w:p>
     <w:sectPr>
       <w:pgSz w:w="11906" w:h="16838"/>
@@ -11408,6 +7479,7 @@
   <w:style w:type="character" w:default="1" w:styleId="DefaultParagraphFont">
     <w:name w:val="Default Paragraph Font"/>
     <w:uiPriority w:val="1"/>
+    <w:semiHidden/>
     <w:unhideWhenUsed/>
   </w:style>
   <w:style w:type="table" w:default="1" w:styleId="TableNormal">

</xml_diff>

<commit_message>
updated arhitectual design file for feature-flags, spam-check-review, content-notice and book-badges
</commit_message>
<xml_diff>
--- a/documentation/arhitectural_design_microservices.docx
+++ b/documentation/arhitectural_design_microservices.docx
@@ -65,7 +65,7 @@
           <w:r>
             <w:fldChar w:fldCharType="separate"/>
           </w:r>
-          <w:hyperlink w:anchor="_Toc206297155" w:history="1">
+          <w:hyperlink w:anchor="_Toc206388178" w:history="1">
             <w:r>
               <w:rPr>
                 <w:rStyle w:val="Hyperlink"/>
@@ -92,7 +92,7 @@
                 <w:noProof/>
                 <w:webHidden/>
               </w:rPr>
-              <w:instrText xml:space="preserve"> PAGEREF _Toc206297155 \h </w:instrText>
+              <w:instrText xml:space="preserve"> PAGEREF _Toc206388178 \h </w:instrText>
             </w:r>
             <w:r>
               <w:rPr>
@@ -112,7 +112,7 @@
                 <w:noProof/>
                 <w:webHidden/>
               </w:rPr>
-              <w:t>2</w:t>
+              <w:t>3</w:t>
             </w:r>
             <w:r>
               <w:rPr>
@@ -135,7 +135,7 @@
               <w:lang w:val="en-GB" w:eastAsia="en-GB"/>
             </w:rPr>
           </w:pPr>
-          <w:hyperlink w:anchor="_Toc206297156" w:history="1">
+          <w:hyperlink w:anchor="_Toc206388179" w:history="1">
             <w:r>
               <w:rPr>
                 <w:rStyle w:val="Hyperlink"/>
@@ -162,7 +162,7 @@
                 <w:noProof/>
                 <w:webHidden/>
               </w:rPr>
-              <w:instrText xml:space="preserve"> PAGEREF _Toc206297156 \h </w:instrText>
+              <w:instrText xml:space="preserve"> PAGEREF _Toc206388179 \h </w:instrText>
             </w:r>
             <w:r>
               <w:rPr>
@@ -182,7 +182,7 @@
                 <w:noProof/>
                 <w:webHidden/>
               </w:rPr>
-              <w:t>2</w:t>
+              <w:t>3</w:t>
             </w:r>
             <w:r>
               <w:rPr>
@@ -205,7 +205,7 @@
               <w:lang w:val="en-GB" w:eastAsia="en-GB"/>
             </w:rPr>
           </w:pPr>
-          <w:hyperlink w:anchor="_Toc206297157" w:history="1">
+          <w:hyperlink w:anchor="_Toc206388180" w:history="1">
             <w:r>
               <w:rPr>
                 <w:rStyle w:val="Hyperlink"/>
@@ -232,7 +232,7 @@
                 <w:noProof/>
                 <w:webHidden/>
               </w:rPr>
-              <w:instrText xml:space="preserve"> PAGEREF _Toc206297157 \h </w:instrText>
+              <w:instrText xml:space="preserve"> PAGEREF _Toc206388180 \h </w:instrText>
             </w:r>
             <w:r>
               <w:rPr>
@@ -252,7 +252,7 @@
                 <w:noProof/>
                 <w:webHidden/>
               </w:rPr>
-              <w:t>2</w:t>
+              <w:t>3</w:t>
             </w:r>
             <w:r>
               <w:rPr>
@@ -275,7 +275,7 @@
               <w:lang w:val="en-GB" w:eastAsia="en-GB"/>
             </w:rPr>
           </w:pPr>
-          <w:hyperlink w:anchor="_Toc206297158" w:history="1">
+          <w:hyperlink w:anchor="_Toc206388181" w:history="1">
             <w:r>
               <w:rPr>
                 <w:rStyle w:val="Hyperlink"/>
@@ -302,7 +302,7 @@
                 <w:noProof/>
                 <w:webHidden/>
               </w:rPr>
-              <w:instrText xml:space="preserve"> PAGEREF _Toc206297158 \h </w:instrText>
+              <w:instrText xml:space="preserve"> PAGEREF _Toc206388181 \h </w:instrText>
             </w:r>
             <w:r>
               <w:rPr>
@@ -322,7 +322,7 @@
                 <w:noProof/>
                 <w:webHidden/>
               </w:rPr>
-              <w:t>3</w:t>
+              <w:t>4</w:t>
             </w:r>
             <w:r>
               <w:rPr>
@@ -345,7 +345,7 @@
               <w:lang w:val="en-GB" w:eastAsia="en-GB"/>
             </w:rPr>
           </w:pPr>
-          <w:hyperlink w:anchor="_Toc206297159" w:history="1">
+          <w:hyperlink w:anchor="_Toc206388182" w:history="1">
             <w:r>
               <w:rPr>
                 <w:rStyle w:val="Hyperlink"/>
@@ -372,7 +372,7 @@
                 <w:noProof/>
                 <w:webHidden/>
               </w:rPr>
-              <w:instrText xml:space="preserve"> PAGEREF _Toc206297159 \h </w:instrText>
+              <w:instrText xml:space="preserve"> PAGEREF _Toc206388182 \h </w:instrText>
             </w:r>
             <w:r>
               <w:rPr>
@@ -392,7 +392,7 @@
                 <w:noProof/>
                 <w:webHidden/>
               </w:rPr>
-              <w:t>3</w:t>
+              <w:t>4</w:t>
             </w:r>
             <w:r>
               <w:rPr>
@@ -415,7 +415,7 @@
               <w:lang w:val="en-GB" w:eastAsia="en-GB"/>
             </w:rPr>
           </w:pPr>
-          <w:hyperlink w:anchor="_Toc206297160" w:history="1">
+          <w:hyperlink w:anchor="_Toc206388183" w:history="1">
             <w:r>
               <w:rPr>
                 <w:rStyle w:val="Hyperlink"/>
@@ -442,7 +442,7 @@
                 <w:noProof/>
                 <w:webHidden/>
               </w:rPr>
-              <w:instrText xml:space="preserve"> PAGEREF _Toc206297160 \h </w:instrText>
+              <w:instrText xml:space="preserve"> PAGEREF _Toc206388183 \h </w:instrText>
             </w:r>
             <w:r>
               <w:rPr>
@@ -462,7 +462,7 @@
                 <w:noProof/>
                 <w:webHidden/>
               </w:rPr>
-              <w:t>3</w:t>
+              <w:t>4</w:t>
             </w:r>
             <w:r>
               <w:rPr>
@@ -485,27 +485,13 @@
               <w:lang w:val="en-GB" w:eastAsia="en-GB"/>
             </w:rPr>
           </w:pPr>
-          <w:hyperlink w:anchor="_Toc206297161" w:history="1">
+          <w:hyperlink w:anchor="_Toc206388184" w:history="1">
             <w:r>
               <w:rPr>
                 <w:rStyle w:val="Hyperlink"/>
                 <w:noProof/>
               </w:rPr>
-              <w:t>API KO</w:t>
-            </w:r>
-            <w:r>
-              <w:rPr>
-                <w:rStyle w:val="Hyperlink"/>
-                <w:noProof/>
-              </w:rPr>
-              <w:t>N</w:t>
-            </w:r>
-            <w:r>
-              <w:rPr>
-                <w:rStyle w:val="Hyperlink"/>
-                <w:noProof/>
-              </w:rPr>
-              <w:t>ČNE TOČKA</w:t>
+              <w:t>API KONČNE TOČKA</w:t>
             </w:r>
             <w:r>
               <w:rPr>
@@ -526,7 +512,7 @@
                 <w:noProof/>
                 <w:webHidden/>
               </w:rPr>
-              <w:instrText xml:space="preserve"> PAGEREF _Toc206297161 \h </w:instrText>
+              <w:instrText xml:space="preserve"> PAGEREF _Toc206388184 \h </w:instrText>
             </w:r>
             <w:r>
               <w:rPr>
@@ -546,7 +532,7 @@
                 <w:noProof/>
                 <w:webHidden/>
               </w:rPr>
-              <w:t>4</w:t>
+              <w:t>5</w:t>
             </w:r>
             <w:r>
               <w:rPr>
@@ -569,7 +555,7 @@
               <w:lang w:val="en-GB" w:eastAsia="en-GB"/>
             </w:rPr>
           </w:pPr>
-          <w:hyperlink w:anchor="_Toc206297162" w:history="1">
+          <w:hyperlink w:anchor="_Toc206388185" w:history="1">
             <w:r>
               <w:rPr>
                 <w:rStyle w:val="Hyperlink"/>
@@ -596,7 +582,7 @@
                 <w:noProof/>
                 <w:webHidden/>
               </w:rPr>
-              <w:instrText xml:space="preserve"> PAGEREF _Toc206297162 \h </w:instrText>
+              <w:instrText xml:space="preserve"> PAGEREF _Toc206388185 \h </w:instrText>
             </w:r>
             <w:r>
               <w:rPr>
@@ -616,7 +602,7 @@
                 <w:noProof/>
                 <w:webHidden/>
               </w:rPr>
-              <w:t>5</w:t>
+              <w:t>6</w:t>
             </w:r>
             <w:r>
               <w:rPr>
@@ -639,7 +625,7 @@
               <w:lang w:val="en-GB" w:eastAsia="en-GB"/>
             </w:rPr>
           </w:pPr>
-          <w:hyperlink w:anchor="_Toc206297163" w:history="1">
+          <w:hyperlink w:anchor="_Toc206388186" w:history="1">
             <w:r>
               <w:rPr>
                 <w:rStyle w:val="Hyperlink"/>
@@ -666,7 +652,7 @@
                 <w:noProof/>
                 <w:webHidden/>
               </w:rPr>
-              <w:instrText xml:space="preserve"> PAGEREF _Toc206297163 \h </w:instrText>
+              <w:instrText xml:space="preserve"> PAGEREF _Toc206388186 \h </w:instrText>
             </w:r>
             <w:r>
               <w:rPr>
@@ -686,7 +672,7 @@
                 <w:noProof/>
                 <w:webHidden/>
               </w:rPr>
-              <w:t>5</w:t>
+              <w:t>6</w:t>
             </w:r>
             <w:r>
               <w:rPr>
@@ -709,7 +695,7 @@
               <w:lang w:val="en-GB" w:eastAsia="en-GB"/>
             </w:rPr>
           </w:pPr>
-          <w:hyperlink w:anchor="_Toc206297164" w:history="1">
+          <w:hyperlink w:anchor="_Toc206388187" w:history="1">
             <w:r>
               <w:rPr>
                 <w:rStyle w:val="Hyperlink"/>
@@ -736,7 +722,7 @@
                 <w:noProof/>
                 <w:webHidden/>
               </w:rPr>
-              <w:instrText xml:space="preserve"> PAGEREF _Toc206297164 \h </w:instrText>
+              <w:instrText xml:space="preserve"> PAGEREF _Toc206388187 \h </w:instrText>
             </w:r>
             <w:r>
               <w:rPr>
@@ -756,7 +742,7 @@
                 <w:noProof/>
                 <w:webHidden/>
               </w:rPr>
-              <w:t>5</w:t>
+              <w:t>6</w:t>
             </w:r>
             <w:r>
               <w:rPr>
@@ -779,7 +765,7 @@
               <w:lang w:val="en-GB" w:eastAsia="en-GB"/>
             </w:rPr>
           </w:pPr>
-          <w:hyperlink w:anchor="_Toc206297165" w:history="1">
+          <w:hyperlink w:anchor="_Toc206388188" w:history="1">
             <w:r>
               <w:rPr>
                 <w:rStyle w:val="Hyperlink"/>
@@ -806,7 +792,7 @@
                 <w:noProof/>
                 <w:webHidden/>
               </w:rPr>
-              <w:instrText xml:space="preserve"> PAGEREF _Toc206297165 \h </w:instrText>
+              <w:instrText xml:space="preserve"> PAGEREF _Toc206388188 \h </w:instrText>
             </w:r>
             <w:r>
               <w:rPr>
@@ -826,7 +812,7 @@
                 <w:noProof/>
                 <w:webHidden/>
               </w:rPr>
-              <w:t>6</w:t>
+              <w:t>7</w:t>
             </w:r>
             <w:r>
               <w:rPr>
@@ -849,7 +835,7 @@
               <w:lang w:val="en-GB" w:eastAsia="en-GB"/>
             </w:rPr>
           </w:pPr>
-          <w:hyperlink w:anchor="_Toc206297166" w:history="1">
+          <w:hyperlink w:anchor="_Toc206388189" w:history="1">
             <w:r>
               <w:rPr>
                 <w:rStyle w:val="Hyperlink"/>
@@ -876,7 +862,7 @@
                 <w:noProof/>
                 <w:webHidden/>
               </w:rPr>
-              <w:instrText xml:space="preserve"> PAGEREF _Toc206297166 \h </w:instrText>
+              <w:instrText xml:space="preserve"> PAGEREF _Toc206388189 \h </w:instrText>
             </w:r>
             <w:r>
               <w:rPr>
@@ -896,7 +882,7 @@
                 <w:noProof/>
                 <w:webHidden/>
               </w:rPr>
-              <w:t>6</w:t>
+              <w:t>7</w:t>
             </w:r>
             <w:r>
               <w:rPr>
@@ -919,7 +905,7 @@
               <w:lang w:val="en-GB" w:eastAsia="en-GB"/>
             </w:rPr>
           </w:pPr>
-          <w:hyperlink w:anchor="_Toc206297167" w:history="1">
+          <w:hyperlink w:anchor="_Toc206388190" w:history="1">
             <w:r>
               <w:rPr>
                 <w:rStyle w:val="Hyperlink"/>
@@ -946,7 +932,7 @@
                 <w:noProof/>
                 <w:webHidden/>
               </w:rPr>
-              <w:instrText xml:space="preserve"> PAGEREF _Toc206297167 \h </w:instrText>
+              <w:instrText xml:space="preserve"> PAGEREF _Toc206388190 \h </w:instrText>
             </w:r>
             <w:r>
               <w:rPr>
@@ -966,7 +952,7 @@
                 <w:noProof/>
                 <w:webHidden/>
               </w:rPr>
-              <w:t>6</w:t>
+              <w:t>7</w:t>
             </w:r>
             <w:r>
               <w:rPr>
@@ -989,7 +975,7 @@
               <w:lang w:val="en-GB" w:eastAsia="en-GB"/>
             </w:rPr>
           </w:pPr>
-          <w:hyperlink w:anchor="_Toc206297168" w:history="1">
+          <w:hyperlink w:anchor="_Toc206388191" w:history="1">
             <w:r>
               <w:rPr>
                 <w:rStyle w:val="Hyperlink"/>
@@ -1016,7 +1002,7 @@
                 <w:noProof/>
                 <w:webHidden/>
               </w:rPr>
-              <w:instrText xml:space="preserve"> PAGEREF _Toc206297168 \h </w:instrText>
+              <w:instrText xml:space="preserve"> PAGEREF _Toc206388191 \h </w:instrText>
             </w:r>
             <w:r>
               <w:rPr>
@@ -1036,7 +1022,7 @@
                 <w:noProof/>
                 <w:webHidden/>
               </w:rPr>
-              <w:t>7</w:t>
+              <w:t>8</w:t>
             </w:r>
             <w:r>
               <w:rPr>
@@ -1059,7 +1045,7 @@
               <w:lang w:val="en-GB" w:eastAsia="en-GB"/>
             </w:rPr>
           </w:pPr>
-          <w:hyperlink w:anchor="_Toc206297169" w:history="1">
+          <w:hyperlink w:anchor="_Toc206388192" w:history="1">
             <w:r>
               <w:rPr>
                 <w:rStyle w:val="Hyperlink"/>
@@ -1086,7 +1072,7 @@
                 <w:noProof/>
                 <w:webHidden/>
               </w:rPr>
-              <w:instrText xml:space="preserve"> PAGEREF _Toc206297169 \h </w:instrText>
+              <w:instrText xml:space="preserve"> PAGEREF _Toc206388192 \h </w:instrText>
             </w:r>
             <w:r>
               <w:rPr>
@@ -1106,7 +1092,7 @@
                 <w:noProof/>
                 <w:webHidden/>
               </w:rPr>
-              <w:t>7</w:t>
+              <w:t>8</w:t>
             </w:r>
             <w:r>
               <w:rPr>
@@ -1129,7 +1115,7 @@
               <w:lang w:val="en-GB" w:eastAsia="en-GB"/>
             </w:rPr>
           </w:pPr>
-          <w:hyperlink w:anchor="_Toc206297170" w:history="1">
+          <w:hyperlink w:anchor="_Toc206388193" w:history="1">
             <w:r>
               <w:rPr>
                 <w:rStyle w:val="Hyperlink"/>
@@ -1156,7 +1142,7 @@
                 <w:noProof/>
                 <w:webHidden/>
               </w:rPr>
-              <w:instrText xml:space="preserve"> PAGEREF _Toc206297170 \h </w:instrText>
+              <w:instrText xml:space="preserve"> PAGEREF _Toc206388193 \h </w:instrText>
             </w:r>
             <w:r>
               <w:rPr>
@@ -1176,7 +1162,637 @@
                 <w:noProof/>
                 <w:webHidden/>
               </w:rPr>
-              <w:t>8</w:t>
+              <w:t>9</w:t>
+            </w:r>
+            <w:r>
+              <w:rPr>
+                <w:noProof/>
+                <w:webHidden/>
+              </w:rPr>
+              <w:fldChar w:fldCharType="end"/>
+            </w:r>
+          </w:hyperlink>
+        </w:p>
+        <w:p>
+          <w:pPr>
+            <w:pStyle w:val="TOC1"/>
+            <w:tabs>
+              <w:tab w:val="right" w:leader="dot" w:pos="9016"/>
+            </w:tabs>
+            <w:rPr>
+              <w:rFonts w:eastAsiaTheme="minorEastAsia"/>
+              <w:noProof/>
+              <w:lang w:val="en-GB" w:eastAsia="en-GB"/>
+            </w:rPr>
+          </w:pPr>
+          <w:hyperlink w:anchor="_Toc206388194" w:history="1">
+            <w:r>
+              <w:rPr>
+                <w:rStyle w:val="Hyperlink"/>
+                <w:noProof/>
+              </w:rPr>
+              <w:t>RAČUNALNIŠTVO V OBLAKU</w:t>
+            </w:r>
+            <w:r>
+              <w:rPr>
+                <w:noProof/>
+                <w:webHidden/>
+              </w:rPr>
+              <w:tab/>
+            </w:r>
+            <w:r>
+              <w:rPr>
+                <w:noProof/>
+                <w:webHidden/>
+              </w:rPr>
+              <w:fldChar w:fldCharType="begin"/>
+            </w:r>
+            <w:r>
+              <w:rPr>
+                <w:noProof/>
+                <w:webHidden/>
+              </w:rPr>
+              <w:instrText xml:space="preserve"> PAGEREF _Toc206388194 \h </w:instrText>
+            </w:r>
+            <w:r>
+              <w:rPr>
+                <w:noProof/>
+                <w:webHidden/>
+              </w:rPr>
+            </w:r>
+            <w:r>
+              <w:rPr>
+                <w:noProof/>
+                <w:webHidden/>
+              </w:rPr>
+              <w:fldChar w:fldCharType="separate"/>
+            </w:r>
+            <w:r>
+              <w:rPr>
+                <w:noProof/>
+                <w:webHidden/>
+              </w:rPr>
+              <w:t>10</w:t>
+            </w:r>
+            <w:r>
+              <w:rPr>
+                <w:noProof/>
+                <w:webHidden/>
+              </w:rPr>
+              <w:fldChar w:fldCharType="end"/>
+            </w:r>
+          </w:hyperlink>
+        </w:p>
+        <w:p>
+          <w:pPr>
+            <w:pStyle w:val="TOC2"/>
+            <w:tabs>
+              <w:tab w:val="right" w:leader="dot" w:pos="9016"/>
+            </w:tabs>
+            <w:rPr>
+              <w:rFonts w:eastAsiaTheme="minorEastAsia"/>
+              <w:noProof/>
+              <w:lang w:val="en-GB" w:eastAsia="en-GB"/>
+            </w:rPr>
+          </w:pPr>
+          <w:hyperlink w:anchor="_Toc206388195" w:history="1">
+            <w:r>
+              <w:rPr>
+                <w:rStyle w:val="Hyperlink"/>
+                <w:noProof/>
+              </w:rPr>
+              <w:t>STORITEV: feature-flags</w:t>
+            </w:r>
+            <w:r>
+              <w:rPr>
+                <w:noProof/>
+                <w:webHidden/>
+              </w:rPr>
+              <w:tab/>
+            </w:r>
+            <w:r>
+              <w:rPr>
+                <w:noProof/>
+                <w:webHidden/>
+              </w:rPr>
+              <w:fldChar w:fldCharType="begin"/>
+            </w:r>
+            <w:r>
+              <w:rPr>
+                <w:noProof/>
+                <w:webHidden/>
+              </w:rPr>
+              <w:instrText xml:space="preserve"> PAGEREF _Toc206388195 \h </w:instrText>
+            </w:r>
+            <w:r>
+              <w:rPr>
+                <w:noProof/>
+                <w:webHidden/>
+              </w:rPr>
+            </w:r>
+            <w:r>
+              <w:rPr>
+                <w:noProof/>
+                <w:webHidden/>
+              </w:rPr>
+              <w:fldChar w:fldCharType="separate"/>
+            </w:r>
+            <w:r>
+              <w:rPr>
+                <w:noProof/>
+                <w:webHidden/>
+              </w:rPr>
+              <w:t>10</w:t>
+            </w:r>
+            <w:r>
+              <w:rPr>
+                <w:noProof/>
+                <w:webHidden/>
+              </w:rPr>
+              <w:fldChar w:fldCharType="end"/>
+            </w:r>
+          </w:hyperlink>
+        </w:p>
+        <w:p>
+          <w:pPr>
+            <w:pStyle w:val="TOC2"/>
+            <w:tabs>
+              <w:tab w:val="right" w:leader="dot" w:pos="9016"/>
+            </w:tabs>
+            <w:rPr>
+              <w:rFonts w:eastAsiaTheme="minorEastAsia"/>
+              <w:noProof/>
+              <w:lang w:val="en-GB" w:eastAsia="en-GB"/>
+            </w:rPr>
+          </w:pPr>
+          <w:hyperlink w:anchor="_Toc206388196" w:history="1">
+            <w:r>
+              <w:rPr>
+                <w:rStyle w:val="Hyperlink"/>
+                <w:noProof/>
+              </w:rPr>
+              <w:t>STORITEV: spam-check-review</w:t>
+            </w:r>
+            <w:r>
+              <w:rPr>
+                <w:noProof/>
+                <w:webHidden/>
+              </w:rPr>
+              <w:tab/>
+            </w:r>
+            <w:r>
+              <w:rPr>
+                <w:noProof/>
+                <w:webHidden/>
+              </w:rPr>
+              <w:fldChar w:fldCharType="begin"/>
+            </w:r>
+            <w:r>
+              <w:rPr>
+                <w:noProof/>
+                <w:webHidden/>
+              </w:rPr>
+              <w:instrText xml:space="preserve"> PAGEREF _Toc206388196 \h </w:instrText>
+            </w:r>
+            <w:r>
+              <w:rPr>
+                <w:noProof/>
+                <w:webHidden/>
+              </w:rPr>
+            </w:r>
+            <w:r>
+              <w:rPr>
+                <w:noProof/>
+                <w:webHidden/>
+              </w:rPr>
+              <w:fldChar w:fldCharType="separate"/>
+            </w:r>
+            <w:r>
+              <w:rPr>
+                <w:noProof/>
+                <w:webHidden/>
+              </w:rPr>
+              <w:t>10</w:t>
+            </w:r>
+            <w:r>
+              <w:rPr>
+                <w:noProof/>
+                <w:webHidden/>
+              </w:rPr>
+              <w:fldChar w:fldCharType="end"/>
+            </w:r>
+          </w:hyperlink>
+        </w:p>
+        <w:p>
+          <w:pPr>
+            <w:pStyle w:val="TOC2"/>
+            <w:tabs>
+              <w:tab w:val="right" w:leader="dot" w:pos="9016"/>
+            </w:tabs>
+            <w:rPr>
+              <w:rFonts w:eastAsiaTheme="minorEastAsia"/>
+              <w:noProof/>
+              <w:lang w:val="en-GB" w:eastAsia="en-GB"/>
+            </w:rPr>
+          </w:pPr>
+          <w:hyperlink w:anchor="_Toc206388197" w:history="1">
+            <w:r>
+              <w:rPr>
+                <w:rStyle w:val="Hyperlink"/>
+                <w:noProof/>
+              </w:rPr>
+              <w:t>STORITEV: content-notice</w:t>
+            </w:r>
+            <w:r>
+              <w:rPr>
+                <w:noProof/>
+                <w:webHidden/>
+              </w:rPr>
+              <w:tab/>
+            </w:r>
+            <w:r>
+              <w:rPr>
+                <w:noProof/>
+                <w:webHidden/>
+              </w:rPr>
+              <w:fldChar w:fldCharType="begin"/>
+            </w:r>
+            <w:r>
+              <w:rPr>
+                <w:noProof/>
+                <w:webHidden/>
+              </w:rPr>
+              <w:instrText xml:space="preserve"> PAGEREF _Toc206388197 \h </w:instrText>
+            </w:r>
+            <w:r>
+              <w:rPr>
+                <w:noProof/>
+                <w:webHidden/>
+              </w:rPr>
+            </w:r>
+            <w:r>
+              <w:rPr>
+                <w:noProof/>
+                <w:webHidden/>
+              </w:rPr>
+              <w:fldChar w:fldCharType="separate"/>
+            </w:r>
+            <w:r>
+              <w:rPr>
+                <w:noProof/>
+                <w:webHidden/>
+              </w:rPr>
+              <w:t>10</w:t>
+            </w:r>
+            <w:r>
+              <w:rPr>
+                <w:noProof/>
+                <w:webHidden/>
+              </w:rPr>
+              <w:fldChar w:fldCharType="end"/>
+            </w:r>
+          </w:hyperlink>
+        </w:p>
+        <w:p>
+          <w:pPr>
+            <w:pStyle w:val="TOC2"/>
+            <w:tabs>
+              <w:tab w:val="right" w:leader="dot" w:pos="9016"/>
+            </w:tabs>
+            <w:rPr>
+              <w:rFonts w:eastAsiaTheme="minorEastAsia"/>
+              <w:noProof/>
+              <w:lang w:val="en-GB" w:eastAsia="en-GB"/>
+            </w:rPr>
+          </w:pPr>
+          <w:hyperlink w:anchor="_Toc206388198" w:history="1">
+            <w:r>
+              <w:rPr>
+                <w:rStyle w:val="Hyperlink"/>
+                <w:noProof/>
+              </w:rPr>
+              <w:t>STORITEV: book-badges</w:t>
+            </w:r>
+            <w:r>
+              <w:rPr>
+                <w:noProof/>
+                <w:webHidden/>
+              </w:rPr>
+              <w:tab/>
+            </w:r>
+            <w:r>
+              <w:rPr>
+                <w:noProof/>
+                <w:webHidden/>
+              </w:rPr>
+              <w:fldChar w:fldCharType="begin"/>
+            </w:r>
+            <w:r>
+              <w:rPr>
+                <w:noProof/>
+                <w:webHidden/>
+              </w:rPr>
+              <w:instrText xml:space="preserve"> PAGEREF _Toc206388198 \h </w:instrText>
+            </w:r>
+            <w:r>
+              <w:rPr>
+                <w:noProof/>
+                <w:webHidden/>
+              </w:rPr>
+            </w:r>
+            <w:r>
+              <w:rPr>
+                <w:noProof/>
+                <w:webHidden/>
+              </w:rPr>
+              <w:fldChar w:fldCharType="separate"/>
+            </w:r>
+            <w:r>
+              <w:rPr>
+                <w:noProof/>
+                <w:webHidden/>
+              </w:rPr>
+              <w:t>11</w:t>
+            </w:r>
+            <w:r>
+              <w:rPr>
+                <w:noProof/>
+                <w:webHidden/>
+              </w:rPr>
+              <w:fldChar w:fldCharType="end"/>
+            </w:r>
+          </w:hyperlink>
+        </w:p>
+        <w:p>
+          <w:pPr>
+            <w:pStyle w:val="TOC2"/>
+            <w:tabs>
+              <w:tab w:val="right" w:leader="dot" w:pos="9016"/>
+            </w:tabs>
+            <w:rPr>
+              <w:rFonts w:eastAsiaTheme="minorEastAsia"/>
+              <w:noProof/>
+              <w:lang w:val="en-GB" w:eastAsia="en-GB"/>
+            </w:rPr>
+          </w:pPr>
+          <w:hyperlink w:anchor="_Toc206388199" w:history="1">
+            <w:r>
+              <w:rPr>
+                <w:rStyle w:val="Hyperlink"/>
+                <w:noProof/>
+              </w:rPr>
+              <w:t>STORITEV: xx</w:t>
+            </w:r>
+            <w:r>
+              <w:rPr>
+                <w:noProof/>
+                <w:webHidden/>
+              </w:rPr>
+              <w:tab/>
+            </w:r>
+            <w:r>
+              <w:rPr>
+                <w:noProof/>
+                <w:webHidden/>
+              </w:rPr>
+              <w:fldChar w:fldCharType="begin"/>
+            </w:r>
+            <w:r>
+              <w:rPr>
+                <w:noProof/>
+                <w:webHidden/>
+              </w:rPr>
+              <w:instrText xml:space="preserve"> PAGEREF _Toc206388199 \h </w:instrText>
+            </w:r>
+            <w:r>
+              <w:rPr>
+                <w:noProof/>
+                <w:webHidden/>
+              </w:rPr>
+            </w:r>
+            <w:r>
+              <w:rPr>
+                <w:noProof/>
+                <w:webHidden/>
+              </w:rPr>
+              <w:fldChar w:fldCharType="separate"/>
+            </w:r>
+            <w:r>
+              <w:rPr>
+                <w:noProof/>
+                <w:webHidden/>
+              </w:rPr>
+              <w:t>11</w:t>
+            </w:r>
+            <w:r>
+              <w:rPr>
+                <w:noProof/>
+                <w:webHidden/>
+              </w:rPr>
+              <w:fldChar w:fldCharType="end"/>
+            </w:r>
+          </w:hyperlink>
+        </w:p>
+        <w:p>
+          <w:pPr>
+            <w:pStyle w:val="TOC2"/>
+            <w:tabs>
+              <w:tab w:val="right" w:leader="dot" w:pos="9016"/>
+            </w:tabs>
+            <w:rPr>
+              <w:rFonts w:eastAsiaTheme="minorEastAsia"/>
+              <w:noProof/>
+              <w:lang w:val="en-GB" w:eastAsia="en-GB"/>
+            </w:rPr>
+          </w:pPr>
+          <w:hyperlink w:anchor="_Toc206388200" w:history="1">
+            <w:r>
+              <w:rPr>
+                <w:rStyle w:val="Hyperlink"/>
+                <w:noProof/>
+              </w:rPr>
+              <w:t>STORITEV: xx</w:t>
+            </w:r>
+            <w:r>
+              <w:rPr>
+                <w:noProof/>
+                <w:webHidden/>
+              </w:rPr>
+              <w:tab/>
+            </w:r>
+            <w:r>
+              <w:rPr>
+                <w:noProof/>
+                <w:webHidden/>
+              </w:rPr>
+              <w:fldChar w:fldCharType="begin"/>
+            </w:r>
+            <w:r>
+              <w:rPr>
+                <w:noProof/>
+                <w:webHidden/>
+              </w:rPr>
+              <w:instrText xml:space="preserve"> PAGEREF _Toc206388200 \h </w:instrText>
+            </w:r>
+            <w:r>
+              <w:rPr>
+                <w:noProof/>
+                <w:webHidden/>
+              </w:rPr>
+            </w:r>
+            <w:r>
+              <w:rPr>
+                <w:noProof/>
+                <w:webHidden/>
+              </w:rPr>
+              <w:fldChar w:fldCharType="separate"/>
+            </w:r>
+            <w:r>
+              <w:rPr>
+                <w:noProof/>
+                <w:webHidden/>
+              </w:rPr>
+              <w:t>11</w:t>
+            </w:r>
+            <w:r>
+              <w:rPr>
+                <w:noProof/>
+                <w:webHidden/>
+              </w:rPr>
+              <w:fldChar w:fldCharType="end"/>
+            </w:r>
+          </w:hyperlink>
+        </w:p>
+        <w:p>
+          <w:pPr>
+            <w:pStyle w:val="TOC2"/>
+            <w:tabs>
+              <w:tab w:val="right" w:leader="dot" w:pos="9016"/>
+            </w:tabs>
+            <w:rPr>
+              <w:rFonts w:eastAsiaTheme="minorEastAsia"/>
+              <w:noProof/>
+              <w:lang w:val="en-GB" w:eastAsia="en-GB"/>
+            </w:rPr>
+          </w:pPr>
+          <w:hyperlink w:anchor="_Toc206388201" w:history="1">
+            <w:r>
+              <w:rPr>
+                <w:rStyle w:val="Hyperlink"/>
+                <w:noProof/>
+              </w:rPr>
+              <w:t>STORITEV: xx</w:t>
+            </w:r>
+            <w:r>
+              <w:rPr>
+                <w:noProof/>
+                <w:webHidden/>
+              </w:rPr>
+              <w:tab/>
+            </w:r>
+            <w:r>
+              <w:rPr>
+                <w:noProof/>
+                <w:webHidden/>
+              </w:rPr>
+              <w:fldChar w:fldCharType="begin"/>
+            </w:r>
+            <w:r>
+              <w:rPr>
+                <w:noProof/>
+                <w:webHidden/>
+              </w:rPr>
+              <w:instrText xml:space="preserve"> PAGEREF _Toc206388201 \h </w:instrText>
+            </w:r>
+            <w:r>
+              <w:rPr>
+                <w:noProof/>
+                <w:webHidden/>
+              </w:rPr>
+            </w:r>
+            <w:r>
+              <w:rPr>
+                <w:noProof/>
+                <w:webHidden/>
+              </w:rPr>
+              <w:fldChar w:fldCharType="separate"/>
+            </w:r>
+            <w:r>
+              <w:rPr>
+                <w:noProof/>
+                <w:webHidden/>
+              </w:rPr>
+              <w:t>11</w:t>
+            </w:r>
+            <w:r>
+              <w:rPr>
+                <w:noProof/>
+                <w:webHidden/>
+              </w:rPr>
+              <w:fldChar w:fldCharType="end"/>
+            </w:r>
+          </w:hyperlink>
+        </w:p>
+        <w:p>
+          <w:pPr>
+            <w:pStyle w:val="TOC2"/>
+            <w:tabs>
+              <w:tab w:val="right" w:leader="dot" w:pos="9016"/>
+            </w:tabs>
+            <w:rPr>
+              <w:rFonts w:eastAsiaTheme="minorEastAsia"/>
+              <w:noProof/>
+              <w:lang w:val="en-GB" w:eastAsia="en-GB"/>
+            </w:rPr>
+          </w:pPr>
+          <w:hyperlink w:anchor="_Toc206388202" w:history="1">
+            <w:r>
+              <w:rPr>
+                <w:rStyle w:val="Hyperlink"/>
+                <w:noProof/>
+              </w:rPr>
+              <w:t>STORITEV: xx</w:t>
+            </w:r>
+            <w:r>
+              <w:rPr>
+                <w:noProof/>
+                <w:webHidden/>
+              </w:rPr>
+              <w:tab/>
+            </w:r>
+            <w:r>
+              <w:rPr>
+                <w:noProof/>
+                <w:webHidden/>
+              </w:rPr>
+              <w:fldChar w:fldCharType="begin"/>
+            </w:r>
+            <w:r>
+              <w:rPr>
+                <w:noProof/>
+                <w:webHidden/>
+              </w:rPr>
+              <w:instrText xml:space="preserve"> PAGEREF _Toc206388202 \h </w:instrText>
+            </w:r>
+            <w:r>
+              <w:rPr>
+                <w:noProof/>
+                <w:webHidden/>
+              </w:rPr>
+            </w:r>
+            <w:r>
+              <w:rPr>
+                <w:noProof/>
+                <w:webHidden/>
+              </w:rPr>
+              <w:fldChar w:fldCharType="separate"/>
+            </w:r>
+            <w:r>
+              <w:rPr>
+                <w:noProof/>
+                <w:webHidden/>
+              </w:rPr>
+              <w:t>11</w:t>
             </w:r>
             <w:r>
               <w:rPr>
@@ -1202,6 +1818,7 @@
     <w:p/>
     <w:p>
       <w:r>
+        <w:lastRenderedPageBreak/>
         <w:br/>
       </w:r>
     </w:p>
@@ -1215,7 +1832,7 @@
         <w:pStyle w:val="Heading1"/>
       </w:pPr>
       <w:bookmarkStart w:id="0" w:name="_Toc206297071"/>
-      <w:bookmarkStart w:id="1" w:name="_Toc206297155"/>
+      <w:bookmarkStart w:id="1" w:name="_Toc206388178"/>
       <w:r>
         <w:lastRenderedPageBreak/>
         <w:t>NAČRT MIKROSTORITEV</w:t>
@@ -1228,7 +1845,7 @@
         <w:pStyle w:val="Heading2"/>
       </w:pPr>
       <w:bookmarkStart w:id="2" w:name="_Toc206297072"/>
-      <w:bookmarkStart w:id="3" w:name="_Toc206297156"/>
+      <w:bookmarkStart w:id="3" w:name="_Toc206388179"/>
       <w:r>
         <w:t>UPRAVLJANJE UPORABNIKOV</w:t>
       </w:r>
@@ -1267,7 +1884,7 @@
         <w:pStyle w:val="Heading3"/>
       </w:pPr>
       <w:bookmarkStart w:id="4" w:name="_Toc206297073"/>
-      <w:bookmarkStart w:id="5" w:name="_Toc206297157"/>
+      <w:bookmarkStart w:id="5" w:name="_Toc206388180"/>
       <w:r>
         <w:t>API KONČNE TOČKA</w:t>
       </w:r>
@@ -1920,7 +2537,7 @@
         <w:pStyle w:val="Heading2"/>
       </w:pPr>
       <w:bookmarkStart w:id="6" w:name="_Toc206297074"/>
-      <w:bookmarkStart w:id="7" w:name="_Toc206297158"/>
+      <w:bookmarkStart w:id="7" w:name="_Toc206388181"/>
       <w:r>
         <w:t>KATALOG KNJIG</w:t>
       </w:r>
@@ -1959,7 +2576,7 @@
         <w:pStyle w:val="Heading3"/>
       </w:pPr>
       <w:bookmarkStart w:id="8" w:name="_Toc206297075"/>
-      <w:bookmarkStart w:id="9" w:name="_Toc206297159"/>
+      <w:bookmarkStart w:id="9" w:name="_Toc206388182"/>
       <w:r>
         <w:t>API KONČNE TOČKA</w:t>
       </w:r>
@@ -2563,7 +3180,7 @@
         <w:pStyle w:val="Heading2"/>
       </w:pPr>
       <w:bookmarkStart w:id="10" w:name="_Toc206297076"/>
-      <w:bookmarkStart w:id="11" w:name="_Toc206297160"/>
+      <w:bookmarkStart w:id="11" w:name="_Toc206388183"/>
       <w:r>
         <w:t>UPRAVLJANJE BRALNIH POLIC</w:t>
       </w:r>
@@ -2613,7 +3230,7 @@
         <w:pStyle w:val="Heading3"/>
       </w:pPr>
       <w:bookmarkStart w:id="12" w:name="_Toc206297077"/>
-      <w:bookmarkStart w:id="13" w:name="_Toc206297161"/>
+      <w:bookmarkStart w:id="13" w:name="_Toc206388184"/>
       <w:r>
         <w:t>API KONČNE TOČKA</w:t>
       </w:r>
@@ -3448,7 +4065,7 @@
         <w:pStyle w:val="Heading2"/>
       </w:pPr>
       <w:bookmarkStart w:id="14" w:name="_Toc206297078"/>
-      <w:bookmarkStart w:id="15" w:name="_Toc206297162"/>
+      <w:bookmarkStart w:id="15" w:name="_Toc206388185"/>
       <w:r>
         <w:t>RECENZIJA, OCENE, KOMENTARJI</w:t>
       </w:r>
@@ -3497,7 +4114,7 @@
         <w:pStyle w:val="Heading3"/>
       </w:pPr>
       <w:bookmarkStart w:id="16" w:name="_Toc206297079"/>
-      <w:bookmarkStart w:id="17" w:name="_Toc206297163"/>
+      <w:bookmarkStart w:id="17" w:name="_Toc206388186"/>
       <w:r>
         <w:t>API KONČNE TOČKA</w:t>
       </w:r>
@@ -4112,7 +4729,7 @@
         <w:pStyle w:val="Heading2"/>
       </w:pPr>
       <w:bookmarkStart w:id="18" w:name="_Toc206297080"/>
-      <w:bookmarkStart w:id="19" w:name="_Toc206297164"/>
+      <w:bookmarkStart w:id="19" w:name="_Toc206388187"/>
       <w:r>
         <w:t>PRIPOROČILNI SISTEM</w:t>
       </w:r>
@@ -4145,7 +4762,7 @@
         <w:pStyle w:val="Heading3"/>
       </w:pPr>
       <w:bookmarkStart w:id="20" w:name="_Toc206297081"/>
-      <w:bookmarkStart w:id="21" w:name="_Toc206297165"/>
+      <w:bookmarkStart w:id="21" w:name="_Toc206388188"/>
       <w:r>
         <w:lastRenderedPageBreak/>
         <w:t>API KONČNE TOČKA</w:t>
@@ -4567,7 +5184,7 @@
         <w:pStyle w:val="Heading2"/>
       </w:pPr>
       <w:bookmarkStart w:id="22" w:name="_Toc206297082"/>
-      <w:bookmarkStart w:id="23" w:name="_Toc206297166"/>
+      <w:bookmarkStart w:id="23" w:name="_Toc206388189"/>
       <w:r>
         <w:t>NOTIFIKACIJE</w:t>
       </w:r>
@@ -4613,7 +5230,7 @@
         <w:pStyle w:val="Heading3"/>
       </w:pPr>
       <w:bookmarkStart w:id="24" w:name="_Toc206297083"/>
-      <w:bookmarkStart w:id="25" w:name="_Toc206297167"/>
+      <w:bookmarkStart w:id="25" w:name="_Toc206388190"/>
       <w:r>
         <w:t>API KONČNE TOČKA</w:t>
       </w:r>
@@ -4928,7 +5545,7 @@
         <w:pStyle w:val="Heading2"/>
       </w:pPr>
       <w:bookmarkStart w:id="26" w:name="_Toc206297084"/>
-      <w:bookmarkStart w:id="27" w:name="_Toc206297168"/>
+      <w:bookmarkStart w:id="27" w:name="_Toc206388191"/>
       <w:r>
         <w:t>STATISTIKA IN BRALNI IZZIVI</w:t>
       </w:r>
@@ -4977,7 +5594,7 @@
         <w:pStyle w:val="Heading3"/>
       </w:pPr>
       <w:bookmarkStart w:id="28" w:name="_Toc206297085"/>
-      <w:bookmarkStart w:id="29" w:name="_Toc206297169"/>
+      <w:bookmarkStart w:id="29" w:name="_Toc206388192"/>
       <w:r>
         <w:t>API KONČNE TOČKA</w:t>
       </w:r>
@@ -5508,7 +6125,7 @@
       <w:pPr>
         <w:pStyle w:val="Heading1"/>
       </w:pPr>
-      <w:bookmarkStart w:id="30" w:name="_Toc206297170"/>
+      <w:bookmarkStart w:id="30" w:name="_Toc206388193"/>
       <w:r>
         <w:lastRenderedPageBreak/>
         <w:t>ARHITEKTURNI DIAGRAM</w:t>
@@ -5552,10 +6169,10 @@
           <w:noProof/>
         </w:rPr>
         <w:drawing>
-          <wp:inline distT="0" distB="0" distL="0" distR="0" wp14:anchorId="1C567BB1" wp14:editId="2422F54F">
-            <wp:extent cx="5731510" cy="4266565"/>
-            <wp:effectExtent l="0" t="0" r="2540" b="635"/>
-            <wp:docPr id="2056054305" name="Picture 1" descr="A diagram of a network&#10;&#10;AI-generated content may be incorrect."/>
+          <wp:inline distT="0" distB="0" distL="0" distR="0" wp14:anchorId="4C4B846F" wp14:editId="4FA4B298">
+            <wp:extent cx="5731510" cy="5330825"/>
+            <wp:effectExtent l="0" t="0" r="2540" b="3175"/>
+            <wp:docPr id="1052883454" name="Picture 1" descr="A diagram of a company&#10;&#10;AI-generated content may be incorrect."/>
             <wp:cNvGraphicFramePr>
               <a:graphicFrameLocks xmlns:a="http://schemas.openxmlformats.org/drawingml/2006/main" noChangeAspect="1"/>
             </wp:cNvGraphicFramePr>
@@ -5563,7 +6180,7 @@
               <a:graphicData uri="http://schemas.openxmlformats.org/drawingml/2006/picture">
                 <pic:pic xmlns:pic="http://schemas.openxmlformats.org/drawingml/2006/picture">
                   <pic:nvPicPr>
-                    <pic:cNvPr id="2056054305" name="Picture 1" descr="A diagram of a network&#10;&#10;AI-generated content may be incorrect."/>
+                    <pic:cNvPr id="1052883454" name="Picture 1" descr="A diagram of a company&#10;&#10;AI-generated content may be incorrect."/>
                     <pic:cNvPicPr/>
                   </pic:nvPicPr>
                   <pic:blipFill>
@@ -5575,7 +6192,7 @@
                   <pic:spPr>
                     <a:xfrm>
                       <a:off x="0" y="0"/>
-                      <a:ext cx="5731510" cy="4266565"/>
+                      <a:ext cx="5731510" cy="5330825"/>
                     </a:xfrm>
                     <a:prstGeom prst="rect">
                       <a:avLst/>
@@ -5597,15 +6214,18 @@
       <w:pPr>
         <w:pStyle w:val="Heading1"/>
       </w:pPr>
+      <w:bookmarkStart w:id="31" w:name="_Toc206388194"/>
       <w:r>
         <w:lastRenderedPageBreak/>
         <w:t>RAČUNALNIŠTVO V OBLAKU</w:t>
       </w:r>
+      <w:bookmarkEnd w:id="31"/>
     </w:p>
     <w:p>
       <w:pPr>
         <w:pStyle w:val="Heading2"/>
       </w:pPr>
+      <w:bookmarkStart w:id="32" w:name="_Toc206388195"/>
       <w:r>
         <w:t>STORITEV</w:t>
       </w:r>
@@ -5616,6 +6236,7 @@
       <w:r>
         <w:t>feature-flags</w:t>
       </w:r>
+      <w:bookmarkEnd w:id="32"/>
       <w:proofErr w:type="spellEnd"/>
     </w:p>
     <w:p>
@@ -5658,7 +6279,192 @@
         <w:pStyle w:val="NoSpacing"/>
       </w:pPr>
       <w:r>
-        <w:t>opis storitve: xx</w:t>
+        <w:t>končna točka:</w:t>
+      </w:r>
+    </w:p>
+    <w:p>
+      <w:pPr>
+        <w:pStyle w:val="NoSpacing"/>
+        <w:numPr>
+          <w:ilvl w:val="0"/>
+          <w:numId w:val="2"/>
+        </w:numPr>
+      </w:pPr>
+      <w:r>
+        <w:t>POST /</w:t>
+      </w:r>
+      <w:proofErr w:type="spellStart"/>
+      <w:r>
+        <w:t>goal-hints</w:t>
+      </w:r>
+      <w:proofErr w:type="spellEnd"/>
+    </w:p>
+    <w:p>
+      <w:pPr>
+        <w:pStyle w:val="NoSpacing"/>
+        <w:numPr>
+          <w:ilvl w:val="0"/>
+          <w:numId w:val="2"/>
+        </w:numPr>
+      </w:pPr>
+      <w:r>
+        <w:t xml:space="preserve">opis: </w:t>
+      </w:r>
+      <w:r>
+        <w:t xml:space="preserve">Izračuna tempo branja za tekoče leto in vrne namig </w:t>
+      </w:r>
+      <w:proofErr w:type="spellStart"/>
+      <w:r>
+        <w:t>coacha</w:t>
+      </w:r>
+      <w:proofErr w:type="spellEnd"/>
+      <w:r>
+        <w:t xml:space="preserve"> (status napredka ter priporočeni tempo/teden).</w:t>
+      </w:r>
+    </w:p>
+    <w:p>
+      <w:pPr>
+        <w:pStyle w:val="NoSpacing"/>
+        <w:numPr>
+          <w:ilvl w:val="0"/>
+          <w:numId w:val="2"/>
+        </w:numPr>
+      </w:pPr>
+      <w:r>
+        <w:t xml:space="preserve">telo: </w:t>
+      </w:r>
+      <w:r>
+        <w:t>{ "</w:t>
+      </w:r>
+      <w:proofErr w:type="spellStart"/>
+      <w:r>
+        <w:t>targetBooks</w:t>
+      </w:r>
+      <w:proofErr w:type="spellEnd"/>
+      <w:r>
+        <w:t>": 10, "</w:t>
+      </w:r>
+      <w:proofErr w:type="spellStart"/>
+      <w:r>
+        <w:t>completedBooks</w:t>
+      </w:r>
+      <w:proofErr w:type="spellEnd"/>
+      <w:r>
+        <w:t>": 3, "</w:t>
+      </w:r>
+      <w:proofErr w:type="spellStart"/>
+      <w:r>
+        <w:t>year</w:t>
+      </w:r>
+      <w:proofErr w:type="spellEnd"/>
+      <w:r>
+        <w:t>": 2025 }</w:t>
+      </w:r>
+    </w:p>
+    <w:p>
+      <w:pPr>
+        <w:pStyle w:val="NoSpacing"/>
+        <w:numPr>
+          <w:ilvl w:val="0"/>
+          <w:numId w:val="2"/>
+        </w:numPr>
+      </w:pPr>
+      <w:r>
+        <w:t>odziv (200 OK)</w:t>
+      </w:r>
+      <w:r>
+        <w:t xml:space="preserve">: </w:t>
+      </w:r>
+      <w:r>
+        <w:t>{ "status": "</w:t>
+      </w:r>
+      <w:proofErr w:type="spellStart"/>
+      <w:r>
+        <w:t>behind</w:t>
+      </w:r>
+      <w:proofErr w:type="spellEnd"/>
+      <w:r>
+        <w:t>",  "</w:t>
+      </w:r>
+      <w:proofErr w:type="spellStart"/>
+      <w:r>
+        <w:t>pacePerWeek</w:t>
+      </w:r>
+      <w:proofErr w:type="spellEnd"/>
+      <w:r>
+        <w:t>": 1.5,  "</w:t>
+      </w:r>
+      <w:proofErr w:type="spellStart"/>
+      <w:r>
+        <w:t>daysLeft</w:t>
+      </w:r>
+      <w:proofErr w:type="spellEnd"/>
+      <w:r>
+        <w:t>": 138,  "</w:t>
+      </w:r>
+      <w:proofErr w:type="spellStart"/>
+      <w:r>
+        <w:t>behindBy</w:t>
+      </w:r>
+      <w:proofErr w:type="spellEnd"/>
+      <w:r>
+        <w:t>": 2,  "note": "</w:t>
+      </w:r>
+      <w:proofErr w:type="spellStart"/>
+      <w:r>
+        <w:t>Behind</w:t>
+      </w:r>
+      <w:proofErr w:type="spellEnd"/>
+      <w:r>
+        <w:t xml:space="preserve"> </w:t>
+      </w:r>
+      <w:proofErr w:type="spellStart"/>
+      <w:r>
+        <w:t>by</w:t>
+      </w:r>
+      <w:proofErr w:type="spellEnd"/>
+      <w:r>
+        <w:t xml:space="preserve"> ~2 </w:t>
+      </w:r>
+      <w:proofErr w:type="spellStart"/>
+      <w:r>
+        <w:t>book</w:t>
+      </w:r>
+      <w:proofErr w:type="spellEnd"/>
+      <w:r>
+        <w:t>(s). ~1.5/</w:t>
+      </w:r>
+      <w:proofErr w:type="spellStart"/>
+      <w:r>
+        <w:t>week</w:t>
+      </w:r>
+      <w:proofErr w:type="spellEnd"/>
+      <w:r>
+        <w:t xml:space="preserve"> </w:t>
+      </w:r>
+      <w:proofErr w:type="spellStart"/>
+      <w:r>
+        <w:t>hits</w:t>
+      </w:r>
+      <w:proofErr w:type="spellEnd"/>
+      <w:r>
+        <w:t xml:space="preserve"> </w:t>
+      </w:r>
+      <w:proofErr w:type="spellStart"/>
+      <w:r>
+        <w:t>the</w:t>
+      </w:r>
+      <w:proofErr w:type="spellEnd"/>
+      <w:r>
+        <w:t xml:space="preserve"> </w:t>
+      </w:r>
+      <w:proofErr w:type="spellStart"/>
+      <w:r>
+        <w:t>target</w:t>
+      </w:r>
+      <w:proofErr w:type="spellEnd"/>
+      <w:r>
+        <w:t>."}</w:t>
       </w:r>
     </w:p>
     <w:p>
@@ -5696,11 +6502,137 @@
         <w:pStyle w:val="NoSpacing"/>
       </w:pPr>
       <w:r>
-        <w:t>dokazilo namestitve v oblaku: (</w:t>
-      </w:r>
-      <w:proofErr w:type="spellStart"/>
-      <w:r>
-        <w:t>screenshoti</w:t>
+        <w:t xml:space="preserve">klicano s strani: </w:t>
+      </w:r>
+      <w:proofErr w:type="spellStart"/>
+      <w:r>
+        <w:t>statistics-service</w:t>
+      </w:r>
+      <w:proofErr w:type="spellEnd"/>
+    </w:p>
+    <w:p>
+      <w:pPr>
+        <w:pStyle w:val="Heading2"/>
+      </w:pPr>
+      <w:bookmarkStart w:id="33" w:name="_Toc206388196"/>
+      <w:r>
+        <w:t>STORITEV</w:t>
+      </w:r>
+      <w:r>
+        <w:t xml:space="preserve">: </w:t>
+      </w:r>
+      <w:proofErr w:type="spellStart"/>
+      <w:r>
+        <w:t>spam-check-review</w:t>
+      </w:r>
+      <w:bookmarkEnd w:id="33"/>
+      <w:proofErr w:type="spellEnd"/>
+    </w:p>
+    <w:p>
+      <w:pPr>
+        <w:pStyle w:val="NoSpacing"/>
+      </w:pPr>
+      <w:r>
+        <w:t xml:space="preserve">odgovorna: </w:t>
+      </w:r>
+      <w:r>
+        <w:t>Lena Bojc</w:t>
+      </w:r>
+    </w:p>
+    <w:p>
+      <w:pPr>
+        <w:pStyle w:val="NoSpacing"/>
+      </w:pPr>
+      <w:r>
+        <w:t xml:space="preserve">ponudnik: </w:t>
+      </w:r>
+      <w:proofErr w:type="spellStart"/>
+      <w:r>
+        <w:t>Vercel</w:t>
+      </w:r>
+      <w:proofErr w:type="spellEnd"/>
+      <w:r>
+        <w:t xml:space="preserve"> (</w:t>
+      </w:r>
+      <w:proofErr w:type="spellStart"/>
+      <w:r>
+        <w:t>stateless</w:t>
+      </w:r>
+      <w:proofErr w:type="spellEnd"/>
+      <w:r>
+        <w:t>)</w:t>
+      </w:r>
+    </w:p>
+    <w:p>
+      <w:pPr>
+        <w:pStyle w:val="NoSpacing"/>
+      </w:pPr>
+      <w:r>
+        <w:t>končna točka:</w:t>
+      </w:r>
+    </w:p>
+    <w:p>
+      <w:pPr>
+        <w:pStyle w:val="NoSpacing"/>
+        <w:numPr>
+          <w:ilvl w:val="0"/>
+          <w:numId w:val="2"/>
+        </w:numPr>
+      </w:pPr>
+      <w:r>
+        <w:t>POST /</w:t>
+      </w:r>
+      <w:proofErr w:type="spellStart"/>
+      <w:r>
+        <w:t>api</w:t>
+      </w:r>
+      <w:proofErr w:type="spellEnd"/>
+      <w:r>
+        <w:t>/</w:t>
+      </w:r>
+      <w:proofErr w:type="spellStart"/>
+      <w:r>
+        <w:t>spam-check-review</w:t>
+      </w:r>
+      <w:proofErr w:type="spellEnd"/>
+    </w:p>
+    <w:p>
+      <w:pPr>
+        <w:pStyle w:val="NoSpacing"/>
+        <w:numPr>
+          <w:ilvl w:val="0"/>
+          <w:numId w:val="2"/>
+        </w:numPr>
+      </w:pPr>
+      <w:r>
+        <w:t xml:space="preserve">opis: Pregleda besedilo za nedovoljene besede. Če najde nedovoljeno besedo, vrne to besedo in njen tip. </w:t>
+      </w:r>
+    </w:p>
+    <w:p>
+      <w:pPr>
+        <w:pStyle w:val="NoSpacing"/>
+        <w:numPr>
+          <w:ilvl w:val="0"/>
+          <w:numId w:val="2"/>
+        </w:numPr>
+      </w:pPr>
+      <w:r>
+        <w:t xml:space="preserve">telo: </w:t>
+      </w:r>
+      <w:r>
+        <w:t>{ "</w:t>
+      </w:r>
+      <w:proofErr w:type="spellStart"/>
+      <w:r>
+        <w:t>text</w:t>
+      </w:r>
+      <w:proofErr w:type="spellEnd"/>
+      <w:r>
+        <w:t>": "</w:t>
+      </w:r>
+      <w:proofErr w:type="spellStart"/>
+      <w:r>
+        <w:t>Your</w:t>
       </w:r>
       <w:proofErr w:type="spellEnd"/>
       <w:r>
@@ -5708,131 +6640,151 @@
       </w:r>
       <w:proofErr w:type="spellStart"/>
       <w:r>
-        <w:t>dashboards</w:t>
-      </w:r>
-      <w:proofErr w:type="spellEnd"/>
-      <w:r>
-        <w:t xml:space="preserve">, URL-ji </w:t>
-      </w:r>
-      <w:proofErr w:type="spellStart"/>
-      <w:r>
-        <w:t>endpointov</w:t>
-      </w:r>
-      <w:proofErr w:type="spellEnd"/>
-      <w:r>
-        <w:t>, logi po klicu)</w:t>
-      </w:r>
-    </w:p>
-    <w:p>
-      <w:pPr>
-        <w:pStyle w:val="NoSpacing"/>
-      </w:pPr>
-      <w:r>
-        <w:t>povezano s storitvijo:</w:t>
-      </w:r>
-    </w:p>
-    <w:p>
-      <w:pPr>
-        <w:pStyle w:val="NoSpacing"/>
-      </w:pPr>
-      <w:r>
-        <w:t xml:space="preserve">klicano s strani: </w:t>
-      </w:r>
-    </w:p>
-    <w:p>
-      <w:pPr>
-        <w:pStyle w:val="Heading2"/>
-      </w:pPr>
-      <w:r>
-        <w:t>STORITEV</w:t>
-      </w:r>
-      <w:r>
-        <w:t xml:space="preserve">: </w:t>
-      </w:r>
-      <w:proofErr w:type="spellStart"/>
-      <w:r>
-        <w:t>spam-check-review</w:t>
-      </w:r>
-      <w:proofErr w:type="spellEnd"/>
-    </w:p>
-    <w:p>
-      <w:pPr>
-        <w:pStyle w:val="NoSpacing"/>
-      </w:pPr>
-      <w:r>
-        <w:t xml:space="preserve">odgovorna: </w:t>
-      </w:r>
-      <w:r>
-        <w:t>Lena Bojc</w:t>
-      </w:r>
-    </w:p>
-    <w:p>
-      <w:pPr>
-        <w:pStyle w:val="NoSpacing"/>
-      </w:pPr>
-      <w:r>
-        <w:t xml:space="preserve">ponudnik: </w:t>
-      </w:r>
-      <w:proofErr w:type="spellStart"/>
-      <w:r>
-        <w:t>Vercel</w:t>
-      </w:r>
-      <w:proofErr w:type="spellEnd"/>
-      <w:r>
-        <w:t xml:space="preserve"> (</w:t>
-      </w:r>
-      <w:proofErr w:type="spellStart"/>
-      <w:r>
-        <w:t>stateless</w:t>
-      </w:r>
-      <w:proofErr w:type="spellEnd"/>
-      <w:r>
-        <w:t>)</w:t>
-      </w:r>
-    </w:p>
-    <w:p>
-      <w:pPr>
-        <w:pStyle w:val="NoSpacing"/>
-      </w:pPr>
-      <w:r>
-        <w:t>končna točka:</w:t>
-      </w:r>
-    </w:p>
-    <w:p>
-      <w:pPr>
-        <w:pStyle w:val="NoSpacing"/>
-        <w:numPr>
-          <w:ilvl w:val="0"/>
-          <w:numId w:val="2"/>
-        </w:numPr>
-      </w:pPr>
-      <w:r>
-        <w:t>POST /</w:t>
-      </w:r>
-      <w:proofErr w:type="spellStart"/>
-      <w:r>
-        <w:t>api</w:t>
-      </w:r>
-      <w:proofErr w:type="spellEnd"/>
-      <w:r>
-        <w:t>/</w:t>
-      </w:r>
-      <w:proofErr w:type="spellStart"/>
-      <w:r>
-        <w:t>spam-check-review</w:t>
-      </w:r>
-      <w:proofErr w:type="spellEnd"/>
-    </w:p>
-    <w:p>
-      <w:pPr>
-        <w:pStyle w:val="NoSpacing"/>
-        <w:numPr>
-          <w:ilvl w:val="0"/>
-          <w:numId w:val="2"/>
-        </w:numPr>
-      </w:pPr>
-      <w:r>
-        <w:t xml:space="preserve">opis: Pregleda besedilo za nedovoljene besede. Če najde nedovoljeno besedo, vrne to besedo in njen tip. </w:t>
+        <w:t>review</w:t>
+      </w:r>
+      <w:proofErr w:type="spellEnd"/>
+      <w:r>
+        <w:t xml:space="preserve"> </w:t>
+      </w:r>
+      <w:proofErr w:type="spellStart"/>
+      <w:r>
+        <w:t>text</w:t>
+      </w:r>
+      <w:proofErr w:type="spellEnd"/>
+      <w:r>
+        <w:t xml:space="preserve"> </w:t>
+      </w:r>
+      <w:proofErr w:type="spellStart"/>
+      <w:r>
+        <w:t>here</w:t>
+      </w:r>
+      <w:proofErr w:type="spellEnd"/>
+      <w:r>
+        <w:t>" }</w:t>
+      </w:r>
+    </w:p>
+    <w:p>
+      <w:pPr>
+        <w:pStyle w:val="NoSpacing"/>
+        <w:numPr>
+          <w:ilvl w:val="0"/>
+          <w:numId w:val="2"/>
+        </w:numPr>
+      </w:pPr>
+      <w:r>
+        <w:t xml:space="preserve">odziv (200 OK): </w:t>
+      </w:r>
+    </w:p>
+    <w:p>
+      <w:pPr>
+        <w:pStyle w:val="NoSpacing"/>
+        <w:numPr>
+          <w:ilvl w:val="1"/>
+          <w:numId w:val="2"/>
+        </w:numPr>
+      </w:pPr>
+      <w:r>
+        <w:t>{ "</w:t>
+      </w:r>
+      <w:proofErr w:type="spellStart"/>
+      <w:r>
+        <w:t>allowed</w:t>
+      </w:r>
+      <w:proofErr w:type="spellEnd"/>
+      <w:r>
+        <w:t xml:space="preserve">": </w:t>
+      </w:r>
+      <w:proofErr w:type="spellStart"/>
+      <w:r>
+        <w:t>false</w:t>
+      </w:r>
+      <w:proofErr w:type="spellEnd"/>
+      <w:r>
+        <w:t>, "</w:t>
+      </w:r>
+      <w:proofErr w:type="spellStart"/>
+      <w:r>
+        <w:t>type</w:t>
+      </w:r>
+      <w:proofErr w:type="spellEnd"/>
+      <w:r>
+        <w:t>": "</w:t>
+      </w:r>
+      <w:proofErr w:type="spellStart"/>
+      <w:r>
+        <w:t>harassment</w:t>
+      </w:r>
+      <w:proofErr w:type="spellEnd"/>
+      <w:r>
+        <w:t>", "</w:t>
+      </w:r>
+      <w:proofErr w:type="spellStart"/>
+      <w:r>
+        <w:t>word</w:t>
+      </w:r>
+      <w:proofErr w:type="spellEnd"/>
+      <w:r>
+        <w:t>": "idiot" }</w:t>
+      </w:r>
+    </w:p>
+    <w:p>
+      <w:pPr>
+        <w:pStyle w:val="NoSpacing"/>
+        <w:numPr>
+          <w:ilvl w:val="1"/>
+          <w:numId w:val="2"/>
+        </w:numPr>
+      </w:pPr>
+      <w:r>
+        <w:t>{ "</w:t>
+      </w:r>
+      <w:proofErr w:type="spellStart"/>
+      <w:r>
+        <w:t>allowed</w:t>
+      </w:r>
+      <w:proofErr w:type="spellEnd"/>
+      <w:r>
+        <w:t xml:space="preserve">": </w:t>
+      </w:r>
+      <w:proofErr w:type="spellStart"/>
+      <w:r>
+        <w:t>true</w:t>
+      </w:r>
+      <w:proofErr w:type="spellEnd"/>
+      <w:r>
+        <w:t>, "</w:t>
+      </w:r>
+      <w:proofErr w:type="spellStart"/>
+      <w:r>
+        <w:t>type</w:t>
+      </w:r>
+      <w:proofErr w:type="spellEnd"/>
+      <w:r>
+        <w:t xml:space="preserve">": </w:t>
+      </w:r>
+      <w:proofErr w:type="spellStart"/>
+      <w:r>
+        <w:t>null</w:t>
+      </w:r>
+      <w:proofErr w:type="spellEnd"/>
+      <w:r>
+        <w:t>, "</w:t>
+      </w:r>
+      <w:proofErr w:type="spellStart"/>
+      <w:r>
+        <w:t>word</w:t>
+      </w:r>
+      <w:proofErr w:type="spellEnd"/>
+      <w:r>
+        <w:t xml:space="preserve">": </w:t>
+      </w:r>
+      <w:proofErr w:type="spellStart"/>
+      <w:r>
+        <w:t>null</w:t>
+      </w:r>
+      <w:proofErr w:type="spellEnd"/>
+      <w:r>
+        <w:t xml:space="preserve"> }</w:t>
       </w:r>
     </w:p>
     <w:p>
@@ -5882,16 +6834,656 @@
       <w:pPr>
         <w:pStyle w:val="Heading2"/>
       </w:pPr>
-      <w:r>
-        <w:t>STORITEV 1</w:t>
-      </w:r>
-    </w:p>
-    <w:p>
-      <w:pPr>
-        <w:pStyle w:val="NoSpacing"/>
-      </w:pPr>
-      <w:r>
-        <w:t>odgovorna: XX</w:t>
+      <w:bookmarkStart w:id="34" w:name="_Toc206388197"/>
+      <w:r>
+        <w:t xml:space="preserve">STORITEV: </w:t>
+      </w:r>
+      <w:proofErr w:type="spellStart"/>
+      <w:r>
+        <w:t>content</w:t>
+      </w:r>
+      <w:proofErr w:type="spellEnd"/>
+      <w:r>
+        <w:t>-notice</w:t>
+      </w:r>
+      <w:bookmarkEnd w:id="34"/>
+    </w:p>
+    <w:p>
+      <w:pPr>
+        <w:pStyle w:val="NoSpacing"/>
+      </w:pPr>
+      <w:r>
+        <w:t xml:space="preserve">odgovorna: </w:t>
+      </w:r>
+      <w:r>
+        <w:t>Barbara Ferlinc</w:t>
+      </w:r>
+    </w:p>
+    <w:p>
+      <w:pPr>
+        <w:pStyle w:val="NoSpacing"/>
+      </w:pPr>
+      <w:r>
+        <w:t xml:space="preserve">ponudnik: </w:t>
+      </w:r>
+      <w:proofErr w:type="spellStart"/>
+      <w:r>
+        <w:t>Render</w:t>
+      </w:r>
+      <w:proofErr w:type="spellEnd"/>
+      <w:r>
+        <w:t xml:space="preserve"> (</w:t>
+      </w:r>
+      <w:proofErr w:type="spellStart"/>
+      <w:r>
+        <w:t>container</w:t>
+      </w:r>
+      <w:proofErr w:type="spellEnd"/>
+      <w:r>
+        <w:t>)</w:t>
+      </w:r>
+    </w:p>
+    <w:p>
+      <w:pPr>
+        <w:pStyle w:val="NoSpacing"/>
+      </w:pPr>
+      <w:r>
+        <w:t>končna točka:</w:t>
+      </w:r>
+    </w:p>
+    <w:p>
+      <w:pPr>
+        <w:pStyle w:val="NoSpacing"/>
+        <w:numPr>
+          <w:ilvl w:val="0"/>
+          <w:numId w:val="2"/>
+        </w:numPr>
+      </w:pPr>
+      <w:r>
+        <w:t>POST</w:t>
+      </w:r>
+      <w:r>
+        <w:t xml:space="preserve"> /v1/</w:t>
+      </w:r>
+      <w:proofErr w:type="spellStart"/>
+      <w:r>
+        <w:t>content</w:t>
+      </w:r>
+      <w:proofErr w:type="spellEnd"/>
+      <w:r>
+        <w:t>-notice</w:t>
+      </w:r>
+    </w:p>
+    <w:p>
+      <w:pPr>
+        <w:pStyle w:val="NoSpacing"/>
+        <w:numPr>
+          <w:ilvl w:val="0"/>
+          <w:numId w:val="2"/>
+        </w:numPr>
+      </w:pPr>
+      <w:r>
+        <w:t xml:space="preserve">opis: </w:t>
+      </w:r>
+      <w:r>
+        <w:t xml:space="preserve">Iz naslova/opisa izlušči opozorila (npr. violence, </w:t>
+      </w:r>
+      <w:proofErr w:type="spellStart"/>
+      <w:r>
+        <w:t>strong_language</w:t>
+      </w:r>
+      <w:proofErr w:type="spellEnd"/>
+      <w:r>
+        <w:t xml:space="preserve">, substance, romance, </w:t>
+      </w:r>
+      <w:proofErr w:type="spellStart"/>
+      <w:r>
+        <w:t>mature_themes</w:t>
+      </w:r>
+      <w:proofErr w:type="spellEnd"/>
+      <w:r>
+        <w:t>) in predlaga starostni razpon (</w:t>
+      </w:r>
+      <w:proofErr w:type="spellStart"/>
+      <w:r>
+        <w:t>All</w:t>
+      </w:r>
+      <w:proofErr w:type="spellEnd"/>
+      <w:r>
+        <w:t xml:space="preserve"> </w:t>
+      </w:r>
+      <w:proofErr w:type="spellStart"/>
+      <w:r>
+        <w:t>ages</w:t>
+      </w:r>
+      <w:proofErr w:type="spellEnd"/>
+      <w:r>
+        <w:t xml:space="preserve">, 12+, 16+, 18+). </w:t>
+      </w:r>
+    </w:p>
+    <w:p>
+      <w:pPr>
+        <w:pStyle w:val="NoSpacing"/>
+        <w:numPr>
+          <w:ilvl w:val="0"/>
+          <w:numId w:val="2"/>
+        </w:numPr>
+      </w:pPr>
+      <w:r>
+        <w:t xml:space="preserve">telo: </w:t>
+      </w:r>
+      <w:r>
+        <w:t>{ "title": "</w:t>
+      </w:r>
+      <w:proofErr w:type="spellStart"/>
+      <w:r>
+        <w:t>Book</w:t>
+      </w:r>
+      <w:proofErr w:type="spellEnd"/>
+      <w:r>
+        <w:t xml:space="preserve"> title", "</w:t>
+      </w:r>
+      <w:proofErr w:type="spellStart"/>
+      <w:r>
+        <w:t>description</w:t>
+      </w:r>
+      <w:proofErr w:type="spellEnd"/>
+      <w:r>
+        <w:t xml:space="preserve">": "Short </w:t>
+      </w:r>
+      <w:proofErr w:type="spellStart"/>
+      <w:r>
+        <w:t>synopsis</w:t>
+      </w:r>
+      <w:proofErr w:type="spellEnd"/>
+      <w:r>
+        <w:t>..." }</w:t>
+      </w:r>
+    </w:p>
+    <w:p>
+      <w:pPr>
+        <w:pStyle w:val="NoSpacing"/>
+        <w:numPr>
+          <w:ilvl w:val="0"/>
+          <w:numId w:val="2"/>
+        </w:numPr>
+      </w:pPr>
+      <w:r>
+        <w:t xml:space="preserve">odziv (200 OK): </w:t>
+      </w:r>
+      <w:r>
+        <w:t>{ "</w:t>
+      </w:r>
+      <w:proofErr w:type="spellStart"/>
+      <w:r>
+        <w:t>notices</w:t>
+      </w:r>
+      <w:proofErr w:type="spellEnd"/>
+      <w:r>
+        <w:t>": ["violence","</w:t>
+      </w:r>
+      <w:proofErr w:type="spellStart"/>
+      <w:r>
+        <w:t>mature_themes</w:t>
+      </w:r>
+      <w:proofErr w:type="spellEnd"/>
+      <w:r>
+        <w:t>"], "</w:t>
+      </w:r>
+      <w:proofErr w:type="spellStart"/>
+      <w:r>
+        <w:t>recommendedAge</w:t>
+      </w:r>
+      <w:proofErr w:type="spellEnd"/>
+      <w:r>
+        <w:t>": "16+" }</w:t>
+      </w:r>
+    </w:p>
+    <w:p>
+      <w:pPr>
+        <w:pStyle w:val="NoSpacing"/>
+      </w:pPr>
+      <w:r>
+        <w:t xml:space="preserve">povezava do </w:t>
+      </w:r>
+      <w:proofErr w:type="spellStart"/>
+      <w:r>
+        <w:t>dashboarda</w:t>
+      </w:r>
+      <w:proofErr w:type="spellEnd"/>
+      <w:r>
+        <w:t xml:space="preserve">: </w:t>
+      </w:r>
+      <w:r>
+        <w:t>xx</w:t>
+      </w:r>
+      <w:r>
+        <w:t xml:space="preserve"> </w:t>
+      </w:r>
+    </w:p>
+    <w:p>
+      <w:pPr>
+        <w:pStyle w:val="NoSpacing"/>
+      </w:pPr>
+      <w:r>
+        <w:t xml:space="preserve">klicano s strani: </w:t>
+      </w:r>
+      <w:proofErr w:type="spellStart"/>
+      <w:r>
+        <w:t>book-service</w:t>
+      </w:r>
+      <w:proofErr w:type="spellEnd"/>
+      <w:r>
+        <w:t xml:space="preserve"> (pri GET /</w:t>
+      </w:r>
+      <w:proofErr w:type="spellStart"/>
+      <w:r>
+        <w:t>books</w:t>
+      </w:r>
+      <w:proofErr w:type="spellEnd"/>
+      <w:r>
+        <w:t xml:space="preserve">/:id – odziv razširiš z </w:t>
+      </w:r>
+      <w:proofErr w:type="spellStart"/>
+      <w:r>
+        <w:t>contentInfo</w:t>
+      </w:r>
+      <w:proofErr w:type="spellEnd"/>
+      <w:r>
+        <w:t>)</w:t>
+      </w:r>
+    </w:p>
+    <w:p>
+      <w:pPr>
+        <w:pStyle w:val="Heading2"/>
+      </w:pPr>
+      <w:bookmarkStart w:id="35" w:name="_Toc206388198"/>
+      <w:r>
+        <w:lastRenderedPageBreak/>
+        <w:t xml:space="preserve">STORITEV: </w:t>
+      </w:r>
+      <w:proofErr w:type="spellStart"/>
+      <w:r>
+        <w:t>book-badges</w:t>
+      </w:r>
+      <w:bookmarkEnd w:id="35"/>
+      <w:proofErr w:type="spellEnd"/>
+    </w:p>
+    <w:p>
+      <w:pPr>
+        <w:pStyle w:val="NoSpacing"/>
+      </w:pPr>
+      <w:r>
+        <w:t xml:space="preserve">odgovorna: </w:t>
+      </w:r>
+      <w:r>
+        <w:t>Barbara Ferlinc</w:t>
+      </w:r>
+    </w:p>
+    <w:p>
+      <w:pPr>
+        <w:pStyle w:val="NoSpacing"/>
+      </w:pPr>
+      <w:r>
+        <w:t xml:space="preserve">ponudnik: </w:t>
+      </w:r>
+      <w:proofErr w:type="spellStart"/>
+      <w:r>
+        <w:t>Vercel</w:t>
+      </w:r>
+      <w:proofErr w:type="spellEnd"/>
+      <w:r>
+        <w:t xml:space="preserve"> (</w:t>
+      </w:r>
+      <w:proofErr w:type="spellStart"/>
+      <w:r>
+        <w:t>stateless</w:t>
+      </w:r>
+      <w:proofErr w:type="spellEnd"/>
+      <w:r>
+        <w:t>)</w:t>
+      </w:r>
+    </w:p>
+    <w:p>
+      <w:pPr>
+        <w:pStyle w:val="NoSpacing"/>
+      </w:pPr>
+      <w:r>
+        <w:t>končna točka:</w:t>
+      </w:r>
+    </w:p>
+    <w:p>
+      <w:pPr>
+        <w:pStyle w:val="NoSpacing"/>
+        <w:numPr>
+          <w:ilvl w:val="0"/>
+          <w:numId w:val="2"/>
+        </w:numPr>
+      </w:pPr>
+      <w:r>
+        <w:t>POST</w:t>
+      </w:r>
+      <w:r>
+        <w:t xml:space="preserve"> /</w:t>
+      </w:r>
+      <w:proofErr w:type="spellStart"/>
+      <w:r>
+        <w:t>api</w:t>
+      </w:r>
+      <w:proofErr w:type="spellEnd"/>
+      <w:r>
+        <w:t>/</w:t>
+      </w:r>
+      <w:proofErr w:type="spellStart"/>
+      <w:r>
+        <w:t>book-badges</w:t>
+      </w:r>
+      <w:proofErr w:type="spellEnd"/>
+    </w:p>
+    <w:p>
+      <w:pPr>
+        <w:pStyle w:val="NoSpacing"/>
+        <w:numPr>
+          <w:ilvl w:val="0"/>
+          <w:numId w:val="2"/>
+        </w:numPr>
+      </w:pPr>
+      <w:r>
+        <w:t xml:space="preserve">opis: </w:t>
+      </w:r>
+      <w:r>
+        <w:t xml:space="preserve">Vrne </w:t>
+      </w:r>
+      <w:proofErr w:type="spellStart"/>
+      <w:r>
+        <w:t>badge</w:t>
+      </w:r>
+      <w:proofErr w:type="spellEnd"/>
+      <w:r>
+        <w:t xml:space="preserve"> oznake in osnovno UI temo za kartico knjige glede na meta-podatke (npr. Short </w:t>
+      </w:r>
+      <w:proofErr w:type="spellStart"/>
+      <w:r>
+        <w:t>read</w:t>
+      </w:r>
+      <w:proofErr w:type="spellEnd"/>
+      <w:r>
+        <w:t xml:space="preserve">, New </w:t>
+      </w:r>
+      <w:proofErr w:type="spellStart"/>
+      <w:r>
+        <w:t>release</w:t>
+      </w:r>
+      <w:proofErr w:type="spellEnd"/>
+      <w:r>
+        <w:t xml:space="preserve">, Top </w:t>
+      </w:r>
+      <w:proofErr w:type="spellStart"/>
+      <w:r>
+        <w:t>rated</w:t>
+      </w:r>
+      <w:proofErr w:type="spellEnd"/>
+      <w:r>
+        <w:t xml:space="preserve">) ter </w:t>
+      </w:r>
+      <w:proofErr w:type="spellStart"/>
+      <w:r>
+        <w:t>icon</w:t>
+      </w:r>
+      <w:proofErr w:type="spellEnd"/>
+      <w:r>
+        <w:t xml:space="preserve"> in </w:t>
+      </w:r>
+      <w:proofErr w:type="spellStart"/>
+      <w:r>
+        <w:t>color</w:t>
+      </w:r>
+      <w:proofErr w:type="spellEnd"/>
+      <w:r>
+        <w:t xml:space="preserve"> za prikaz na </w:t>
+      </w:r>
+      <w:proofErr w:type="spellStart"/>
+      <w:r>
+        <w:t>frontendu</w:t>
+      </w:r>
+      <w:proofErr w:type="spellEnd"/>
+      <w:r>
+        <w:t>.</w:t>
+      </w:r>
+    </w:p>
+    <w:p>
+      <w:pPr>
+        <w:pStyle w:val="NoSpacing"/>
+        <w:numPr>
+          <w:ilvl w:val="0"/>
+          <w:numId w:val="2"/>
+        </w:numPr>
+      </w:pPr>
+      <w:r>
+        <w:t xml:space="preserve">telo: </w:t>
+      </w:r>
+      <w:r>
+        <w:t>{"title": "</w:t>
+      </w:r>
+      <w:proofErr w:type="spellStart"/>
+      <w:r>
+        <w:t>Book</w:t>
+      </w:r>
+      <w:proofErr w:type="spellEnd"/>
+      <w:r>
+        <w:t xml:space="preserve"> title",</w:t>
+      </w:r>
+      <w:r>
+        <w:t xml:space="preserve"> </w:t>
+      </w:r>
+      <w:r>
+        <w:t>"</w:t>
+      </w:r>
+      <w:proofErr w:type="spellStart"/>
+      <w:r>
+        <w:t>genres</w:t>
+      </w:r>
+      <w:proofErr w:type="spellEnd"/>
+      <w:r>
+        <w:t>": ["</w:t>
+      </w:r>
+      <w:proofErr w:type="spellStart"/>
+      <w:r>
+        <w:t>Fantasy</w:t>
+      </w:r>
+      <w:proofErr w:type="spellEnd"/>
+      <w:r>
+        <w:t>","</w:t>
+      </w:r>
+      <w:proofErr w:type="spellStart"/>
+      <w:r>
+        <w:t>Adventure</w:t>
+      </w:r>
+      <w:proofErr w:type="spellEnd"/>
+      <w:r>
+        <w:t>"],</w:t>
+      </w:r>
+      <w:r>
+        <w:t xml:space="preserve"> </w:t>
+      </w:r>
+      <w:r>
+        <w:t>"</w:t>
+      </w:r>
+      <w:proofErr w:type="spellStart"/>
+      <w:r>
+        <w:t>pages</w:t>
+      </w:r>
+      <w:proofErr w:type="spellEnd"/>
+      <w:r>
+        <w:t>": 420,</w:t>
+      </w:r>
+      <w:r>
+        <w:t xml:space="preserve"> </w:t>
+      </w:r>
+      <w:r>
+        <w:t>"</w:t>
+      </w:r>
+      <w:proofErr w:type="spellStart"/>
+      <w:r>
+        <w:t>averageRating</w:t>
+      </w:r>
+      <w:proofErr w:type="spellEnd"/>
+      <w:r>
+        <w:t>": 4.7, "</w:t>
+      </w:r>
+      <w:proofErr w:type="spellStart"/>
+      <w:r>
+        <w:t>ratingsCount</w:t>
+      </w:r>
+      <w:proofErr w:type="spellEnd"/>
+      <w:r>
+        <w:t>": 120, "</w:t>
+      </w:r>
+      <w:proofErr w:type="spellStart"/>
+      <w:r>
+        <w:t>publishedYear</w:t>
+      </w:r>
+      <w:proofErr w:type="spellEnd"/>
+      <w:r>
+        <w:t>": 2025}</w:t>
+      </w:r>
+    </w:p>
+    <w:p>
+      <w:pPr>
+        <w:pStyle w:val="NoSpacing"/>
+        <w:numPr>
+          <w:ilvl w:val="0"/>
+          <w:numId w:val="2"/>
+        </w:numPr>
+      </w:pPr>
+      <w:r>
+        <w:t xml:space="preserve">odziv (200 OK): </w:t>
+      </w:r>
+      <w:r>
+        <w:t>{ "</w:t>
+      </w:r>
+      <w:proofErr w:type="spellStart"/>
+      <w:r>
+        <w:t>badges</w:t>
+      </w:r>
+      <w:proofErr w:type="spellEnd"/>
+      <w:r>
+        <w:t xml:space="preserve">": ["New </w:t>
+      </w:r>
+      <w:proofErr w:type="spellStart"/>
+      <w:r>
+        <w:t>release</w:t>
+      </w:r>
+      <w:proofErr w:type="spellEnd"/>
+      <w:r>
+        <w:t xml:space="preserve">","Top </w:t>
+      </w:r>
+      <w:proofErr w:type="spellStart"/>
+      <w:r>
+        <w:t>rated</w:t>
+      </w:r>
+      <w:proofErr w:type="spellEnd"/>
+      <w:r>
+        <w:t>"], "</w:t>
+      </w:r>
+      <w:proofErr w:type="spellStart"/>
+      <w:r>
+        <w:t>icon</w:t>
+      </w:r>
+      <w:proofErr w:type="spellEnd"/>
+      <w:r>
+        <w:t>": "</w:t>
+      </w:r>
+      <w:r>
+        <w:rPr>
+          <w:rFonts w:ascii="Segoe UI Emoji" w:hAnsi="Segoe UI Emoji" w:cs="Segoe UI Emoji"/>
+        </w:rPr>
+        <w:t>📘</w:t>
+      </w:r>
+      <w:r>
+        <w:t>", "</w:t>
+      </w:r>
+      <w:proofErr w:type="spellStart"/>
+      <w:r>
+        <w:t>color</w:t>
+      </w:r>
+      <w:proofErr w:type="spellEnd"/>
+      <w:r>
+        <w:t>": "#1e90ff" }</w:t>
+      </w:r>
+    </w:p>
+    <w:p>
+      <w:pPr>
+        <w:pStyle w:val="NoSpacing"/>
+      </w:pPr>
+      <w:r>
+        <w:t xml:space="preserve">povezava do </w:t>
+      </w:r>
+      <w:proofErr w:type="spellStart"/>
+      <w:r>
+        <w:t>dashboarda</w:t>
+      </w:r>
+      <w:proofErr w:type="spellEnd"/>
+      <w:r>
+        <w:t xml:space="preserve">: xx </w:t>
+      </w:r>
+    </w:p>
+    <w:p>
+      <w:pPr>
+        <w:pStyle w:val="NoSpacing"/>
+      </w:pPr>
+      <w:r>
+        <w:t xml:space="preserve">klicano s strani: </w:t>
+      </w:r>
+      <w:proofErr w:type="spellStart"/>
+      <w:r>
+        <w:t>book-service</w:t>
+      </w:r>
+      <w:proofErr w:type="spellEnd"/>
+      <w:r>
+        <w:t xml:space="preserve"> (pri GET /</w:t>
+      </w:r>
+      <w:proofErr w:type="spellStart"/>
+      <w:r>
+        <w:t>books</w:t>
+      </w:r>
+      <w:proofErr w:type="spellEnd"/>
+      <w:r>
+        <w:t xml:space="preserve"> in GET /</w:t>
+      </w:r>
+      <w:proofErr w:type="spellStart"/>
+      <w:r>
+        <w:t>books</w:t>
+      </w:r>
+      <w:proofErr w:type="spellEnd"/>
+      <w:r>
+        <w:t xml:space="preserve">/:id – odziv razširiš z </w:t>
+      </w:r>
+      <w:proofErr w:type="spellStart"/>
+      <w:r>
+        <w:t>badgesInfo</w:t>
+      </w:r>
+      <w:proofErr w:type="spellEnd"/>
+      <w:r>
+        <w:t>)</w:t>
+      </w:r>
+    </w:p>
+    <w:p>
+      <w:pPr>
+        <w:pStyle w:val="Heading2"/>
+      </w:pPr>
+      <w:bookmarkStart w:id="36" w:name="_Toc206388199"/>
+      <w:r>
+        <w:t>STORITEV: xx</w:t>
+      </w:r>
+      <w:bookmarkEnd w:id="36"/>
+    </w:p>
+    <w:p>
+      <w:pPr>
+        <w:pStyle w:val="NoSpacing"/>
+      </w:pPr>
+      <w:r>
+        <w:t>odgovorna: xx</w:t>
       </w:r>
     </w:p>
     <w:p>
@@ -5907,7 +7499,31 @@
         <w:pStyle w:val="NoSpacing"/>
       </w:pPr>
       <w:r>
-        <w:t>opis storitve: xx</w:t>
+        <w:t>končna točka:</w:t>
+      </w:r>
+    </w:p>
+    <w:p>
+      <w:pPr>
+        <w:pStyle w:val="NoSpacing"/>
+        <w:numPr>
+          <w:ilvl w:val="0"/>
+          <w:numId w:val="2"/>
+        </w:numPr>
+      </w:pPr>
+      <w:r>
+        <w:t>POST/GET</w:t>
+      </w:r>
+    </w:p>
+    <w:p>
+      <w:pPr>
+        <w:pStyle w:val="NoSpacing"/>
+        <w:numPr>
+          <w:ilvl w:val="0"/>
+          <w:numId w:val="2"/>
+        </w:numPr>
+      </w:pPr>
+      <w:r>
+        <w:t>opis: xx</w:t>
       </w:r>
     </w:p>
     <w:p>
@@ -5919,59 +7535,266 @@
       </w:r>
       <w:proofErr w:type="spellStart"/>
       <w:r>
-        <w:t>dashboards</w:t>
-      </w:r>
-      <w:proofErr w:type="spellEnd"/>
-      <w:r>
-        <w:t>: xx</w:t>
-      </w:r>
-    </w:p>
-    <w:p>
-      <w:pPr>
-        <w:pStyle w:val="NoSpacing"/>
-      </w:pPr>
-      <w:r>
-        <w:t>dokazilo namestitve v oblaku: (</w:t>
-      </w:r>
-      <w:proofErr w:type="spellStart"/>
-      <w:r>
-        <w:t>screenshoti</w:t>
-      </w:r>
-      <w:proofErr w:type="spellEnd"/>
-      <w:r>
-        <w:t xml:space="preserve"> </w:t>
-      </w:r>
-      <w:proofErr w:type="spellStart"/>
-      <w:r>
-        <w:t>dashboards</w:t>
-      </w:r>
-      <w:proofErr w:type="spellEnd"/>
-      <w:r>
-        <w:t xml:space="preserve">, URL-ji </w:t>
-      </w:r>
-      <w:proofErr w:type="spellStart"/>
-      <w:r>
-        <w:t>endpointov</w:t>
-      </w:r>
-      <w:proofErr w:type="spellEnd"/>
-      <w:r>
-        <w:t>, logi po klicu)</w:t>
-      </w:r>
-    </w:p>
-    <w:p>
-      <w:pPr>
-        <w:pStyle w:val="NoSpacing"/>
-      </w:pPr>
-      <w:r>
-        <w:t>povezano s storitvijo:</w:t>
-      </w:r>
-    </w:p>
-    <w:p>
-      <w:pPr>
-        <w:pStyle w:val="NoSpacing"/>
-      </w:pPr>
-      <w:r>
-        <w:t xml:space="preserve">klicano s strani: </w:t>
+        <w:t>dashboarda</w:t>
+      </w:r>
+      <w:proofErr w:type="spellEnd"/>
+      <w:r>
+        <w:t xml:space="preserve">: xx </w:t>
+      </w:r>
+    </w:p>
+    <w:p>
+      <w:pPr>
+        <w:pStyle w:val="NoSpacing"/>
+      </w:pPr>
+      <w:r>
+        <w:t>klicano s strani: xx</w:t>
+      </w:r>
+    </w:p>
+    <w:p>
+      <w:pPr>
+        <w:pStyle w:val="Heading2"/>
+      </w:pPr>
+      <w:bookmarkStart w:id="37" w:name="_Toc206388200"/>
+      <w:r>
+        <w:t>STORITEV: xx</w:t>
+      </w:r>
+      <w:bookmarkEnd w:id="37"/>
+    </w:p>
+    <w:p>
+      <w:pPr>
+        <w:pStyle w:val="NoSpacing"/>
+      </w:pPr>
+      <w:r>
+        <w:t>odgovorna: xx</w:t>
+      </w:r>
+    </w:p>
+    <w:p>
+      <w:pPr>
+        <w:pStyle w:val="NoSpacing"/>
+      </w:pPr>
+      <w:r>
+        <w:t>ponudnik: xx</w:t>
+      </w:r>
+    </w:p>
+    <w:p>
+      <w:pPr>
+        <w:pStyle w:val="NoSpacing"/>
+      </w:pPr>
+      <w:r>
+        <w:t>končna točka:</w:t>
+      </w:r>
+    </w:p>
+    <w:p>
+      <w:pPr>
+        <w:pStyle w:val="NoSpacing"/>
+        <w:numPr>
+          <w:ilvl w:val="0"/>
+          <w:numId w:val="2"/>
+        </w:numPr>
+      </w:pPr>
+      <w:r>
+        <w:t>POST/GET</w:t>
+      </w:r>
+    </w:p>
+    <w:p>
+      <w:pPr>
+        <w:pStyle w:val="NoSpacing"/>
+        <w:numPr>
+          <w:ilvl w:val="0"/>
+          <w:numId w:val="2"/>
+        </w:numPr>
+      </w:pPr>
+      <w:r>
+        <w:t>opis: xx</w:t>
+      </w:r>
+    </w:p>
+    <w:p>
+      <w:pPr>
+        <w:pStyle w:val="NoSpacing"/>
+      </w:pPr>
+      <w:r>
+        <w:t xml:space="preserve">povezava do </w:t>
+      </w:r>
+      <w:proofErr w:type="spellStart"/>
+      <w:r>
+        <w:t>dashboarda</w:t>
+      </w:r>
+      <w:proofErr w:type="spellEnd"/>
+      <w:r>
+        <w:t xml:space="preserve">: xx </w:t>
+      </w:r>
+    </w:p>
+    <w:p>
+      <w:pPr>
+        <w:pStyle w:val="NoSpacing"/>
+      </w:pPr>
+      <w:r>
+        <w:t>klicano s strani: xx</w:t>
+      </w:r>
+    </w:p>
+    <w:p>
+      <w:pPr>
+        <w:pStyle w:val="Heading2"/>
+      </w:pPr>
+      <w:bookmarkStart w:id="38" w:name="_Toc206388201"/>
+      <w:r>
+        <w:t>STORITEV: xx</w:t>
+      </w:r>
+      <w:bookmarkEnd w:id="38"/>
+    </w:p>
+    <w:p>
+      <w:pPr>
+        <w:pStyle w:val="NoSpacing"/>
+      </w:pPr>
+      <w:r>
+        <w:t>odgovorna: xx</w:t>
+      </w:r>
+    </w:p>
+    <w:p>
+      <w:pPr>
+        <w:pStyle w:val="NoSpacing"/>
+      </w:pPr>
+      <w:r>
+        <w:t>ponudnik: xx</w:t>
+      </w:r>
+    </w:p>
+    <w:p>
+      <w:pPr>
+        <w:pStyle w:val="NoSpacing"/>
+      </w:pPr>
+      <w:r>
+        <w:t>končna točka:</w:t>
+      </w:r>
+    </w:p>
+    <w:p>
+      <w:pPr>
+        <w:pStyle w:val="NoSpacing"/>
+        <w:numPr>
+          <w:ilvl w:val="0"/>
+          <w:numId w:val="2"/>
+        </w:numPr>
+      </w:pPr>
+      <w:r>
+        <w:t>POST/GET</w:t>
+      </w:r>
+    </w:p>
+    <w:p>
+      <w:pPr>
+        <w:pStyle w:val="NoSpacing"/>
+        <w:numPr>
+          <w:ilvl w:val="0"/>
+          <w:numId w:val="2"/>
+        </w:numPr>
+      </w:pPr>
+      <w:r>
+        <w:t>opis: xx</w:t>
+      </w:r>
+    </w:p>
+    <w:p>
+      <w:pPr>
+        <w:pStyle w:val="NoSpacing"/>
+      </w:pPr>
+      <w:r>
+        <w:t xml:space="preserve">povezava do </w:t>
+      </w:r>
+      <w:proofErr w:type="spellStart"/>
+      <w:r>
+        <w:t>dashboarda</w:t>
+      </w:r>
+      <w:proofErr w:type="spellEnd"/>
+      <w:r>
+        <w:t xml:space="preserve">: xx </w:t>
+      </w:r>
+    </w:p>
+    <w:p>
+      <w:pPr>
+        <w:pStyle w:val="NoSpacing"/>
+      </w:pPr>
+      <w:r>
+        <w:t>klicano s strani: xx</w:t>
+      </w:r>
+    </w:p>
+    <w:p>
+      <w:pPr>
+        <w:pStyle w:val="Heading2"/>
+      </w:pPr>
+      <w:bookmarkStart w:id="39" w:name="_Toc206388202"/>
+      <w:r>
+        <w:t>STORITEV: xx</w:t>
+      </w:r>
+      <w:bookmarkEnd w:id="39"/>
+    </w:p>
+    <w:p>
+      <w:pPr>
+        <w:pStyle w:val="NoSpacing"/>
+      </w:pPr>
+      <w:r>
+        <w:t>odgovorna: xx</w:t>
+      </w:r>
+    </w:p>
+    <w:p>
+      <w:pPr>
+        <w:pStyle w:val="NoSpacing"/>
+      </w:pPr>
+      <w:r>
+        <w:lastRenderedPageBreak/>
+        <w:t>ponudnik: xx</w:t>
+      </w:r>
+    </w:p>
+    <w:p>
+      <w:pPr>
+        <w:pStyle w:val="NoSpacing"/>
+      </w:pPr>
+      <w:r>
+        <w:t>končna točka:</w:t>
+      </w:r>
+    </w:p>
+    <w:p>
+      <w:pPr>
+        <w:pStyle w:val="NoSpacing"/>
+        <w:numPr>
+          <w:ilvl w:val="0"/>
+          <w:numId w:val="2"/>
+        </w:numPr>
+      </w:pPr>
+      <w:r>
+        <w:t>POST/GET</w:t>
+      </w:r>
+    </w:p>
+    <w:p>
+      <w:pPr>
+        <w:pStyle w:val="NoSpacing"/>
+        <w:numPr>
+          <w:ilvl w:val="0"/>
+          <w:numId w:val="2"/>
+        </w:numPr>
+      </w:pPr>
+      <w:r>
+        <w:t>opis: xx</w:t>
+      </w:r>
+    </w:p>
+    <w:p>
+      <w:pPr>
+        <w:pStyle w:val="NoSpacing"/>
+      </w:pPr>
+      <w:r>
+        <w:t xml:space="preserve">povezava do </w:t>
+      </w:r>
+      <w:proofErr w:type="spellStart"/>
+      <w:r>
+        <w:t>dashboarda</w:t>
+      </w:r>
+      <w:proofErr w:type="spellEnd"/>
+      <w:r>
+        <w:t xml:space="preserve">: xx </w:t>
+      </w:r>
+    </w:p>
+    <w:p>
+      <w:pPr>
+        <w:pStyle w:val="NoSpacing"/>
+      </w:pPr>
+      <w:r>
+        <w:t>klicano s strani: xx</w:t>
       </w:r>
     </w:p>
     <w:p>
@@ -6303,7 +8126,7 @@
         <w:rFonts w:ascii="Aptos" w:eastAsiaTheme="minorHAnsi" w:hAnsi="Aptos" w:cstheme="minorBidi" w:hint="default"/>
       </w:rPr>
     </w:lvl>
-    <w:lvl w:ilvl="1" w:tplc="08090003" w:tentative="1">
+    <w:lvl w:ilvl="1" w:tplc="08090003">
       <w:start w:val="1"/>
       <w:numFmt w:val="bullet"/>
       <w:lvlText w:val="o"/>
@@ -7479,7 +9302,6 @@
   <w:style w:type="character" w:default="1" w:styleId="DefaultParagraphFont">
     <w:name w:val="Default Paragraph Font"/>
     <w:uiPriority w:val="1"/>
-    <w:semiHidden/>
     <w:unhideWhenUsed/>
   </w:style>
   <w:style w:type="table" w:default="1" w:styleId="TableNormal">

</xml_diff>